<commit_message>
Add start of research,
</commit_message>
<xml_diff>
--- a/Portfolio.docx
+++ b/Portfolio.docx
@@ -365,7 +365,7 @@
                                 <w:sdtContent>
                                   <w:p>
                                     <w:pPr>
-                                      <w:pStyle w:val="NoSpacing"/>
+                                      <w:pStyle w:val="Geenafstand"/>
                                       <w:jc w:val="right"/>
                                       <w:rPr>
                                         <w:color w:val="595959" w:themeColor="text1" w:themeTint="A6"/>
@@ -386,7 +386,7 @@
                               </w:sdt>
                               <w:p>
                                 <w:pPr>
-                                  <w:pStyle w:val="NoSpacing"/>
+                                  <w:pStyle w:val="Geenafstand"/>
                                   <w:jc w:val="right"/>
                                   <w:rPr>
                                     <w:color w:val="595959" w:themeColor="text1" w:themeTint="A6"/>
@@ -609,7 +609,7 @@
                             <w:txbxContent>
                               <w:p>
                                 <w:pPr>
-                                  <w:pStyle w:val="NoSpacing"/>
+                                  <w:pStyle w:val="Geenafstand"/>
                                   <w:jc w:val="right"/>
                                   <w:rPr>
                                     <w:color w:val="4472C4" w:themeColor="accent1"/>
@@ -643,7 +643,7 @@
                                 <w:sdtContent>
                                   <w:p>
                                     <w:pPr>
-                                      <w:pStyle w:val="NoSpacing"/>
+                                      <w:pStyle w:val="Geenafstand"/>
                                       <w:jc w:val="right"/>
                                       <w:rPr>
                                         <w:color w:val="595959" w:themeColor="text1" w:themeTint="A6"/>
@@ -1107,7 +1107,7 @@
       <w:sdtContent>
         <w:p>
           <w:pPr>
-            <w:pStyle w:val="TOCHeading"/>
+            <w:pStyle w:val="Kopvaninhoudsopgave"/>
             <w:rPr>
               <w:lang w:val="nl-NL"/>
             </w:rPr>
@@ -1121,7 +1121,7 @@
         </w:p>
         <w:p>
           <w:pPr>
-            <w:pStyle w:val="TOC1"/>
+            <w:pStyle w:val="Inhopg1"/>
             <w:tabs>
               <w:tab w:val="right" w:leader="dot" w:pos="9016"/>
             </w:tabs>
@@ -1200,7 +1200,7 @@
         </w:p>
         <w:p>
           <w:pPr>
-            <w:pStyle w:val="TOC2"/>
+            <w:pStyle w:val="Inhopg2"/>
             <w:tabs>
               <w:tab w:val="right" w:leader="dot" w:pos="9016"/>
             </w:tabs>
@@ -1271,7 +1271,7 @@
         </w:p>
         <w:p>
           <w:pPr>
-            <w:pStyle w:val="TOC2"/>
+            <w:pStyle w:val="Inhopg2"/>
             <w:tabs>
               <w:tab w:val="right" w:leader="dot" w:pos="9016"/>
             </w:tabs>
@@ -1342,7 +1342,7 @@
         </w:p>
         <w:p>
           <w:pPr>
-            <w:pStyle w:val="TOC2"/>
+            <w:pStyle w:val="Inhopg2"/>
             <w:tabs>
               <w:tab w:val="right" w:leader="dot" w:pos="9016"/>
             </w:tabs>
@@ -1413,7 +1413,7 @@
         </w:p>
         <w:p>
           <w:pPr>
-            <w:pStyle w:val="TOC2"/>
+            <w:pStyle w:val="Inhopg2"/>
             <w:tabs>
               <w:tab w:val="right" w:leader="dot" w:pos="9016"/>
             </w:tabs>
@@ -1484,7 +1484,7 @@
         </w:p>
         <w:p>
           <w:pPr>
-            <w:pStyle w:val="TOC2"/>
+            <w:pStyle w:val="Inhopg2"/>
             <w:tabs>
               <w:tab w:val="right" w:leader="dot" w:pos="9016"/>
             </w:tabs>
@@ -1555,7 +1555,7 @@
         </w:p>
         <w:p>
           <w:pPr>
-            <w:pStyle w:val="TOC2"/>
+            <w:pStyle w:val="Inhopg2"/>
             <w:tabs>
               <w:tab w:val="right" w:leader="dot" w:pos="9016"/>
             </w:tabs>
@@ -1643,20 +1643,12 @@
     </w:p>
     <w:p>
       <w:pPr>
-        <w:pStyle w:val="Heading1"/>
+        <w:pStyle w:val="Kop1"/>
       </w:pPr>
       <w:bookmarkStart w:id="0" w:name="_Toc114488450"/>
       <w:r>
         <w:lastRenderedPageBreak/>
-        <w:t>Sprint 1 (</w:t>
-      </w:r>
-      <w:proofErr w:type="spellStart"/>
-      <w:r>
-        <w:t>Start-up</w:t>
-      </w:r>
-      <w:proofErr w:type="spellEnd"/>
-      <w:r>
-        <w:t xml:space="preserve"> sprint):</w:t>
+        <w:t>Sprint 1 (Start-up sprint):</w:t>
       </w:r>
       <w:bookmarkEnd w:id="0"/>
       <w:r>
@@ -1682,7 +1674,7 @@
     </w:p>
     <w:p>
       <w:pPr>
-        <w:pStyle w:val="Heading2"/>
+        <w:pStyle w:val="Kop2"/>
         <w:rPr>
           <w:lang w:val="en-NL"/>
         </w:rPr>
@@ -1756,7 +1748,7 @@
     <w:p/>
     <w:p>
       <w:pPr>
-        <w:pStyle w:val="Heading2"/>
+        <w:pStyle w:val="Kop2"/>
         <w:rPr>
           <w:lang w:val="en-NL"/>
         </w:rPr>
@@ -1842,17 +1834,35 @@
     </w:p>
     <w:p>
       <w:pPr>
-        <w:pStyle w:val="Caption"/>
+        <w:pStyle w:val="Bijschrift"/>
+        <w:rPr>
+          <w:lang w:val="en-US"/>
+        </w:rPr>
       </w:pPr>
       <w:r>
+        <w:rPr>
+          <w:lang w:val="en-US"/>
+        </w:rPr>
         <w:t>Wireframe front page</w:t>
       </w:r>
     </w:p>
-    <w:p/>
-    <w:p/>
     <w:p>
       <w:pPr>
-        <w:pStyle w:val="Heading2"/>
+        <w:rPr>
+          <w:lang w:val="en-US"/>
+        </w:rPr>
+      </w:pPr>
+    </w:p>
+    <w:p>
+      <w:pPr>
+        <w:rPr>
+          <w:lang w:val="en-US"/>
+        </w:rPr>
+      </w:pPr>
+    </w:p>
+    <w:p>
+      <w:pPr>
+        <w:pStyle w:val="Kop2"/>
         <w:rPr>
           <w:lang w:val="en-NL"/>
         </w:rPr>
@@ -1908,10 +1918,13 @@
                         <w:txbxContent>
                           <w:p>
                             <w:pPr>
-                              <w:pStyle w:val="Caption"/>
+                              <w:pStyle w:val="Bijschrift"/>
                             </w:pPr>
                             <w:r>
-                              <w:t>C4 model</w:t>
+                              <w:t>C4 mod</w:t>
+                            </w:r>
+                            <w:r>
+                              <w:t>el V1</w:t>
                             </w:r>
                           </w:p>
                         </w:txbxContent>
@@ -1930,15 +1943,22 @@
           </mc:Choice>
           <mc:Fallback>
             <w:pict>
-              <v:shape w14:anchorId="0D021565" id="Text Box 7" o:spid="_x0000_s1029" type="#_x0000_t202" style="position:absolute;margin-left:166.5pt;margin-top:176.3pt;width:312.6pt;height:.05pt;z-index:-251649024;visibility:visible;mso-wrap-style:square;mso-wrap-distance-left:9pt;mso-wrap-distance-top:0;mso-wrap-distance-right:9pt;mso-wrap-distance-bottom:0;mso-position-horizontal:absolute;mso-position-horizontal-relative:text;mso-position-vertical:absolute;mso-position-vertical-relative:text;v-text-anchor:top" o:gfxdata="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" stroked="f">
+              <v:shapetype w14:anchorId="0D021565" id="_x0000_t202" coordsize="21600,21600" o:spt="202" path="m,l,21600r21600,l21600,xe">
+                <v:stroke joinstyle="miter"/>
+                <v:path gradientshapeok="t" o:connecttype="rect"/>
+              </v:shapetype>
+              <v:shape id="Text Box 7" o:spid="_x0000_s1029" type="#_x0000_t202" style="position:absolute;margin-left:166.5pt;margin-top:176.3pt;width:312.6pt;height:.05pt;z-index:-251649024;visibility:visible;mso-wrap-style:square;mso-wrap-distance-left:9pt;mso-wrap-distance-top:0;mso-wrap-distance-right:9pt;mso-wrap-distance-bottom:0;mso-position-horizontal:absolute;mso-position-horizontal-relative:text;mso-position-vertical:absolute;mso-position-vertical-relative:text;v-text-anchor:top" o:gfxdata="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" stroked="f">
                 <v:textbox style="mso-fit-shape-to-text:t" inset="0,0,0,0">
                   <w:txbxContent>
                     <w:p>
                       <w:pPr>
-                        <w:pStyle w:val="Caption"/>
+                        <w:pStyle w:val="Bijschrift"/>
                       </w:pPr>
                       <w:r>
-                        <w:t>C4 model</w:t>
+                        <w:t>C4 mod</w:t>
+                      </w:r>
+                      <w:r>
+                        <w:t>el V1</w:t>
                       </w:r>
                     </w:p>
                   </w:txbxContent>
@@ -1950,6 +1970,9 @@
         </mc:AlternateContent>
       </w:r>
       <w:r>
+        <w:rPr>
+          <w:noProof/>
+        </w:rPr>
         <w:drawing>
           <wp:anchor distT="0" distB="0" distL="114300" distR="114300" simplePos="0" relativeHeight="251664384" behindDoc="1" locked="0" layoutInCell="1" allowOverlap="1" wp14:anchorId="309751F9" wp14:editId="4D32A3CB">
             <wp:simplePos x="0" y="0"/>
@@ -2123,7 +2146,7 @@
     <w:p/>
     <w:p>
       <w:pPr>
-        <w:pStyle w:val="Heading2"/>
+        <w:pStyle w:val="Kop2"/>
         <w:rPr>
           <w:lang w:val="en-NL"/>
         </w:rPr>
@@ -2216,15 +2239,21 @@
     </w:p>
     <w:p>
       <w:pPr>
-        <w:pStyle w:val="Caption"/>
+        <w:pStyle w:val="Bijschrift"/>
+        <w:rPr>
+          <w:lang w:val="en-US"/>
+        </w:rPr>
       </w:pPr>
       <w:r>
+        <w:rPr>
+          <w:lang w:val="en-US"/>
+        </w:rPr>
         <w:t xml:space="preserve">Front page in HTML, CSS </w:t>
       </w:r>
     </w:p>
     <w:p>
       <w:pPr>
-        <w:pStyle w:val="Heading2"/>
+        <w:pStyle w:val="Kop2"/>
         <w:rPr>
           <w:lang w:val="en-NL"/>
         </w:rPr>
@@ -2232,7 +2261,7 @@
     </w:p>
     <w:p>
       <w:pPr>
-        <w:pStyle w:val="Heading2"/>
+        <w:pStyle w:val="Kop2"/>
         <w:rPr>
           <w:lang w:val="en-NL"/>
         </w:rPr>
@@ -2274,6 +2303,9 @@
         <w:keepNext/>
       </w:pPr>
       <w:r>
+        <w:rPr>
+          <w:noProof/>
+        </w:rPr>
         <w:drawing>
           <wp:inline distT="0" distB="0" distL="0" distR="0" wp14:anchorId="2D7EB541" wp14:editId="4FCCB005">
             <wp:extent cx="3152775" cy="3003932"/>
@@ -2313,7 +2345,7 @@
     </w:p>
     <w:p>
       <w:pPr>
-        <w:pStyle w:val="Caption"/>
+        <w:pStyle w:val="Bijschrift"/>
       </w:pPr>
       <w:r>
         <w:t>API-data</w:t>
@@ -2321,7 +2353,7 @@
     </w:p>
     <w:p>
       <w:pPr>
-        <w:pStyle w:val="Heading2"/>
+        <w:pStyle w:val="Kop2"/>
         <w:rPr>
           <w:lang w:val="en-NL"/>
         </w:rPr>
@@ -2345,14 +2377,12 @@
       <w:r>
         <w:t xml:space="preserve">Verder heb ik nog gewerkt aan het </w:t>
       </w:r>
-      <w:proofErr w:type="spellStart"/>
       <w:r>
         <w:rPr>
           <w:lang w:val="en-NL"/>
         </w:rPr>
         <w:t>dockerizeren</w:t>
       </w:r>
-      <w:proofErr w:type="spellEnd"/>
       <w:r>
         <w:t xml:space="preserve"> van mijn applicatie door middel van</w:t>
       </w:r>
@@ -2383,6 +2413,278 @@
         </w:rPr>
         <w:t>.</w:t>
       </w:r>
+    </w:p>
+    <w:p>
+      <w:pPr>
+        <w:rPr>
+          <w:lang w:val="en-NL"/>
+        </w:rPr>
+      </w:pPr>
+    </w:p>
+    <w:p>
+      <w:pPr>
+        <w:pStyle w:val="Kop1"/>
+      </w:pPr>
+      <w:r>
+        <w:t>Sprint 2</w:t>
+      </w:r>
+    </w:p>
+    <w:p/>
+    <w:p>
+      <w:pPr>
+        <w:pStyle w:val="Kop2"/>
+        <w:rPr>
+          <w:lang w:val="en-US"/>
+        </w:rPr>
+      </w:pPr>
+      <w:r>
+        <w:rPr>
+          <w:lang w:val="en-US"/>
+        </w:rPr>
+        <w:t>C4 m</w:t>
+      </w:r>
+      <w:r>
+        <w:rPr>
+          <w:lang w:val="en-US"/>
+        </w:rPr>
+        <w:t>odel</w:t>
+      </w:r>
+    </w:p>
+    <w:p>
+      <w:r>
+        <w:t>In de eerste sprin</w:t>
+      </w:r>
+      <w:r>
+        <w:t>t had ik feedback gevraagd op mijn C4 model. Tijdens de feedback kwam ik erachter dat ik C2 en C3 door elkaar had gehaald dus heb ik van deze twee modellen er een gemaakt.</w:t>
+      </w:r>
+      <w:r>
+        <w:t xml:space="preserve"> Verder heb ik wat kleurtjes gegeven aan de componenten zodat dit nog duidelijker is.</w:t>
+      </w:r>
+    </w:p>
+    <w:p>
+      <w:pPr>
+        <w:keepNext/>
+      </w:pPr>
+      <w:r>
+        <w:drawing>
+          <wp:inline distT="0" distB="0" distL="0" distR="0" wp14:anchorId="2D6672B2" wp14:editId="1B7DCD83">
+            <wp:extent cx="5353050" cy="3068544"/>
+            <wp:effectExtent l="0" t="0" r="0" b="0"/>
+            <wp:docPr id="8" name="Afbeelding 8"/>
+            <wp:cNvGraphicFramePr>
+              <a:graphicFrameLocks xmlns:a="http://schemas.openxmlformats.org/drawingml/2006/main" noChangeAspect="1"/>
+            </wp:cNvGraphicFramePr>
+            <a:graphic xmlns:a="http://schemas.openxmlformats.org/drawingml/2006/main">
+              <a:graphicData uri="http://schemas.openxmlformats.org/drawingml/2006/picture">
+                <pic:pic xmlns:pic="http://schemas.openxmlformats.org/drawingml/2006/picture">
+                  <pic:nvPicPr>
+                    <pic:cNvPr id="1" name=""/>
+                    <pic:cNvPicPr/>
+                  </pic:nvPicPr>
+                  <pic:blipFill>
+                    <a:blip r:embed="rId19"/>
+                    <a:stretch>
+                      <a:fillRect/>
+                    </a:stretch>
+                  </pic:blipFill>
+                  <pic:spPr>
+                    <a:xfrm>
+                      <a:off x="0" y="0"/>
+                      <a:ext cx="5358629" cy="3071742"/>
+                    </a:xfrm>
+                    <a:prstGeom prst="rect">
+                      <a:avLst/>
+                    </a:prstGeom>
+                  </pic:spPr>
+                </pic:pic>
+              </a:graphicData>
+            </a:graphic>
+          </wp:inline>
+        </w:drawing>
+      </w:r>
+    </w:p>
+    <w:p>
+      <w:pPr>
+        <w:pStyle w:val="Bijschrift"/>
+        <w:rPr>
+          <w:lang w:val="en-US"/>
+        </w:rPr>
+      </w:pPr>
+      <w:r>
+        <w:rPr>
+          <w:lang w:val="en-US"/>
+        </w:rPr>
+        <w:t>C4 model V2</w:t>
+      </w:r>
+    </w:p>
+    <w:p>
+      <w:pPr>
+        <w:rPr>
+          <w:lang w:val="en-US"/>
+        </w:rPr>
+      </w:pPr>
+    </w:p>
+    <w:p>
+      <w:pPr>
+        <w:pStyle w:val="Kop2"/>
+        <w:rPr>
+          <w:lang w:val="en-US"/>
+        </w:rPr>
+      </w:pPr>
+      <w:r>
+        <w:rPr>
+          <w:lang w:val="en-US"/>
+        </w:rPr>
+        <w:t>Github</w:t>
+      </w:r>
+    </w:p>
+    <w:p>
+      <w:r>
+        <w:t>Ik heb mij</w:t>
+      </w:r>
+      <w:r>
+        <w:t xml:space="preserve">n github zo ingedeeld dat naar de main branch alleen gemerged mag worden vanuit andere branches (dev). Op de dev branch werk ik maar als ik een nieuwe feature maak dan maak ik hier ook een nieuwe branch voor aan die dan weer vervolgens in dev word gemerged. </w:t>
+      </w:r>
+    </w:p>
+    <w:p>
+      <w:pPr>
+        <w:rPr>
+          <w:rFonts w:asciiTheme="majorHAnsi" w:eastAsiaTheme="majorEastAsia" w:hAnsiTheme="majorHAnsi" w:cstheme="majorBidi"/>
+          <w:color w:val="2F5496" w:themeColor="accent1" w:themeShade="BF"/>
+          <w:sz w:val="26"/>
+          <w:szCs w:val="26"/>
+        </w:rPr>
+      </w:pPr>
+      <w:r>
+        <w:br w:type="page"/>
+      </w:r>
+    </w:p>
+    <w:p>
+      <w:pPr>
+        <w:pStyle w:val="Kop2"/>
+      </w:pPr>
+      <w:r>
+        <w:lastRenderedPageBreak/>
+        <w:t>Design</w:t>
+      </w:r>
+    </w:p>
+    <w:p>
+      <w:r>
+        <w:t>Vervolgens heb ik e</w:t>
+      </w:r>
+      <w:r>
+        <w:t>en design gemaakt voor de detail pagina voor festivals. Dit is een informatieve pagina dus ik heb hem zo simpel en oprecht gehouden.</w:t>
+      </w:r>
+    </w:p>
+    <w:p>
+      <w:pPr>
+        <w:keepNext/>
+      </w:pPr>
+      <w:r>
+        <w:drawing>
+          <wp:inline distT="0" distB="0" distL="0" distR="0" wp14:anchorId="131101E7" wp14:editId="408CB210">
+            <wp:extent cx="5794613" cy="2390775"/>
+            <wp:effectExtent l="0" t="0" r="0" b="0"/>
+            <wp:docPr id="9" name="Afbeelding 9"/>
+            <wp:cNvGraphicFramePr>
+              <a:graphicFrameLocks xmlns:a="http://schemas.openxmlformats.org/drawingml/2006/main" noChangeAspect="1"/>
+            </wp:cNvGraphicFramePr>
+            <a:graphic xmlns:a="http://schemas.openxmlformats.org/drawingml/2006/main">
+              <a:graphicData uri="http://schemas.openxmlformats.org/drawingml/2006/picture">
+                <pic:pic xmlns:pic="http://schemas.openxmlformats.org/drawingml/2006/picture">
+                  <pic:nvPicPr>
+                    <pic:cNvPr id="1" name=""/>
+                    <pic:cNvPicPr/>
+                  </pic:nvPicPr>
+                  <pic:blipFill>
+                    <a:blip r:embed="rId20"/>
+                    <a:stretch>
+                      <a:fillRect/>
+                    </a:stretch>
+                  </pic:blipFill>
+                  <pic:spPr>
+                    <a:xfrm>
+                      <a:off x="0" y="0"/>
+                      <a:ext cx="5802702" cy="2394113"/>
+                    </a:xfrm>
+                    <a:prstGeom prst="rect">
+                      <a:avLst/>
+                    </a:prstGeom>
+                  </pic:spPr>
+                </pic:pic>
+              </a:graphicData>
+            </a:graphic>
+          </wp:inline>
+        </w:drawing>
+      </w:r>
+    </w:p>
+    <w:p>
+      <w:pPr>
+        <w:pStyle w:val="Bijschrift"/>
+      </w:pPr>
+      <w:r>
+        <w:t>Wireframe frontend detailed page</w:t>
+      </w:r>
+    </w:p>
+    <w:p/>
+    <w:p>
+      <w:pPr>
+        <w:pStyle w:val="Kop2"/>
+      </w:pPr>
+      <w:r>
+        <w:t>Front-end</w:t>
+      </w:r>
+    </w:p>
+    <w:p>
+      <w:r>
+        <w:t>Na het d</w:t>
+      </w:r>
+      <w:r>
+        <w:t xml:space="preserve">esignen heb ik een start gemaakt aan de detail pagina. Ook heb ik er al direct voor gezorgd dat hierin de data vanuit de backend opgehaald </w:t>
+      </w:r>
+      <w:r>
+        <w:t>wordt</w:t>
+      </w:r>
+      <w:r>
+        <w:t>.</w:t>
+      </w:r>
+    </w:p>
+    <w:p>
+      <w:pPr>
+        <w:pStyle w:val="Kop2"/>
+      </w:pPr>
+      <w:r>
+        <w:t>Backend</w:t>
+      </w:r>
+    </w:p>
+    <w:p/>
+    <w:p>
+      <w:pPr>
+        <w:pStyle w:val="Kop2"/>
+        <w:rPr>
+          <w:lang w:val="en-US"/>
+        </w:rPr>
+      </w:pPr>
+      <w:r>
+        <w:rPr>
+          <w:lang w:val="en-US"/>
+        </w:rPr>
+        <w:t>CI/CD</w:t>
+      </w:r>
+    </w:p>
+    <w:p>
+      <w:pPr>
+        <w:rPr>
+          <w:lang w:val="en-US"/>
+        </w:rPr>
+      </w:pPr>
+    </w:p>
+    <w:p>
+      <w:pPr>
+        <w:rPr>
+          <w:lang w:val="en-US"/>
+        </w:rPr>
+      </w:pPr>
     </w:p>
     <w:sectPr>
       <w:pgSz w:w="11906" w:h="16838"/>
@@ -2841,15 +3143,15 @@
     <w:lsdException w:name="Unresolved Mention" w:semiHidden="1" w:unhideWhenUsed="1"/>
     <w:lsdException w:name="Smart Link" w:semiHidden="1" w:unhideWhenUsed="1"/>
   </w:latentStyles>
-  <w:style w:type="paragraph" w:default="1" w:styleId="Normal">
+  <w:style w:type="paragraph" w:default="1" w:styleId="Standaard">
     <w:name w:val="Normal"/>
     <w:qFormat/>
   </w:style>
-  <w:style w:type="paragraph" w:styleId="Heading1">
+  <w:style w:type="paragraph" w:styleId="Kop1">
     <w:name w:val="heading 1"/>
-    <w:basedOn w:val="Normal"/>
-    <w:next w:val="Normal"/>
-    <w:link w:val="Heading1Char"/>
+    <w:basedOn w:val="Standaard"/>
+    <w:next w:val="Standaard"/>
+    <w:link w:val="Kop1Char"/>
     <w:uiPriority w:val="9"/>
     <w:qFormat/>
     <w:rsid w:val="006F1947"/>
@@ -2866,11 +3168,11 @@
       <w:szCs w:val="32"/>
     </w:rPr>
   </w:style>
-  <w:style w:type="paragraph" w:styleId="Heading2">
+  <w:style w:type="paragraph" w:styleId="Kop2">
     <w:name w:val="heading 2"/>
-    <w:basedOn w:val="Normal"/>
-    <w:next w:val="Normal"/>
-    <w:link w:val="Heading2Char"/>
+    <w:basedOn w:val="Standaard"/>
+    <w:next w:val="Standaard"/>
+    <w:link w:val="Kop2Char"/>
     <w:uiPriority w:val="9"/>
     <w:unhideWhenUsed/>
     <w:qFormat/>
@@ -2888,13 +3190,13 @@
       <w:szCs w:val="26"/>
     </w:rPr>
   </w:style>
-  <w:style w:type="character" w:default="1" w:styleId="DefaultParagraphFont">
+  <w:style w:type="character" w:default="1" w:styleId="Standaardalinea-lettertype">
     <w:name w:val="Default Paragraph Font"/>
     <w:uiPriority w:val="1"/>
     <w:semiHidden/>
     <w:unhideWhenUsed/>
   </w:style>
-  <w:style w:type="table" w:default="1" w:styleId="TableNormal">
+  <w:style w:type="table" w:default="1" w:styleId="Standaardtabel">
     <w:name w:val="Normal Table"/>
     <w:uiPriority w:val="99"/>
     <w:semiHidden/>
@@ -2909,15 +3211,15 @@
       </w:tblCellMar>
     </w:tblPr>
   </w:style>
-  <w:style w:type="numbering" w:default="1" w:styleId="NoList">
+  <w:style w:type="numbering" w:default="1" w:styleId="Geenlijst">
     <w:name w:val="No List"/>
     <w:uiPriority w:val="99"/>
     <w:semiHidden/>
     <w:unhideWhenUsed/>
   </w:style>
-  <w:style w:type="paragraph" w:styleId="NoSpacing">
+  <w:style w:type="paragraph" w:styleId="Geenafstand">
     <w:name w:val="No Spacing"/>
-    <w:link w:val="NoSpacingChar"/>
+    <w:link w:val="GeenafstandChar"/>
     <w:uiPriority w:val="1"/>
     <w:qFormat/>
     <w:rsid w:val="0049515C"/>
@@ -2929,10 +3231,10 @@
       <w:lang w:val="en-US"/>
     </w:rPr>
   </w:style>
-  <w:style w:type="character" w:customStyle="1" w:styleId="NoSpacingChar">
-    <w:name w:val="No Spacing Char"/>
-    <w:basedOn w:val="DefaultParagraphFont"/>
-    <w:link w:val="NoSpacing"/>
+  <w:style w:type="character" w:customStyle="1" w:styleId="GeenafstandChar">
+    <w:name w:val="Geen afstand Char"/>
+    <w:basedOn w:val="Standaardalinea-lettertype"/>
+    <w:link w:val="Geenafstand"/>
     <w:uiPriority w:val="1"/>
     <w:rsid w:val="0049515C"/>
     <w:rPr>
@@ -2940,10 +3242,10 @@
       <w:lang w:val="en-US"/>
     </w:rPr>
   </w:style>
-  <w:style w:type="character" w:customStyle="1" w:styleId="Heading1Char">
-    <w:name w:val="Heading 1 Char"/>
-    <w:basedOn w:val="DefaultParagraphFont"/>
-    <w:link w:val="Heading1"/>
+  <w:style w:type="character" w:customStyle="1" w:styleId="Kop1Char">
+    <w:name w:val="Kop 1 Char"/>
+    <w:basedOn w:val="Standaardalinea-lettertype"/>
+    <w:link w:val="Kop1"/>
     <w:uiPriority w:val="9"/>
     <w:rsid w:val="006F1947"/>
     <w:rPr>
@@ -2953,10 +3255,10 @@
       <w:szCs w:val="32"/>
     </w:rPr>
   </w:style>
-  <w:style w:type="paragraph" w:styleId="TOCHeading">
+  <w:style w:type="paragraph" w:styleId="Kopvaninhoudsopgave">
     <w:name w:val="TOC Heading"/>
-    <w:basedOn w:val="Heading1"/>
-    <w:next w:val="Normal"/>
+    <w:basedOn w:val="Kop1"/>
+    <w:next w:val="Standaard"/>
     <w:uiPriority w:val="39"/>
     <w:unhideWhenUsed/>
     <w:qFormat/>
@@ -2968,10 +3270,10 @@
       <w:lang w:val="en-US"/>
     </w:rPr>
   </w:style>
-  <w:style w:type="paragraph" w:styleId="TOC1">
+  <w:style w:type="paragraph" w:styleId="Inhopg1">
     <w:name w:val="toc 1"/>
-    <w:basedOn w:val="Normal"/>
-    <w:next w:val="Normal"/>
+    <w:basedOn w:val="Standaard"/>
+    <w:next w:val="Standaard"/>
     <w:autoRedefine/>
     <w:uiPriority w:val="39"/>
     <w:unhideWhenUsed/>
@@ -2982,7 +3284,7 @@
   </w:style>
   <w:style w:type="character" w:styleId="Hyperlink">
     <w:name w:val="Hyperlink"/>
-    <w:basedOn w:val="DefaultParagraphFont"/>
+    <w:basedOn w:val="Standaardalinea-lettertype"/>
     <w:uiPriority w:val="99"/>
     <w:unhideWhenUsed/>
     <w:rsid w:val="001C0B6C"/>
@@ -2991,10 +3293,10 @@
       <w:u w:val="single"/>
     </w:rPr>
   </w:style>
-  <w:style w:type="paragraph" w:styleId="Header">
+  <w:style w:type="paragraph" w:styleId="Koptekst">
     <w:name w:val="header"/>
-    <w:basedOn w:val="Normal"/>
-    <w:link w:val="HeaderChar"/>
+    <w:basedOn w:val="Standaard"/>
+    <w:link w:val="KoptekstChar"/>
     <w:uiPriority w:val="99"/>
     <w:unhideWhenUsed/>
     <w:rsid w:val="008051C8"/>
@@ -3006,17 +3308,17 @@
       <w:spacing w:after="0" w:line="240" w:lineRule="auto"/>
     </w:pPr>
   </w:style>
-  <w:style w:type="character" w:customStyle="1" w:styleId="HeaderChar">
-    <w:name w:val="Header Char"/>
-    <w:basedOn w:val="DefaultParagraphFont"/>
-    <w:link w:val="Header"/>
+  <w:style w:type="character" w:customStyle="1" w:styleId="KoptekstChar">
+    <w:name w:val="Koptekst Char"/>
+    <w:basedOn w:val="Standaardalinea-lettertype"/>
+    <w:link w:val="Koptekst"/>
     <w:uiPriority w:val="99"/>
     <w:rsid w:val="008051C8"/>
   </w:style>
-  <w:style w:type="paragraph" w:styleId="Footer">
+  <w:style w:type="paragraph" w:styleId="Voettekst">
     <w:name w:val="footer"/>
-    <w:basedOn w:val="Normal"/>
-    <w:link w:val="FooterChar"/>
+    <w:basedOn w:val="Standaard"/>
+    <w:link w:val="VoettekstChar"/>
     <w:uiPriority w:val="99"/>
     <w:unhideWhenUsed/>
     <w:rsid w:val="008051C8"/>
@@ -3028,16 +3330,16 @@
       <w:spacing w:after="0" w:line="240" w:lineRule="auto"/>
     </w:pPr>
   </w:style>
-  <w:style w:type="character" w:customStyle="1" w:styleId="FooterChar">
-    <w:name w:val="Footer Char"/>
-    <w:basedOn w:val="DefaultParagraphFont"/>
-    <w:link w:val="Footer"/>
+  <w:style w:type="character" w:customStyle="1" w:styleId="VoettekstChar">
+    <w:name w:val="Voettekst Char"/>
+    <w:basedOn w:val="Standaardalinea-lettertype"/>
+    <w:link w:val="Voettekst"/>
     <w:uiPriority w:val="99"/>
     <w:rsid w:val="008051C8"/>
   </w:style>
-  <w:style w:type="character" w:styleId="UnresolvedMention">
+  <w:style w:type="character" w:styleId="Onopgelostemelding">
     <w:name w:val="Unresolved Mention"/>
-    <w:basedOn w:val="DefaultParagraphFont"/>
+    <w:basedOn w:val="Standaardalinea-lettertype"/>
     <w:uiPriority w:val="99"/>
     <w:semiHidden/>
     <w:unhideWhenUsed/>
@@ -3047,9 +3349,9 @@
       <w:shd w:val="clear" w:color="auto" w:fill="E1DFDD"/>
     </w:rPr>
   </w:style>
-  <w:style w:type="character" w:styleId="FollowedHyperlink">
+  <w:style w:type="character" w:styleId="GevolgdeHyperlink">
     <w:name w:val="FollowedHyperlink"/>
-    <w:basedOn w:val="DefaultParagraphFont"/>
+    <w:basedOn w:val="Standaardalinea-lettertype"/>
     <w:uiPriority w:val="99"/>
     <w:semiHidden/>
     <w:unhideWhenUsed/>
@@ -3059,10 +3361,10 @@
       <w:u w:val="single"/>
     </w:rPr>
   </w:style>
-  <w:style w:type="paragraph" w:styleId="Caption">
+  <w:style w:type="paragraph" w:styleId="Bijschrift">
     <w:name w:val="caption"/>
-    <w:basedOn w:val="Normal"/>
-    <w:next w:val="Normal"/>
+    <w:basedOn w:val="Standaard"/>
+    <w:next w:val="Standaard"/>
     <w:uiPriority w:val="35"/>
     <w:unhideWhenUsed/>
     <w:qFormat/>
@@ -3078,10 +3380,10 @@
       <w:szCs w:val="18"/>
     </w:rPr>
   </w:style>
-  <w:style w:type="character" w:customStyle="1" w:styleId="Heading2Char">
-    <w:name w:val="Heading 2 Char"/>
-    <w:basedOn w:val="DefaultParagraphFont"/>
-    <w:link w:val="Heading2"/>
+  <w:style w:type="character" w:customStyle="1" w:styleId="Kop2Char">
+    <w:name w:val="Kop 2 Char"/>
+    <w:basedOn w:val="Standaardalinea-lettertype"/>
+    <w:link w:val="Kop2"/>
     <w:uiPriority w:val="9"/>
     <w:rsid w:val="00A949CA"/>
     <w:rPr>
@@ -3091,10 +3393,10 @@
       <w:szCs w:val="26"/>
     </w:rPr>
   </w:style>
-  <w:style w:type="paragraph" w:styleId="TOC2">
+  <w:style w:type="paragraph" w:styleId="Inhopg2">
     <w:name w:val="toc 2"/>
-    <w:basedOn w:val="Normal"/>
-    <w:next w:val="Normal"/>
+    <w:basedOn w:val="Standaard"/>
+    <w:next w:val="Standaard"/>
     <w:autoRedefine/>
     <w:uiPriority w:val="39"/>
     <w:unhideWhenUsed/>

</xml_diff>

<commit_message>
Update C4 model, update portfolio with new C4 model
</commit_message>
<xml_diff>
--- a/Portfolio.docx
+++ b/Portfolio.docx
@@ -365,7 +365,7 @@
                                 <w:sdtContent>
                                   <w:p>
                                     <w:pPr>
-                                      <w:pStyle w:val="Geenafstand"/>
+                                      <w:pStyle w:val="NoSpacing"/>
                                       <w:jc w:val="right"/>
                                       <w:rPr>
                                         <w:color w:val="595959" w:themeColor="text1" w:themeTint="A6"/>
@@ -386,7 +386,7 @@
                               </w:sdt>
                               <w:p>
                                 <w:pPr>
-                                  <w:pStyle w:val="Geenafstand"/>
+                                  <w:pStyle w:val="NoSpacing"/>
                                   <w:jc w:val="right"/>
                                   <w:rPr>
                                     <w:color w:val="595959" w:themeColor="text1" w:themeTint="A6"/>
@@ -609,7 +609,7 @@
                             <w:txbxContent>
                               <w:p>
                                 <w:pPr>
-                                  <w:pStyle w:val="Geenafstand"/>
+                                  <w:pStyle w:val="NoSpacing"/>
                                   <w:jc w:val="right"/>
                                   <w:rPr>
                                     <w:color w:val="4472C4" w:themeColor="accent1"/>
@@ -643,7 +643,7 @@
                                 <w:sdtContent>
                                   <w:p>
                                     <w:pPr>
-                                      <w:pStyle w:val="Geenafstand"/>
+                                      <w:pStyle w:val="NoSpacing"/>
                                       <w:jc w:val="right"/>
                                       <w:rPr>
                                         <w:color w:val="595959" w:themeColor="text1" w:themeTint="A6"/>
@@ -1107,7 +1107,7 @@
       <w:sdtContent>
         <w:p>
           <w:pPr>
-            <w:pStyle w:val="Kopvaninhoudsopgave"/>
+            <w:pStyle w:val="TOCHeading"/>
             <w:rPr>
               <w:lang w:val="nl-NL"/>
             </w:rPr>
@@ -1121,7 +1121,7 @@
         </w:p>
         <w:p>
           <w:pPr>
-            <w:pStyle w:val="Inhopg1"/>
+            <w:pStyle w:val="TOC1"/>
             <w:tabs>
               <w:tab w:val="right" w:leader="dot" w:pos="9016"/>
             </w:tabs>
@@ -1140,13 +1140,21 @@
           <w:r>
             <w:fldChar w:fldCharType="separate"/>
           </w:r>
-          <w:hyperlink w:anchor="_Toc114488450" w:history="1">
+          <w:hyperlink w:anchor="_Toc116292452" w:history="1">
             <w:r>
               <w:rPr>
                 <w:rStyle w:val="Hyperlink"/>
                 <w:noProof/>
               </w:rPr>
-              <w:t>Sprint 1 (Start-up sprint):</w:t>
+              <w:t>Leeruitkomsten</w:t>
+            </w:r>
+            <w:r>
+              <w:rPr>
+                <w:rStyle w:val="Hyperlink"/>
+                <w:noProof/>
+                <w:lang w:val="en-NL"/>
+              </w:rPr>
+              <w:t xml:space="preserve"> uitgelegd</w:t>
             </w:r>
             <w:r>
               <w:rPr>
@@ -1167,7 +1175,7 @@
                 <w:noProof/>
                 <w:webHidden/>
               </w:rPr>
-              <w:instrText xml:space="preserve"> PAGEREF _Toc114488450 \h </w:instrText>
+              <w:instrText xml:space="preserve"> PAGEREF _Toc116292452 \h </w:instrText>
             </w:r>
             <w:r>
               <w:rPr>
@@ -1200,7 +1208,7 @@
         </w:p>
         <w:p>
           <w:pPr>
-            <w:pStyle w:val="Inhopg2"/>
+            <w:pStyle w:val="TOC2"/>
             <w:tabs>
               <w:tab w:val="right" w:leader="dot" w:pos="9016"/>
             </w:tabs>
@@ -1210,14 +1218,14 @@
               <w:lang w:eastAsia="nl-NL"/>
             </w:rPr>
           </w:pPr>
-          <w:hyperlink w:anchor="_Toc114488451" w:history="1">
+          <w:hyperlink w:anchor="_Toc116292453" w:history="1">
             <w:r>
               <w:rPr>
                 <w:rStyle w:val="Hyperlink"/>
                 <w:noProof/>
                 <w:lang w:val="en-NL"/>
               </w:rPr>
-              <w:t>User story’s</w:t>
+              <w:t>1. Web application</w:t>
             </w:r>
             <w:r>
               <w:rPr>
@@ -1238,7 +1246,7 @@
                 <w:noProof/>
                 <w:webHidden/>
               </w:rPr>
-              <w:instrText xml:space="preserve"> PAGEREF _Toc114488451 \h </w:instrText>
+              <w:instrText xml:space="preserve"> PAGEREF _Toc116292453 \h </w:instrText>
             </w:r>
             <w:r>
               <w:rPr>
@@ -1271,7 +1279,7 @@
         </w:p>
         <w:p>
           <w:pPr>
-            <w:pStyle w:val="Inhopg2"/>
+            <w:pStyle w:val="TOC2"/>
             <w:tabs>
               <w:tab w:val="right" w:leader="dot" w:pos="9016"/>
             </w:tabs>
@@ -1281,14 +1289,14 @@
               <w:lang w:eastAsia="nl-NL"/>
             </w:rPr>
           </w:pPr>
-          <w:hyperlink w:anchor="_Toc114488452" w:history="1">
+          <w:hyperlink w:anchor="_Toc116292454" w:history="1">
             <w:r>
               <w:rPr>
                 <w:rStyle w:val="Hyperlink"/>
                 <w:noProof/>
                 <w:lang w:val="en-NL"/>
               </w:rPr>
-              <w:t>Design:</w:t>
+              <w:t>2. Software quality</w:t>
             </w:r>
             <w:r>
               <w:rPr>
@@ -1309,7 +1317,7 @@
                 <w:noProof/>
                 <w:webHidden/>
               </w:rPr>
-              <w:instrText xml:space="preserve"> PAGEREF _Toc114488452 \h </w:instrText>
+              <w:instrText xml:space="preserve"> PAGEREF _Toc116292454 \h </w:instrText>
             </w:r>
             <w:r>
               <w:rPr>
@@ -1342,7 +1350,7 @@
         </w:p>
         <w:p>
           <w:pPr>
-            <w:pStyle w:val="Inhopg2"/>
+            <w:pStyle w:val="TOC2"/>
             <w:tabs>
               <w:tab w:val="right" w:leader="dot" w:pos="9016"/>
             </w:tabs>
@@ -1352,14 +1360,14 @@
               <w:lang w:eastAsia="nl-NL"/>
             </w:rPr>
           </w:pPr>
-          <w:hyperlink w:anchor="_Toc114488453" w:history="1">
+          <w:hyperlink w:anchor="_Toc116292455" w:history="1">
             <w:r>
               <w:rPr>
                 <w:rStyle w:val="Hyperlink"/>
                 <w:noProof/>
                 <w:lang w:val="en-NL"/>
               </w:rPr>
-              <w:t>C4 model:</w:t>
+              <w:t>3. Agile method</w:t>
             </w:r>
             <w:r>
               <w:rPr>
@@ -1380,7 +1388,7 @@
                 <w:noProof/>
                 <w:webHidden/>
               </w:rPr>
-              <w:instrText xml:space="preserve"> PAGEREF _Toc114488453 \h </w:instrText>
+              <w:instrText xml:space="preserve"> PAGEREF _Toc116292455 \h </w:instrText>
             </w:r>
             <w:r>
               <w:rPr>
@@ -1413,7 +1421,7 @@
         </w:p>
         <w:p>
           <w:pPr>
-            <w:pStyle w:val="Inhopg2"/>
+            <w:pStyle w:val="TOC2"/>
             <w:tabs>
               <w:tab w:val="right" w:leader="dot" w:pos="9016"/>
             </w:tabs>
@@ -1423,14 +1431,14 @@
               <w:lang w:eastAsia="nl-NL"/>
             </w:rPr>
           </w:pPr>
-          <w:hyperlink w:anchor="_Toc114488454" w:history="1">
+          <w:hyperlink w:anchor="_Toc116292456" w:history="1">
             <w:r>
               <w:rPr>
                 <w:rStyle w:val="Hyperlink"/>
                 <w:noProof/>
                 <w:lang w:val="en-NL"/>
               </w:rPr>
-              <w:t>Frontend:</w:t>
+              <w:t>4. CI/CD</w:t>
             </w:r>
             <w:r>
               <w:rPr>
@@ -1451,7 +1459,7 @@
                 <w:noProof/>
                 <w:webHidden/>
               </w:rPr>
-              <w:instrText xml:space="preserve"> PAGEREF _Toc114488454 \h </w:instrText>
+              <w:instrText xml:space="preserve"> PAGEREF _Toc116292456 \h </w:instrText>
             </w:r>
             <w:r>
               <w:rPr>
@@ -1471,7 +1479,7 @@
                 <w:noProof/>
                 <w:webHidden/>
               </w:rPr>
-              <w:t>3</w:t>
+              <w:t>2</w:t>
             </w:r>
             <w:r>
               <w:rPr>
@@ -1484,7 +1492,7 @@
         </w:p>
         <w:p>
           <w:pPr>
-            <w:pStyle w:val="Inhopg2"/>
+            <w:pStyle w:val="TOC2"/>
             <w:tabs>
               <w:tab w:val="right" w:leader="dot" w:pos="9016"/>
             </w:tabs>
@@ -1494,14 +1502,14 @@
               <w:lang w:eastAsia="nl-NL"/>
             </w:rPr>
           </w:pPr>
-          <w:hyperlink w:anchor="_Toc114488455" w:history="1">
+          <w:hyperlink w:anchor="_Toc116292457" w:history="1">
             <w:r>
               <w:rPr>
                 <w:rStyle w:val="Hyperlink"/>
                 <w:noProof/>
                 <w:lang w:val="en-NL"/>
               </w:rPr>
-              <w:t>Backend:</w:t>
+              <w:t>5. Cultural differences and ethics</w:t>
             </w:r>
             <w:r>
               <w:rPr>
@@ -1522,7 +1530,7 @@
                 <w:noProof/>
                 <w:webHidden/>
               </w:rPr>
-              <w:instrText xml:space="preserve"> PAGEREF _Toc114488455 \h </w:instrText>
+              <w:instrText xml:space="preserve"> PAGEREF _Toc116292457 \h </w:instrText>
             </w:r>
             <w:r>
               <w:rPr>
@@ -1542,7 +1550,7 @@
                 <w:noProof/>
                 <w:webHidden/>
               </w:rPr>
-              <w:t>3</w:t>
+              <w:t>2</w:t>
             </w:r>
             <w:r>
               <w:rPr>
@@ -1555,7 +1563,7 @@
         </w:p>
         <w:p>
           <w:pPr>
-            <w:pStyle w:val="Inhopg2"/>
+            <w:pStyle w:val="TOC2"/>
             <w:tabs>
               <w:tab w:val="right" w:leader="dot" w:pos="9016"/>
             </w:tabs>
@@ -1565,14 +1573,14 @@
               <w:lang w:eastAsia="nl-NL"/>
             </w:rPr>
           </w:pPr>
-          <w:hyperlink w:anchor="_Toc114488456" w:history="1">
+          <w:hyperlink w:anchor="_Toc116292458" w:history="1">
             <w:r>
               <w:rPr>
                 <w:rStyle w:val="Hyperlink"/>
                 <w:noProof/>
                 <w:lang w:val="en-NL"/>
               </w:rPr>
-              <w:t>Docker:</w:t>
+              <w:t>6. Requirements and design</w:t>
             </w:r>
             <w:r>
               <w:rPr>
@@ -1593,7 +1601,7 @@
                 <w:noProof/>
                 <w:webHidden/>
               </w:rPr>
-              <w:instrText xml:space="preserve"> PAGEREF _Toc114488456 \h </w:instrText>
+              <w:instrText xml:space="preserve"> PAGEREF _Toc116292458 \h </w:instrText>
             </w:r>
             <w:r>
               <w:rPr>
@@ -1613,7 +1621,786 @@
                 <w:noProof/>
                 <w:webHidden/>
               </w:rPr>
+              <w:t>2</w:t>
+            </w:r>
+            <w:r>
+              <w:rPr>
+                <w:noProof/>
+                <w:webHidden/>
+              </w:rPr>
+              <w:fldChar w:fldCharType="end"/>
+            </w:r>
+          </w:hyperlink>
+        </w:p>
+        <w:p>
+          <w:pPr>
+            <w:pStyle w:val="TOC2"/>
+            <w:tabs>
+              <w:tab w:val="right" w:leader="dot" w:pos="9016"/>
+            </w:tabs>
+            <w:rPr>
+              <w:rFonts w:eastAsiaTheme="minorEastAsia"/>
+              <w:noProof/>
+              <w:lang w:eastAsia="nl-NL"/>
+            </w:rPr>
+          </w:pPr>
+          <w:hyperlink w:anchor="_Toc116292459" w:history="1">
+            <w:r>
+              <w:rPr>
+                <w:rStyle w:val="Hyperlink"/>
+                <w:noProof/>
+                <w:lang w:val="en-NL"/>
+              </w:rPr>
+              <w:t>7. Business processes</w:t>
+            </w:r>
+            <w:r>
+              <w:rPr>
+                <w:noProof/>
+                <w:webHidden/>
+              </w:rPr>
+              <w:tab/>
+            </w:r>
+            <w:r>
+              <w:rPr>
+                <w:noProof/>
+                <w:webHidden/>
+              </w:rPr>
+              <w:fldChar w:fldCharType="begin"/>
+            </w:r>
+            <w:r>
+              <w:rPr>
+                <w:noProof/>
+                <w:webHidden/>
+              </w:rPr>
+              <w:instrText xml:space="preserve"> PAGEREF _Toc116292459 \h </w:instrText>
+            </w:r>
+            <w:r>
+              <w:rPr>
+                <w:noProof/>
+                <w:webHidden/>
+              </w:rPr>
+            </w:r>
+            <w:r>
+              <w:rPr>
+                <w:noProof/>
+                <w:webHidden/>
+              </w:rPr>
+              <w:fldChar w:fldCharType="separate"/>
+            </w:r>
+            <w:r>
+              <w:rPr>
+                <w:noProof/>
+                <w:webHidden/>
+              </w:rPr>
+              <w:t>3</w:t>
+            </w:r>
+            <w:r>
+              <w:rPr>
+                <w:noProof/>
+                <w:webHidden/>
+              </w:rPr>
+              <w:fldChar w:fldCharType="end"/>
+            </w:r>
+          </w:hyperlink>
+        </w:p>
+        <w:p>
+          <w:pPr>
+            <w:pStyle w:val="TOC2"/>
+            <w:tabs>
+              <w:tab w:val="right" w:leader="dot" w:pos="9016"/>
+            </w:tabs>
+            <w:rPr>
+              <w:rFonts w:eastAsiaTheme="minorEastAsia"/>
+              <w:noProof/>
+              <w:lang w:eastAsia="nl-NL"/>
+            </w:rPr>
+          </w:pPr>
+          <w:hyperlink w:anchor="_Toc116292460" w:history="1">
+            <w:r>
+              <w:rPr>
+                <w:rStyle w:val="Hyperlink"/>
+                <w:noProof/>
+                <w:lang w:val="en-NL"/>
+              </w:rPr>
+              <w:t>8. Professional</w:t>
+            </w:r>
+            <w:r>
+              <w:rPr>
+                <w:noProof/>
+                <w:webHidden/>
+              </w:rPr>
+              <w:tab/>
+            </w:r>
+            <w:r>
+              <w:rPr>
+                <w:noProof/>
+                <w:webHidden/>
+              </w:rPr>
+              <w:fldChar w:fldCharType="begin"/>
+            </w:r>
+            <w:r>
+              <w:rPr>
+                <w:noProof/>
+                <w:webHidden/>
+              </w:rPr>
+              <w:instrText xml:space="preserve"> PAGEREF _Toc116292460 \h </w:instrText>
+            </w:r>
+            <w:r>
+              <w:rPr>
+                <w:noProof/>
+                <w:webHidden/>
+              </w:rPr>
+            </w:r>
+            <w:r>
+              <w:rPr>
+                <w:noProof/>
+                <w:webHidden/>
+              </w:rPr>
+              <w:fldChar w:fldCharType="separate"/>
+            </w:r>
+            <w:r>
+              <w:rPr>
+                <w:noProof/>
+                <w:webHidden/>
+              </w:rPr>
+              <w:t>3</w:t>
+            </w:r>
+            <w:r>
+              <w:rPr>
+                <w:noProof/>
+                <w:webHidden/>
+              </w:rPr>
+              <w:fldChar w:fldCharType="end"/>
+            </w:r>
+          </w:hyperlink>
+        </w:p>
+        <w:p>
+          <w:pPr>
+            <w:pStyle w:val="TOC1"/>
+            <w:tabs>
+              <w:tab w:val="right" w:leader="dot" w:pos="9016"/>
+            </w:tabs>
+            <w:rPr>
+              <w:rFonts w:eastAsiaTheme="minorEastAsia"/>
+              <w:noProof/>
+              <w:lang w:eastAsia="nl-NL"/>
+            </w:rPr>
+          </w:pPr>
+          <w:hyperlink w:anchor="_Toc116292461" w:history="1">
+            <w:r>
+              <w:rPr>
+                <w:rStyle w:val="Hyperlink"/>
+                <w:noProof/>
+              </w:rPr>
+              <w:t>Aantonen leerdoelen</w:t>
+            </w:r>
+            <w:r>
+              <w:rPr>
+                <w:noProof/>
+                <w:webHidden/>
+              </w:rPr>
+              <w:tab/>
+            </w:r>
+            <w:r>
+              <w:rPr>
+                <w:noProof/>
+                <w:webHidden/>
+              </w:rPr>
+              <w:fldChar w:fldCharType="begin"/>
+            </w:r>
+            <w:r>
+              <w:rPr>
+                <w:noProof/>
+                <w:webHidden/>
+              </w:rPr>
+              <w:instrText xml:space="preserve"> PAGEREF _Toc116292461 \h </w:instrText>
+            </w:r>
+            <w:r>
+              <w:rPr>
+                <w:noProof/>
+                <w:webHidden/>
+              </w:rPr>
+            </w:r>
+            <w:r>
+              <w:rPr>
+                <w:noProof/>
+                <w:webHidden/>
+              </w:rPr>
+              <w:fldChar w:fldCharType="separate"/>
+            </w:r>
+            <w:r>
+              <w:rPr>
+                <w:noProof/>
+                <w:webHidden/>
+              </w:rPr>
               <w:t>4</w:t>
+            </w:r>
+            <w:r>
+              <w:rPr>
+                <w:noProof/>
+                <w:webHidden/>
+              </w:rPr>
+              <w:fldChar w:fldCharType="end"/>
+            </w:r>
+          </w:hyperlink>
+        </w:p>
+        <w:p>
+          <w:pPr>
+            <w:pStyle w:val="TOC2"/>
+            <w:tabs>
+              <w:tab w:val="right" w:leader="dot" w:pos="9016"/>
+            </w:tabs>
+            <w:rPr>
+              <w:rFonts w:eastAsiaTheme="minorEastAsia"/>
+              <w:noProof/>
+              <w:lang w:eastAsia="nl-NL"/>
+            </w:rPr>
+          </w:pPr>
+          <w:hyperlink w:anchor="_Toc116292462" w:history="1">
+            <w:r>
+              <w:rPr>
+                <w:rStyle w:val="Hyperlink"/>
+                <w:noProof/>
+              </w:rPr>
+              <w:t>1.</w:t>
+            </w:r>
+            <w:r>
+              <w:rPr>
+                <w:noProof/>
+                <w:webHidden/>
+              </w:rPr>
+              <w:tab/>
+            </w:r>
+            <w:r>
+              <w:rPr>
+                <w:noProof/>
+                <w:webHidden/>
+              </w:rPr>
+              <w:fldChar w:fldCharType="begin"/>
+            </w:r>
+            <w:r>
+              <w:rPr>
+                <w:noProof/>
+                <w:webHidden/>
+              </w:rPr>
+              <w:instrText xml:space="preserve"> PAGEREF _Toc116292462 \h </w:instrText>
+            </w:r>
+            <w:r>
+              <w:rPr>
+                <w:noProof/>
+                <w:webHidden/>
+              </w:rPr>
+            </w:r>
+            <w:r>
+              <w:rPr>
+                <w:noProof/>
+                <w:webHidden/>
+              </w:rPr>
+              <w:fldChar w:fldCharType="separate"/>
+            </w:r>
+            <w:r>
+              <w:rPr>
+                <w:noProof/>
+                <w:webHidden/>
+              </w:rPr>
+              <w:t>4</w:t>
+            </w:r>
+            <w:r>
+              <w:rPr>
+                <w:noProof/>
+                <w:webHidden/>
+              </w:rPr>
+              <w:fldChar w:fldCharType="end"/>
+            </w:r>
+          </w:hyperlink>
+        </w:p>
+        <w:p>
+          <w:pPr>
+            <w:pStyle w:val="TOC2"/>
+            <w:tabs>
+              <w:tab w:val="right" w:leader="dot" w:pos="9016"/>
+            </w:tabs>
+            <w:rPr>
+              <w:rFonts w:eastAsiaTheme="minorEastAsia"/>
+              <w:noProof/>
+              <w:lang w:eastAsia="nl-NL"/>
+            </w:rPr>
+          </w:pPr>
+          <w:hyperlink w:anchor="_Toc116292463" w:history="1">
+            <w:r>
+              <w:rPr>
+                <w:rStyle w:val="Hyperlink"/>
+                <w:noProof/>
+                <w:lang w:val="en-NL"/>
+              </w:rPr>
+              <w:t>2.</w:t>
+            </w:r>
+            <w:r>
+              <w:rPr>
+                <w:noProof/>
+                <w:webHidden/>
+              </w:rPr>
+              <w:tab/>
+            </w:r>
+            <w:r>
+              <w:rPr>
+                <w:noProof/>
+                <w:webHidden/>
+              </w:rPr>
+              <w:fldChar w:fldCharType="begin"/>
+            </w:r>
+            <w:r>
+              <w:rPr>
+                <w:noProof/>
+                <w:webHidden/>
+              </w:rPr>
+              <w:instrText xml:space="preserve"> PAGEREF _Toc116292463 \h </w:instrText>
+            </w:r>
+            <w:r>
+              <w:rPr>
+                <w:noProof/>
+                <w:webHidden/>
+              </w:rPr>
+            </w:r>
+            <w:r>
+              <w:rPr>
+                <w:noProof/>
+                <w:webHidden/>
+              </w:rPr>
+              <w:fldChar w:fldCharType="separate"/>
+            </w:r>
+            <w:r>
+              <w:rPr>
+                <w:noProof/>
+                <w:webHidden/>
+              </w:rPr>
+              <w:t>5</w:t>
+            </w:r>
+            <w:r>
+              <w:rPr>
+                <w:noProof/>
+                <w:webHidden/>
+              </w:rPr>
+              <w:fldChar w:fldCharType="end"/>
+            </w:r>
+          </w:hyperlink>
+        </w:p>
+        <w:p>
+          <w:pPr>
+            <w:pStyle w:val="TOC2"/>
+            <w:tabs>
+              <w:tab w:val="right" w:leader="dot" w:pos="9016"/>
+            </w:tabs>
+            <w:rPr>
+              <w:rFonts w:eastAsiaTheme="minorEastAsia"/>
+              <w:noProof/>
+              <w:lang w:eastAsia="nl-NL"/>
+            </w:rPr>
+          </w:pPr>
+          <w:hyperlink w:anchor="_Toc116292464" w:history="1">
+            <w:r>
+              <w:rPr>
+                <w:rStyle w:val="Hyperlink"/>
+                <w:noProof/>
+                <w:lang w:val="en-NL"/>
+              </w:rPr>
+              <w:t>3.</w:t>
+            </w:r>
+            <w:r>
+              <w:rPr>
+                <w:noProof/>
+                <w:webHidden/>
+              </w:rPr>
+              <w:tab/>
+            </w:r>
+            <w:r>
+              <w:rPr>
+                <w:noProof/>
+                <w:webHidden/>
+              </w:rPr>
+              <w:fldChar w:fldCharType="begin"/>
+            </w:r>
+            <w:r>
+              <w:rPr>
+                <w:noProof/>
+                <w:webHidden/>
+              </w:rPr>
+              <w:instrText xml:space="preserve"> PAGEREF _Toc116292464 \h </w:instrText>
+            </w:r>
+            <w:r>
+              <w:rPr>
+                <w:noProof/>
+                <w:webHidden/>
+              </w:rPr>
+            </w:r>
+            <w:r>
+              <w:rPr>
+                <w:noProof/>
+                <w:webHidden/>
+              </w:rPr>
+              <w:fldChar w:fldCharType="separate"/>
+            </w:r>
+            <w:r>
+              <w:rPr>
+                <w:noProof/>
+                <w:webHidden/>
+              </w:rPr>
+              <w:t>6</w:t>
+            </w:r>
+            <w:r>
+              <w:rPr>
+                <w:noProof/>
+                <w:webHidden/>
+              </w:rPr>
+              <w:fldChar w:fldCharType="end"/>
+            </w:r>
+          </w:hyperlink>
+        </w:p>
+        <w:p>
+          <w:pPr>
+            <w:pStyle w:val="TOC2"/>
+            <w:tabs>
+              <w:tab w:val="right" w:leader="dot" w:pos="9016"/>
+            </w:tabs>
+            <w:rPr>
+              <w:rFonts w:eastAsiaTheme="minorEastAsia"/>
+              <w:noProof/>
+              <w:lang w:eastAsia="nl-NL"/>
+            </w:rPr>
+          </w:pPr>
+          <w:hyperlink w:anchor="_Toc116292465" w:history="1">
+            <w:r>
+              <w:rPr>
+                <w:rStyle w:val="Hyperlink"/>
+                <w:noProof/>
+                <w:lang w:val="en-NL"/>
+              </w:rPr>
+              <w:t>4.</w:t>
+            </w:r>
+            <w:r>
+              <w:rPr>
+                <w:noProof/>
+                <w:webHidden/>
+              </w:rPr>
+              <w:tab/>
+            </w:r>
+            <w:r>
+              <w:rPr>
+                <w:noProof/>
+                <w:webHidden/>
+              </w:rPr>
+              <w:fldChar w:fldCharType="begin"/>
+            </w:r>
+            <w:r>
+              <w:rPr>
+                <w:noProof/>
+                <w:webHidden/>
+              </w:rPr>
+              <w:instrText xml:space="preserve"> PAGEREF _Toc116292465 \h </w:instrText>
+            </w:r>
+            <w:r>
+              <w:rPr>
+                <w:noProof/>
+                <w:webHidden/>
+              </w:rPr>
+            </w:r>
+            <w:r>
+              <w:rPr>
+                <w:noProof/>
+                <w:webHidden/>
+              </w:rPr>
+              <w:fldChar w:fldCharType="separate"/>
+            </w:r>
+            <w:r>
+              <w:rPr>
+                <w:noProof/>
+                <w:webHidden/>
+              </w:rPr>
+              <w:t>6</w:t>
+            </w:r>
+            <w:r>
+              <w:rPr>
+                <w:noProof/>
+                <w:webHidden/>
+              </w:rPr>
+              <w:fldChar w:fldCharType="end"/>
+            </w:r>
+          </w:hyperlink>
+        </w:p>
+        <w:p>
+          <w:pPr>
+            <w:pStyle w:val="TOC2"/>
+            <w:tabs>
+              <w:tab w:val="right" w:leader="dot" w:pos="9016"/>
+            </w:tabs>
+            <w:rPr>
+              <w:rFonts w:eastAsiaTheme="minorEastAsia"/>
+              <w:noProof/>
+              <w:lang w:eastAsia="nl-NL"/>
+            </w:rPr>
+          </w:pPr>
+          <w:hyperlink w:anchor="_Toc116292466" w:history="1">
+            <w:r>
+              <w:rPr>
+                <w:rStyle w:val="Hyperlink"/>
+                <w:noProof/>
+                <w:lang w:val="en-NL"/>
+              </w:rPr>
+              <w:t>5.</w:t>
+            </w:r>
+            <w:r>
+              <w:rPr>
+                <w:noProof/>
+                <w:webHidden/>
+              </w:rPr>
+              <w:tab/>
+            </w:r>
+            <w:r>
+              <w:rPr>
+                <w:noProof/>
+                <w:webHidden/>
+              </w:rPr>
+              <w:fldChar w:fldCharType="begin"/>
+            </w:r>
+            <w:r>
+              <w:rPr>
+                <w:noProof/>
+                <w:webHidden/>
+              </w:rPr>
+              <w:instrText xml:space="preserve"> PAGEREF _Toc116292466 \h </w:instrText>
+            </w:r>
+            <w:r>
+              <w:rPr>
+                <w:noProof/>
+                <w:webHidden/>
+              </w:rPr>
+            </w:r>
+            <w:r>
+              <w:rPr>
+                <w:noProof/>
+                <w:webHidden/>
+              </w:rPr>
+              <w:fldChar w:fldCharType="separate"/>
+            </w:r>
+            <w:r>
+              <w:rPr>
+                <w:noProof/>
+                <w:webHidden/>
+              </w:rPr>
+              <w:t>6</w:t>
+            </w:r>
+            <w:r>
+              <w:rPr>
+                <w:noProof/>
+                <w:webHidden/>
+              </w:rPr>
+              <w:fldChar w:fldCharType="end"/>
+            </w:r>
+          </w:hyperlink>
+        </w:p>
+        <w:p>
+          <w:pPr>
+            <w:pStyle w:val="TOC2"/>
+            <w:tabs>
+              <w:tab w:val="right" w:leader="dot" w:pos="9016"/>
+            </w:tabs>
+            <w:rPr>
+              <w:rFonts w:eastAsiaTheme="minorEastAsia"/>
+              <w:noProof/>
+              <w:lang w:eastAsia="nl-NL"/>
+            </w:rPr>
+          </w:pPr>
+          <w:hyperlink w:anchor="_Toc116292467" w:history="1">
+            <w:r>
+              <w:rPr>
+                <w:rStyle w:val="Hyperlink"/>
+                <w:noProof/>
+                <w:lang w:val="en-NL"/>
+              </w:rPr>
+              <w:t>6.</w:t>
+            </w:r>
+            <w:r>
+              <w:rPr>
+                <w:noProof/>
+                <w:webHidden/>
+              </w:rPr>
+              <w:tab/>
+            </w:r>
+            <w:r>
+              <w:rPr>
+                <w:noProof/>
+                <w:webHidden/>
+              </w:rPr>
+              <w:fldChar w:fldCharType="begin"/>
+            </w:r>
+            <w:r>
+              <w:rPr>
+                <w:noProof/>
+                <w:webHidden/>
+              </w:rPr>
+              <w:instrText xml:space="preserve"> PAGEREF _Toc116292467 \h </w:instrText>
+            </w:r>
+            <w:r>
+              <w:rPr>
+                <w:noProof/>
+                <w:webHidden/>
+              </w:rPr>
+            </w:r>
+            <w:r>
+              <w:rPr>
+                <w:noProof/>
+                <w:webHidden/>
+              </w:rPr>
+              <w:fldChar w:fldCharType="separate"/>
+            </w:r>
+            <w:r>
+              <w:rPr>
+                <w:noProof/>
+                <w:webHidden/>
+              </w:rPr>
+              <w:t>7</w:t>
+            </w:r>
+            <w:r>
+              <w:rPr>
+                <w:noProof/>
+                <w:webHidden/>
+              </w:rPr>
+              <w:fldChar w:fldCharType="end"/>
+            </w:r>
+          </w:hyperlink>
+        </w:p>
+        <w:p>
+          <w:pPr>
+            <w:pStyle w:val="TOC2"/>
+            <w:tabs>
+              <w:tab w:val="right" w:leader="dot" w:pos="9016"/>
+            </w:tabs>
+            <w:rPr>
+              <w:rFonts w:eastAsiaTheme="minorEastAsia"/>
+              <w:noProof/>
+              <w:lang w:eastAsia="nl-NL"/>
+            </w:rPr>
+          </w:pPr>
+          <w:hyperlink w:anchor="_Toc116292468" w:history="1">
+            <w:r>
+              <w:rPr>
+                <w:rStyle w:val="Hyperlink"/>
+                <w:noProof/>
+                <w:lang w:val="en-NL"/>
+              </w:rPr>
+              <w:t>7.</w:t>
+            </w:r>
+            <w:r>
+              <w:rPr>
+                <w:noProof/>
+                <w:webHidden/>
+              </w:rPr>
+              <w:tab/>
+            </w:r>
+            <w:r>
+              <w:rPr>
+                <w:noProof/>
+                <w:webHidden/>
+              </w:rPr>
+              <w:fldChar w:fldCharType="begin"/>
+            </w:r>
+            <w:r>
+              <w:rPr>
+                <w:noProof/>
+                <w:webHidden/>
+              </w:rPr>
+              <w:instrText xml:space="preserve"> PAGEREF _Toc116292468 \h </w:instrText>
+            </w:r>
+            <w:r>
+              <w:rPr>
+                <w:noProof/>
+                <w:webHidden/>
+              </w:rPr>
+            </w:r>
+            <w:r>
+              <w:rPr>
+                <w:noProof/>
+                <w:webHidden/>
+              </w:rPr>
+              <w:fldChar w:fldCharType="separate"/>
+            </w:r>
+            <w:r>
+              <w:rPr>
+                <w:noProof/>
+                <w:webHidden/>
+              </w:rPr>
+              <w:t>8</w:t>
+            </w:r>
+            <w:r>
+              <w:rPr>
+                <w:noProof/>
+                <w:webHidden/>
+              </w:rPr>
+              <w:fldChar w:fldCharType="end"/>
+            </w:r>
+          </w:hyperlink>
+        </w:p>
+        <w:p>
+          <w:pPr>
+            <w:pStyle w:val="TOC2"/>
+            <w:tabs>
+              <w:tab w:val="right" w:leader="dot" w:pos="9016"/>
+            </w:tabs>
+            <w:rPr>
+              <w:rFonts w:eastAsiaTheme="minorEastAsia"/>
+              <w:noProof/>
+              <w:lang w:eastAsia="nl-NL"/>
+            </w:rPr>
+          </w:pPr>
+          <w:hyperlink w:anchor="_Toc116292469" w:history="1">
+            <w:r>
+              <w:rPr>
+                <w:rStyle w:val="Hyperlink"/>
+                <w:noProof/>
+                <w:lang w:val="en-NL"/>
+              </w:rPr>
+              <w:t>8.</w:t>
+            </w:r>
+            <w:r>
+              <w:rPr>
+                <w:noProof/>
+                <w:webHidden/>
+              </w:rPr>
+              <w:tab/>
+            </w:r>
+            <w:r>
+              <w:rPr>
+                <w:noProof/>
+                <w:webHidden/>
+              </w:rPr>
+              <w:fldChar w:fldCharType="begin"/>
+            </w:r>
+            <w:r>
+              <w:rPr>
+                <w:noProof/>
+                <w:webHidden/>
+              </w:rPr>
+              <w:instrText xml:space="preserve"> PAGEREF _Toc116292469 \h </w:instrText>
+            </w:r>
+            <w:r>
+              <w:rPr>
+                <w:noProof/>
+                <w:webHidden/>
+              </w:rPr>
+            </w:r>
+            <w:r>
+              <w:rPr>
+                <w:noProof/>
+                <w:webHidden/>
+              </w:rPr>
+              <w:fldChar w:fldCharType="separate"/>
+            </w:r>
+            <w:r>
+              <w:rPr>
+                <w:noProof/>
+                <w:webHidden/>
+              </w:rPr>
+              <w:t>9</w:t>
             </w:r>
             <w:r>
               <w:rPr>
@@ -1643,94 +2430,688 @@
     </w:p>
     <w:p>
       <w:pPr>
-        <w:pStyle w:val="Kop1"/>
-      </w:pPr>
-      <w:bookmarkStart w:id="0" w:name="_Toc114488450"/>
+        <w:pStyle w:val="Heading1"/>
+        <w:rPr>
+          <w:lang w:val="en-NL"/>
+        </w:rPr>
+      </w:pPr>
+      <w:bookmarkStart w:id="0" w:name="_Toc116292452"/>
       <w:r>
         <w:lastRenderedPageBreak/>
-        <w:t>Sprint 1 (Start-up sprint):</w:t>
+        <w:t>Leeruitkomsten</w:t>
+      </w:r>
+      <w:r>
+        <w:rPr>
+          <w:lang w:val="en-NL"/>
+        </w:rPr>
+        <w:t xml:space="preserve"> </w:t>
+      </w:r>
+      <w:proofErr w:type="spellStart"/>
+      <w:r>
+        <w:rPr>
+          <w:lang w:val="en-NL"/>
+        </w:rPr>
+        <w:t>uitgelegd</w:t>
       </w:r>
       <w:bookmarkEnd w:id="0"/>
-      <w:r>
-        <w:t xml:space="preserve"> </w:t>
-      </w:r>
-    </w:p>
-    <w:p>
-      <w:r>
-        <w:t xml:space="preserve">Tijdens deze sprint ben ik begonnen met het bedenken van wat mijn project gaat zijn. Ik heb ervoor gekozen om een festival planner te gaan maken. Dit </w:t>
-      </w:r>
-      <w:r>
-        <w:t>houdt</w:t>
-      </w:r>
-      <w:r>
-        <w:t xml:space="preserve"> in een project waarin de gebruiker </w:t>
-      </w:r>
-      <w:r>
-        <w:t>in detail kan zien welke festivals er binnenkort aankomen en of dit festival bij hem/haar past.</w:t>
-      </w:r>
-      <w:r>
+      <w:proofErr w:type="spellEnd"/>
+    </w:p>
+    <w:p>
+      <w:pPr>
+        <w:pStyle w:val="Heading2"/>
+        <w:rPr>
+          <w:lang w:val="en-NL"/>
+        </w:rPr>
+      </w:pPr>
+      <w:bookmarkStart w:id="1" w:name="_1._Web_application"/>
+      <w:bookmarkStart w:id="2" w:name="_Toc116292453"/>
+      <w:bookmarkEnd w:id="1"/>
+      <w:r>
+        <w:rPr>
+          <w:lang w:val="en-NL"/>
+        </w:rPr>
+        <w:t>1. Web application</w:t>
+      </w:r>
+      <w:bookmarkEnd w:id="2"/>
+    </w:p>
+    <w:p>
+      <w:pPr>
+        <w:rPr>
+          <w:lang w:val="en-NL"/>
+        </w:rPr>
+      </w:pPr>
+      <w:r>
+        <w:rPr>
+          <w:rStyle w:val="Emphasis"/>
+          <w:rFonts w:ascii="Lato" w:hAnsi="Lato"/>
+          <w:b/>
+          <w:bCs/>
+          <w:color w:val="2D3B45"/>
+          <w:lang w:val="en-NL"/>
+        </w:rPr>
+        <w:t>User friendly:</w:t>
+      </w:r>
+      <w:r>
+        <w:rPr>
+          <w:lang w:val="en-NL"/>
+        </w:rPr>
+        <w:t> You apply best practices when creating user interfaces and basic user experience testing and development techniques.</w:t>
+      </w:r>
+    </w:p>
+    <w:p>
+      <w:pPr>
+        <w:rPr>
+          <w:lang w:val="en-NL"/>
+        </w:rPr>
+      </w:pPr>
+      <w:r>
+        <w:rPr>
+          <w:b/>
+          <w:bCs/>
+          <w:lang w:val="en-NL"/>
+        </w:rPr>
+        <w:t>Full stack</w:t>
+      </w:r>
+      <w:r>
+        <w:rPr>
+          <w:b/>
+          <w:bCs/>
+          <w:lang w:val="en-NL"/>
+        </w:rPr>
+        <w:t>:</w:t>
+      </w:r>
+      <w:r>
+        <w:rPr>
+          <w:lang w:val="en-NL"/>
+        </w:rPr>
+        <w:t xml:space="preserve"> You design and build a full stack application using a commonly accepted front end </w:t>
+      </w:r>
+      <w:r>
+        <w:rPr>
+          <w:lang w:val="en-NL"/>
+        </w:rPr>
+        <w:t>JavaScript</w:t>
+      </w:r>
+      <w:r>
+        <w:rPr>
+          <w:lang w:val="en-NL"/>
+        </w:rPr>
+        <w:t xml:space="preserve"> framework and </w:t>
+      </w:r>
+      <w:r>
+        <w:rPr>
+          <w:lang w:val="en-NL"/>
+        </w:rPr>
+        <w:t>back-end</w:t>
+      </w:r>
+      <w:r>
+        <w:rPr>
+          <w:lang w:val="en-NL"/>
+        </w:rPr>
+        <w:t xml:space="preserve"> application implementing relevant communication protocols, persistence of data by usage of ORM and addressing asynchronous communication issues.</w:t>
+      </w:r>
+    </w:p>
+    <w:p>
+      <w:pPr>
+        <w:pStyle w:val="Heading2"/>
+        <w:rPr>
+          <w:lang w:val="en-NL"/>
+        </w:rPr>
+      </w:pPr>
+    </w:p>
+    <w:p>
+      <w:pPr>
+        <w:pStyle w:val="Heading2"/>
+        <w:rPr>
+          <w:lang w:val="en-NL"/>
+        </w:rPr>
+      </w:pPr>
+      <w:bookmarkStart w:id="3" w:name="_2._Software_quality"/>
+      <w:bookmarkStart w:id="4" w:name="_Toc116292454"/>
+      <w:bookmarkEnd w:id="3"/>
+      <w:r>
+        <w:rPr>
+          <w:lang w:val="en-NL"/>
+        </w:rPr>
+        <w:t>2. Software quality</w:t>
+      </w:r>
+      <w:bookmarkEnd w:id="4"/>
+    </w:p>
+    <w:p>
+      <w:pPr>
+        <w:rPr>
+          <w:lang w:val="en-NL"/>
+        </w:rPr>
+      </w:pPr>
+      <w:r>
+        <w:rPr>
+          <w:b/>
+          <w:bCs/>
+          <w:lang w:val="en-NL"/>
+        </w:rPr>
+        <w:t>Tooling and methodology:</w:t>
+      </w:r>
+      <w:r>
+        <w:rPr>
+          <w:lang w:val="en-NL"/>
+        </w:rPr>
+        <w:t xml:space="preserve"> Carry out, </w:t>
+      </w:r>
+      <w:r>
+        <w:rPr>
+          <w:lang w:val="en-NL"/>
+        </w:rPr>
+        <w:t>monitor,</w:t>
+      </w:r>
+      <w:r>
+        <w:rPr>
+          <w:lang w:val="en-NL"/>
+        </w:rPr>
+        <w:t xml:space="preserve"> and report on unit integration, </w:t>
+      </w:r>
+      <w:r>
+        <w:rPr>
+          <w:lang w:val="en-NL"/>
+        </w:rPr>
+        <w:t>regression,</w:t>
+      </w:r>
+      <w:r>
+        <w:rPr>
+          <w:lang w:val="en-NL"/>
+        </w:rPr>
+        <w:t xml:space="preserve"> and system tests, with attention for security and performance aspects, as well as applying static code analysis and code reviews.</w:t>
+      </w:r>
+    </w:p>
+    <w:p>
+      <w:pPr>
+        <w:rPr>
+          <w:lang w:val="en-NL"/>
+        </w:rPr>
+      </w:pPr>
+    </w:p>
+    <w:p>
+      <w:pPr>
+        <w:pStyle w:val="Heading2"/>
+        <w:rPr>
+          <w:lang w:val="en-NL"/>
+        </w:rPr>
+      </w:pPr>
+      <w:bookmarkStart w:id="5" w:name="_3._Agile_method"/>
+      <w:bookmarkStart w:id="6" w:name="_Toc116292455"/>
+      <w:bookmarkEnd w:id="5"/>
+      <w:r>
+        <w:rPr>
+          <w:lang w:val="en-NL"/>
+        </w:rPr>
+        <w:t>3. Agile method</w:t>
+      </w:r>
+      <w:bookmarkEnd w:id="6"/>
+    </w:p>
+    <w:p>
+      <w:pPr>
+        <w:rPr>
+          <w:lang w:val="en-NL"/>
+        </w:rPr>
+      </w:pPr>
+      <w:r>
+        <w:rPr>
+          <w:b/>
+          <w:bCs/>
+          <w:lang w:val="en-NL"/>
+        </w:rPr>
+        <w:t>Choose:</w:t>
+      </w:r>
+      <w:r>
+        <w:rPr>
+          <w:lang w:val="en-NL"/>
+        </w:rPr>
+        <w:t> You are aware of the most popular agile methods and their underlying agile principles. Your choice of a method is motivated and based on well-defined selection criteria and context analyses.</w:t>
+      </w:r>
+    </w:p>
+    <w:p>
+      <w:pPr>
+        <w:pStyle w:val="Heading2"/>
+        <w:rPr>
+          <w:rFonts w:ascii="Lato" w:hAnsi="Lato"/>
+          <w:b/>
+          <w:bCs/>
+          <w:color w:val="2D3B45"/>
+          <w:shd w:val="clear" w:color="auto" w:fill="FFFFFF"/>
+          <w:lang w:val="en-NL"/>
+        </w:rPr>
+      </w:pPr>
+    </w:p>
+    <w:p>
+      <w:pPr>
+        <w:pStyle w:val="Heading2"/>
+        <w:rPr>
+          <w:lang w:val="en-NL"/>
+        </w:rPr>
+      </w:pPr>
+      <w:bookmarkStart w:id="7" w:name="_4._CI/CD"/>
+      <w:bookmarkStart w:id="8" w:name="_Toc116292456"/>
+      <w:bookmarkEnd w:id="7"/>
+      <w:r>
+        <w:rPr>
+          <w:lang w:val="en-NL"/>
+        </w:rPr>
+        <w:t>4. CI/CD</w:t>
+      </w:r>
+      <w:bookmarkEnd w:id="8"/>
+    </w:p>
+    <w:p>
+      <w:pPr>
+        <w:rPr>
+          <w:lang w:val="en-NL"/>
+        </w:rPr>
+      </w:pPr>
+      <w:r>
+        <w:rPr>
+          <w:b/>
+          <w:bCs/>
+          <w:lang w:val="en-NL"/>
+        </w:rPr>
+        <w:t>Design and implement:</w:t>
+      </w:r>
+      <w:r>
+        <w:rPr>
+          <w:lang w:val="en-NL"/>
+        </w:rPr>
+        <w:t xml:space="preserve"> You design a release process and implement a continuous integration and deployment solution (using </w:t>
+      </w:r>
+      <w:r>
+        <w:rPr>
+          <w:lang w:val="en-NL"/>
+        </w:rPr>
+        <w:t>e.g.,</w:t>
+      </w:r>
+      <w:r>
+        <w:rPr>
+          <w:lang w:val="en-NL"/>
+        </w:rPr>
+        <w:t xml:space="preserve"> Gitlab CI and Docker).</w:t>
+      </w:r>
+    </w:p>
+    <w:p>
+      <w:pPr>
+        <w:pStyle w:val="Heading2"/>
+        <w:rPr>
+          <w:rFonts w:ascii="Lato" w:hAnsi="Lato"/>
+          <w:b/>
+          <w:bCs/>
+          <w:color w:val="2D3B45"/>
+          <w:shd w:val="clear" w:color="auto" w:fill="FFFFFF"/>
+          <w:lang w:val="en-NL"/>
+        </w:rPr>
+      </w:pPr>
+    </w:p>
+    <w:p>
+      <w:pPr>
+        <w:pStyle w:val="Heading2"/>
+        <w:rPr>
+          <w:lang w:val="en-NL"/>
+        </w:rPr>
+      </w:pPr>
+      <w:bookmarkStart w:id="9" w:name="_5._Cultural_differences"/>
+      <w:bookmarkStart w:id="10" w:name="_Toc116292457"/>
+      <w:bookmarkEnd w:id="9"/>
+      <w:r>
+        <w:rPr>
+          <w:lang w:val="en-NL"/>
+        </w:rPr>
+        <w:t>5. Cultural differences and ethics</w:t>
+      </w:r>
+      <w:bookmarkEnd w:id="10"/>
+    </w:p>
+    <w:p>
+      <w:pPr>
+        <w:rPr>
+          <w:lang w:val="en-NL"/>
+        </w:rPr>
+      </w:pPr>
+      <w:r>
+        <w:rPr>
+          <w:b/>
+          <w:bCs/>
+          <w:lang w:val="en-NL"/>
+        </w:rPr>
+        <w:t>Recognize:</w:t>
+      </w:r>
+      <w:r>
+        <w:rPr>
+          <w:lang w:val="en-NL"/>
+        </w:rPr>
+        <w:t xml:space="preserve"> Recognition is based on theoretically substantiated awareness of cultural differences and ethical aspects in software engineering.</w:t>
+      </w:r>
+    </w:p>
+    <w:p>
+      <w:pPr>
+        <w:rPr>
+          <w:lang w:val="en-NL"/>
+        </w:rPr>
+      </w:pPr>
+      <w:r>
+        <w:rPr>
+          <w:b/>
+          <w:bCs/>
+          <w:lang w:val="en-NL"/>
+        </w:rPr>
+        <w:t>Consider</w:t>
+      </w:r>
+      <w:r>
+        <w:rPr>
+          <w:b/>
+          <w:bCs/>
+          <w:lang w:val="en-NL"/>
+        </w:rPr>
+        <w:t>:</w:t>
+      </w:r>
+      <w:r>
+        <w:rPr>
+          <w:lang w:val="en-NL"/>
+        </w:rPr>
+        <w:t xml:space="preserve"> Adapt your communication, working, and </w:t>
+      </w:r>
+      <w:r>
+        <w:rPr>
+          <w:lang w:val="en-NL"/>
+        </w:rPr>
+        <w:t>behaviour</w:t>
+      </w:r>
+      <w:r>
+        <w:rPr>
+          <w:lang w:val="en-NL"/>
+        </w:rPr>
+        <w:t xml:space="preserve"> styles to reflect project stakeholders from different </w:t>
+      </w:r>
+      <w:r>
+        <w:rPr>
+          <w:lang w:val="en-NL"/>
+        </w:rPr>
+        <w:t>cultures.</w:t>
+      </w:r>
+    </w:p>
+    <w:p>
+      <w:pPr>
+        <w:pStyle w:val="Heading2"/>
+        <w:rPr>
+          <w:rFonts w:ascii="Lato" w:hAnsi="Lato"/>
+          <w:b/>
+          <w:bCs/>
+          <w:color w:val="2D3B45"/>
+          <w:shd w:val="clear" w:color="auto" w:fill="FFFFFF"/>
+          <w:lang w:val="en-NL"/>
+        </w:rPr>
+      </w:pPr>
+    </w:p>
+    <w:p>
+      <w:pPr>
+        <w:pStyle w:val="Heading2"/>
+        <w:rPr>
+          <w:lang w:val="en-NL"/>
+        </w:rPr>
+      </w:pPr>
+      <w:bookmarkStart w:id="11" w:name="_6._Requirements_and"/>
+      <w:bookmarkStart w:id="12" w:name="_Toc116292458"/>
+      <w:bookmarkEnd w:id="11"/>
+      <w:r>
+        <w:rPr>
+          <w:lang w:val="en-NL"/>
+        </w:rPr>
+        <w:t>6. Requirements and design</w:t>
+      </w:r>
+      <w:bookmarkEnd w:id="12"/>
+    </w:p>
+    <w:p>
+      <w:pPr>
+        <w:rPr>
+          <w:lang w:val="en-NL"/>
+        </w:rPr>
+      </w:pPr>
+      <w:r>
+        <w:rPr>
+          <w:b/>
+          <w:bCs/>
+          <w:lang w:val="en-NL"/>
+        </w:rPr>
+        <w:t>Multiple types of test techniques:</w:t>
+      </w:r>
+      <w:r>
+        <w:rPr>
+          <w:lang w:val="en-NL"/>
+        </w:rPr>
+        <w:t xml:space="preserve"> You apply user acceptance testing and stakeholder feedback to validate the quality of the requirements. You evaluate the quality of the design (e.g., by testing or prototyping) </w:t>
+      </w:r>
+      <w:r>
+        <w:rPr>
+          <w:lang w:val="en-NL"/>
+        </w:rPr>
+        <w:t>considering</w:t>
+      </w:r>
+      <w:r>
+        <w:rPr>
+          <w:lang w:val="en-NL"/>
+        </w:rPr>
+        <w:t xml:space="preserve"> the formulated quality properties like security and performance.</w:t>
+      </w:r>
+    </w:p>
+    <w:p>
+      <w:pPr>
+        <w:rPr>
+          <w:lang w:val="en-NL"/>
+        </w:rPr>
+      </w:pPr>
+    </w:p>
+    <w:p>
+      <w:pPr>
+        <w:rPr>
+          <w:rFonts w:asciiTheme="majorHAnsi" w:eastAsiaTheme="majorEastAsia" w:hAnsiTheme="majorHAnsi" w:cstheme="majorBidi"/>
+          <w:color w:val="2F5496" w:themeColor="accent1" w:themeShade="BF"/>
+          <w:sz w:val="26"/>
+          <w:szCs w:val="26"/>
+          <w:lang w:val="en-NL"/>
+        </w:rPr>
+      </w:pPr>
+      <w:r>
+        <w:rPr>
+          <w:lang w:val="en-NL"/>
+        </w:rPr>
+        <w:br w:type="page"/>
+      </w:r>
+    </w:p>
+    <w:p>
+      <w:pPr>
+        <w:pStyle w:val="Heading2"/>
+        <w:rPr>
+          <w:lang w:val="en-NL"/>
+        </w:rPr>
+      </w:pPr>
+      <w:bookmarkStart w:id="13" w:name="_7._Business_processes"/>
+      <w:bookmarkStart w:id="14" w:name="_Toc116292459"/>
+      <w:bookmarkEnd w:id="13"/>
+      <w:r>
+        <w:rPr>
+          <w:lang w:val="en-NL"/>
+        </w:rPr>
+        <w:lastRenderedPageBreak/>
+        <w:t>7. Business processes</w:t>
+      </w:r>
+      <w:bookmarkEnd w:id="14"/>
+    </w:p>
+    <w:p>
+      <w:pPr>
+        <w:rPr>
+          <w:lang w:val="en-NL"/>
+        </w:rPr>
+      </w:pPr>
+      <w:r>
+        <w:rPr>
+          <w:b/>
+          <w:bCs/>
+          <w:lang w:val="en-NL"/>
+        </w:rPr>
+        <w:t>Simple:</w:t>
+      </w:r>
+      <w:r>
+        <w:rPr>
+          <w:lang w:val="en-NL"/>
+        </w:rPr>
+        <w:t xml:space="preserve"> Involving stakeholders, predominantly sequential processes with one or two alternative paths.</w:t>
+      </w:r>
+    </w:p>
+    <w:p>
+      <w:pPr>
+        <w:rPr>
+          <w:lang w:val="en-NL"/>
+        </w:rPr>
+      </w:pPr>
+      <w:r>
+        <w:rPr>
+          <w:b/>
+          <w:bCs/>
+          <w:lang w:val="en-NL"/>
+        </w:rPr>
+        <w:t>Related:</w:t>
+      </w:r>
+      <w:r>
+        <w:rPr>
+          <w:lang w:val="en-NL"/>
+        </w:rPr>
+        <w:t xml:space="preserve"> Business processes during which the software that you are developing will be used (business processes that the software must support by fully or partially automating them). </w:t>
+      </w:r>
+    </w:p>
+    <w:p>
+      <w:pPr>
+        <w:pStyle w:val="Heading2"/>
+        <w:rPr>
+          <w:rFonts w:ascii="Lato" w:hAnsi="Lato"/>
+          <w:b/>
+          <w:bCs/>
+          <w:color w:val="2D3B45"/>
+          <w:shd w:val="clear" w:color="auto" w:fill="FFFFFF"/>
+          <w:lang w:val="en-NL"/>
+        </w:rPr>
+      </w:pPr>
+    </w:p>
+    <w:p>
+      <w:pPr>
+        <w:pStyle w:val="Heading2"/>
+        <w:rPr>
+          <w:lang w:val="en-NL"/>
+        </w:rPr>
+      </w:pPr>
+      <w:bookmarkStart w:id="15" w:name="_8._Professional"/>
+      <w:bookmarkStart w:id="16" w:name="_Toc116292460"/>
+      <w:bookmarkEnd w:id="15"/>
+      <w:r>
+        <w:rPr>
+          <w:lang w:val="en-NL"/>
+        </w:rPr>
+        <w:t>8. Professional</w:t>
+      </w:r>
+      <w:bookmarkEnd w:id="16"/>
+    </w:p>
+    <w:p>
+      <w:pPr>
+        <w:rPr>
+          <w:lang w:val="en-NL" w:eastAsia="nl-NL"/>
+        </w:rPr>
+      </w:pPr>
+      <w:r>
+        <w:rPr>
+          <w:b/>
+          <w:bCs/>
+          <w:lang w:val="en-NL" w:eastAsia="nl-NL"/>
+        </w:rPr>
+        <w:t>Professional manner: </w:t>
+      </w:r>
+      <w:r>
+        <w:rPr>
+          <w:lang w:val="en-NL" w:eastAsia="nl-NL"/>
+        </w:rPr>
+        <w:t xml:space="preserve">You develop software as a team effort according to a prescribed software methodology and following team agreements. You </w:t>
+      </w:r>
+      <w:r>
+        <w:rPr>
+          <w:lang w:val="en-NL" w:eastAsia="nl-NL"/>
+        </w:rPr>
+        <w:t>can</w:t>
+      </w:r>
+      <w:r>
+        <w:rPr>
+          <w:lang w:val="en-NL" w:eastAsia="nl-NL"/>
+        </w:rPr>
+        <w:t xml:space="preserve"> track your work progress and communicate your progress with the team.</w:t>
+      </w:r>
+    </w:p>
+    <w:p>
+      <w:pPr>
+        <w:rPr>
+          <w:lang w:val="en-NL"/>
+        </w:rPr>
+      </w:pPr>
+      <w:r>
+        <w:rPr>
+          <w:lang w:val="en-NL"/>
+        </w:rPr>
+        <w:t>You actively ask and apply feedback from stakeholders and advise them on the most optimal technical and design (architectural) solutions.</w:t>
+      </w:r>
+      <w:r>
+        <w:rPr>
+          <w:lang w:val="en-NL"/>
+        </w:rPr>
         <w:br/>
-      </w:r>
-    </w:p>
-    <w:p>
-      <w:pPr>
-        <w:pStyle w:val="Kop2"/>
-        <w:rPr>
-          <w:lang w:val="en-NL"/>
-        </w:rPr>
-      </w:pPr>
-      <w:bookmarkStart w:id="1" w:name="_Toc114488451"/>
-      <w:r>
-        <w:rPr>
-          <w:lang w:val="en-NL"/>
-        </w:rPr>
-        <w:t>User story’s</w:t>
-      </w:r>
-      <w:bookmarkEnd w:id="1"/>
-    </w:p>
-    <w:p>
-      <w:r>
-        <w:t xml:space="preserve">Ik ben begonnen met het bedenken van user </w:t>
-      </w:r>
-      <w:r>
-        <w:t>story’s</w:t>
-      </w:r>
-      <w:r>
-        <w:t xml:space="preserve"> die ik ga uitwerken als MVP</w:t>
-      </w:r>
-      <w:r>
-        <w:t xml:space="preserve"> deze zijn te zien in de </w:t>
-      </w:r>
-      <w:hyperlink r:id="rId11" w:history="1">
+        <w:t>You choose and substantiate solutions for a given problem.</w:t>
+      </w:r>
+    </w:p>
+    <w:p>
+      <w:r>
+        <w:br w:type="page"/>
+      </w:r>
+    </w:p>
+    <w:p>
+      <w:pPr>
+        <w:pStyle w:val="Heading1"/>
+      </w:pPr>
+      <w:bookmarkStart w:id="17" w:name="_Toc116292461"/>
+      <w:r>
+        <w:lastRenderedPageBreak/>
+        <w:t>Aantonen leerdoelen</w:t>
+      </w:r>
+      <w:bookmarkEnd w:id="17"/>
+    </w:p>
+    <w:p>
+      <w:pPr>
+        <w:pStyle w:val="Heading2"/>
+        <w:rPr>
+          <w:rStyle w:val="Hyperlink"/>
+        </w:rPr>
+      </w:pPr>
+      <w:hyperlink w:anchor="_1._Web_application" w:history="1">
+        <w:bookmarkStart w:id="18" w:name="_Toc116292462"/>
         <w:r>
           <w:rPr>
             <w:rStyle w:val="Hyperlink"/>
           </w:rPr>
-          <w:t>GitHub</w:t>
+          <w:t>1.</w:t>
         </w:r>
-        <w:r>
-          <w:rPr>
-            <w:rStyle w:val="Hyperlink"/>
-          </w:rPr>
-          <w:t xml:space="preserve"> wiki</w:t>
-        </w:r>
+        <w:bookmarkEnd w:id="18"/>
       </w:hyperlink>
-      <w:r>
-        <w:t xml:space="preserve">. Vervolgens </w:t>
-      </w:r>
-      <w:r>
-        <w:t>ben ik na gaan denken over welke</w:t>
-      </w:r>
-      <w:r>
-        <w:t xml:space="preserve"> </w:t>
-      </w:r>
-      <w:r>
-        <w:t>front-end en backend taal die ik ga gebruiker voor mijn project. Ik heb gekozen om als front-end framework Angular te gebruiken</w:t>
-      </w:r>
-      <w:r>
-        <w:t xml:space="preserve"> (</w:t>
-      </w:r>
-      <w:hyperlink r:id="rId12" w:anchor="front-end-language-choice" w:history="1">
+    </w:p>
+    <w:p>
+      <w:r>
+        <w:t xml:space="preserve">Ik heb gekozen om </w:t>
+      </w:r>
+      <w:r>
+        <w:rPr>
+          <w:lang w:val="en-NL"/>
+        </w:rPr>
+        <w:t xml:space="preserve">het </w:t>
+      </w:r>
+      <w:r>
+        <w:t>front-end framework Angular te gebruiken (</w:t>
+      </w:r>
+      <w:hyperlink r:id="rId11" w:anchor="front-end-language-choice" w:history="1">
         <w:r>
           <w:rPr>
             <w:rStyle w:val="Hyperlink"/>
@@ -1739,51 +3120,57 @@
         </w:r>
       </w:hyperlink>
       <w:r>
-        <w:t>)</w:t>
-      </w:r>
-      <w:r>
-        <w:t xml:space="preserve"> en als backend heb ik ervoor gekozen om ASP.net te gaan gebruiken.</w:t>
-      </w:r>
-    </w:p>
-    <w:p/>
-    <w:p>
-      <w:pPr>
-        <w:pStyle w:val="Kop2"/>
-        <w:rPr>
-          <w:lang w:val="en-NL"/>
-        </w:rPr>
-      </w:pPr>
-      <w:bookmarkStart w:id="2" w:name="_Toc114488452"/>
-      <w:r>
-        <w:rPr>
-          <w:lang w:val="en-NL"/>
-        </w:rPr>
-        <w:t>Design:</w:t>
-      </w:r>
-      <w:bookmarkEnd w:id="2"/>
+        <w:t>) en als backend heb ik ervoor gekozen om ASP.net te gaan gebruiken</w:t>
+      </w:r>
+      <w:r>
+        <w:t>.</w:t>
+      </w:r>
+    </w:p>
+    <w:p>
+      <w:r>
+        <w:t>Na het kiezen van mijn programeer talen</w:t>
+      </w:r>
+      <w:r>
+        <w:t xml:space="preserve"> ben</w:t>
+      </w:r>
+      <w:r>
+        <w:t xml:space="preserve"> ik</w:t>
+      </w:r>
+      <w:r>
+        <w:t xml:space="preserve"> begonnen met het designen van de pagina die </w:t>
+      </w:r>
+      <w:r>
+        <w:t>ik voor de</w:t>
+      </w:r>
+      <w:r>
+        <w:t xml:space="preserve"> eerste userstory nodig </w:t>
+      </w:r>
+      <w:r>
+        <w:t>heb</w:t>
+      </w:r>
+      <w:r>
+        <w:t xml:space="preserve">. Ik heb een snel </w:t>
+      </w:r>
+      <w:r>
+        <w:t>efficiënt</w:t>
+      </w:r>
+      <w:r>
+        <w:t xml:space="preserve"> overzicht gemaakt van de </w:t>
+      </w:r>
+      <w:r>
+        <w:t>festivals waardoor de gebruiker makkelijk kan zien wat de opkomende festivals zijn.</w:t>
+      </w:r>
     </w:p>
     <w:p>
       <w:pPr>
         <w:keepNext/>
       </w:pPr>
       <w:r>
-        <w:t xml:space="preserve">Hierna ben ik een </w:t>
-      </w:r>
-      <w:r>
-        <w:t>wireframe</w:t>
-      </w:r>
-      <w:r>
-        <w:t xml:space="preserve"> gaan maken voor </w:t>
-      </w:r>
-      <w:r>
-        <w:t>de hoofdpagina van de applicatie aangezien ik deze al nodig heb met de user story waaraan ik ga werken.</w:t>
-      </w:r>
-      <w:r>
         <w:rPr>
           <w:noProof/>
         </w:rPr>
         <w:drawing>
-          <wp:inline distT="0" distB="0" distL="0" distR="0" wp14:anchorId="20E01DCF" wp14:editId="24B894A3">
+          <wp:inline distT="0" distB="0" distL="0" distR="0" wp14:anchorId="2A222629" wp14:editId="7B1ECD54">
             <wp:extent cx="5730240" cy="2369820"/>
             <wp:effectExtent l="0" t="0" r="3810" b="0"/>
             <wp:docPr id="2" name="Picture 2" descr="Wireframe of frontpage"/>
@@ -1800,7 +3187,7 @@
                     </pic:cNvPicPr>
                   </pic:nvPicPr>
                   <pic:blipFill>
-                    <a:blip r:embed="rId13" cstate="print">
+                    <a:blip r:embed="rId12" cstate="print">
                       <a:extLst>
                         <a:ext uri="{28A0092B-C50C-407E-A947-70E740481C1C}">
                           <a14:useLocalDpi xmlns:a14="http://schemas.microsoft.com/office/drawing/2010/main" val="0"/>
@@ -1834,7 +3221,7 @@
     </w:p>
     <w:p>
       <w:pPr>
-        <w:pStyle w:val="Bijschrift"/>
+        <w:pStyle w:val="Caption"/>
         <w:rPr>
           <w:lang w:val="en-US"/>
         </w:rPr>
@@ -1847,27 +3234,786 @@
       </w:r>
     </w:p>
     <w:p>
-      <w:pPr>
+      <w:r>
+        <w:t xml:space="preserve">Vervolgens ben ik begonnen met het opzetten van het front-end project en ben ik een </w:t>
+      </w:r>
+      <w:hyperlink r:id="rId13" w:history="1">
+        <w:r>
+          <w:rPr>
+            <w:rStyle w:val="Hyperlink"/>
+          </w:rPr>
+          <w:t>video tutorial</w:t>
+        </w:r>
+      </w:hyperlink>
+      <w:r>
+        <w:t xml:space="preserve"> </w:t>
+      </w:r>
+      <w:r>
+        <w:t>gaan kijken over hoe Angular werkt. En heb met de kennis van deze tutorial de pagina van de wireframe nagemaakt in HTML, CSS</w:t>
+      </w:r>
+      <w:r>
+        <w:rPr>
+          <w:lang w:val="en-NL"/>
+        </w:rPr>
+        <w:t xml:space="preserve"> (Screenshot </w:t>
+      </w:r>
+      <w:proofErr w:type="spellStart"/>
+      <w:r>
+        <w:rPr>
+          <w:lang w:val="en-NL"/>
+        </w:rPr>
+        <w:t>bevat</w:t>
+      </w:r>
+      <w:proofErr w:type="spellEnd"/>
+      <w:r>
+        <w:rPr>
+          <w:lang w:val="en-NL"/>
+        </w:rPr>
+        <w:t xml:space="preserve"> hardcoded data)</w:t>
+      </w:r>
+      <w:r>
+        <w:t>.</w:t>
+      </w:r>
+    </w:p>
+    <w:p>
+      <w:pPr>
+        <w:keepNext/>
+      </w:pPr>
+      <w:r>
+        <w:rPr>
+          <w:noProof/>
+          <w:lang w:val="en-NL"/>
+        </w:rPr>
+        <w:drawing>
+          <wp:inline distT="0" distB="0" distL="0" distR="0" wp14:anchorId="463553EB" wp14:editId="67327BED">
+            <wp:extent cx="5716035" cy="2658533"/>
+            <wp:effectExtent l="0" t="0" r="0" b="8890"/>
+            <wp:docPr id="3" name="Picture 3" descr="Graphical user interface, website&#10;&#10;Description automatically generated"/>
+            <wp:cNvGraphicFramePr>
+              <a:graphicFrameLocks xmlns:a="http://schemas.openxmlformats.org/drawingml/2006/main" noChangeAspect="1"/>
+            </wp:cNvGraphicFramePr>
+            <a:graphic xmlns:a="http://schemas.openxmlformats.org/drawingml/2006/main">
+              <a:graphicData uri="http://schemas.openxmlformats.org/drawingml/2006/picture">
+                <pic:pic xmlns:pic="http://schemas.openxmlformats.org/drawingml/2006/picture">
+                  <pic:nvPicPr>
+                    <pic:cNvPr id="3" name="Picture 3" descr="Graphical user interface, website&#10;&#10;Description automatically generated"/>
+                    <pic:cNvPicPr/>
+                  </pic:nvPicPr>
+                  <pic:blipFill>
+                    <a:blip r:embed="rId14"/>
+                    <a:stretch>
+                      <a:fillRect/>
+                    </a:stretch>
+                  </pic:blipFill>
+                  <pic:spPr>
+                    <a:xfrm>
+                      <a:off x="0" y="0"/>
+                      <a:ext cx="5751001" cy="2674796"/>
+                    </a:xfrm>
+                    <a:prstGeom prst="rect">
+                      <a:avLst/>
+                    </a:prstGeom>
+                  </pic:spPr>
+                </pic:pic>
+              </a:graphicData>
+            </a:graphic>
+          </wp:inline>
+        </w:drawing>
+      </w:r>
+    </w:p>
+    <w:p>
+      <w:pPr>
+        <w:pStyle w:val="Caption"/>
         <w:rPr>
           <w:lang w:val="en-US"/>
         </w:rPr>
       </w:pPr>
-    </w:p>
-    <w:p>
-      <w:pPr>
+      <w:r>
         <w:rPr>
           <w:lang w:val="en-US"/>
         </w:rPr>
-      </w:pPr>
-    </w:p>
-    <w:p>
-      <w:pPr>
-        <w:pStyle w:val="Kop2"/>
-        <w:rPr>
-          <w:lang w:val="en-NL"/>
-        </w:rPr>
-      </w:pPr>
-      <w:bookmarkStart w:id="3" w:name="_Toc114488453"/>
+        <w:t xml:space="preserve">Front page in HTML, CSS </w:t>
+      </w:r>
+    </w:p>
+    <w:p>
+      <w:pPr>
+        <w:rPr>
+          <w:lang w:val="en-NL"/>
+        </w:rPr>
+      </w:pPr>
+      <w:r>
+        <w:t>Nadat ik de hoofdpagina had gemaakt ben ik begonnen met het opzetten van de festival service. Ik ben hier mee begonnen zodat ik dynamische content op de hoofdpagina kan tonen. Ik he been project gestart in ASP.net en de endpoint gemaakt voor het ophalen van alle festivals</w:t>
+      </w:r>
+      <w:r>
+        <w:rPr>
+          <w:lang w:val="en-NL"/>
+        </w:rPr>
+        <w:t xml:space="preserve"> door middle van ORM,</w:t>
+      </w:r>
+      <w:r>
+        <w:t xml:space="preserve"> ik heb dit voor nu met hardcoded data in de backend gedaan zodat ik kon testen of ik het </w:t>
+      </w:r>
+      <w:r>
+        <w:lastRenderedPageBreak/>
+        <w:t xml:space="preserve">kon ophalen via een HTTP </w:t>
+      </w:r>
+      <w:r>
+        <w:t xml:space="preserve">request. Toen ik zag dat de endpoint werkte heb ik een database opgezet en deze </w:t>
+      </w:r>
+      <w:proofErr w:type="spellStart"/>
+      <w:r>
+        <w:t>geconnect</w:t>
+      </w:r>
+      <w:proofErr w:type="spellEnd"/>
+      <w:r>
+        <w:t xml:space="preserve"> met de app zodat de data ook echt uit de database komt.</w:t>
+      </w:r>
+    </w:p>
+    <w:p>
+      <w:pPr>
+        <w:keepNext/>
+      </w:pPr>
+      <w:r>
+        <w:rPr>
+          <w:noProof/>
+        </w:rPr>
+        <w:drawing>
+          <wp:inline distT="0" distB="0" distL="0" distR="0" wp14:anchorId="37816CA2" wp14:editId="31B67973">
+            <wp:extent cx="3152775" cy="3003932"/>
+            <wp:effectExtent l="0" t="0" r="0" b="6350"/>
+            <wp:docPr id="4" name="Picture 4" descr="API data"/>
+            <wp:cNvGraphicFramePr>
+              <a:graphicFrameLocks xmlns:a="http://schemas.openxmlformats.org/drawingml/2006/main" noChangeAspect="1"/>
+            </wp:cNvGraphicFramePr>
+            <a:graphic xmlns:a="http://schemas.openxmlformats.org/drawingml/2006/main">
+              <a:graphicData uri="http://schemas.openxmlformats.org/drawingml/2006/picture">
+                <pic:pic xmlns:pic="http://schemas.openxmlformats.org/drawingml/2006/picture">
+                  <pic:nvPicPr>
+                    <pic:cNvPr id="4" name="Picture 4" descr="API data"/>
+                    <pic:cNvPicPr/>
+                  </pic:nvPicPr>
+                  <pic:blipFill>
+                    <a:blip r:embed="rId15"/>
+                    <a:stretch>
+                      <a:fillRect/>
+                    </a:stretch>
+                  </pic:blipFill>
+                  <pic:spPr>
+                    <a:xfrm>
+                      <a:off x="0" y="0"/>
+                      <a:ext cx="3152775" cy="3003932"/>
+                    </a:xfrm>
+                    <a:prstGeom prst="rect">
+                      <a:avLst/>
+                    </a:prstGeom>
+                  </pic:spPr>
+                </pic:pic>
+              </a:graphicData>
+            </a:graphic>
+          </wp:inline>
+        </w:drawing>
+      </w:r>
+    </w:p>
+    <w:p>
+      <w:pPr>
+        <w:pStyle w:val="Caption"/>
+      </w:pPr>
+      <w:r>
+        <w:t>API-data</w:t>
+      </w:r>
+    </w:p>
+    <w:p>
+      <w:pPr>
+        <w:rPr>
+          <w:lang w:val="en-NL"/>
+        </w:rPr>
+      </w:pPr>
+    </w:p>
+    <w:p>
+      <w:pPr>
+        <w:pStyle w:val="Heading2"/>
+        <w:rPr>
+          <w:lang w:val="en-NL"/>
+        </w:rPr>
+      </w:pPr>
+      <w:hyperlink w:anchor="_2._Software_quality" w:history="1">
+        <w:bookmarkStart w:id="19" w:name="_Toc116292463"/>
+        <w:r>
+          <w:rPr>
+            <w:rStyle w:val="Hyperlink"/>
+            <w:lang w:val="en-NL"/>
+          </w:rPr>
+          <w:t>2.</w:t>
+        </w:r>
+        <w:bookmarkEnd w:id="19"/>
+      </w:hyperlink>
+    </w:p>
+    <w:p>
+      <w:r>
+        <w:t xml:space="preserve">Ik heb om ervoor te zorgen dat er zo weinig mogelijk bugs in zitten een </w:t>
+      </w:r>
+      <w:proofErr w:type="spellStart"/>
+      <w:r>
+        <w:t>static</w:t>
+      </w:r>
+      <w:proofErr w:type="spellEnd"/>
+      <w:r>
+        <w:t xml:space="preserve"> code analysis toegevoegd in mijn CI/CD hiervoor heb ik </w:t>
+      </w:r>
+      <w:proofErr w:type="spellStart"/>
+      <w:r>
+        <w:t>SonarCloud</w:t>
+      </w:r>
+      <w:proofErr w:type="spellEnd"/>
+      <w:r>
+        <w:t xml:space="preserve"> gebruikt. </w:t>
+      </w:r>
+    </w:p>
+    <w:p>
+      <w:pPr>
+        <w:keepNext/>
+      </w:pPr>
+      <w:r>
+        <w:rPr>
+          <w:noProof/>
+        </w:rPr>
+        <w:drawing>
+          <wp:inline distT="0" distB="0" distL="0" distR="0" wp14:anchorId="1CB4F118" wp14:editId="2E8CC59A">
+            <wp:extent cx="5731510" cy="1566545"/>
+            <wp:effectExtent l="0" t="0" r="2540" b="0"/>
+            <wp:docPr id="12" name="Picture 12" descr="A picture containing graphical user interface&#10;&#10;Description automatically generated"/>
+            <wp:cNvGraphicFramePr>
+              <a:graphicFrameLocks xmlns:a="http://schemas.openxmlformats.org/drawingml/2006/main" noChangeAspect="1"/>
+            </wp:cNvGraphicFramePr>
+            <a:graphic xmlns:a="http://schemas.openxmlformats.org/drawingml/2006/main">
+              <a:graphicData uri="http://schemas.openxmlformats.org/drawingml/2006/picture">
+                <pic:pic xmlns:pic="http://schemas.openxmlformats.org/drawingml/2006/picture">
+                  <pic:nvPicPr>
+                    <pic:cNvPr id="12" name="Picture 12" descr="A picture containing graphical user interface&#10;&#10;Description automatically generated"/>
+                    <pic:cNvPicPr/>
+                  </pic:nvPicPr>
+                  <pic:blipFill>
+                    <a:blip r:embed="rId16"/>
+                    <a:stretch>
+                      <a:fillRect/>
+                    </a:stretch>
+                  </pic:blipFill>
+                  <pic:spPr>
+                    <a:xfrm>
+                      <a:off x="0" y="0"/>
+                      <a:ext cx="5731510" cy="1566545"/>
+                    </a:xfrm>
+                    <a:prstGeom prst="rect">
+                      <a:avLst/>
+                    </a:prstGeom>
+                  </pic:spPr>
+                </pic:pic>
+              </a:graphicData>
+            </a:graphic>
+          </wp:inline>
+        </w:drawing>
+      </w:r>
+    </w:p>
+    <w:p>
+      <w:pPr>
+        <w:pStyle w:val="Caption"/>
+      </w:pPr>
+      <w:proofErr w:type="spellStart"/>
+      <w:r>
+        <w:t>SonarCloud</w:t>
+      </w:r>
+      <w:proofErr w:type="spellEnd"/>
+      <w:r>
+        <w:t xml:space="preserve"> scanner</w:t>
+      </w:r>
+    </w:p>
+    <w:p>
+      <w:pPr>
+        <w:rPr>
+          <w:rFonts w:asciiTheme="majorHAnsi" w:eastAsiaTheme="majorEastAsia" w:hAnsiTheme="majorHAnsi" w:cstheme="majorBidi"/>
+          <w:color w:val="2F5496" w:themeColor="accent1" w:themeShade="BF"/>
+          <w:sz w:val="26"/>
+          <w:szCs w:val="26"/>
+        </w:rPr>
+      </w:pPr>
+      <w:r>
+        <w:br w:type="page"/>
+      </w:r>
+    </w:p>
+    <w:p>
+      <w:pPr>
+        <w:pStyle w:val="Heading2"/>
+        <w:rPr>
+          <w:rStyle w:val="Hyperlink"/>
+          <w:lang w:val="en-NL"/>
+        </w:rPr>
+      </w:pPr>
+      <w:hyperlink w:anchor="_3._Agile_method" w:history="1">
+        <w:bookmarkStart w:id="20" w:name="_Toc116292464"/>
+        <w:r>
+          <w:rPr>
+            <w:rStyle w:val="Hyperlink"/>
+            <w:lang w:val="en-NL"/>
+          </w:rPr>
+          <w:t>3.</w:t>
+        </w:r>
+        <w:bookmarkEnd w:id="20"/>
+      </w:hyperlink>
+    </w:p>
+    <w:p>
+      <w:pPr>
+        <w:rPr>
+          <w:lang w:val="en-NL"/>
+        </w:rPr>
+      </w:pPr>
+      <w:r>
+        <w:t xml:space="preserve">Ik ben begonnen met het bedenken van user </w:t>
+      </w:r>
+      <w:r>
+        <w:t xml:space="preserve">story’s die ik ga uitwerken als MVP deze zijn te zien in de </w:t>
+      </w:r>
+      <w:hyperlink r:id="rId17" w:history="1">
+        <w:r>
+          <w:rPr>
+            <w:rStyle w:val="Hyperlink"/>
+          </w:rPr>
+          <w:t>GitHub wiki</w:t>
+        </w:r>
+      </w:hyperlink>
+      <w:r>
+        <w:t xml:space="preserve">. Hierna heb ik mijn </w:t>
+      </w:r>
+      <w:hyperlink r:id="rId18" w:history="1">
+        <w:r>
+          <w:rPr>
+            <w:rStyle w:val="Hyperlink"/>
+          </w:rPr>
+          <w:t>GitHub bord</w:t>
+        </w:r>
+      </w:hyperlink>
+      <w:r>
+        <w:t xml:space="preserve"> ingedeeld met user story’s en issues.</w:t>
+      </w:r>
+      <w:r>
+        <w:t xml:space="preserve"> Ik heb ervoor gezorgd dat per </w:t>
+      </w:r>
+      <w:r>
+        <w:t>issue deze gelinkt staat aan een user story zodat ik deze makkelijk kan afwerken.</w:t>
+      </w:r>
+    </w:p>
+    <w:p>
+      <w:pPr>
+        <w:keepNext/>
+      </w:pPr>
+      <w:r>
+        <w:rPr>
+          <w:noProof/>
+          <w:lang w:val="en-NL"/>
+        </w:rPr>
+        <w:drawing>
+          <wp:inline distT="0" distB="0" distL="0" distR="0" wp14:anchorId="4188B6BD" wp14:editId="0D4B39CD">
+            <wp:extent cx="5731510" cy="1951355"/>
+            <wp:effectExtent l="0" t="0" r="2540" b="0"/>
+            <wp:docPr id="14" name="Picture 14" descr="Graphical user interface&#10;&#10;Description automatically generated"/>
+            <wp:cNvGraphicFramePr>
+              <a:graphicFrameLocks xmlns:a="http://schemas.openxmlformats.org/drawingml/2006/main" noChangeAspect="1"/>
+            </wp:cNvGraphicFramePr>
+            <a:graphic xmlns:a="http://schemas.openxmlformats.org/drawingml/2006/main">
+              <a:graphicData uri="http://schemas.openxmlformats.org/drawingml/2006/picture">
+                <pic:pic xmlns:pic="http://schemas.openxmlformats.org/drawingml/2006/picture">
+                  <pic:nvPicPr>
+                    <pic:cNvPr id="14" name="Picture 14" descr="Graphical user interface&#10;&#10;Description automatically generated"/>
+                    <pic:cNvPicPr/>
+                  </pic:nvPicPr>
+                  <pic:blipFill>
+                    <a:blip r:embed="rId19"/>
+                    <a:stretch>
+                      <a:fillRect/>
+                    </a:stretch>
+                  </pic:blipFill>
+                  <pic:spPr>
+                    <a:xfrm>
+                      <a:off x="0" y="0"/>
+                      <a:ext cx="5731510" cy="1951355"/>
+                    </a:xfrm>
+                    <a:prstGeom prst="rect">
+                      <a:avLst/>
+                    </a:prstGeom>
+                  </pic:spPr>
+                </pic:pic>
+              </a:graphicData>
+            </a:graphic>
+          </wp:inline>
+        </w:drawing>
+      </w:r>
+    </w:p>
+    <w:p>
+      <w:pPr>
+        <w:pStyle w:val="Caption"/>
+        <w:rPr>
+          <w:lang w:val="en-NL"/>
+        </w:rPr>
+      </w:pPr>
+      <w:r>
+        <w:t>GitHub project bord</w:t>
+      </w:r>
+    </w:p>
+    <w:p>
+      <w:pPr>
+        <w:pStyle w:val="Heading2"/>
+        <w:rPr>
+          <w:rStyle w:val="Hyperlink"/>
+          <w:lang w:val="en-NL"/>
+        </w:rPr>
+      </w:pPr>
+      <w:hyperlink w:anchor="_4._CI/CD" w:history="1">
+        <w:bookmarkStart w:id="21" w:name="_Toc116292465"/>
+        <w:r>
+          <w:rPr>
+            <w:rStyle w:val="Hyperlink"/>
+            <w:lang w:val="en-NL"/>
+          </w:rPr>
+          <w:t>4.</w:t>
+        </w:r>
+        <w:bookmarkEnd w:id="21"/>
+      </w:hyperlink>
+    </w:p>
+    <w:p>
+      <w:r>
+        <w:t xml:space="preserve">Voor de CI/CD ben ik begonnen met het kijken van een </w:t>
+      </w:r>
+      <w:hyperlink r:id="rId20" w:history="1">
+        <w:r>
+          <w:rPr>
+            <w:rStyle w:val="Hyperlink"/>
+          </w:rPr>
+          <w:t>tutorial</w:t>
+        </w:r>
+      </w:hyperlink>
+      <w:r>
+        <w:t xml:space="preserve">. Ik heb hier met mee gevolgd en had uiteindelijk een CI die het project deed builden en testen. Aangezien deze tests nu nog leeg zijn liet hij dit slagen. Nadat ik dit werkend heb ben ik begonnen met het toevoegen van </w:t>
+      </w:r>
+      <w:proofErr w:type="spellStart"/>
+      <w:r>
+        <w:t>SonarCloud</w:t>
+      </w:r>
+      <w:proofErr w:type="spellEnd"/>
+      <w:r>
+        <w:t xml:space="preserve"> (een </w:t>
+      </w:r>
+      <w:proofErr w:type="spellStart"/>
+      <w:r>
+        <w:t>static</w:t>
+      </w:r>
+      <w:proofErr w:type="spellEnd"/>
+      <w:r>
+        <w:t xml:space="preserve"> code analyse tool).</w:t>
+      </w:r>
+    </w:p>
+    <w:p>
+      <w:pPr>
+        <w:keepNext/>
+      </w:pPr>
+      <w:r>
+        <w:rPr>
+          <w:noProof/>
+        </w:rPr>
+        <w:drawing>
+          <wp:inline distT="0" distB="0" distL="0" distR="0" wp14:anchorId="0AA7F2F0" wp14:editId="45A02600">
+            <wp:extent cx="5731510" cy="2075180"/>
+            <wp:effectExtent l="0" t="0" r="2540" b="1270"/>
+            <wp:docPr id="16" name="Picture 16" descr="Graphical user interface&#10;&#10;Description automatically generated"/>
+            <wp:cNvGraphicFramePr>
+              <a:graphicFrameLocks xmlns:a="http://schemas.openxmlformats.org/drawingml/2006/main" noChangeAspect="1"/>
+            </wp:cNvGraphicFramePr>
+            <a:graphic xmlns:a="http://schemas.openxmlformats.org/drawingml/2006/main">
+              <a:graphicData uri="http://schemas.openxmlformats.org/drawingml/2006/picture">
+                <pic:pic xmlns:pic="http://schemas.openxmlformats.org/drawingml/2006/picture">
+                  <pic:nvPicPr>
+                    <pic:cNvPr id="16" name="Picture 16" descr="Graphical user interface&#10;&#10;Description automatically generated"/>
+                    <pic:cNvPicPr/>
+                  </pic:nvPicPr>
+                  <pic:blipFill>
+                    <a:blip r:embed="rId21"/>
+                    <a:stretch>
+                      <a:fillRect/>
+                    </a:stretch>
+                  </pic:blipFill>
+                  <pic:spPr>
+                    <a:xfrm>
+                      <a:off x="0" y="0"/>
+                      <a:ext cx="5731510" cy="2075180"/>
+                    </a:xfrm>
+                    <a:prstGeom prst="rect">
+                      <a:avLst/>
+                    </a:prstGeom>
+                  </pic:spPr>
+                </pic:pic>
+              </a:graphicData>
+            </a:graphic>
+          </wp:inline>
+        </w:drawing>
+      </w:r>
+    </w:p>
+    <w:p>
+      <w:pPr>
+        <w:pStyle w:val="Caption"/>
+      </w:pPr>
+      <w:r>
+        <w:t>CI/CD (GitHub actions)</w:t>
+      </w:r>
+    </w:p>
+    <w:p>
+      <w:pPr>
+        <w:rPr>
+          <w:lang w:val="en-NL"/>
+        </w:rPr>
+      </w:pPr>
+    </w:p>
+    <w:p>
+      <w:pPr>
+        <w:pStyle w:val="Heading2"/>
+        <w:rPr>
+          <w:lang w:val="en-NL"/>
+        </w:rPr>
+      </w:pPr>
+      <w:hyperlink w:anchor="_5._Cultural_differences" w:history="1">
+        <w:bookmarkStart w:id="22" w:name="_Toc116292466"/>
+        <w:r>
+          <w:rPr>
+            <w:rStyle w:val="Hyperlink"/>
+            <w:lang w:val="en-NL"/>
+          </w:rPr>
+          <w:t>5.</w:t>
+        </w:r>
+        <w:bookmarkEnd w:id="22"/>
+      </w:hyperlink>
+    </w:p>
+    <w:p>
+      <w:pPr>
+        <w:rPr>
+          <w:lang w:val="en-NL"/>
+        </w:rPr>
+      </w:pPr>
+    </w:p>
+    <w:p>
+      <w:pPr>
+        <w:rPr>
+          <w:rFonts w:asciiTheme="majorHAnsi" w:eastAsiaTheme="majorEastAsia" w:hAnsiTheme="majorHAnsi" w:cstheme="majorBidi"/>
+          <w:color w:val="2F5496" w:themeColor="accent1" w:themeShade="BF"/>
+          <w:sz w:val="26"/>
+          <w:szCs w:val="26"/>
+        </w:rPr>
+      </w:pPr>
+      <w:r>
+        <w:br w:type="page"/>
+      </w:r>
+    </w:p>
+    <w:p>
+      <w:pPr>
+        <w:pStyle w:val="Heading2"/>
+        <w:rPr>
+          <w:rStyle w:val="Hyperlink"/>
+          <w:lang w:val="en-NL"/>
+        </w:rPr>
+      </w:pPr>
+      <w:hyperlink w:anchor="_6._Requirements_and" w:history="1">
+        <w:bookmarkStart w:id="23" w:name="_Toc116292467"/>
+        <w:r>
+          <w:rPr>
+            <w:rStyle w:val="Hyperlink"/>
+            <w:lang w:val="en-NL"/>
+          </w:rPr>
+          <w:t>6.</w:t>
+        </w:r>
+        <w:bookmarkEnd w:id="23"/>
+      </w:hyperlink>
+    </w:p>
+    <w:p>
+      <w:pPr>
+        <w:rPr>
+          <w:lang w:val="en-NL"/>
+        </w:rPr>
+      </w:pPr>
+      <w:r>
+        <w:t xml:space="preserve">Ik heb een aantal mensen die </w:t>
+      </w:r>
+      <w:r>
+        <w:t>geïnteresseerd</w:t>
+      </w:r>
+      <w:r>
+        <w:t xml:space="preserve"> waren in mijn product een foto gestuurd van hoe de homepagina </w:t>
+      </w:r>
+      <w:r>
+        <w:t>eruitziet</w:t>
+      </w:r>
+      <w:r>
+        <w:t xml:space="preserve"> en hun hebben </w:t>
+      </w:r>
+      <w:r>
+        <w:t xml:space="preserve">hier hun mening over gegeven, op deze manier pas ik de ‘user </w:t>
+      </w:r>
+      <w:proofErr w:type="spellStart"/>
+      <w:r>
+        <w:t>acceptance</w:t>
+      </w:r>
+      <w:proofErr w:type="spellEnd"/>
+      <w:r>
+        <w:t xml:space="preserve"> test’ toe in mijn product.</w:t>
+      </w:r>
+      <w:r>
+        <w:t xml:space="preserve"> Ik heb Thom en Kay gevraagd voor hun mening.</w:t>
+      </w:r>
+    </w:p>
+    <w:p>
+      <w:pPr>
+        <w:keepNext/>
+      </w:pPr>
+      <w:r>
+        <w:rPr>
+          <w:noProof/>
+          <w:lang w:val="en-NL"/>
+        </w:rPr>
+        <w:drawing>
+          <wp:inline distT="0" distB="0" distL="0" distR="0" wp14:anchorId="2162872E" wp14:editId="328D4322">
+            <wp:extent cx="5731510" cy="2948940"/>
+            <wp:effectExtent l="0" t="0" r="2540" b="3810"/>
+            <wp:docPr id="10" name="Picture 10" descr="A screenshot of a video game&#10;&#10;Description automatically generated"/>
+            <wp:cNvGraphicFramePr>
+              <a:graphicFrameLocks xmlns:a="http://schemas.openxmlformats.org/drawingml/2006/main" noChangeAspect="1"/>
+            </wp:cNvGraphicFramePr>
+            <a:graphic xmlns:a="http://schemas.openxmlformats.org/drawingml/2006/main">
+              <a:graphicData uri="http://schemas.openxmlformats.org/drawingml/2006/picture">
+                <pic:pic xmlns:pic="http://schemas.openxmlformats.org/drawingml/2006/picture">
+                  <pic:nvPicPr>
+                    <pic:cNvPr id="10" name="Picture 10" descr="A screenshot of a video game&#10;&#10;Description automatically generated"/>
+                    <pic:cNvPicPr/>
+                  </pic:nvPicPr>
+                  <pic:blipFill>
+                    <a:blip r:embed="rId22"/>
+                    <a:stretch>
+                      <a:fillRect/>
+                    </a:stretch>
+                  </pic:blipFill>
+                  <pic:spPr>
+                    <a:xfrm>
+                      <a:off x="0" y="0"/>
+                      <a:ext cx="5731510" cy="2948940"/>
+                    </a:xfrm>
+                    <a:prstGeom prst="rect">
+                      <a:avLst/>
+                    </a:prstGeom>
+                  </pic:spPr>
+                </pic:pic>
+              </a:graphicData>
+            </a:graphic>
+          </wp:inline>
+        </w:drawing>
+      </w:r>
+    </w:p>
+    <w:p>
+      <w:pPr>
+        <w:pStyle w:val="Caption"/>
+      </w:pPr>
+      <w:r>
+        <w:t xml:space="preserve">Reactie Thom </w:t>
+      </w:r>
+    </w:p>
+    <w:p>
+      <w:pPr>
+        <w:keepNext/>
+      </w:pPr>
+      <w:r>
+        <w:rPr>
+          <w:noProof/>
+          <w:lang w:val="en-NL"/>
+        </w:rPr>
+        <w:drawing>
+          <wp:inline distT="0" distB="0" distL="0" distR="0" wp14:anchorId="1C4D99C5" wp14:editId="139DECAE">
+            <wp:extent cx="5731510" cy="2384425"/>
+            <wp:effectExtent l="0" t="0" r="2540" b="0"/>
+            <wp:docPr id="11" name="Picture 11" descr="Graphical user interface, text, application, chat or text message&#10;&#10;Description automatically generated"/>
+            <wp:cNvGraphicFramePr>
+              <a:graphicFrameLocks xmlns:a="http://schemas.openxmlformats.org/drawingml/2006/main" noChangeAspect="1"/>
+            </wp:cNvGraphicFramePr>
+            <a:graphic xmlns:a="http://schemas.openxmlformats.org/drawingml/2006/main">
+              <a:graphicData uri="http://schemas.openxmlformats.org/drawingml/2006/picture">
+                <pic:pic xmlns:pic="http://schemas.openxmlformats.org/drawingml/2006/picture">
+                  <pic:nvPicPr>
+                    <pic:cNvPr id="11" name="Picture 11" descr="Graphical user interface, text, application, chat or text message&#10;&#10;Description automatically generated"/>
+                    <pic:cNvPicPr/>
+                  </pic:nvPicPr>
+                  <pic:blipFill>
+                    <a:blip r:embed="rId23"/>
+                    <a:stretch>
+                      <a:fillRect/>
+                    </a:stretch>
+                  </pic:blipFill>
+                  <pic:spPr>
+                    <a:xfrm>
+                      <a:off x="0" y="0"/>
+                      <a:ext cx="5731510" cy="2384425"/>
+                    </a:xfrm>
+                    <a:prstGeom prst="rect">
+                      <a:avLst/>
+                    </a:prstGeom>
+                  </pic:spPr>
+                </pic:pic>
+              </a:graphicData>
+            </a:graphic>
+          </wp:inline>
+        </w:drawing>
+      </w:r>
+    </w:p>
+    <w:p>
+      <w:pPr>
+        <w:pStyle w:val="Caption"/>
+      </w:pPr>
+      <w:r>
+        <w:t xml:space="preserve">Reactie Kay </w:t>
+      </w:r>
+    </w:p>
+    <w:p>
+      <w:r>
+        <w:br w:type="page"/>
+      </w:r>
+    </w:p>
+    <w:p>
+      <w:pPr>
+        <w:pStyle w:val="Heading2"/>
+        <w:rPr>
+          <w:lang w:val="en-NL"/>
+        </w:rPr>
+      </w:pPr>
+      <w:hyperlink w:anchor="_7._Business_processes" w:history="1">
+        <w:bookmarkStart w:id="24" w:name="_Toc116292468"/>
+        <w:r>
+          <w:rPr>
+            <w:rStyle w:val="Hyperlink"/>
+            <w:lang w:val="en-NL"/>
+          </w:rPr>
+          <w:t>7.</w:t>
+        </w:r>
+        <w:bookmarkEnd w:id="24"/>
+      </w:hyperlink>
+    </w:p>
+    <w:p>
+      <w:r>
+        <w:t xml:space="preserve">Ik heb een start gemaakt aan het maken van het C4 model. Ik heb als voorbereiding een </w:t>
+      </w:r>
+      <w:hyperlink r:id="rId24" w:history="1">
+        <w:r>
+          <w:rPr>
+            <w:rStyle w:val="Hyperlink"/>
+          </w:rPr>
+          <w:t>video</w:t>
+        </w:r>
+      </w:hyperlink>
+      <w:r>
+        <w:t xml:space="preserve"> gekeken over een conferentie waar dit uitgelegd werd. En vervolgens heb ik C1, C2 en C3 gemaakt.</w:t>
+      </w:r>
+    </w:p>
+    <w:p>
       <w:r>
         <w:rPr>
           <w:noProof/>
@@ -1875,15 +4021,15 @@
         <mc:AlternateContent>
           <mc:Choice Requires="wps">
             <w:drawing>
-              <wp:anchor distT="0" distB="0" distL="114300" distR="114300" simplePos="0" relativeHeight="251667456" behindDoc="1" locked="0" layoutInCell="1" allowOverlap="1" wp14:anchorId="0D021565" wp14:editId="416E5747">
+              <wp:anchor distT="0" distB="0" distL="114300" distR="114300" simplePos="0" relativeHeight="251666432" behindDoc="1" locked="0" layoutInCell="1" allowOverlap="1" wp14:anchorId="6004DB69" wp14:editId="35624474">
                 <wp:simplePos x="0" y="0"/>
                 <wp:positionH relativeFrom="column">
-                  <wp:posOffset>2114550</wp:posOffset>
+                  <wp:posOffset>-635</wp:posOffset>
                 </wp:positionH>
                 <wp:positionV relativeFrom="paragraph">
-                  <wp:posOffset>2239010</wp:posOffset>
+                  <wp:posOffset>3158490</wp:posOffset>
                 </wp:positionV>
-                <wp:extent cx="3970020" cy="635"/>
+                <wp:extent cx="5393055" cy="635"/>
                 <wp:effectExtent l="0" t="0" r="0" b="0"/>
                 <wp:wrapTight wrapText="bothSides">
                   <wp:wrapPolygon edited="0">
@@ -1893,7 +4039,7 @@
                     <wp:lineTo x="21600" y="0"/>
                   </wp:wrapPolygon>
                 </wp:wrapTight>
-                <wp:docPr id="7" name="Text Box 7"/>
+                <wp:docPr id="15" name="Text Box 15"/>
                 <wp:cNvGraphicFramePr/>
                 <a:graphic xmlns:a="http://schemas.openxmlformats.org/drawingml/2006/main">
                   <a:graphicData uri="http://schemas.microsoft.com/office/word/2010/wordprocessingShape">
@@ -1902,7 +4048,7 @@
                       <wps:spPr>
                         <a:xfrm>
                           <a:off x="0" y="0"/>
-                          <a:ext cx="3970020" cy="635"/>
+                          <a:ext cx="5393055" cy="635"/>
                         </a:xfrm>
                         <a:prstGeom prst="rect">
                           <a:avLst/>
@@ -1918,13 +4064,13 @@
                         <w:txbxContent>
                           <w:p>
                             <w:pPr>
-                              <w:pStyle w:val="Bijschrift"/>
+                              <w:pStyle w:val="Caption"/>
+                              <w:rPr>
+                                <w:noProof/>
+                              </w:rPr>
                             </w:pPr>
                             <w:r>
-                              <w:t>C4 mod</w:t>
-                            </w:r>
-                            <w:r>
-                              <w:t>el V1</w:t>
+                              <w:t>C4 model V1</w:t>
                             </w:r>
                           </w:p>
                         </w:txbxContent>
@@ -1943,22 +4089,22 @@
           </mc:Choice>
           <mc:Fallback>
             <w:pict>
-              <v:shapetype w14:anchorId="0D021565" id="_x0000_t202" coordsize="21600,21600" o:spt="202" path="m,l,21600r21600,l21600,xe">
+              <v:shapetype w14:anchorId="6004DB69" id="_x0000_t202" coordsize="21600,21600" o:spt="202" path="m,l,21600r21600,l21600,xe">
                 <v:stroke joinstyle="miter"/>
                 <v:path gradientshapeok="t" o:connecttype="rect"/>
               </v:shapetype>
-              <v:shape id="Text Box 7" o:spid="_x0000_s1029" type="#_x0000_t202" style="position:absolute;margin-left:166.5pt;margin-top:176.3pt;width:312.6pt;height:.05pt;z-index:-251649024;visibility:visible;mso-wrap-style:square;mso-wrap-distance-left:9pt;mso-wrap-distance-top:0;mso-wrap-distance-right:9pt;mso-wrap-distance-bottom:0;mso-position-horizontal:absolute;mso-position-horizontal-relative:text;mso-position-vertical:absolute;mso-position-vertical-relative:text;v-text-anchor:top" o:gfxdata="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" stroked="f">
+              <v:shape id="Text Box 15" o:spid="_x0000_s1029" type="#_x0000_t202" style="position:absolute;margin-left:-.05pt;margin-top:248.7pt;width:424.65pt;height:.05pt;z-index:-251650048;visibility:visible;mso-wrap-style:square;mso-wrap-distance-left:9pt;mso-wrap-distance-top:0;mso-wrap-distance-right:9pt;mso-wrap-distance-bottom:0;mso-position-horizontal:absolute;mso-position-horizontal-relative:text;mso-position-vertical:absolute;mso-position-vertical-relative:text;v-text-anchor:top" o:gfxdata="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" stroked="f">
                 <v:textbox style="mso-fit-shape-to-text:t" inset="0,0,0,0">
                   <w:txbxContent>
                     <w:p>
                       <w:pPr>
-                        <w:pStyle w:val="Bijschrift"/>
+                        <w:pStyle w:val="Caption"/>
+                        <w:rPr>
+                          <w:noProof/>
+                        </w:rPr>
                       </w:pPr>
                       <w:r>
-                        <w:t>C4 mod</w:t>
-                      </w:r>
-                      <w:r>
-                        <w:t>el V1</w:t>
+                        <w:t>C4 model V1</w:t>
                       </w:r>
                     </w:p>
                   </w:txbxContent>
@@ -1974,22 +4120,22 @@
           <w:noProof/>
         </w:rPr>
         <w:drawing>
-          <wp:anchor distT="0" distB="0" distL="114300" distR="114300" simplePos="0" relativeHeight="251664384" behindDoc="1" locked="0" layoutInCell="1" allowOverlap="1" wp14:anchorId="309751F9" wp14:editId="4D32A3CB">
+          <wp:anchor distT="0" distB="0" distL="114300" distR="114300" simplePos="0" relativeHeight="251665408" behindDoc="1" locked="0" layoutInCell="1" allowOverlap="1" wp14:anchorId="15E8F2E8" wp14:editId="24BB5CD0">
             <wp:simplePos x="0" y="0"/>
-            <wp:positionH relativeFrom="column">
-              <wp:posOffset>2114550</wp:posOffset>
+            <wp:positionH relativeFrom="margin">
+              <wp:posOffset>-635</wp:posOffset>
             </wp:positionH>
             <wp:positionV relativeFrom="paragraph">
-              <wp:posOffset>7620</wp:posOffset>
+              <wp:posOffset>7832</wp:posOffset>
             </wp:positionV>
-            <wp:extent cx="3970020" cy="2277745"/>
-            <wp:effectExtent l="0" t="0" r="0" b="8255"/>
+            <wp:extent cx="5393055" cy="3093720"/>
+            <wp:effectExtent l="0" t="0" r="0" b="0"/>
             <wp:wrapTight wrapText="bothSides">
               <wp:wrapPolygon edited="0">
                 <wp:start x="0" y="0"/>
-                <wp:lineTo x="0" y="21498"/>
-                <wp:lineTo x="21455" y="21498"/>
-                <wp:lineTo x="21455" y="0"/>
+                <wp:lineTo x="0" y="21414"/>
+                <wp:lineTo x="21516" y="21414"/>
+                <wp:lineTo x="21516" y="0"/>
                 <wp:lineTo x="0" y="0"/>
               </wp:wrapPolygon>
             </wp:wrapTight>
@@ -2005,7 +4151,7 @@
                     <pic:cNvPicPr/>
                   </pic:nvPicPr>
                   <pic:blipFill>
-                    <a:blip r:embed="rId14">
+                    <a:blip r:embed="rId25">
                       <a:extLst>
                         <a:ext uri="{28A0092B-C50C-407E-A947-70E740481C1C}">
                           <a14:useLocalDpi xmlns:a14="http://schemas.microsoft.com/office/drawing/2010/main" val="0"/>
@@ -2019,7 +4165,7 @@
                   <pic:spPr>
                     <a:xfrm>
                       <a:off x="0" y="0"/>
-                      <a:ext cx="3970020" cy="2277745"/>
+                      <a:ext cx="5393055" cy="3093720"/>
                     </a:xfrm>
                     <a:prstGeom prst="rect">
                       <a:avLst/>
@@ -2037,174 +4183,38 @@
           </wp:anchor>
         </w:drawing>
       </w:r>
-      <w:r>
-        <w:rPr>
-          <w:lang w:val="en-NL"/>
-        </w:rPr>
-        <w:t>C4 model:</w:t>
-      </w:r>
-      <w:bookmarkEnd w:id="3"/>
-    </w:p>
-    <w:p>
+    </w:p>
+    <w:p/>
+    <w:p/>
+    <w:p/>
+    <w:p/>
+    <w:p/>
+    <w:p/>
+    <w:p/>
+    <w:p/>
+    <w:p/>
+    <w:p/>
+    <w:p>
+      <w:r>
+        <w:t>In de eerste sprin</w:t>
+      </w:r>
+      <w:r>
+        <w:t>t had ik feedback gevraagd op mijn C4 model. Tijdens de feedback kwam ik erachter dat ik C2 en C3 door elkaar had gehaald dus heb ik van deze twee modellen er een gemaakt. Verder heb ik wat kleurtjes gegeven aan de componenten zodat dit nog duidelijker is.</w:t>
+      </w:r>
+    </w:p>
+    <w:p>
+      <w:pPr>
+        <w:keepNext/>
+      </w:pPr>
       <w:r>
         <w:rPr>
           <w:noProof/>
         </w:rPr>
-        <mc:AlternateContent>
-          <mc:Choice Requires="wps">
-            <w:drawing>
-              <wp:anchor distT="0" distB="0" distL="114300" distR="114300" simplePos="0" relativeHeight="251665408" behindDoc="0" locked="0" layoutInCell="1" allowOverlap="1" wp14:anchorId="6E524AB1" wp14:editId="593DCD61">
-                <wp:simplePos x="0" y="0"/>
-                <wp:positionH relativeFrom="column">
-                  <wp:posOffset>2124075</wp:posOffset>
-                </wp:positionH>
-                <wp:positionV relativeFrom="paragraph">
-                  <wp:posOffset>1266825</wp:posOffset>
-                </wp:positionV>
-                <wp:extent cx="1285875" cy="847725"/>
-                <wp:effectExtent l="0" t="0" r="28575" b="28575"/>
-                <wp:wrapNone/>
-                <wp:docPr id="6" name="Rectangle 6"/>
-                <wp:cNvGraphicFramePr/>
-                <a:graphic xmlns:a="http://schemas.openxmlformats.org/drawingml/2006/main">
-                  <a:graphicData uri="http://schemas.microsoft.com/office/word/2010/wordprocessingShape">
-                    <wps:wsp>
-                      <wps:cNvSpPr/>
-                      <wps:spPr>
-                        <a:xfrm>
-                          <a:off x="0" y="0"/>
-                          <a:ext cx="1285875" cy="847725"/>
-                        </a:xfrm>
-                        <a:prstGeom prst="rect">
-                          <a:avLst/>
-                        </a:prstGeom>
-                        <a:ln>
-                          <a:solidFill>
-                            <a:schemeClr val="bg1"/>
-                          </a:solidFill>
-                        </a:ln>
-                      </wps:spPr>
-                      <wps:style>
-                        <a:lnRef idx="2">
-                          <a:schemeClr val="accent6"/>
-                        </a:lnRef>
-                        <a:fillRef idx="1">
-                          <a:schemeClr val="lt1"/>
-                        </a:fillRef>
-                        <a:effectRef idx="0">
-                          <a:schemeClr val="accent6"/>
-                        </a:effectRef>
-                        <a:fontRef idx="minor">
-                          <a:schemeClr val="dk1"/>
-                        </a:fontRef>
-                      </wps:style>
-                      <wps:bodyPr rot="0" spcFirstLastPara="0" vertOverflow="overflow" horzOverflow="overflow" vert="horz" wrap="square" lIns="91440" tIns="45720" rIns="91440" bIns="45720" numCol="1" spcCol="0" rtlCol="0" fromWordArt="0" anchor="ctr" anchorCtr="0" forceAA="0" compatLnSpc="1">
-                        <a:prstTxWarp prst="textNoShape">
-                          <a:avLst/>
-                        </a:prstTxWarp>
-                        <a:noAutofit/>
-                      </wps:bodyPr>
-                    </wps:wsp>
-                  </a:graphicData>
-                </a:graphic>
-                <wp14:sizeRelV relativeFrom="margin">
-                  <wp14:pctHeight>0</wp14:pctHeight>
-                </wp14:sizeRelV>
-              </wp:anchor>
-            </w:drawing>
-          </mc:Choice>
-          <mc:Fallback>
-            <w:pict>
-              <v:rect w14:anchorId="2AA1A90D" id="Rectangle 6" o:spid="_x0000_s1026" style="position:absolute;margin-left:167.25pt;margin-top:99.75pt;width:101.25pt;height:66.75pt;z-index:251665408;visibility:visible;mso-wrap-style:square;mso-height-percent:0;mso-wrap-distance-left:9pt;mso-wrap-distance-top:0;mso-wrap-distance-right:9pt;mso-wrap-distance-bottom:0;mso-position-horizontal:absolute;mso-position-horizontal-relative:text;mso-position-vertical:absolute;mso-position-vertical-relative:text;mso-height-percent:0;mso-height-relative:margin;v-text-anchor:middle" o:gfxdata="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" fillcolor="white [3201]" strokecolor="white [3212]" strokeweight="1pt"/>
-            </w:pict>
-          </mc:Fallback>
-        </mc:AlternateContent>
-      </w:r>
-      <w:r>
-        <w:t xml:space="preserve">Ik heb een start gemaakt aan het maken van het C4 model. Ik heb als voorbereiding een </w:t>
-      </w:r>
-      <w:hyperlink r:id="rId15" w:history="1">
-        <w:r>
-          <w:rPr>
-            <w:rStyle w:val="Hyperlink"/>
-          </w:rPr>
-          <w:t>video</w:t>
-        </w:r>
-      </w:hyperlink>
-      <w:r>
-        <w:t xml:space="preserve"> gekeken over een conferentie waar dit uitgelegd werd.</w:t>
-      </w:r>
-      <w:r>
-        <w:t xml:space="preserve"> En vervolgens heb ik C1, C2 en C3 gemaakt.</w:t>
-      </w:r>
-    </w:p>
-    <w:p>
-      <w:r>
-        <w:br w:type="page"/>
-      </w:r>
-    </w:p>
-    <w:p/>
-    <w:p>
-      <w:pPr>
-        <w:pStyle w:val="Kop2"/>
-        <w:rPr>
-          <w:lang w:val="en-NL"/>
-        </w:rPr>
-      </w:pPr>
-      <w:bookmarkStart w:id="4" w:name="_Toc114488454"/>
-      <w:r>
-        <w:rPr>
-          <w:lang w:val="en-NL"/>
-        </w:rPr>
-        <w:t>Frontend:</w:t>
-      </w:r>
-      <w:bookmarkEnd w:id="4"/>
-    </w:p>
-    <w:p>
-      <w:r>
-        <w:t xml:space="preserve">Vervolgens ben ik begonnen met het opzetten van het front-end project en ben ik een </w:t>
-      </w:r>
-      <w:hyperlink r:id="rId16" w:history="1">
-        <w:r>
-          <w:rPr>
-            <w:rStyle w:val="Hyperlink"/>
-          </w:rPr>
-          <w:t>video tutorial</w:t>
-        </w:r>
-      </w:hyperlink>
-      <w:r>
-        <w:t xml:space="preserve"> </w:t>
-      </w:r>
-      <w:r>
-        <w:t>gaan kijken over hoe Angular werkt.</w:t>
-      </w:r>
-      <w:r>
-        <w:t xml:space="preserve"> </w:t>
-      </w:r>
-      <w:r>
-        <w:t xml:space="preserve">En heb met de kennis van deze tutorial de pagina van de wireframe </w:t>
-      </w:r>
-      <w:r>
-        <w:t>na</w:t>
-      </w:r>
-      <w:r>
-        <w:t>gemaakt in HTML, CSS.</w:t>
-      </w:r>
-    </w:p>
-    <w:p>
-      <w:pPr>
-        <w:keepNext/>
-      </w:pPr>
-      <w:r>
-        <w:rPr>
-          <w:noProof/>
-          <w:lang w:val="en-NL"/>
-        </w:rPr>
         <w:drawing>
-          <wp:inline distT="0" distB="0" distL="0" distR="0" wp14:anchorId="213A7BD5" wp14:editId="0FFE6DDF">
-            <wp:extent cx="5324652" cy="2476500"/>
-            <wp:effectExtent l="0" t="0" r="9525" b="0"/>
-            <wp:docPr id="3" name="Picture 3" descr="Graphical user interface, website&#10;&#10;Description automatically generated"/>
+          <wp:inline distT="0" distB="0" distL="0" distR="0" wp14:anchorId="42E469AF" wp14:editId="4FB73B69">
+            <wp:extent cx="5353050" cy="3068544"/>
+            <wp:effectExtent l="0" t="0" r="0" b="0"/>
+            <wp:docPr id="8" name="Afbeelding 8" descr="Diagram&#10;&#10;Description automatically generated"/>
             <wp:cNvGraphicFramePr>
               <a:graphicFrameLocks xmlns:a="http://schemas.openxmlformats.org/drawingml/2006/main" noChangeAspect="1"/>
             </wp:cNvGraphicFramePr>
@@ -2212,277 +4222,11 @@
               <a:graphicData uri="http://schemas.openxmlformats.org/drawingml/2006/picture">
                 <pic:pic xmlns:pic="http://schemas.openxmlformats.org/drawingml/2006/picture">
                   <pic:nvPicPr>
-                    <pic:cNvPr id="3" name="Picture 3" descr="Graphical user interface, website&#10;&#10;Description automatically generated"/>
+                    <pic:cNvPr id="8" name="Afbeelding 8" descr="Diagram&#10;&#10;Description automatically generated"/>
                     <pic:cNvPicPr/>
                   </pic:nvPicPr>
                   <pic:blipFill>
-                    <a:blip r:embed="rId17"/>
-                    <a:stretch>
-                      <a:fillRect/>
-                    </a:stretch>
-                  </pic:blipFill>
-                  <pic:spPr>
-                    <a:xfrm>
-                      <a:off x="0" y="0"/>
-                      <a:ext cx="5351366" cy="2488925"/>
-                    </a:xfrm>
-                    <a:prstGeom prst="rect">
-                      <a:avLst/>
-                    </a:prstGeom>
-                  </pic:spPr>
-                </pic:pic>
-              </a:graphicData>
-            </a:graphic>
-          </wp:inline>
-        </w:drawing>
-      </w:r>
-    </w:p>
-    <w:p>
-      <w:pPr>
-        <w:pStyle w:val="Bijschrift"/>
-        <w:rPr>
-          <w:lang w:val="en-US"/>
-        </w:rPr>
-      </w:pPr>
-      <w:r>
-        <w:rPr>
-          <w:lang w:val="en-US"/>
-        </w:rPr>
-        <w:t xml:space="preserve">Front page in HTML, CSS </w:t>
-      </w:r>
-    </w:p>
-    <w:p>
-      <w:pPr>
-        <w:pStyle w:val="Kop2"/>
-        <w:rPr>
-          <w:lang w:val="en-NL"/>
-        </w:rPr>
-      </w:pPr>
-    </w:p>
-    <w:p>
-      <w:pPr>
-        <w:pStyle w:val="Kop2"/>
-        <w:rPr>
-          <w:lang w:val="en-NL"/>
-        </w:rPr>
-      </w:pPr>
-      <w:bookmarkStart w:id="5" w:name="_Toc114488455"/>
-      <w:r>
-        <w:rPr>
-          <w:lang w:val="en-NL"/>
-        </w:rPr>
-        <w:t>Backend:</w:t>
-      </w:r>
-      <w:bookmarkEnd w:id="5"/>
-    </w:p>
-    <w:p>
-      <w:r>
-        <w:t xml:space="preserve">Nadat ik de </w:t>
-      </w:r>
-      <w:r>
-        <w:t>hoofdpagina</w:t>
-      </w:r>
-      <w:r>
-        <w:t xml:space="preserve"> had gemaakt ben ik begonnen met het opzetten van de festival service. Ik ben hier mee begonnen zodat ik dynamische content op de hoofdpagina kan tonen.</w:t>
-      </w:r>
-      <w:r>
-        <w:t xml:space="preserve"> Ik he been project gestart in ASP.net en de endpoint gemaakt voor het ophalen van alle festivals</w:t>
-      </w:r>
-      <w:r>
-        <w:rPr>
-          <w:lang w:val="en-NL"/>
-        </w:rPr>
-        <w:t>,</w:t>
-      </w:r>
-      <w:r>
-        <w:t xml:space="preserve"> ik heb dit voor nu met hardcoded data in de backend gedaan zodat ik kon testen of ik het kon ophalen via een HTTP request.</w:t>
-      </w:r>
-    </w:p>
-    <w:p>
-      <w:pPr>
-        <w:keepNext/>
-      </w:pPr>
-      <w:r>
-        <w:rPr>
-          <w:noProof/>
-        </w:rPr>
-        <w:drawing>
-          <wp:inline distT="0" distB="0" distL="0" distR="0" wp14:anchorId="2D7EB541" wp14:editId="4FCCB005">
-            <wp:extent cx="3152775" cy="3003932"/>
-            <wp:effectExtent l="0" t="0" r="0" b="6350"/>
-            <wp:docPr id="4" name="Picture 4" descr="API data"/>
-            <wp:cNvGraphicFramePr>
-              <a:graphicFrameLocks xmlns:a="http://schemas.openxmlformats.org/drawingml/2006/main" noChangeAspect="1"/>
-            </wp:cNvGraphicFramePr>
-            <a:graphic xmlns:a="http://schemas.openxmlformats.org/drawingml/2006/main">
-              <a:graphicData uri="http://schemas.openxmlformats.org/drawingml/2006/picture">
-                <pic:pic xmlns:pic="http://schemas.openxmlformats.org/drawingml/2006/picture">
-                  <pic:nvPicPr>
-                    <pic:cNvPr id="4" name="Picture 4" descr="API data"/>
-                    <pic:cNvPicPr/>
-                  </pic:nvPicPr>
-                  <pic:blipFill>
-                    <a:blip r:embed="rId18"/>
-                    <a:stretch>
-                      <a:fillRect/>
-                    </a:stretch>
-                  </pic:blipFill>
-                  <pic:spPr>
-                    <a:xfrm>
-                      <a:off x="0" y="0"/>
-                      <a:ext cx="3156193" cy="3007188"/>
-                    </a:xfrm>
-                    <a:prstGeom prst="rect">
-                      <a:avLst/>
-                    </a:prstGeom>
-                  </pic:spPr>
-                </pic:pic>
-              </a:graphicData>
-            </a:graphic>
-          </wp:inline>
-        </w:drawing>
-      </w:r>
-    </w:p>
-    <w:p>
-      <w:pPr>
-        <w:pStyle w:val="Bijschrift"/>
-      </w:pPr>
-      <w:r>
-        <w:t>API-data</w:t>
-      </w:r>
-    </w:p>
-    <w:p>
-      <w:pPr>
-        <w:pStyle w:val="Kop2"/>
-        <w:rPr>
-          <w:lang w:val="en-NL"/>
-        </w:rPr>
-      </w:pPr>
-      <w:bookmarkStart w:id="6" w:name="_Toc114488456"/>
-      <w:r>
-        <w:rPr>
-          <w:lang w:val="en-NL"/>
-        </w:rPr>
-        <w:lastRenderedPageBreak/>
-        <w:t>Docker:</w:t>
-      </w:r>
-      <w:bookmarkEnd w:id="6"/>
-    </w:p>
-    <w:p>
-      <w:pPr>
-        <w:rPr>
-          <w:lang w:val="en-NL"/>
-        </w:rPr>
-      </w:pPr>
-      <w:r>
-        <w:t xml:space="preserve">Verder heb ik nog gewerkt aan het </w:t>
-      </w:r>
-      <w:r>
-        <w:rPr>
-          <w:lang w:val="en-NL"/>
-        </w:rPr>
-        <w:t>dockerizeren</w:t>
-      </w:r>
-      <w:r>
-        <w:t xml:space="preserve"> van mijn applicatie door middel van</w:t>
-      </w:r>
-      <w:r>
-        <w:rPr>
-          <w:lang w:val="en-NL"/>
-        </w:rPr>
-        <w:t xml:space="preserve"> Docker</w:t>
-      </w:r>
-      <w:r>
-        <w:t xml:space="preserve">. Ik heb mijn Angular applicatie en mijn asp.net applicatie als production </w:t>
-      </w:r>
-      <w:r>
-        <w:t xml:space="preserve">in de </w:t>
-      </w:r>
-      <w:r>
-        <w:rPr>
-          <w:lang w:val="en-NL"/>
-        </w:rPr>
-        <w:t>Docker</w:t>
-      </w:r>
-      <w:r>
-        <w:t xml:space="preserve"> container draaiend gekregen</w:t>
-      </w:r>
-      <w:r>
-        <w:rPr>
-          <w:lang w:val="en-NL"/>
-        </w:rPr>
-        <w:t>.</w:t>
-      </w:r>
-    </w:p>
-    <w:p>
-      <w:pPr>
-        <w:rPr>
-          <w:lang w:val="en-NL"/>
-        </w:rPr>
-      </w:pPr>
-    </w:p>
-    <w:p>
-      <w:pPr>
-        <w:pStyle w:val="Kop1"/>
-      </w:pPr>
-      <w:r>
-        <w:t>Sprint 2</w:t>
-      </w:r>
-    </w:p>
-    <w:p/>
-    <w:p>
-      <w:pPr>
-        <w:pStyle w:val="Kop2"/>
-        <w:rPr>
-          <w:lang w:val="en-US"/>
-        </w:rPr>
-      </w:pPr>
-      <w:r>
-        <w:rPr>
-          <w:lang w:val="en-US"/>
-        </w:rPr>
-        <w:t>C4 m</w:t>
-      </w:r>
-      <w:r>
-        <w:rPr>
-          <w:lang w:val="en-US"/>
-        </w:rPr>
-        <w:t>odel</w:t>
-      </w:r>
-    </w:p>
-    <w:p>
-      <w:r>
-        <w:t>In de eerste sprin</w:t>
-      </w:r>
-      <w:r>
-        <w:t>t had ik feedback gevraagd op mijn C4 model. Tijdens de feedback kwam ik erachter dat ik C2 en C3 door elkaar had gehaald dus heb ik van deze twee modellen er een gemaakt.</w:t>
-      </w:r>
-      <w:r>
-        <w:t xml:space="preserve"> Verder heb ik wat kleurtjes gegeven aan de componenten zodat dit nog duidelijker is.</w:t>
-      </w:r>
-    </w:p>
-    <w:p>
-      <w:pPr>
-        <w:keepNext/>
-      </w:pPr>
-      <w:r>
-        <w:drawing>
-          <wp:inline distT="0" distB="0" distL="0" distR="0" wp14:anchorId="2D6672B2" wp14:editId="1B7DCD83">
-            <wp:extent cx="5353050" cy="3068544"/>
-            <wp:effectExtent l="0" t="0" r="0" b="0"/>
-            <wp:docPr id="8" name="Afbeelding 8"/>
-            <wp:cNvGraphicFramePr>
-              <a:graphicFrameLocks xmlns:a="http://schemas.openxmlformats.org/drawingml/2006/main" noChangeAspect="1"/>
-            </wp:cNvGraphicFramePr>
-            <a:graphic xmlns:a="http://schemas.openxmlformats.org/drawingml/2006/main">
-              <a:graphicData uri="http://schemas.openxmlformats.org/drawingml/2006/picture">
-                <pic:pic xmlns:pic="http://schemas.openxmlformats.org/drawingml/2006/picture">
-                  <pic:nvPicPr>
-                    <pic:cNvPr id="1" name=""/>
-                    <pic:cNvPicPr/>
-                  </pic:nvPicPr>
-                  <pic:blipFill>
-                    <a:blip r:embed="rId19"/>
+                    <a:blip r:embed="rId26"/>
                     <a:stretch>
                       <a:fillRect/>
                     </a:stretch>
@@ -2505,75 +4249,42 @@
     </w:p>
     <w:p>
       <w:pPr>
-        <w:pStyle w:val="Bijschrift"/>
-        <w:rPr>
-          <w:lang w:val="en-US"/>
-        </w:rPr>
-      </w:pPr>
-      <w:r>
-        <w:rPr>
-          <w:lang w:val="en-US"/>
-        </w:rPr>
+        <w:pStyle w:val="Caption"/>
+      </w:pPr>
+      <w:r>
         <w:t>C4 model V2</w:t>
       </w:r>
     </w:p>
     <w:p>
       <w:pPr>
         <w:rPr>
-          <w:lang w:val="en-US"/>
-        </w:rPr>
-      </w:pPr>
-    </w:p>
-    <w:p>
-      <w:pPr>
-        <w:pStyle w:val="Kop2"/>
-        <w:rPr>
-          <w:lang w:val="en-US"/>
-        </w:rPr>
-      </w:pPr>
-      <w:r>
-        <w:rPr>
-          <w:lang w:val="en-US"/>
-        </w:rPr>
-        <w:t>Github</w:t>
-      </w:r>
-    </w:p>
-    <w:p>
-      <w:r>
-        <w:t>Ik heb mij</w:t>
-      </w:r>
-      <w:r>
-        <w:t xml:space="preserve">n github zo ingedeeld dat naar de main branch alleen gemerged mag worden vanuit andere branches (dev). Op de dev branch werk ik maar als ik een nieuwe feature maak dan maak ik hier ook een nieuwe branch voor aan die dan weer vervolgens in dev word gemerged. </w:t>
-      </w:r>
-    </w:p>
-    <w:p>
-      <w:pPr>
-        <w:rPr>
-          <w:rFonts w:asciiTheme="majorHAnsi" w:eastAsiaTheme="majorEastAsia" w:hAnsiTheme="majorHAnsi" w:cstheme="majorBidi"/>
-          <w:color w:val="2F5496" w:themeColor="accent1" w:themeShade="BF"/>
-          <w:sz w:val="26"/>
-          <w:szCs w:val="26"/>
-        </w:rPr>
-      </w:pPr>
-      <w:r>
-        <w:br w:type="page"/>
-      </w:r>
-    </w:p>
-    <w:p>
-      <w:pPr>
-        <w:pStyle w:val="Kop2"/>
-      </w:pPr>
+          <w:lang w:val="en-NL"/>
+        </w:rPr>
+      </w:pPr>
+    </w:p>
+    <w:p>
       <w:r>
         <w:lastRenderedPageBreak/>
-        <w:t>Design</w:t>
-      </w:r>
-    </w:p>
-    <w:p>
-      <w:r>
-        <w:t>Vervolgens heb ik e</w:t>
-      </w:r>
-      <w:r>
-        <w:t>en design gemaakt voor de detail pagina voor festivals. Dit is een informatieve pagina dus ik heb hem zo simpel en oprecht gehouden.</w:t>
+        <w:t xml:space="preserve">Nadat ik ben begonnen met het maken van een Python web scrapper was er ook een van mijn service niet meer nodig. Eerst wou ik het zo maken dat de data door een admin gebruiker moest worden ingevuld waardoor ik dus een </w:t>
+      </w:r>
+      <w:proofErr w:type="gramStart"/>
+      <w:r>
+        <w:t>account service</w:t>
+      </w:r>
+      <w:proofErr w:type="gramEnd"/>
+      <w:r>
+        <w:t xml:space="preserve"> nodig had omdat de admin moest kunnen inloggen. Nu ik de scrapper gebruik is deze service dus niet </w:t>
+      </w:r>
+      <w:proofErr w:type="spellStart"/>
+      <w:r>
+        <w:t>nodi</w:t>
+      </w:r>
+      <w:proofErr w:type="spellEnd"/>
+      <w:r>
+        <w:t xml:space="preserve"> gen heb ik hierop het C4 model aangepast.</w:t>
+      </w:r>
+      <w:r>
+        <w:t xml:space="preserve"> Verder heb ik nog in plaats van eigen gemaakt vormen de standaard gebruikte C4 model vormen gebruikt.</w:t>
       </w:r>
     </w:p>
     <w:p>
@@ -2582,10 +4293,10 @@
       </w:pPr>
       <w:r>
         <w:drawing>
-          <wp:inline distT="0" distB="0" distL="0" distR="0" wp14:anchorId="131101E7" wp14:editId="408CB210">
-            <wp:extent cx="5794613" cy="2390775"/>
-            <wp:effectExtent l="0" t="0" r="0" b="0"/>
-            <wp:docPr id="9" name="Afbeelding 9"/>
+          <wp:inline distT="0" distB="0" distL="0" distR="0" wp14:anchorId="1D76FA05" wp14:editId="09369831">
+            <wp:extent cx="5731510" cy="2473325"/>
+            <wp:effectExtent l="0" t="0" r="2540" b="3175"/>
+            <wp:docPr id="6" name="Picture 6" descr="Diagram&#10;&#10;Description automatically generated"/>
             <wp:cNvGraphicFramePr>
               <a:graphicFrameLocks xmlns:a="http://schemas.openxmlformats.org/drawingml/2006/main" noChangeAspect="1"/>
             </wp:cNvGraphicFramePr>
@@ -2593,11 +4304,11 @@
               <a:graphicData uri="http://schemas.openxmlformats.org/drawingml/2006/picture">
                 <pic:pic xmlns:pic="http://schemas.openxmlformats.org/drawingml/2006/picture">
                   <pic:nvPicPr>
-                    <pic:cNvPr id="1" name=""/>
+                    <pic:cNvPr id="6" name="Picture 6" descr="Diagram&#10;&#10;Description automatically generated"/>
                     <pic:cNvPicPr/>
                   </pic:nvPicPr>
                   <pic:blipFill>
-                    <a:blip r:embed="rId20"/>
+                    <a:blip r:embed="rId27"/>
                     <a:stretch>
                       <a:fillRect/>
                     </a:stretch>
@@ -2605,7 +4316,7 @@
                   <pic:spPr>
                     <a:xfrm>
                       <a:off x="0" y="0"/>
-                      <a:ext cx="5802702" cy="2394113"/>
+                      <a:ext cx="5731510" cy="2473325"/>
                     </a:xfrm>
                     <a:prstGeom prst="rect">
                       <a:avLst/>
@@ -2620,71 +4331,48 @@
     </w:p>
     <w:p>
       <w:pPr>
-        <w:pStyle w:val="Bijschrift"/>
-      </w:pPr>
-      <w:r>
-        <w:t>Wireframe frontend detailed page</w:t>
-      </w:r>
-    </w:p>
-    <w:p/>
-    <w:p>
-      <w:pPr>
-        <w:pStyle w:val="Kop2"/>
-      </w:pPr>
-      <w:r>
-        <w:t>Front-end</w:t>
-      </w:r>
-    </w:p>
-    <w:p>
-      <w:r>
-        <w:t>Na het d</w:t>
-      </w:r>
-      <w:r>
-        <w:t xml:space="preserve">esignen heb ik een start gemaakt aan de detail pagina. Ook heb ik er al direct voor gezorgd dat hierin de data vanuit de backend opgehaald </w:t>
-      </w:r>
-      <w:r>
-        <w:t>wordt</w:t>
-      </w:r>
-      <w:r>
-        <w:t>.</w:t>
-      </w:r>
-    </w:p>
-    <w:p>
-      <w:pPr>
-        <w:pStyle w:val="Kop2"/>
-      </w:pPr>
-      <w:r>
-        <w:t>Backend</w:t>
-      </w:r>
-    </w:p>
-    <w:p/>
-    <w:p>
-      <w:pPr>
-        <w:pStyle w:val="Kop2"/>
-        <w:rPr>
-          <w:lang w:val="en-US"/>
-        </w:rPr>
-      </w:pPr>
-      <w:r>
-        <w:rPr>
-          <w:lang w:val="en-US"/>
-        </w:rPr>
-        <w:t>CI/CD</w:t>
-      </w:r>
-    </w:p>
-    <w:p>
-      <w:pPr>
-        <w:rPr>
-          <w:lang w:val="en-US"/>
-        </w:rPr>
-      </w:pPr>
-    </w:p>
-    <w:p>
-      <w:pPr>
-        <w:rPr>
-          <w:lang w:val="en-US"/>
-        </w:rPr>
-      </w:pPr>
+        <w:pStyle w:val="Caption"/>
+      </w:pPr>
+      <w:r>
+        <w:t>C4 model V3</w:t>
+      </w:r>
+    </w:p>
+    <w:p>
+      <w:pPr>
+        <w:rPr>
+          <w:rFonts w:asciiTheme="majorHAnsi" w:eastAsiaTheme="majorEastAsia" w:hAnsiTheme="majorHAnsi" w:cstheme="majorBidi"/>
+          <w:color w:val="2F5496" w:themeColor="accent1" w:themeShade="BF"/>
+          <w:sz w:val="26"/>
+          <w:szCs w:val="26"/>
+        </w:rPr>
+      </w:pPr>
+      <w:r>
+        <w:br w:type="page"/>
+      </w:r>
+    </w:p>
+    <w:p>
+      <w:pPr>
+        <w:pStyle w:val="Heading2"/>
+        <w:rPr>
+          <w:lang w:val="en-NL"/>
+        </w:rPr>
+      </w:pPr>
+      <w:hyperlink w:anchor="_8._Professional" w:history="1">
+        <w:bookmarkStart w:id="25" w:name="_Toc116292469"/>
+        <w:r>
+          <w:rPr>
+            <w:rStyle w:val="Hyperlink"/>
+            <w:lang w:val="en-NL"/>
+          </w:rPr>
+          <w:t>8.</w:t>
+        </w:r>
+        <w:bookmarkEnd w:id="25"/>
+      </w:hyperlink>
+    </w:p>
+    <w:p>
+      <w:r>
+        <w:t xml:space="preserve">Wanneer ik vragen heb communiceer ik op professionele wijze met mijn klasgenoten. </w:t>
+      </w:r>
     </w:p>
     <w:sectPr>
       <w:pgSz w:w="11906" w:h="16838"/>
@@ -3143,15 +4831,15 @@
     <w:lsdException w:name="Unresolved Mention" w:semiHidden="1" w:unhideWhenUsed="1"/>
     <w:lsdException w:name="Smart Link" w:semiHidden="1" w:unhideWhenUsed="1"/>
   </w:latentStyles>
-  <w:style w:type="paragraph" w:default="1" w:styleId="Standaard">
+  <w:style w:type="paragraph" w:default="1" w:styleId="Normal">
     <w:name w:val="Normal"/>
     <w:qFormat/>
   </w:style>
-  <w:style w:type="paragraph" w:styleId="Kop1">
+  <w:style w:type="paragraph" w:styleId="Heading1">
     <w:name w:val="heading 1"/>
-    <w:basedOn w:val="Standaard"/>
-    <w:next w:val="Standaard"/>
-    <w:link w:val="Kop1Char"/>
+    <w:basedOn w:val="Normal"/>
+    <w:next w:val="Normal"/>
+    <w:link w:val="Heading1Char"/>
     <w:uiPriority w:val="9"/>
     <w:qFormat/>
     <w:rsid w:val="006F1947"/>
@@ -3168,11 +4856,11 @@
       <w:szCs w:val="32"/>
     </w:rPr>
   </w:style>
-  <w:style w:type="paragraph" w:styleId="Kop2">
+  <w:style w:type="paragraph" w:styleId="Heading2">
     <w:name w:val="heading 2"/>
-    <w:basedOn w:val="Standaard"/>
-    <w:next w:val="Standaard"/>
-    <w:link w:val="Kop2Char"/>
+    <w:basedOn w:val="Normal"/>
+    <w:next w:val="Normal"/>
+    <w:link w:val="Heading2Char"/>
     <w:uiPriority w:val="9"/>
     <w:unhideWhenUsed/>
     <w:qFormat/>
@@ -3190,13 +4878,13 @@
       <w:szCs w:val="26"/>
     </w:rPr>
   </w:style>
-  <w:style w:type="character" w:default="1" w:styleId="Standaardalinea-lettertype">
+  <w:style w:type="character" w:default="1" w:styleId="DefaultParagraphFont">
     <w:name w:val="Default Paragraph Font"/>
     <w:uiPriority w:val="1"/>
     <w:semiHidden/>
     <w:unhideWhenUsed/>
   </w:style>
-  <w:style w:type="table" w:default="1" w:styleId="Standaardtabel">
+  <w:style w:type="table" w:default="1" w:styleId="TableNormal">
     <w:name w:val="Normal Table"/>
     <w:uiPriority w:val="99"/>
     <w:semiHidden/>
@@ -3211,15 +4899,15 @@
       </w:tblCellMar>
     </w:tblPr>
   </w:style>
-  <w:style w:type="numbering" w:default="1" w:styleId="Geenlijst">
+  <w:style w:type="numbering" w:default="1" w:styleId="NoList">
     <w:name w:val="No List"/>
     <w:uiPriority w:val="99"/>
     <w:semiHidden/>
     <w:unhideWhenUsed/>
   </w:style>
-  <w:style w:type="paragraph" w:styleId="Geenafstand">
+  <w:style w:type="paragraph" w:styleId="NoSpacing">
     <w:name w:val="No Spacing"/>
-    <w:link w:val="GeenafstandChar"/>
+    <w:link w:val="NoSpacingChar"/>
     <w:uiPriority w:val="1"/>
     <w:qFormat/>
     <w:rsid w:val="0049515C"/>
@@ -3231,10 +4919,10 @@
       <w:lang w:val="en-US"/>
     </w:rPr>
   </w:style>
-  <w:style w:type="character" w:customStyle="1" w:styleId="GeenafstandChar">
-    <w:name w:val="Geen afstand Char"/>
-    <w:basedOn w:val="Standaardalinea-lettertype"/>
-    <w:link w:val="Geenafstand"/>
+  <w:style w:type="character" w:customStyle="1" w:styleId="NoSpacingChar">
+    <w:name w:val="No Spacing Char"/>
+    <w:basedOn w:val="DefaultParagraphFont"/>
+    <w:link w:val="NoSpacing"/>
     <w:uiPriority w:val="1"/>
     <w:rsid w:val="0049515C"/>
     <w:rPr>
@@ -3242,10 +4930,10 @@
       <w:lang w:val="en-US"/>
     </w:rPr>
   </w:style>
-  <w:style w:type="character" w:customStyle="1" w:styleId="Kop1Char">
-    <w:name w:val="Kop 1 Char"/>
-    <w:basedOn w:val="Standaardalinea-lettertype"/>
-    <w:link w:val="Kop1"/>
+  <w:style w:type="character" w:customStyle="1" w:styleId="Heading1Char">
+    <w:name w:val="Heading 1 Char"/>
+    <w:basedOn w:val="DefaultParagraphFont"/>
+    <w:link w:val="Heading1"/>
     <w:uiPriority w:val="9"/>
     <w:rsid w:val="006F1947"/>
     <w:rPr>
@@ -3255,10 +4943,10 @@
       <w:szCs w:val="32"/>
     </w:rPr>
   </w:style>
-  <w:style w:type="paragraph" w:styleId="Kopvaninhoudsopgave">
+  <w:style w:type="paragraph" w:styleId="TOCHeading">
     <w:name w:val="TOC Heading"/>
-    <w:basedOn w:val="Kop1"/>
-    <w:next w:val="Standaard"/>
+    <w:basedOn w:val="Heading1"/>
+    <w:next w:val="Normal"/>
     <w:uiPriority w:val="39"/>
     <w:unhideWhenUsed/>
     <w:qFormat/>
@@ -3270,10 +4958,10 @@
       <w:lang w:val="en-US"/>
     </w:rPr>
   </w:style>
-  <w:style w:type="paragraph" w:styleId="Inhopg1">
+  <w:style w:type="paragraph" w:styleId="TOC1">
     <w:name w:val="toc 1"/>
-    <w:basedOn w:val="Standaard"/>
-    <w:next w:val="Standaard"/>
+    <w:basedOn w:val="Normal"/>
+    <w:next w:val="Normal"/>
     <w:autoRedefine/>
     <w:uiPriority w:val="39"/>
     <w:unhideWhenUsed/>
@@ -3284,7 +4972,7 @@
   </w:style>
   <w:style w:type="character" w:styleId="Hyperlink">
     <w:name w:val="Hyperlink"/>
-    <w:basedOn w:val="Standaardalinea-lettertype"/>
+    <w:basedOn w:val="DefaultParagraphFont"/>
     <w:uiPriority w:val="99"/>
     <w:unhideWhenUsed/>
     <w:rsid w:val="001C0B6C"/>
@@ -3293,10 +4981,10 @@
       <w:u w:val="single"/>
     </w:rPr>
   </w:style>
-  <w:style w:type="paragraph" w:styleId="Koptekst">
+  <w:style w:type="paragraph" w:styleId="Header">
     <w:name w:val="header"/>
-    <w:basedOn w:val="Standaard"/>
-    <w:link w:val="KoptekstChar"/>
+    <w:basedOn w:val="Normal"/>
+    <w:link w:val="HeaderChar"/>
     <w:uiPriority w:val="99"/>
     <w:unhideWhenUsed/>
     <w:rsid w:val="008051C8"/>
@@ -3308,17 +4996,17 @@
       <w:spacing w:after="0" w:line="240" w:lineRule="auto"/>
     </w:pPr>
   </w:style>
-  <w:style w:type="character" w:customStyle="1" w:styleId="KoptekstChar">
-    <w:name w:val="Koptekst Char"/>
-    <w:basedOn w:val="Standaardalinea-lettertype"/>
-    <w:link w:val="Koptekst"/>
+  <w:style w:type="character" w:customStyle="1" w:styleId="HeaderChar">
+    <w:name w:val="Header Char"/>
+    <w:basedOn w:val="DefaultParagraphFont"/>
+    <w:link w:val="Header"/>
     <w:uiPriority w:val="99"/>
     <w:rsid w:val="008051C8"/>
   </w:style>
-  <w:style w:type="paragraph" w:styleId="Voettekst">
+  <w:style w:type="paragraph" w:styleId="Footer">
     <w:name w:val="footer"/>
-    <w:basedOn w:val="Standaard"/>
-    <w:link w:val="VoettekstChar"/>
+    <w:basedOn w:val="Normal"/>
+    <w:link w:val="FooterChar"/>
     <w:uiPriority w:val="99"/>
     <w:unhideWhenUsed/>
     <w:rsid w:val="008051C8"/>
@@ -3330,16 +5018,16 @@
       <w:spacing w:after="0" w:line="240" w:lineRule="auto"/>
     </w:pPr>
   </w:style>
-  <w:style w:type="character" w:customStyle="1" w:styleId="VoettekstChar">
-    <w:name w:val="Voettekst Char"/>
-    <w:basedOn w:val="Standaardalinea-lettertype"/>
-    <w:link w:val="Voettekst"/>
+  <w:style w:type="character" w:customStyle="1" w:styleId="FooterChar">
+    <w:name w:val="Footer Char"/>
+    <w:basedOn w:val="DefaultParagraphFont"/>
+    <w:link w:val="Footer"/>
     <w:uiPriority w:val="99"/>
     <w:rsid w:val="008051C8"/>
   </w:style>
-  <w:style w:type="character" w:styleId="Onopgelostemelding">
+  <w:style w:type="character" w:styleId="UnresolvedMention">
     <w:name w:val="Unresolved Mention"/>
-    <w:basedOn w:val="Standaardalinea-lettertype"/>
+    <w:basedOn w:val="DefaultParagraphFont"/>
     <w:uiPriority w:val="99"/>
     <w:semiHidden/>
     <w:unhideWhenUsed/>
@@ -3349,9 +5037,9 @@
       <w:shd w:val="clear" w:color="auto" w:fill="E1DFDD"/>
     </w:rPr>
   </w:style>
-  <w:style w:type="character" w:styleId="GevolgdeHyperlink">
+  <w:style w:type="character" w:styleId="FollowedHyperlink">
     <w:name w:val="FollowedHyperlink"/>
-    <w:basedOn w:val="Standaardalinea-lettertype"/>
+    <w:basedOn w:val="DefaultParagraphFont"/>
     <w:uiPriority w:val="99"/>
     <w:semiHidden/>
     <w:unhideWhenUsed/>
@@ -3361,10 +5049,10 @@
       <w:u w:val="single"/>
     </w:rPr>
   </w:style>
-  <w:style w:type="paragraph" w:styleId="Bijschrift">
+  <w:style w:type="paragraph" w:styleId="Caption">
     <w:name w:val="caption"/>
-    <w:basedOn w:val="Standaard"/>
-    <w:next w:val="Standaard"/>
+    <w:basedOn w:val="Normal"/>
+    <w:next w:val="Normal"/>
     <w:uiPriority w:val="35"/>
     <w:unhideWhenUsed/>
     <w:qFormat/>
@@ -3380,10 +5068,10 @@
       <w:szCs w:val="18"/>
     </w:rPr>
   </w:style>
-  <w:style w:type="character" w:customStyle="1" w:styleId="Kop2Char">
-    <w:name w:val="Kop 2 Char"/>
-    <w:basedOn w:val="Standaardalinea-lettertype"/>
-    <w:link w:val="Kop2"/>
+  <w:style w:type="character" w:customStyle="1" w:styleId="Heading2Char">
+    <w:name w:val="Heading 2 Char"/>
+    <w:basedOn w:val="DefaultParagraphFont"/>
+    <w:link w:val="Heading2"/>
     <w:uiPriority w:val="9"/>
     <w:rsid w:val="00A949CA"/>
     <w:rPr>
@@ -3393,10 +5081,10 @@
       <w:szCs w:val="26"/>
     </w:rPr>
   </w:style>
-  <w:style w:type="paragraph" w:styleId="Inhopg2">
+  <w:style w:type="paragraph" w:styleId="TOC2">
     <w:name w:val="toc 2"/>
-    <w:basedOn w:val="Standaard"/>
-    <w:next w:val="Standaard"/>
+    <w:basedOn w:val="Normal"/>
+    <w:next w:val="Normal"/>
     <w:autoRedefine/>
     <w:uiPriority w:val="39"/>
     <w:unhideWhenUsed/>
@@ -3405,6 +5093,45 @@
       <w:spacing w:after="100"/>
       <w:ind w:left="220"/>
     </w:pPr>
+  </w:style>
+  <w:style w:type="paragraph" w:styleId="NormalWeb">
+    <w:name w:val="Normal (Web)"/>
+    <w:basedOn w:val="Normal"/>
+    <w:uiPriority w:val="99"/>
+    <w:semiHidden/>
+    <w:unhideWhenUsed/>
+    <w:rsid w:val="00073868"/>
+    <w:pPr>
+      <w:spacing w:before="100" w:beforeAutospacing="1" w:after="100" w:afterAutospacing="1" w:line="240" w:lineRule="auto"/>
+    </w:pPr>
+    <w:rPr>
+      <w:rFonts w:ascii="Times New Roman" w:eastAsia="Times New Roman" w:hAnsi="Times New Roman" w:cs="Times New Roman"/>
+      <w:sz w:val="24"/>
+      <w:szCs w:val="24"/>
+      <w:lang w:eastAsia="nl-NL"/>
+    </w:rPr>
+  </w:style>
+  <w:style w:type="character" w:styleId="Strong">
+    <w:name w:val="Strong"/>
+    <w:basedOn w:val="DefaultParagraphFont"/>
+    <w:uiPriority w:val="22"/>
+    <w:qFormat/>
+    <w:rsid w:val="00073868"/>
+    <w:rPr>
+      <w:b/>
+      <w:bCs/>
+    </w:rPr>
+  </w:style>
+  <w:style w:type="character" w:styleId="Emphasis">
+    <w:name w:val="Emphasis"/>
+    <w:basedOn w:val="DefaultParagraphFont"/>
+    <w:uiPriority w:val="20"/>
+    <w:qFormat/>
+    <w:rsid w:val="00073868"/>
+    <w:rPr>
+      <w:i/>
+      <w:iCs/>
+    </w:rPr>
   </w:style>
 </w:styles>
 </file>

</xml_diff>

<commit_message>
Update portfolio for PT
</commit_message>
<xml_diff>
--- a/Portfolio.docx
+++ b/Portfolio.docx
@@ -365,7 +365,7 @@
                                 <w:sdtContent>
                                   <w:p>
                                     <w:pPr>
-                                      <w:pStyle w:val="NoSpacing"/>
+                                      <w:pStyle w:val="Geenafstand"/>
                                       <w:jc w:val="right"/>
                                       <w:rPr>
                                         <w:color w:val="595959" w:themeColor="text1" w:themeTint="A6"/>
@@ -386,7 +386,7 @@
                               </w:sdt>
                               <w:p>
                                 <w:pPr>
-                                  <w:pStyle w:val="NoSpacing"/>
+                                  <w:pStyle w:val="Geenafstand"/>
                                   <w:jc w:val="right"/>
                                   <w:rPr>
                                     <w:color w:val="595959" w:themeColor="text1" w:themeTint="A6"/>
@@ -609,7 +609,7 @@
                             <w:txbxContent>
                               <w:p>
                                 <w:pPr>
-                                  <w:pStyle w:val="NoSpacing"/>
+                                  <w:pStyle w:val="Geenafstand"/>
                                   <w:jc w:val="right"/>
                                   <w:rPr>
                                     <w:color w:val="4472C4" w:themeColor="accent1"/>
@@ -643,7 +643,7 @@
                                 <w:sdtContent>
                                   <w:p>
                                     <w:pPr>
-                                      <w:pStyle w:val="NoSpacing"/>
+                                      <w:pStyle w:val="Geenafstand"/>
                                       <w:jc w:val="right"/>
                                       <w:rPr>
                                         <w:color w:val="595959" w:themeColor="text1" w:themeTint="A6"/>
@@ -1107,7 +1107,7 @@
       <w:sdtContent>
         <w:p>
           <w:pPr>
-            <w:pStyle w:val="TOCHeading"/>
+            <w:pStyle w:val="Kopvaninhoudsopgave"/>
             <w:rPr>
               <w:lang w:val="nl-NL"/>
             </w:rPr>
@@ -1121,7 +1121,7 @@
         </w:p>
         <w:p>
           <w:pPr>
-            <w:pStyle w:val="TOC1"/>
+            <w:pStyle w:val="Inhopg1"/>
             <w:tabs>
               <w:tab w:val="right" w:leader="dot" w:pos="9016"/>
             </w:tabs>
@@ -1208,7 +1208,7 @@
         </w:p>
         <w:p>
           <w:pPr>
-            <w:pStyle w:val="TOC2"/>
+            <w:pStyle w:val="Inhopg2"/>
             <w:tabs>
               <w:tab w:val="right" w:leader="dot" w:pos="9016"/>
             </w:tabs>
@@ -1279,7 +1279,7 @@
         </w:p>
         <w:p>
           <w:pPr>
-            <w:pStyle w:val="TOC2"/>
+            <w:pStyle w:val="Inhopg2"/>
             <w:tabs>
               <w:tab w:val="right" w:leader="dot" w:pos="9016"/>
             </w:tabs>
@@ -1350,7 +1350,7 @@
         </w:p>
         <w:p>
           <w:pPr>
-            <w:pStyle w:val="TOC2"/>
+            <w:pStyle w:val="Inhopg2"/>
             <w:tabs>
               <w:tab w:val="right" w:leader="dot" w:pos="9016"/>
             </w:tabs>
@@ -1421,7 +1421,7 @@
         </w:p>
         <w:p>
           <w:pPr>
-            <w:pStyle w:val="TOC2"/>
+            <w:pStyle w:val="Inhopg2"/>
             <w:tabs>
               <w:tab w:val="right" w:leader="dot" w:pos="9016"/>
             </w:tabs>
@@ -1492,7 +1492,7 @@
         </w:p>
         <w:p>
           <w:pPr>
-            <w:pStyle w:val="TOC2"/>
+            <w:pStyle w:val="Inhopg2"/>
             <w:tabs>
               <w:tab w:val="right" w:leader="dot" w:pos="9016"/>
             </w:tabs>
@@ -1563,7 +1563,7 @@
         </w:p>
         <w:p>
           <w:pPr>
-            <w:pStyle w:val="TOC2"/>
+            <w:pStyle w:val="Inhopg2"/>
             <w:tabs>
               <w:tab w:val="right" w:leader="dot" w:pos="9016"/>
             </w:tabs>
@@ -1634,7 +1634,7 @@
         </w:p>
         <w:p>
           <w:pPr>
-            <w:pStyle w:val="TOC2"/>
+            <w:pStyle w:val="Inhopg2"/>
             <w:tabs>
               <w:tab w:val="right" w:leader="dot" w:pos="9016"/>
             </w:tabs>
@@ -1705,7 +1705,7 @@
         </w:p>
         <w:p>
           <w:pPr>
-            <w:pStyle w:val="TOC2"/>
+            <w:pStyle w:val="Inhopg2"/>
             <w:tabs>
               <w:tab w:val="right" w:leader="dot" w:pos="9016"/>
             </w:tabs>
@@ -1776,7 +1776,7 @@
         </w:p>
         <w:p>
           <w:pPr>
-            <w:pStyle w:val="TOC1"/>
+            <w:pStyle w:val="Inhopg1"/>
             <w:tabs>
               <w:tab w:val="right" w:leader="dot" w:pos="9016"/>
             </w:tabs>
@@ -1846,7 +1846,7 @@
         </w:p>
         <w:p>
           <w:pPr>
-            <w:pStyle w:val="TOC2"/>
+            <w:pStyle w:val="Inhopg2"/>
             <w:tabs>
               <w:tab w:val="right" w:leader="dot" w:pos="9016"/>
             </w:tabs>
@@ -1916,7 +1916,7 @@
         </w:p>
         <w:p>
           <w:pPr>
-            <w:pStyle w:val="TOC2"/>
+            <w:pStyle w:val="Inhopg2"/>
             <w:tabs>
               <w:tab w:val="right" w:leader="dot" w:pos="9016"/>
             </w:tabs>
@@ -1987,7 +1987,7 @@
         </w:p>
         <w:p>
           <w:pPr>
-            <w:pStyle w:val="TOC2"/>
+            <w:pStyle w:val="Inhopg2"/>
             <w:tabs>
               <w:tab w:val="right" w:leader="dot" w:pos="9016"/>
             </w:tabs>
@@ -2058,7 +2058,7 @@
         </w:p>
         <w:p>
           <w:pPr>
-            <w:pStyle w:val="TOC2"/>
+            <w:pStyle w:val="Inhopg2"/>
             <w:tabs>
               <w:tab w:val="right" w:leader="dot" w:pos="9016"/>
             </w:tabs>
@@ -2129,7 +2129,7 @@
         </w:p>
         <w:p>
           <w:pPr>
-            <w:pStyle w:val="TOC2"/>
+            <w:pStyle w:val="Inhopg2"/>
             <w:tabs>
               <w:tab w:val="right" w:leader="dot" w:pos="9016"/>
             </w:tabs>
@@ -2200,7 +2200,7 @@
         </w:p>
         <w:p>
           <w:pPr>
-            <w:pStyle w:val="TOC2"/>
+            <w:pStyle w:val="Inhopg2"/>
             <w:tabs>
               <w:tab w:val="right" w:leader="dot" w:pos="9016"/>
             </w:tabs>
@@ -2271,7 +2271,7 @@
         </w:p>
         <w:p>
           <w:pPr>
-            <w:pStyle w:val="TOC2"/>
+            <w:pStyle w:val="Inhopg2"/>
             <w:tabs>
               <w:tab w:val="right" w:leader="dot" w:pos="9016"/>
             </w:tabs>
@@ -2342,7 +2342,7 @@
         </w:p>
         <w:p>
           <w:pPr>
-            <w:pStyle w:val="TOC2"/>
+            <w:pStyle w:val="Inhopg2"/>
             <w:tabs>
               <w:tab w:val="right" w:leader="dot" w:pos="9016"/>
             </w:tabs>
@@ -2430,16 +2430,21 @@
     </w:p>
     <w:p>
       <w:pPr>
-        <w:pStyle w:val="Heading1"/>
+        <w:pStyle w:val="Kop1"/>
         <w:rPr>
           <w:lang w:val="en-NL"/>
         </w:rPr>
       </w:pPr>
       <w:bookmarkStart w:id="0" w:name="_Toc116292452"/>
-      <w:r>
+      <w:proofErr w:type="spellStart"/>
+      <w:r>
+        <w:rPr>
+          <w:lang w:val="en-US"/>
+        </w:rPr>
         <w:lastRenderedPageBreak/>
         <w:t>Leeruitkomsten</w:t>
       </w:r>
+      <w:proofErr w:type="spellEnd"/>
       <w:r>
         <w:rPr>
           <w:lang w:val="en-NL"/>
@@ -2458,7 +2463,7 @@
     </w:p>
     <w:p>
       <w:pPr>
-        <w:pStyle w:val="Heading2"/>
+        <w:pStyle w:val="Kop2"/>
         <w:rPr>
           <w:lang w:val="en-NL"/>
         </w:rPr>
@@ -2482,7 +2487,7 @@
       </w:pPr>
       <w:r>
         <w:rPr>
-          <w:rStyle w:val="Emphasis"/>
+          <w:rStyle w:val="Nadruk"/>
           <w:rFonts w:ascii="Lato" w:hAnsi="Lato"/>
           <w:b/>
           <w:bCs/>
@@ -2553,15 +2558,15 @@
     </w:p>
     <w:p>
       <w:pPr>
-        <w:pStyle w:val="Heading2"/>
-        <w:rPr>
-          <w:lang w:val="en-NL"/>
-        </w:rPr>
-      </w:pPr>
-    </w:p>
-    <w:p>
-      <w:pPr>
-        <w:pStyle w:val="Heading2"/>
+        <w:pStyle w:val="Kop2"/>
+        <w:rPr>
+          <w:lang w:val="en-NL"/>
+        </w:rPr>
+      </w:pPr>
+    </w:p>
+    <w:p>
+      <w:pPr>
+        <w:pStyle w:val="Kop2"/>
         <w:rPr>
           <w:lang w:val="en-NL"/>
         </w:rPr>
@@ -2631,7 +2636,7 @@
     </w:p>
     <w:p>
       <w:pPr>
-        <w:pStyle w:val="Heading2"/>
+        <w:pStyle w:val="Kop2"/>
         <w:rPr>
           <w:lang w:val="en-NL"/>
         </w:rPr>
@@ -2670,7 +2675,7 @@
     </w:p>
     <w:p>
       <w:pPr>
-        <w:pStyle w:val="Heading2"/>
+        <w:pStyle w:val="Kop2"/>
         <w:rPr>
           <w:rFonts w:ascii="Lato" w:hAnsi="Lato"/>
           <w:b/>
@@ -2683,7 +2688,7 @@
     </w:p>
     <w:p>
       <w:pPr>
-        <w:pStyle w:val="Heading2"/>
+        <w:pStyle w:val="Kop2"/>
         <w:rPr>
           <w:lang w:val="en-NL"/>
         </w:rPr>
@@ -2734,7 +2739,7 @@
     </w:p>
     <w:p>
       <w:pPr>
-        <w:pStyle w:val="Heading2"/>
+        <w:pStyle w:val="Kop2"/>
         <w:rPr>
           <w:rFonts w:ascii="Lato" w:hAnsi="Lato"/>
           <w:b/>
@@ -2747,7 +2752,7 @@
     </w:p>
     <w:p>
       <w:pPr>
-        <w:pStyle w:val="Heading2"/>
+        <w:pStyle w:val="Kop2"/>
         <w:rPr>
           <w:lang w:val="en-NL"/>
         </w:rPr>
@@ -2833,7 +2838,7 @@
     </w:p>
     <w:p>
       <w:pPr>
-        <w:pStyle w:val="Heading2"/>
+        <w:pStyle w:val="Kop2"/>
         <w:rPr>
           <w:rFonts w:ascii="Lato" w:hAnsi="Lato"/>
           <w:b/>
@@ -2846,7 +2851,7 @@
     </w:p>
     <w:p>
       <w:pPr>
-        <w:pStyle w:val="Heading2"/>
+        <w:pStyle w:val="Kop2"/>
         <w:rPr>
           <w:lang w:val="en-NL"/>
         </w:rPr>
@@ -2921,7 +2926,7 @@
     </w:p>
     <w:p>
       <w:pPr>
-        <w:pStyle w:val="Heading2"/>
+        <w:pStyle w:val="Kop2"/>
         <w:rPr>
           <w:lang w:val="en-NL"/>
         </w:rPr>
@@ -2982,7 +2987,7 @@
     </w:p>
     <w:p>
       <w:pPr>
-        <w:pStyle w:val="Heading2"/>
+        <w:pStyle w:val="Kop2"/>
         <w:rPr>
           <w:rFonts w:ascii="Lato" w:hAnsi="Lato"/>
           <w:b/>
@@ -2995,7 +3000,7 @@
     </w:p>
     <w:p>
       <w:pPr>
-        <w:pStyle w:val="Heading2"/>
+        <w:pStyle w:val="Kop2"/>
         <w:rPr>
           <w:lang w:val="en-NL"/>
         </w:rPr>
@@ -3065,24 +3070,54 @@
       </w:r>
     </w:p>
     <w:p>
-      <w:r>
+      <w:pPr>
+        <w:rPr>
+          <w:lang w:val="en-US"/>
+        </w:rPr>
+      </w:pPr>
+      <w:r>
+        <w:rPr>
+          <w:lang w:val="en-US"/>
+        </w:rPr>
         <w:br w:type="page"/>
       </w:r>
     </w:p>
     <w:p>
       <w:pPr>
-        <w:pStyle w:val="Heading1"/>
+        <w:pStyle w:val="Kop1"/>
+        <w:rPr>
+          <w:lang w:val="en-US"/>
+        </w:rPr>
       </w:pPr>
       <w:bookmarkStart w:id="17" w:name="_Toc116292461"/>
-      <w:r>
+      <w:proofErr w:type="spellStart"/>
+      <w:r>
+        <w:rPr>
+          <w:lang w:val="en-US"/>
+        </w:rPr>
         <w:lastRenderedPageBreak/>
-        <w:t>Aantonen leerdoelen</w:t>
+        <w:t>Aantonen</w:t>
+      </w:r>
+      <w:proofErr w:type="spellEnd"/>
+      <w:r>
+        <w:rPr>
+          <w:lang w:val="en-US"/>
+        </w:rPr>
+        <w:t xml:space="preserve"> </w:t>
+      </w:r>
+      <w:proofErr w:type="spellStart"/>
+      <w:r>
+        <w:rPr>
+          <w:lang w:val="en-US"/>
+        </w:rPr>
+        <w:t>leerdoelen</w:t>
       </w:r>
       <w:bookmarkEnd w:id="17"/>
-    </w:p>
-    <w:p>
-      <w:pPr>
-        <w:pStyle w:val="Heading2"/>
+      <w:proofErr w:type="spellEnd"/>
+    </w:p>
+    <w:p>
+      <w:pPr>
+        <w:pStyle w:val="Kop2"/>
         <w:rPr>
           <w:rStyle w:val="Hyperlink"/>
         </w:rPr>
@@ -3221,16 +3256,15 @@
     </w:p>
     <w:p>
       <w:pPr>
-        <w:pStyle w:val="Caption"/>
-        <w:rPr>
-          <w:lang w:val="en-US"/>
-        </w:rPr>
-      </w:pPr>
-      <w:r>
-        <w:rPr>
-          <w:lang w:val="en-US"/>
-        </w:rPr>
-        <w:t>Wireframe front page</w:t>
+        <w:pStyle w:val="Bijschrift"/>
+      </w:pPr>
+      <w:proofErr w:type="spellStart"/>
+      <w:r>
+        <w:t>Wireframe</w:t>
+      </w:r>
+      <w:proofErr w:type="spellEnd"/>
+      <w:r>
+        <w:t xml:space="preserve"> front page</w:t>
       </w:r>
     </w:p>
     <w:p>
@@ -3323,15 +3357,9 @@
     </w:p>
     <w:p>
       <w:pPr>
-        <w:pStyle w:val="Caption"/>
-        <w:rPr>
-          <w:lang w:val="en-US"/>
-        </w:rPr>
-      </w:pPr>
-      <w:r>
-        <w:rPr>
-          <w:lang w:val="en-US"/>
-        </w:rPr>
+        <w:pStyle w:val="Bijschrift"/>
+      </w:pPr>
+      <w:r>
         <w:t xml:space="preserve">Front page in HTML, CSS </w:t>
       </w:r>
     </w:p>
@@ -3416,7 +3444,7 @@
     </w:p>
     <w:p>
       <w:pPr>
-        <w:pStyle w:val="Caption"/>
+        <w:pStyle w:val="Bijschrift"/>
       </w:pPr>
       <w:r>
         <w:t>API-data</w:t>
@@ -3431,7 +3459,7 @@
     </w:p>
     <w:p>
       <w:pPr>
-        <w:pStyle w:val="Heading2"/>
+        <w:pStyle w:val="Kop2"/>
         <w:rPr>
           <w:lang w:val="en-NL"/>
         </w:rPr>
@@ -3516,7 +3544,7 @@
     </w:p>
     <w:p>
       <w:pPr>
-        <w:pStyle w:val="Caption"/>
+        <w:pStyle w:val="Bijschrift"/>
       </w:pPr>
       <w:proofErr w:type="spellStart"/>
       <w:r>
@@ -3542,7 +3570,7 @@
     </w:p>
     <w:p>
       <w:pPr>
-        <w:pStyle w:val="Heading2"/>
+        <w:pStyle w:val="Kop2"/>
         <w:rPr>
           <w:rStyle w:val="Hyperlink"/>
           <w:lang w:val="en-NL"/>
@@ -3562,59 +3590,118 @@
     </w:p>
     <w:p>
       <w:pPr>
-        <w:rPr>
-          <w:lang w:val="en-NL"/>
-        </w:rPr>
-      </w:pPr>
-      <w:r>
-        <w:t xml:space="preserve">Ik ben begonnen met het bedenken van user </w:t>
-      </w:r>
-      <w:r>
-        <w:t xml:space="preserve">story’s die ik ga uitwerken als MVP deze zijn te zien in de </w:t>
-      </w:r>
-      <w:hyperlink r:id="rId17" w:history="1">
-        <w:r>
-          <w:rPr>
-            <w:rStyle w:val="Hyperlink"/>
-          </w:rPr>
-          <w:t>GitHub wiki</w:t>
-        </w:r>
-      </w:hyperlink>
-      <w:r>
-        <w:t xml:space="preserve">. Hierna heb ik mijn </w:t>
-      </w:r>
-      <w:hyperlink r:id="rId18" w:history="1">
-        <w:r>
-          <w:rPr>
-            <w:rStyle w:val="Hyperlink"/>
-          </w:rPr>
-          <w:t>GitHub bord</w:t>
-        </w:r>
-      </w:hyperlink>
-      <w:r>
-        <w:t xml:space="preserve"> ingedeeld met user story’s en issues.</w:t>
-      </w:r>
-      <w:r>
-        <w:t xml:space="preserve"> Ik heb ervoor gezorgd dat per </w:t>
-      </w:r>
-      <w:r>
-        <w:t>issue deze gelinkt staat aan een user story zodat ik deze makkelijk kan afwerken.</w:t>
-      </w:r>
-    </w:p>
-    <w:p>
-      <w:pPr>
-        <w:keepNext/>
-      </w:pPr>
+        <w:pStyle w:val="Kop2"/>
+      </w:pPr>
+      <w:r>
+        <w:t>Scrum</w:t>
+      </w:r>
+    </w:p>
+    <w:p>
       <w:r>
         <w:rPr>
           <w:noProof/>
-          <w:lang w:val="en-NL"/>
+        </w:rPr>
+        <mc:AlternateContent>
+          <mc:Choice Requires="wps">
+            <w:drawing>
+              <wp:anchor distT="0" distB="0" distL="114300" distR="114300" simplePos="0" relativeHeight="251669504" behindDoc="0" locked="0" layoutInCell="1" allowOverlap="1" wp14:anchorId="6C28B51A" wp14:editId="21E7766A">
+                <wp:simplePos x="0" y="0"/>
+                <wp:positionH relativeFrom="column">
+                  <wp:posOffset>3921760</wp:posOffset>
+                </wp:positionH>
+                <wp:positionV relativeFrom="paragraph">
+                  <wp:posOffset>3504565</wp:posOffset>
+                </wp:positionV>
+                <wp:extent cx="1809750" cy="635"/>
+                <wp:effectExtent l="0" t="0" r="0" b="0"/>
+                <wp:wrapSquare wrapText="bothSides"/>
+                <wp:docPr id="9" name="Tekstvak 9"/>
+                <wp:cNvGraphicFramePr/>
+                <a:graphic xmlns:a="http://schemas.openxmlformats.org/drawingml/2006/main">
+                  <a:graphicData uri="http://schemas.microsoft.com/office/word/2010/wordprocessingShape">
+                    <wps:wsp>
+                      <wps:cNvSpPr txBox="1"/>
+                      <wps:spPr>
+                        <a:xfrm>
+                          <a:off x="0" y="0"/>
+                          <a:ext cx="1809750" cy="635"/>
+                        </a:xfrm>
+                        <a:prstGeom prst="rect">
+                          <a:avLst/>
+                        </a:prstGeom>
+                        <a:solidFill>
+                          <a:prstClr val="white"/>
+                        </a:solidFill>
+                        <a:ln>
+                          <a:noFill/>
+                        </a:ln>
+                      </wps:spPr>
+                      <wps:txbx>
+                        <w:txbxContent>
+                          <w:p>
+                            <w:pPr>
+                              <w:pStyle w:val="Bijschrift"/>
+                            </w:pPr>
+                            <w:r>
+                              <w:t>User story's met story points</w:t>
+                            </w:r>
+                          </w:p>
+                        </w:txbxContent>
+                      </wps:txbx>
+                      <wps:bodyPr rot="0" spcFirstLastPara="0" vertOverflow="overflow" horzOverflow="overflow" vert="horz" wrap="square" lIns="0" tIns="0" rIns="0" bIns="0" numCol="1" spcCol="0" rtlCol="0" fromWordArt="0" anchor="t" anchorCtr="0" forceAA="0" compatLnSpc="1">
+                        <a:prstTxWarp prst="textNoShape">
+                          <a:avLst/>
+                        </a:prstTxWarp>
+                        <a:spAutoFit/>
+                      </wps:bodyPr>
+                    </wps:wsp>
+                  </a:graphicData>
+                </a:graphic>
+              </wp:anchor>
+            </w:drawing>
+          </mc:Choice>
+          <mc:Fallback>
+            <w:pict>
+              <v:shapetype w14:anchorId="6C28B51A" id="_x0000_t202" coordsize="21600,21600" o:spt="202" path="m,l,21600r21600,l21600,xe">
+                <v:stroke joinstyle="miter"/>
+                <v:path gradientshapeok="t" o:connecttype="rect"/>
+              </v:shapetype>
+              <v:shape id="Tekstvak 9" o:spid="_x0000_s1029" type="#_x0000_t202" style="position:absolute;margin-left:308.8pt;margin-top:275.95pt;width:142.5pt;height:.05pt;z-index:251669504;visibility:visible;mso-wrap-style:square;mso-wrap-distance-left:9pt;mso-wrap-distance-top:0;mso-wrap-distance-right:9pt;mso-wrap-distance-bottom:0;mso-position-horizontal:absolute;mso-position-horizontal-relative:text;mso-position-vertical:absolute;mso-position-vertical-relative:text;v-text-anchor:top" o:gfxdata="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" stroked="f">
+                <v:textbox style="mso-fit-shape-to-text:t" inset="0,0,0,0">
+                  <w:txbxContent>
+                    <w:p>
+                      <w:pPr>
+                        <w:pStyle w:val="Bijschrift"/>
+                      </w:pPr>
+                      <w:r>
+                        <w:t>User story's met story points</w:t>
+                      </w:r>
+                    </w:p>
+                  </w:txbxContent>
+                </v:textbox>
+                <w10:wrap type="square"/>
+              </v:shape>
+            </w:pict>
+          </mc:Fallback>
+        </mc:AlternateContent>
+      </w:r>
+      <w:r>
+        <w:rPr>
+          <w:noProof/>
         </w:rPr>
         <w:drawing>
-          <wp:inline distT="0" distB="0" distL="0" distR="0" wp14:anchorId="4188B6BD" wp14:editId="0D4B39CD">
-            <wp:extent cx="5731510" cy="1951355"/>
-            <wp:effectExtent l="0" t="0" r="2540" b="0"/>
-            <wp:docPr id="14" name="Picture 14" descr="Graphical user interface&#10;&#10;Description automatically generated"/>
+          <wp:anchor distT="0" distB="0" distL="114300" distR="114300" simplePos="0" relativeHeight="251667456" behindDoc="0" locked="0" layoutInCell="1" allowOverlap="1" wp14:anchorId="1552777B" wp14:editId="1DEAAC86">
+            <wp:simplePos x="0" y="0"/>
+            <wp:positionH relativeFrom="margin">
+              <wp:align>right</wp:align>
+            </wp:positionH>
+            <wp:positionV relativeFrom="paragraph">
+              <wp:posOffset>10795</wp:posOffset>
+            </wp:positionV>
+            <wp:extent cx="1809750" cy="3436620"/>
+            <wp:effectExtent l="0" t="0" r="0" b="0"/>
+            <wp:wrapSquare wrapText="bothSides"/>
+            <wp:docPr id="7" name="Afbeelding 7" descr="Afbeelding met tekst, buiten, schermafbeelding&#10;&#10;Automatisch gegenereerde beschrijving"/>
             <wp:cNvGraphicFramePr>
               <a:graphicFrameLocks xmlns:a="http://schemas.openxmlformats.org/drawingml/2006/main" noChangeAspect="1"/>
             </wp:cNvGraphicFramePr>
@@ -3622,11 +3709,17 @@
               <a:graphicData uri="http://schemas.openxmlformats.org/drawingml/2006/picture">
                 <pic:pic xmlns:pic="http://schemas.openxmlformats.org/drawingml/2006/picture">
                   <pic:nvPicPr>
-                    <pic:cNvPr id="14" name="Picture 14" descr="Graphical user interface&#10;&#10;Description automatically generated"/>
+                    <pic:cNvPr id="7" name="Afbeelding 7" descr="Afbeelding met tekst, buiten, schermafbeelding&#10;&#10;Automatisch gegenereerde beschrijving"/>
                     <pic:cNvPicPr/>
                   </pic:nvPicPr>
                   <pic:blipFill>
-                    <a:blip r:embed="rId19"/>
+                    <a:blip r:embed="rId17">
+                      <a:extLst>
+                        <a:ext uri="{28A0092B-C50C-407E-A947-70E740481C1C}">
+                          <a14:useLocalDpi xmlns:a14="http://schemas.microsoft.com/office/drawing/2010/main" val="0"/>
+                        </a:ext>
+                      </a:extLst>
+                    </a:blip>
                     <a:stretch>
                       <a:fillRect/>
                     </a:stretch>
@@ -3634,7 +3727,7 @@
                   <pic:spPr>
                     <a:xfrm>
                       <a:off x="0" y="0"/>
-                      <a:ext cx="5731510" cy="1951355"/>
+                      <a:ext cx="1809750" cy="3436620"/>
                     </a:xfrm>
                     <a:prstGeom prst="rect">
                       <a:avLst/>
@@ -3643,24 +3736,211 @@
                 </pic:pic>
               </a:graphicData>
             </a:graphic>
-          </wp:inline>
+            <wp14:sizeRelH relativeFrom="margin">
+              <wp14:pctWidth>0</wp14:pctWidth>
+            </wp14:sizeRelH>
+            <wp14:sizeRelV relativeFrom="margin">
+              <wp14:pctHeight>0</wp14:pctHeight>
+            </wp14:sizeRelV>
+          </wp:anchor>
         </w:drawing>
       </w:r>
-    </w:p>
-    <w:p>
-      <w:pPr>
-        <w:pStyle w:val="Caption"/>
-        <w:rPr>
-          <w:lang w:val="en-NL"/>
-        </w:rPr>
-      </w:pPr>
-      <w:r>
-        <w:t>GitHub project bord</w:t>
-      </w:r>
-    </w:p>
-    <w:p>
-      <w:pPr>
-        <w:pStyle w:val="Heading2"/>
+      <w:r>
+        <w:t xml:space="preserve">Voor de proftaak werken wij de scrum methode. </w:t>
+      </w:r>
+      <w:r>
+        <w:t>We werken aan ons project in sprints van 3 weken.</w:t>
+      </w:r>
+      <w:r>
+        <w:t xml:space="preserve"> Voor de user story’s gebruiken wij een Github bord dat we hebben ingedeeld met de categorieën: “User Story’s”, “</w:t>
+      </w:r>
+      <w:proofErr w:type="spellStart"/>
+      <w:r>
+        <w:t>Backlog</w:t>
+      </w:r>
+      <w:proofErr w:type="spellEnd"/>
+      <w:r>
+        <w:t>”, “</w:t>
+      </w:r>
+      <w:proofErr w:type="spellStart"/>
+      <w:r>
+        <w:t>To</w:t>
+      </w:r>
+      <w:proofErr w:type="spellEnd"/>
+      <w:r>
+        <w:t xml:space="preserve"> Do </w:t>
+      </w:r>
+      <w:proofErr w:type="spellStart"/>
+      <w:r>
+        <w:t>This</w:t>
+      </w:r>
+      <w:proofErr w:type="spellEnd"/>
+      <w:r>
+        <w:t xml:space="preserve"> Sprint”, “In </w:t>
+      </w:r>
+      <w:proofErr w:type="spellStart"/>
+      <w:r>
+        <w:t>Progress</w:t>
+      </w:r>
+      <w:proofErr w:type="spellEnd"/>
+      <w:r>
+        <w:t>,” “In Review” en “</w:t>
+      </w:r>
+      <w:proofErr w:type="spellStart"/>
+      <w:r>
+        <w:t>Done</w:t>
+      </w:r>
+      <w:proofErr w:type="spellEnd"/>
+      <w:r>
+        <w:t>”</w:t>
+      </w:r>
+    </w:p>
+    <w:p>
+      <w:pPr>
+        <w:pStyle w:val="Kop3"/>
+      </w:pPr>
+      <w:r>
+        <w:t>Sprint planning</w:t>
+      </w:r>
+    </w:p>
+    <w:p>
+      <w:r>
+        <w:t>Elke sprint beginnen we met een meeting met de product owner en gaan we samen kijken welke user story’s komende sprint gaan worden opgepakt</w:t>
+      </w:r>
+      <w:r>
+        <w:t xml:space="preserve"> en welke de hoogste prioriteit hebben</w:t>
+      </w:r>
+      <w:r>
+        <w:t>. Dit wordt in overleg gedaan zodat we kunnen afstemmen met de product owner wat haalbaar is</w:t>
+      </w:r>
+      <w:r>
+        <w:t xml:space="preserve"> voor komende sprint. Dit besluit wordt genomen gebaseerd op het aantal story points wat wij sprints eerder behaald hebben. </w:t>
+      </w:r>
+      <w:r>
+        <w:t xml:space="preserve">Deze story points zijn relatieve inschattingen van hoe lastig dat wij denken dat een user story gaat worden. Deze punten geven wij aan de user story’s voordat we in gesprek gaan met de product owner. </w:t>
+      </w:r>
+    </w:p>
+    <w:p>
+      <w:pPr>
+        <w:pStyle w:val="Kop3"/>
+        <w:rPr>
+          <w:lang w:val="en-US"/>
+        </w:rPr>
+      </w:pPr>
+      <w:r>
+        <w:rPr>
+          <w:lang w:val="en-US"/>
+        </w:rPr>
+        <w:t>Daily stand-up</w:t>
+      </w:r>
+      <w:r>
+        <w:rPr>
+          <w:lang w:val="en-US"/>
+        </w:rPr>
+        <w:t xml:space="preserve"> / stand</w:t>
+      </w:r>
+      <w:r>
+        <w:rPr>
+          <w:lang w:val="en-US"/>
+        </w:rPr>
+        <w:t>-down</w:t>
+      </w:r>
+    </w:p>
+    <w:p>
+      <w:r>
+        <w:t>Elke dag dat we g</w:t>
+      </w:r>
+      <w:r>
+        <w:t xml:space="preserve">aan werken aan dit project starten we met een stand-up. </w:t>
+      </w:r>
+      <w:r>
+        <w:t>In deze stand-up gaan we samen kijken wat i</w:t>
+      </w:r>
+      <w:r>
+        <w:t xml:space="preserve">edereen deze dag gaat doen. We pakken ons bord erbij en verdelen de issues over de mensen die aanwezig zijn. Dit gesprek wordt geleid door de scrum master. De scrum master in onze groep verwisselt elke sprint zodat iedereen een keer aan de beurt is geweest. </w:t>
+      </w:r>
+      <w:r>
+        <w:t>De scrum master let dan ook op of het d</w:t>
+      </w:r>
+      <w:r>
+        <w:t>oel wat we hebben vastgesteld te halen is en of er nog extra werk moet gedaan worden.</w:t>
+      </w:r>
+      <w:r>
+        <w:t xml:space="preserve"> Op het einde van de dag wordt er rond gevraagd en op het github bord gekeken wat iedereen af heeft en waarom iemand iets niet af heeft terwijl hij/zij dit wel als taak had voor deze dag. Als blijkt dat de taak te moeilijk was voor de persoon dan spreken we af om de volgende dag erna te kijken met iemand die hier iets meer verstand van heeft.</w:t>
+      </w:r>
+    </w:p>
+    <w:p>
+      <w:pPr>
+        <w:pStyle w:val="Kop3"/>
+      </w:pPr>
+      <w:r>
+        <w:t>Sprint review</w:t>
+      </w:r>
+    </w:p>
+    <w:p>
+      <w:r>
+        <w:t>In de sprint review ga</w:t>
+      </w:r>
+      <w:r>
+        <w:t xml:space="preserve">an we opleveren en presenteren wat we afgelopen sprint gehaald hebben. We doen dit aan de hand van een presentatie en een kleine demo van onze app. In de presentatie leggen we uit wat onze doelen waren deze sprint, welke van deze doelen we wel of niet gehaald hebben en dan ook waarom we deze niet gehaald hebben. Ook leggen we bepaalde keuzes uit die we gemaakt hebben en onderbouwen we waarom we voor dit hebben gekozen. De product owner geeft ons dan feedback/ complimenten over wat we afgelopen sprint gedaan hebben en ze stellen ons nog </w:t>
+      </w:r>
+      <w:r>
+        <w:t>eventuele</w:t>
+      </w:r>
+      <w:r>
+        <w:t xml:space="preserve"> vragen als iets niet duidelijk was.</w:t>
+      </w:r>
+    </w:p>
+    <w:p>
+      <w:pPr>
+        <w:pStyle w:val="Kop3"/>
+      </w:pPr>
+      <w:r>
+        <w:t>Sprint retrospective</w:t>
+      </w:r>
+    </w:p>
+    <w:p>
+      <w:r>
+        <w:t xml:space="preserve">Aan het einden van onze sprint review </w:t>
+      </w:r>
+      <w:r>
+        <w:t xml:space="preserve">dan houden we met ons groepje een retrospective, in deze </w:t>
+      </w:r>
+      <w:r>
+        <w:t>retrospective</w:t>
+      </w:r>
+      <w:r>
+        <w:t xml:space="preserve"> bedenken we eerst allemaal individueel minimaal drie dingen die goed gingen deze sprint en drie dingen die minder goed gingen deze sprint. Vervolgens vullen we deze punten in op Github bord genaamd “Retrospective sprint (1, 2 </w:t>
+      </w:r>
+      <w:r>
+        <w:t>etc.</w:t>
+      </w:r>
+      <w:r>
+        <w:t xml:space="preserve">)”. De scrum master leest deze punten op en vraagt aan de persoon of hij/zij hier toelichting bij kan geven. De persoon legt dit dan uit en dan bedenken we met z’n allen wat we hier komende sprint aan kunnen veranderen of het juist zo laten. Dit </w:t>
+      </w:r>
+      <w:r>
+        <w:t>wordt</w:t>
+      </w:r>
+      <w:r>
+        <w:t xml:space="preserve"> dan ook op het Github bord ingevuld onder het kopje “Action points”</w:t>
+      </w:r>
+      <w:r>
+        <w:t>.</w:t>
+      </w:r>
+    </w:p>
+    <w:p>
+      <w:pPr>
+        <w:rPr>
+          <w:rFonts w:asciiTheme="majorHAnsi" w:eastAsiaTheme="majorEastAsia" w:hAnsiTheme="majorHAnsi" w:cstheme="majorBidi"/>
+          <w:color w:val="2F5496" w:themeColor="accent1" w:themeShade="BF"/>
+          <w:sz w:val="26"/>
+          <w:szCs w:val="26"/>
+        </w:rPr>
+      </w:pPr>
+    </w:p>
+    <w:p>
+      <w:pPr>
+        <w:pStyle w:val="Kop2"/>
         <w:rPr>
           <w:rStyle w:val="Hyperlink"/>
           <w:lang w:val="en-NL"/>
@@ -3682,7 +3962,7 @@
       <w:r>
         <w:t xml:space="preserve">Voor de CI/CD ben ik begonnen met het kijken van een </w:t>
       </w:r>
-      <w:hyperlink r:id="rId20" w:history="1">
+      <w:hyperlink r:id="rId18" w:history="1">
         <w:r>
           <w:rPr>
             <w:rStyle w:val="Hyperlink"/>
@@ -3734,7 +4014,7 @@
                     <pic:cNvPicPr/>
                   </pic:nvPicPr>
                   <pic:blipFill>
-                    <a:blip r:embed="rId21"/>
+                    <a:blip r:embed="rId19"/>
                     <a:stretch>
                       <a:fillRect/>
                     </a:stretch>
@@ -3757,7 +4037,7 @@
     </w:p>
     <w:p>
       <w:pPr>
-        <w:pStyle w:val="Caption"/>
+        <w:pStyle w:val="Bijschrift"/>
       </w:pPr>
       <w:r>
         <w:t>CI/CD (GitHub actions)</w:t>
@@ -3772,7 +4052,7 @@
     </w:p>
     <w:p>
       <w:pPr>
-        <w:pStyle w:val="Heading2"/>
+        <w:pStyle w:val="Kop2"/>
         <w:rPr>
           <w:lang w:val="en-NL"/>
         </w:rPr>
@@ -3811,7 +4091,7 @@
     </w:p>
     <w:p>
       <w:pPr>
-        <w:pStyle w:val="Heading2"/>
+        <w:pStyle w:val="Kop2"/>
         <w:rPr>
           <w:rStyle w:val="Hyperlink"/>
           <w:lang w:val="en-NL"/>
@@ -3890,7 +4170,7 @@
                     <pic:cNvPicPr/>
                   </pic:nvPicPr>
                   <pic:blipFill>
-                    <a:blip r:embed="rId22"/>
+                    <a:blip r:embed="rId20"/>
                     <a:stretch>
                       <a:fillRect/>
                     </a:stretch>
@@ -3913,7 +4193,7 @@
     </w:p>
     <w:p>
       <w:pPr>
-        <w:pStyle w:val="Caption"/>
+        <w:pStyle w:val="Bijschrift"/>
       </w:pPr>
       <w:r>
         <w:t xml:space="preserve">Reactie Thom </w:t>
@@ -3944,7 +4224,7 @@
                     <pic:cNvPicPr/>
                   </pic:nvPicPr>
                   <pic:blipFill>
-                    <a:blip r:embed="rId23"/>
+                    <a:blip r:embed="rId21"/>
                     <a:stretch>
                       <a:fillRect/>
                     </a:stretch>
@@ -3967,7 +4247,7 @@
     </w:p>
     <w:p>
       <w:pPr>
-        <w:pStyle w:val="Caption"/>
+        <w:pStyle w:val="Bijschrift"/>
       </w:pPr>
       <w:r>
         <w:t xml:space="preserve">Reactie Kay </w:t>
@@ -3980,7 +4260,7 @@
     </w:p>
     <w:p>
       <w:pPr>
-        <w:pStyle w:val="Heading2"/>
+        <w:pStyle w:val="Kop2"/>
         <w:rPr>
           <w:lang w:val="en-NL"/>
         </w:rPr>
@@ -4001,7 +4281,7 @@
       <w:r>
         <w:t xml:space="preserve">Ik heb een start gemaakt aan het maken van het C4 model. Ik heb als voorbereiding een </w:t>
       </w:r>
-      <w:hyperlink r:id="rId24" w:history="1">
+      <w:hyperlink r:id="rId22" w:history="1">
         <w:r>
           <w:rPr>
             <w:rStyle w:val="Hyperlink"/>
@@ -4064,7 +4344,7 @@
                         <w:txbxContent>
                           <w:p>
                             <w:pPr>
-                              <w:pStyle w:val="Caption"/>
+                              <w:pStyle w:val="Bijschrift"/>
                               <w:rPr>
                                 <w:noProof/>
                               </w:rPr>
@@ -4151,7 +4431,7 @@
                     <pic:cNvPicPr/>
                   </pic:nvPicPr>
                   <pic:blipFill>
-                    <a:blip r:embed="rId25">
+                    <a:blip r:embed="rId23">
                       <a:extLst>
                         <a:ext uri="{28A0092B-C50C-407E-A947-70E740481C1C}">
                           <a14:useLocalDpi xmlns:a14="http://schemas.microsoft.com/office/drawing/2010/main" val="0"/>
@@ -4226,7 +4506,7 @@
                     <pic:cNvPicPr/>
                   </pic:nvPicPr>
                   <pic:blipFill>
-                    <a:blip r:embed="rId26"/>
+                    <a:blip r:embed="rId24"/>
                     <a:stretch>
                       <a:fillRect/>
                     </a:stretch>
@@ -4249,7 +4529,7 @@
     </w:p>
     <w:p>
       <w:pPr>
-        <w:pStyle w:val="Caption"/>
+        <w:pStyle w:val="Bijschrift"/>
       </w:pPr>
       <w:r>
         <w:t>C4 model V2</w:t>
@@ -4292,6 +4572,9 @@
         <w:keepNext/>
       </w:pPr>
       <w:r>
+        <w:rPr>
+          <w:noProof/>
+        </w:rPr>
         <w:drawing>
           <wp:inline distT="0" distB="0" distL="0" distR="0" wp14:anchorId="1D76FA05" wp14:editId="09369831">
             <wp:extent cx="5731510" cy="2473325"/>
@@ -4308,7 +4591,7 @@
                     <pic:cNvPicPr/>
                   </pic:nvPicPr>
                   <pic:blipFill>
-                    <a:blip r:embed="rId27"/>
+                    <a:blip r:embed="rId25"/>
                     <a:stretch>
                       <a:fillRect/>
                     </a:stretch>
@@ -4331,7 +4614,7 @@
     </w:p>
     <w:p>
       <w:pPr>
-        <w:pStyle w:val="Caption"/>
+        <w:pStyle w:val="Bijschrift"/>
       </w:pPr>
       <w:r>
         <w:t>C4 model V3</w:t>
@@ -4352,7 +4635,7 @@
     </w:p>
     <w:p>
       <w:pPr>
-        <w:pStyle w:val="Heading2"/>
+        <w:pStyle w:val="Kop2"/>
         <w:rPr>
           <w:lang w:val="en-NL"/>
         </w:rPr>
@@ -4831,15 +5114,15 @@
     <w:lsdException w:name="Unresolved Mention" w:semiHidden="1" w:unhideWhenUsed="1"/>
     <w:lsdException w:name="Smart Link" w:semiHidden="1" w:unhideWhenUsed="1"/>
   </w:latentStyles>
-  <w:style w:type="paragraph" w:default="1" w:styleId="Normal">
+  <w:style w:type="paragraph" w:default="1" w:styleId="Standaard">
     <w:name w:val="Normal"/>
     <w:qFormat/>
   </w:style>
-  <w:style w:type="paragraph" w:styleId="Heading1">
+  <w:style w:type="paragraph" w:styleId="Kop1">
     <w:name w:val="heading 1"/>
-    <w:basedOn w:val="Normal"/>
-    <w:next w:val="Normal"/>
-    <w:link w:val="Heading1Char"/>
+    <w:basedOn w:val="Standaard"/>
+    <w:next w:val="Standaard"/>
+    <w:link w:val="Kop1Char"/>
     <w:uiPriority w:val="9"/>
     <w:qFormat/>
     <w:rsid w:val="006F1947"/>
@@ -4856,11 +5139,11 @@
       <w:szCs w:val="32"/>
     </w:rPr>
   </w:style>
-  <w:style w:type="paragraph" w:styleId="Heading2">
+  <w:style w:type="paragraph" w:styleId="Kop2">
     <w:name w:val="heading 2"/>
-    <w:basedOn w:val="Normal"/>
-    <w:next w:val="Normal"/>
-    <w:link w:val="Heading2Char"/>
+    <w:basedOn w:val="Standaard"/>
+    <w:next w:val="Standaard"/>
+    <w:link w:val="Kop2Char"/>
     <w:uiPriority w:val="9"/>
     <w:unhideWhenUsed/>
     <w:qFormat/>
@@ -4878,13 +5161,35 @@
       <w:szCs w:val="26"/>
     </w:rPr>
   </w:style>
-  <w:style w:type="character" w:default="1" w:styleId="DefaultParagraphFont">
+  <w:style w:type="paragraph" w:styleId="Kop3">
+    <w:name w:val="heading 3"/>
+    <w:basedOn w:val="Standaard"/>
+    <w:next w:val="Standaard"/>
+    <w:link w:val="Kop3Char"/>
+    <w:uiPriority w:val="9"/>
+    <w:unhideWhenUsed/>
+    <w:qFormat/>
+    <w:rsid w:val="00E93111"/>
+    <w:pPr>
+      <w:keepNext/>
+      <w:keepLines/>
+      <w:spacing w:before="40" w:after="0"/>
+      <w:outlineLvl w:val="2"/>
+    </w:pPr>
+    <w:rPr>
+      <w:rFonts w:asciiTheme="majorHAnsi" w:eastAsiaTheme="majorEastAsia" w:hAnsiTheme="majorHAnsi" w:cstheme="majorBidi"/>
+      <w:color w:val="1F3763" w:themeColor="accent1" w:themeShade="7F"/>
+      <w:sz w:val="24"/>
+      <w:szCs w:val="24"/>
+    </w:rPr>
+  </w:style>
+  <w:style w:type="character" w:default="1" w:styleId="Standaardalinea-lettertype">
     <w:name w:val="Default Paragraph Font"/>
     <w:uiPriority w:val="1"/>
     <w:semiHidden/>
     <w:unhideWhenUsed/>
   </w:style>
-  <w:style w:type="table" w:default="1" w:styleId="TableNormal">
+  <w:style w:type="table" w:default="1" w:styleId="Standaardtabel">
     <w:name w:val="Normal Table"/>
     <w:uiPriority w:val="99"/>
     <w:semiHidden/>
@@ -4899,15 +5204,15 @@
       </w:tblCellMar>
     </w:tblPr>
   </w:style>
-  <w:style w:type="numbering" w:default="1" w:styleId="NoList">
+  <w:style w:type="numbering" w:default="1" w:styleId="Geenlijst">
     <w:name w:val="No List"/>
     <w:uiPriority w:val="99"/>
     <w:semiHidden/>
     <w:unhideWhenUsed/>
   </w:style>
-  <w:style w:type="paragraph" w:styleId="NoSpacing">
+  <w:style w:type="paragraph" w:styleId="Geenafstand">
     <w:name w:val="No Spacing"/>
-    <w:link w:val="NoSpacingChar"/>
+    <w:link w:val="GeenafstandChar"/>
     <w:uiPriority w:val="1"/>
     <w:qFormat/>
     <w:rsid w:val="0049515C"/>
@@ -4919,10 +5224,10 @@
       <w:lang w:val="en-US"/>
     </w:rPr>
   </w:style>
-  <w:style w:type="character" w:customStyle="1" w:styleId="NoSpacingChar">
-    <w:name w:val="No Spacing Char"/>
-    <w:basedOn w:val="DefaultParagraphFont"/>
-    <w:link w:val="NoSpacing"/>
+  <w:style w:type="character" w:customStyle="1" w:styleId="GeenafstandChar">
+    <w:name w:val="Geen afstand Char"/>
+    <w:basedOn w:val="Standaardalinea-lettertype"/>
+    <w:link w:val="Geenafstand"/>
     <w:uiPriority w:val="1"/>
     <w:rsid w:val="0049515C"/>
     <w:rPr>
@@ -4930,10 +5235,10 @@
       <w:lang w:val="en-US"/>
     </w:rPr>
   </w:style>
-  <w:style w:type="character" w:customStyle="1" w:styleId="Heading1Char">
-    <w:name w:val="Heading 1 Char"/>
-    <w:basedOn w:val="DefaultParagraphFont"/>
-    <w:link w:val="Heading1"/>
+  <w:style w:type="character" w:customStyle="1" w:styleId="Kop1Char">
+    <w:name w:val="Kop 1 Char"/>
+    <w:basedOn w:val="Standaardalinea-lettertype"/>
+    <w:link w:val="Kop1"/>
     <w:uiPriority w:val="9"/>
     <w:rsid w:val="006F1947"/>
     <w:rPr>
@@ -4943,10 +5248,10 @@
       <w:szCs w:val="32"/>
     </w:rPr>
   </w:style>
-  <w:style w:type="paragraph" w:styleId="TOCHeading">
+  <w:style w:type="paragraph" w:styleId="Kopvaninhoudsopgave">
     <w:name w:val="TOC Heading"/>
-    <w:basedOn w:val="Heading1"/>
-    <w:next w:val="Normal"/>
+    <w:basedOn w:val="Kop1"/>
+    <w:next w:val="Standaard"/>
     <w:uiPriority w:val="39"/>
     <w:unhideWhenUsed/>
     <w:qFormat/>
@@ -4958,10 +5263,10 @@
       <w:lang w:val="en-US"/>
     </w:rPr>
   </w:style>
-  <w:style w:type="paragraph" w:styleId="TOC1">
+  <w:style w:type="paragraph" w:styleId="Inhopg1">
     <w:name w:val="toc 1"/>
-    <w:basedOn w:val="Normal"/>
-    <w:next w:val="Normal"/>
+    <w:basedOn w:val="Standaard"/>
+    <w:next w:val="Standaard"/>
     <w:autoRedefine/>
     <w:uiPriority w:val="39"/>
     <w:unhideWhenUsed/>
@@ -4972,7 +5277,7 @@
   </w:style>
   <w:style w:type="character" w:styleId="Hyperlink">
     <w:name w:val="Hyperlink"/>
-    <w:basedOn w:val="DefaultParagraphFont"/>
+    <w:basedOn w:val="Standaardalinea-lettertype"/>
     <w:uiPriority w:val="99"/>
     <w:unhideWhenUsed/>
     <w:rsid w:val="001C0B6C"/>
@@ -4981,10 +5286,10 @@
       <w:u w:val="single"/>
     </w:rPr>
   </w:style>
-  <w:style w:type="paragraph" w:styleId="Header">
+  <w:style w:type="paragraph" w:styleId="Koptekst">
     <w:name w:val="header"/>
-    <w:basedOn w:val="Normal"/>
-    <w:link w:val="HeaderChar"/>
+    <w:basedOn w:val="Standaard"/>
+    <w:link w:val="KoptekstChar"/>
     <w:uiPriority w:val="99"/>
     <w:unhideWhenUsed/>
     <w:rsid w:val="008051C8"/>
@@ -4996,17 +5301,17 @@
       <w:spacing w:after="0" w:line="240" w:lineRule="auto"/>
     </w:pPr>
   </w:style>
-  <w:style w:type="character" w:customStyle="1" w:styleId="HeaderChar">
-    <w:name w:val="Header Char"/>
-    <w:basedOn w:val="DefaultParagraphFont"/>
-    <w:link w:val="Header"/>
+  <w:style w:type="character" w:customStyle="1" w:styleId="KoptekstChar">
+    <w:name w:val="Koptekst Char"/>
+    <w:basedOn w:val="Standaardalinea-lettertype"/>
+    <w:link w:val="Koptekst"/>
     <w:uiPriority w:val="99"/>
     <w:rsid w:val="008051C8"/>
   </w:style>
-  <w:style w:type="paragraph" w:styleId="Footer">
+  <w:style w:type="paragraph" w:styleId="Voettekst">
     <w:name w:val="footer"/>
-    <w:basedOn w:val="Normal"/>
-    <w:link w:val="FooterChar"/>
+    <w:basedOn w:val="Standaard"/>
+    <w:link w:val="VoettekstChar"/>
     <w:uiPriority w:val="99"/>
     <w:unhideWhenUsed/>
     <w:rsid w:val="008051C8"/>
@@ -5018,16 +5323,16 @@
       <w:spacing w:after="0" w:line="240" w:lineRule="auto"/>
     </w:pPr>
   </w:style>
-  <w:style w:type="character" w:customStyle="1" w:styleId="FooterChar">
-    <w:name w:val="Footer Char"/>
-    <w:basedOn w:val="DefaultParagraphFont"/>
-    <w:link w:val="Footer"/>
+  <w:style w:type="character" w:customStyle="1" w:styleId="VoettekstChar">
+    <w:name w:val="Voettekst Char"/>
+    <w:basedOn w:val="Standaardalinea-lettertype"/>
+    <w:link w:val="Voettekst"/>
     <w:uiPriority w:val="99"/>
     <w:rsid w:val="008051C8"/>
   </w:style>
-  <w:style w:type="character" w:styleId="UnresolvedMention">
+  <w:style w:type="character" w:styleId="Onopgelostemelding">
     <w:name w:val="Unresolved Mention"/>
-    <w:basedOn w:val="DefaultParagraphFont"/>
+    <w:basedOn w:val="Standaardalinea-lettertype"/>
     <w:uiPriority w:val="99"/>
     <w:semiHidden/>
     <w:unhideWhenUsed/>
@@ -5037,9 +5342,9 @@
       <w:shd w:val="clear" w:color="auto" w:fill="E1DFDD"/>
     </w:rPr>
   </w:style>
-  <w:style w:type="character" w:styleId="FollowedHyperlink">
+  <w:style w:type="character" w:styleId="GevolgdeHyperlink">
     <w:name w:val="FollowedHyperlink"/>
-    <w:basedOn w:val="DefaultParagraphFont"/>
+    <w:basedOn w:val="Standaardalinea-lettertype"/>
     <w:uiPriority w:val="99"/>
     <w:semiHidden/>
     <w:unhideWhenUsed/>
@@ -5049,10 +5354,10 @@
       <w:u w:val="single"/>
     </w:rPr>
   </w:style>
-  <w:style w:type="paragraph" w:styleId="Caption">
+  <w:style w:type="paragraph" w:styleId="Bijschrift">
     <w:name w:val="caption"/>
-    <w:basedOn w:val="Normal"/>
-    <w:next w:val="Normal"/>
+    <w:basedOn w:val="Standaard"/>
+    <w:next w:val="Standaard"/>
     <w:uiPriority w:val="35"/>
     <w:unhideWhenUsed/>
     <w:qFormat/>
@@ -5068,10 +5373,10 @@
       <w:szCs w:val="18"/>
     </w:rPr>
   </w:style>
-  <w:style w:type="character" w:customStyle="1" w:styleId="Heading2Char">
-    <w:name w:val="Heading 2 Char"/>
-    <w:basedOn w:val="DefaultParagraphFont"/>
-    <w:link w:val="Heading2"/>
+  <w:style w:type="character" w:customStyle="1" w:styleId="Kop2Char">
+    <w:name w:val="Kop 2 Char"/>
+    <w:basedOn w:val="Standaardalinea-lettertype"/>
+    <w:link w:val="Kop2"/>
     <w:uiPriority w:val="9"/>
     <w:rsid w:val="00A949CA"/>
     <w:rPr>
@@ -5081,10 +5386,10 @@
       <w:szCs w:val="26"/>
     </w:rPr>
   </w:style>
-  <w:style w:type="paragraph" w:styleId="TOC2">
+  <w:style w:type="paragraph" w:styleId="Inhopg2">
     <w:name w:val="toc 2"/>
-    <w:basedOn w:val="Normal"/>
-    <w:next w:val="Normal"/>
+    <w:basedOn w:val="Standaard"/>
+    <w:next w:val="Standaard"/>
     <w:autoRedefine/>
     <w:uiPriority w:val="39"/>
     <w:unhideWhenUsed/>
@@ -5094,9 +5399,9 @@
       <w:ind w:left="220"/>
     </w:pPr>
   </w:style>
-  <w:style w:type="paragraph" w:styleId="NormalWeb">
+  <w:style w:type="paragraph" w:styleId="Normaalweb">
     <w:name w:val="Normal (Web)"/>
-    <w:basedOn w:val="Normal"/>
+    <w:basedOn w:val="Standaard"/>
     <w:uiPriority w:val="99"/>
     <w:semiHidden/>
     <w:unhideWhenUsed/>
@@ -5111,9 +5416,9 @@
       <w:lang w:eastAsia="nl-NL"/>
     </w:rPr>
   </w:style>
-  <w:style w:type="character" w:styleId="Strong">
+  <w:style w:type="character" w:styleId="Zwaar">
     <w:name w:val="Strong"/>
-    <w:basedOn w:val="DefaultParagraphFont"/>
+    <w:basedOn w:val="Standaardalinea-lettertype"/>
     <w:uiPriority w:val="22"/>
     <w:qFormat/>
     <w:rsid w:val="00073868"/>
@@ -5122,15 +5427,28 @@
       <w:bCs/>
     </w:rPr>
   </w:style>
-  <w:style w:type="character" w:styleId="Emphasis">
+  <w:style w:type="character" w:styleId="Nadruk">
     <w:name w:val="Emphasis"/>
-    <w:basedOn w:val="DefaultParagraphFont"/>
+    <w:basedOn w:val="Standaardalinea-lettertype"/>
     <w:uiPriority w:val="20"/>
     <w:qFormat/>
     <w:rsid w:val="00073868"/>
     <w:rPr>
       <w:i/>
       <w:iCs/>
+    </w:rPr>
+  </w:style>
+  <w:style w:type="character" w:customStyle="1" w:styleId="Kop3Char">
+    <w:name w:val="Kop 3 Char"/>
+    <w:basedOn w:val="Standaardalinea-lettertype"/>
+    <w:link w:val="Kop3"/>
+    <w:uiPriority w:val="9"/>
+    <w:rsid w:val="00E93111"/>
+    <w:rPr>
+      <w:rFonts w:asciiTheme="majorHAnsi" w:eastAsiaTheme="majorEastAsia" w:hAnsiTheme="majorHAnsi" w:cstheme="majorBidi"/>
+      <w:color w:val="1F3763" w:themeColor="accent1" w:themeShade="7F"/>
+      <w:sz w:val="24"/>
+      <w:szCs w:val="24"/>
     </w:rPr>
   </w:style>
 </w:styles>

</xml_diff>

<commit_message>
Added ethic research to portfolio
</commit_message>
<xml_diff>
--- a/Portfolio.docx
+++ b/Portfolio.docx
@@ -226,7 +226,7 @@
                                 <a:avLst/>
                               </a:prstGeom>
                               <a:blipFill>
-                                <a:blip r:embed="rId8"/>
+                                <a:blip r:embed="rId9"/>
                                 <a:stretch>
                                   <a:fillRect r="-7574"/>
                                 </a:stretch>
@@ -278,7 +278,7 @@
                       <v:path arrowok="t" o:connecttype="custom" o:connectlocs="0,0;7315200,0;7315200,1130373;3620757,733885;0,1092249;0,0" o:connectangles="0,0,0,0,0,0"/>
                     </v:shape>
                     <v:rect id="Rectangle 151" o:spid="_x0000_s1028" style="position:absolute;width:73152;height:12161;visibility:visible;mso-wrap-style:square;v-text-anchor:middle" o:gfxdata="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" stroked="f" strokeweight="1pt">
-                      <v:fill r:id="rId9" o:title="" recolor="t" rotate="t" type="frame"/>
+                      <v:fill r:id="rId10" o:title="" recolor="t" rotate="t" type="frame"/>
                     </v:rect>
                     <w10:wrap anchorx="page" anchory="page"/>
                   </v:group>
@@ -365,7 +365,7 @@
                                 <w:sdtContent>
                                   <w:p>
                                     <w:pPr>
-                                      <w:pStyle w:val="Geenafstand"/>
+                                      <w:pStyle w:val="NoSpacing"/>
                                       <w:jc w:val="right"/>
                                       <w:rPr>
                                         <w:color w:val="595959" w:themeColor="text1" w:themeTint="A6"/>
@@ -386,7 +386,7 @@
                               </w:sdt>
                               <w:p>
                                 <w:pPr>
-                                  <w:pStyle w:val="Geenafstand"/>
+                                  <w:pStyle w:val="NoSpacing"/>
                                   <w:jc w:val="right"/>
                                   <w:rPr>
                                     <w:color w:val="595959" w:themeColor="text1" w:themeTint="A6"/>
@@ -609,7 +609,7 @@
                             <w:txbxContent>
                               <w:p>
                                 <w:pPr>
-                                  <w:pStyle w:val="Geenafstand"/>
+                                  <w:pStyle w:val="NoSpacing"/>
                                   <w:jc w:val="right"/>
                                   <w:rPr>
                                     <w:color w:val="4472C4" w:themeColor="accent1"/>
@@ -643,7 +643,7 @@
                                 <w:sdtContent>
                                   <w:p>
                                     <w:pPr>
-                                      <w:pStyle w:val="Geenafstand"/>
+                                      <w:pStyle w:val="NoSpacing"/>
                                       <w:jc w:val="right"/>
                                       <w:rPr>
                                         <w:color w:val="595959" w:themeColor="text1" w:themeTint="A6"/>
@@ -1044,7 +1044,7 @@
                         <pic:cNvPicPr/>
                       </pic:nvPicPr>
                       <pic:blipFill>
-                        <a:blip r:embed="rId10">
+                        <a:blip r:embed="rId11">
                           <a:extLst>
                             <a:ext uri="{28A0092B-C50C-407E-A947-70E740481C1C}">
                               <a14:useLocalDpi xmlns:a14="http://schemas.microsoft.com/office/drawing/2010/main" val="0"/>
@@ -1107,7 +1107,7 @@
       <w:sdtContent>
         <w:p>
           <w:pPr>
-            <w:pStyle w:val="Kopvaninhoudsopgave"/>
+            <w:pStyle w:val="TOCHeading"/>
             <w:rPr>
               <w:lang w:val="nl-NL"/>
             </w:rPr>
@@ -1121,7 +1121,7 @@
         </w:p>
         <w:p>
           <w:pPr>
-            <w:pStyle w:val="Inhopg1"/>
+            <w:pStyle w:val="TOC1"/>
             <w:tabs>
               <w:tab w:val="right" w:leader="dot" w:pos="9016"/>
             </w:tabs>
@@ -1140,11 +1140,12 @@
           <w:r>
             <w:fldChar w:fldCharType="separate"/>
           </w:r>
-          <w:hyperlink w:anchor="_Toc116292452" w:history="1">
+          <w:hyperlink w:anchor="_Toc118716275" w:history="1">
             <w:r>
               <w:rPr>
                 <w:rStyle w:val="Hyperlink"/>
                 <w:noProof/>
+                <w:lang w:val="en-US"/>
               </w:rPr>
               <w:t>Leeruitkomsten</w:t>
             </w:r>
@@ -1175,7 +1176,7 @@
                 <w:noProof/>
                 <w:webHidden/>
               </w:rPr>
-              <w:instrText xml:space="preserve"> PAGEREF _Toc116292452 \h </w:instrText>
+              <w:instrText xml:space="preserve"> PAGEREF _Toc118716275 \h </w:instrText>
             </w:r>
             <w:r>
               <w:rPr>
@@ -1208,7 +1209,7 @@
         </w:p>
         <w:p>
           <w:pPr>
-            <w:pStyle w:val="Inhopg2"/>
+            <w:pStyle w:val="TOC2"/>
             <w:tabs>
               <w:tab w:val="right" w:leader="dot" w:pos="9016"/>
             </w:tabs>
@@ -1218,7 +1219,7 @@
               <w:lang w:eastAsia="nl-NL"/>
             </w:rPr>
           </w:pPr>
-          <w:hyperlink w:anchor="_Toc116292453" w:history="1">
+          <w:hyperlink w:anchor="_Toc118716276" w:history="1">
             <w:r>
               <w:rPr>
                 <w:rStyle w:val="Hyperlink"/>
@@ -1246,7 +1247,7 @@
                 <w:noProof/>
                 <w:webHidden/>
               </w:rPr>
-              <w:instrText xml:space="preserve"> PAGEREF _Toc116292453 \h </w:instrText>
+              <w:instrText xml:space="preserve"> PAGEREF _Toc118716276 \h </w:instrText>
             </w:r>
             <w:r>
               <w:rPr>
@@ -1279,7 +1280,7 @@
         </w:p>
         <w:p>
           <w:pPr>
-            <w:pStyle w:val="Inhopg2"/>
+            <w:pStyle w:val="TOC2"/>
             <w:tabs>
               <w:tab w:val="right" w:leader="dot" w:pos="9016"/>
             </w:tabs>
@@ -1289,7 +1290,7 @@
               <w:lang w:eastAsia="nl-NL"/>
             </w:rPr>
           </w:pPr>
-          <w:hyperlink w:anchor="_Toc116292454" w:history="1">
+          <w:hyperlink w:anchor="_Toc118716277" w:history="1">
             <w:r>
               <w:rPr>
                 <w:rStyle w:val="Hyperlink"/>
@@ -1317,7 +1318,7 @@
                 <w:noProof/>
                 <w:webHidden/>
               </w:rPr>
-              <w:instrText xml:space="preserve"> PAGEREF _Toc116292454 \h </w:instrText>
+              <w:instrText xml:space="preserve"> PAGEREF _Toc118716277 \h </w:instrText>
             </w:r>
             <w:r>
               <w:rPr>
@@ -1350,7 +1351,7 @@
         </w:p>
         <w:p>
           <w:pPr>
-            <w:pStyle w:val="Inhopg2"/>
+            <w:pStyle w:val="TOC2"/>
             <w:tabs>
               <w:tab w:val="right" w:leader="dot" w:pos="9016"/>
             </w:tabs>
@@ -1360,7 +1361,7 @@
               <w:lang w:eastAsia="nl-NL"/>
             </w:rPr>
           </w:pPr>
-          <w:hyperlink w:anchor="_Toc116292455" w:history="1">
+          <w:hyperlink w:anchor="_Toc118716278" w:history="1">
             <w:r>
               <w:rPr>
                 <w:rStyle w:val="Hyperlink"/>
@@ -1388,7 +1389,7 @@
                 <w:noProof/>
                 <w:webHidden/>
               </w:rPr>
-              <w:instrText xml:space="preserve"> PAGEREF _Toc116292455 \h </w:instrText>
+              <w:instrText xml:space="preserve"> PAGEREF _Toc118716278 \h </w:instrText>
             </w:r>
             <w:r>
               <w:rPr>
@@ -1421,7 +1422,7 @@
         </w:p>
         <w:p>
           <w:pPr>
-            <w:pStyle w:val="Inhopg2"/>
+            <w:pStyle w:val="TOC2"/>
             <w:tabs>
               <w:tab w:val="right" w:leader="dot" w:pos="9016"/>
             </w:tabs>
@@ -1431,7 +1432,7 @@
               <w:lang w:eastAsia="nl-NL"/>
             </w:rPr>
           </w:pPr>
-          <w:hyperlink w:anchor="_Toc116292456" w:history="1">
+          <w:hyperlink w:anchor="_Toc118716279" w:history="1">
             <w:r>
               <w:rPr>
                 <w:rStyle w:val="Hyperlink"/>
@@ -1459,7 +1460,7 @@
                 <w:noProof/>
                 <w:webHidden/>
               </w:rPr>
-              <w:instrText xml:space="preserve"> PAGEREF _Toc116292456 \h </w:instrText>
+              <w:instrText xml:space="preserve"> PAGEREF _Toc118716279 \h </w:instrText>
             </w:r>
             <w:r>
               <w:rPr>
@@ -1492,7 +1493,7 @@
         </w:p>
         <w:p>
           <w:pPr>
-            <w:pStyle w:val="Inhopg2"/>
+            <w:pStyle w:val="TOC2"/>
             <w:tabs>
               <w:tab w:val="right" w:leader="dot" w:pos="9016"/>
             </w:tabs>
@@ -1502,7 +1503,7 @@
               <w:lang w:eastAsia="nl-NL"/>
             </w:rPr>
           </w:pPr>
-          <w:hyperlink w:anchor="_Toc116292457" w:history="1">
+          <w:hyperlink w:anchor="_Toc118716280" w:history="1">
             <w:r>
               <w:rPr>
                 <w:rStyle w:val="Hyperlink"/>
@@ -1530,7 +1531,7 @@
                 <w:noProof/>
                 <w:webHidden/>
               </w:rPr>
-              <w:instrText xml:space="preserve"> PAGEREF _Toc116292457 \h </w:instrText>
+              <w:instrText xml:space="preserve"> PAGEREF _Toc118716280 \h </w:instrText>
             </w:r>
             <w:r>
               <w:rPr>
@@ -1563,7 +1564,7 @@
         </w:p>
         <w:p>
           <w:pPr>
-            <w:pStyle w:val="Inhopg2"/>
+            <w:pStyle w:val="TOC2"/>
             <w:tabs>
               <w:tab w:val="right" w:leader="dot" w:pos="9016"/>
             </w:tabs>
@@ -1573,7 +1574,7 @@
               <w:lang w:eastAsia="nl-NL"/>
             </w:rPr>
           </w:pPr>
-          <w:hyperlink w:anchor="_Toc116292458" w:history="1">
+          <w:hyperlink w:anchor="_Toc118716281" w:history="1">
             <w:r>
               <w:rPr>
                 <w:rStyle w:val="Hyperlink"/>
@@ -1601,7 +1602,7 @@
                 <w:noProof/>
                 <w:webHidden/>
               </w:rPr>
-              <w:instrText xml:space="preserve"> PAGEREF _Toc116292458 \h </w:instrText>
+              <w:instrText xml:space="preserve"> PAGEREF _Toc118716281 \h </w:instrText>
             </w:r>
             <w:r>
               <w:rPr>
@@ -1634,7 +1635,7 @@
         </w:p>
         <w:p>
           <w:pPr>
-            <w:pStyle w:val="Inhopg2"/>
+            <w:pStyle w:val="TOC2"/>
             <w:tabs>
               <w:tab w:val="right" w:leader="dot" w:pos="9016"/>
             </w:tabs>
@@ -1644,7 +1645,7 @@
               <w:lang w:eastAsia="nl-NL"/>
             </w:rPr>
           </w:pPr>
-          <w:hyperlink w:anchor="_Toc116292459" w:history="1">
+          <w:hyperlink w:anchor="_Toc118716282" w:history="1">
             <w:r>
               <w:rPr>
                 <w:rStyle w:val="Hyperlink"/>
@@ -1672,7 +1673,7 @@
                 <w:noProof/>
                 <w:webHidden/>
               </w:rPr>
-              <w:instrText xml:space="preserve"> PAGEREF _Toc116292459 \h </w:instrText>
+              <w:instrText xml:space="preserve"> PAGEREF _Toc118716282 \h </w:instrText>
             </w:r>
             <w:r>
               <w:rPr>
@@ -1705,7 +1706,7 @@
         </w:p>
         <w:p>
           <w:pPr>
-            <w:pStyle w:val="Inhopg2"/>
+            <w:pStyle w:val="TOC2"/>
             <w:tabs>
               <w:tab w:val="right" w:leader="dot" w:pos="9016"/>
             </w:tabs>
@@ -1715,7 +1716,7 @@
               <w:lang w:eastAsia="nl-NL"/>
             </w:rPr>
           </w:pPr>
-          <w:hyperlink w:anchor="_Toc116292460" w:history="1">
+          <w:hyperlink w:anchor="_Toc118716283" w:history="1">
             <w:r>
               <w:rPr>
                 <w:rStyle w:val="Hyperlink"/>
@@ -1743,7 +1744,7 @@
                 <w:noProof/>
                 <w:webHidden/>
               </w:rPr>
-              <w:instrText xml:space="preserve"> PAGEREF _Toc116292460 \h </w:instrText>
+              <w:instrText xml:space="preserve"> PAGEREF _Toc118716283 \h </w:instrText>
             </w:r>
             <w:r>
               <w:rPr>
@@ -1776,7 +1777,7 @@
         </w:p>
         <w:p>
           <w:pPr>
-            <w:pStyle w:val="Inhopg1"/>
+            <w:pStyle w:val="TOC1"/>
             <w:tabs>
               <w:tab w:val="right" w:leader="dot" w:pos="9016"/>
             </w:tabs>
@@ -1786,11 +1787,12 @@
               <w:lang w:eastAsia="nl-NL"/>
             </w:rPr>
           </w:pPr>
-          <w:hyperlink w:anchor="_Toc116292461" w:history="1">
+          <w:hyperlink w:anchor="_Toc118716284" w:history="1">
             <w:r>
               <w:rPr>
                 <w:rStyle w:val="Hyperlink"/>
                 <w:noProof/>
+                <w:lang w:val="en-US"/>
               </w:rPr>
               <w:t>Aantonen leerdoelen</w:t>
             </w:r>
@@ -1813,7 +1815,7 @@
                 <w:noProof/>
                 <w:webHidden/>
               </w:rPr>
-              <w:instrText xml:space="preserve"> PAGEREF _Toc116292461 \h </w:instrText>
+              <w:instrText xml:space="preserve"> PAGEREF _Toc118716284 \h </w:instrText>
             </w:r>
             <w:r>
               <w:rPr>
@@ -1846,7 +1848,7 @@
         </w:p>
         <w:p>
           <w:pPr>
-            <w:pStyle w:val="Inhopg2"/>
+            <w:pStyle w:val="TOC2"/>
             <w:tabs>
               <w:tab w:val="right" w:leader="dot" w:pos="9016"/>
             </w:tabs>
@@ -1856,7 +1858,7 @@
               <w:lang w:eastAsia="nl-NL"/>
             </w:rPr>
           </w:pPr>
-          <w:hyperlink w:anchor="_Toc116292462" w:history="1">
+          <w:hyperlink w:anchor="_Toc118716285" w:history="1">
             <w:r>
               <w:rPr>
                 <w:rStyle w:val="Hyperlink"/>
@@ -1883,7 +1885,7 @@
                 <w:noProof/>
                 <w:webHidden/>
               </w:rPr>
-              <w:instrText xml:space="preserve"> PAGEREF _Toc116292462 \h </w:instrText>
+              <w:instrText xml:space="preserve"> PAGEREF _Toc118716285 \h </w:instrText>
             </w:r>
             <w:r>
               <w:rPr>
@@ -1916,7 +1918,7 @@
         </w:p>
         <w:p>
           <w:pPr>
-            <w:pStyle w:val="Inhopg2"/>
+            <w:pStyle w:val="TOC2"/>
             <w:tabs>
               <w:tab w:val="right" w:leader="dot" w:pos="9016"/>
             </w:tabs>
@@ -1926,14 +1928,22 @@
               <w:lang w:eastAsia="nl-NL"/>
             </w:rPr>
           </w:pPr>
-          <w:hyperlink w:anchor="_Toc116292463" w:history="1">
+          <w:hyperlink w:anchor="_Toc118716286" w:history="1">
             <w:r>
               <w:rPr>
                 <w:rStyle w:val="Hyperlink"/>
                 <w:noProof/>
                 <w:lang w:val="en-NL"/>
               </w:rPr>
-              <w:t>2.</w:t>
+              <w:t>2</w:t>
+            </w:r>
+            <w:r>
+              <w:rPr>
+                <w:rStyle w:val="Hyperlink"/>
+                <w:noProof/>
+                <w:lang w:val="en-NL"/>
+              </w:rPr>
+              <w:t>.</w:t>
             </w:r>
             <w:r>
               <w:rPr>
@@ -1954,7 +1964,7 @@
                 <w:noProof/>
                 <w:webHidden/>
               </w:rPr>
-              <w:instrText xml:space="preserve"> PAGEREF _Toc116292463 \h </w:instrText>
+              <w:instrText xml:space="preserve"> PAGEREF _Toc118716286 \h </w:instrText>
             </w:r>
             <w:r>
               <w:rPr>
@@ -1987,7 +1997,7 @@
         </w:p>
         <w:p>
           <w:pPr>
-            <w:pStyle w:val="Inhopg2"/>
+            <w:pStyle w:val="TOC2"/>
             <w:tabs>
               <w:tab w:val="right" w:leader="dot" w:pos="9016"/>
             </w:tabs>
@@ -1997,14 +2007,13 @@
               <w:lang w:eastAsia="nl-NL"/>
             </w:rPr>
           </w:pPr>
-          <w:hyperlink w:anchor="_Toc116292464" w:history="1">
+          <w:hyperlink w:anchor="_Toc118716287" w:history="1">
             <w:r>
               <w:rPr>
                 <w:rStyle w:val="Hyperlink"/>
                 <w:noProof/>
-                <w:lang w:val="en-NL"/>
-              </w:rPr>
-              <w:t>3.</w:t>
+              </w:rPr>
+              <w:t>3. Agile en Scrum</w:t>
             </w:r>
             <w:r>
               <w:rPr>
@@ -2025,7 +2034,7 @@
                 <w:noProof/>
                 <w:webHidden/>
               </w:rPr>
-              <w:instrText xml:space="preserve"> PAGEREF _Toc116292464 \h </w:instrText>
+              <w:instrText xml:space="preserve"> PAGEREF _Toc118716287 \h </w:instrText>
             </w:r>
             <w:r>
               <w:rPr>
@@ -2058,7 +2067,7 @@
         </w:p>
         <w:p>
           <w:pPr>
-            <w:pStyle w:val="Inhopg2"/>
+            <w:pStyle w:val="TOC3"/>
             <w:tabs>
               <w:tab w:val="right" w:leader="dot" w:pos="9016"/>
             </w:tabs>
@@ -2068,14 +2077,13 @@
               <w:lang w:eastAsia="nl-NL"/>
             </w:rPr>
           </w:pPr>
-          <w:hyperlink w:anchor="_Toc116292465" w:history="1">
+          <w:hyperlink w:anchor="_Toc118716288" w:history="1">
             <w:r>
               <w:rPr>
                 <w:rStyle w:val="Hyperlink"/>
                 <w:noProof/>
-                <w:lang w:val="en-NL"/>
-              </w:rPr>
-              <w:t>4.</w:t>
+              </w:rPr>
+              <w:t>Sprint planning</w:t>
             </w:r>
             <w:r>
               <w:rPr>
@@ -2096,7 +2104,7 @@
                 <w:noProof/>
                 <w:webHidden/>
               </w:rPr>
-              <w:instrText xml:space="preserve"> PAGEREF _Toc116292465 \h </w:instrText>
+              <w:instrText xml:space="preserve"> PAGEREF _Toc118716288 \h </w:instrText>
             </w:r>
             <w:r>
               <w:rPr>
@@ -2129,7 +2137,7 @@
         </w:p>
         <w:p>
           <w:pPr>
-            <w:pStyle w:val="Inhopg2"/>
+            <w:pStyle w:val="TOC3"/>
             <w:tabs>
               <w:tab w:val="right" w:leader="dot" w:pos="9016"/>
             </w:tabs>
@@ -2139,14 +2147,14 @@
               <w:lang w:eastAsia="nl-NL"/>
             </w:rPr>
           </w:pPr>
-          <w:hyperlink w:anchor="_Toc116292466" w:history="1">
+          <w:hyperlink w:anchor="_Toc118716289" w:history="1">
             <w:r>
               <w:rPr>
                 <w:rStyle w:val="Hyperlink"/>
                 <w:noProof/>
-                <w:lang w:val="en-NL"/>
-              </w:rPr>
-              <w:t>5.</w:t>
+                <w:lang w:val="en-US"/>
+              </w:rPr>
+              <w:t>Daily stand-up / stand-down</w:t>
             </w:r>
             <w:r>
               <w:rPr>
@@ -2167,7 +2175,7 @@
                 <w:noProof/>
                 <w:webHidden/>
               </w:rPr>
-              <w:instrText xml:space="preserve"> PAGEREF _Toc116292466 \h </w:instrText>
+              <w:instrText xml:space="preserve"> PAGEREF _Toc118716289 \h </w:instrText>
             </w:r>
             <w:r>
               <w:rPr>
@@ -2200,7 +2208,7 @@
         </w:p>
         <w:p>
           <w:pPr>
-            <w:pStyle w:val="Inhopg2"/>
+            <w:pStyle w:val="TOC3"/>
             <w:tabs>
               <w:tab w:val="right" w:leader="dot" w:pos="9016"/>
             </w:tabs>
@@ -2210,14 +2218,13 @@
               <w:lang w:eastAsia="nl-NL"/>
             </w:rPr>
           </w:pPr>
-          <w:hyperlink w:anchor="_Toc116292467" w:history="1">
+          <w:hyperlink w:anchor="_Toc118716290" w:history="1">
             <w:r>
               <w:rPr>
                 <w:rStyle w:val="Hyperlink"/>
                 <w:noProof/>
-                <w:lang w:val="en-NL"/>
-              </w:rPr>
-              <w:t>6.</w:t>
+              </w:rPr>
+              <w:t>Sprint review</w:t>
             </w:r>
             <w:r>
               <w:rPr>
@@ -2238,7 +2245,7 @@
                 <w:noProof/>
                 <w:webHidden/>
               </w:rPr>
-              <w:instrText xml:space="preserve"> PAGEREF _Toc116292467 \h </w:instrText>
+              <w:instrText xml:space="preserve"> PAGEREF _Toc118716290 \h </w:instrText>
             </w:r>
             <w:r>
               <w:rPr>
@@ -2258,7 +2265,7 @@
                 <w:noProof/>
                 <w:webHidden/>
               </w:rPr>
-              <w:t>7</w:t>
+              <w:t>6</w:t>
             </w:r>
             <w:r>
               <w:rPr>
@@ -2271,7 +2278,7 @@
         </w:p>
         <w:p>
           <w:pPr>
-            <w:pStyle w:val="Inhopg2"/>
+            <w:pStyle w:val="TOC3"/>
             <w:tabs>
               <w:tab w:val="right" w:leader="dot" w:pos="9016"/>
             </w:tabs>
@@ -2281,14 +2288,13 @@
               <w:lang w:eastAsia="nl-NL"/>
             </w:rPr>
           </w:pPr>
-          <w:hyperlink w:anchor="_Toc116292468" w:history="1">
+          <w:hyperlink w:anchor="_Toc118716291" w:history="1">
             <w:r>
               <w:rPr>
                 <w:rStyle w:val="Hyperlink"/>
                 <w:noProof/>
-                <w:lang w:val="en-NL"/>
-              </w:rPr>
-              <w:t>7.</w:t>
+              </w:rPr>
+              <w:t>Sprint retrospective</w:t>
             </w:r>
             <w:r>
               <w:rPr>
@@ -2309,7 +2315,7 @@
                 <w:noProof/>
                 <w:webHidden/>
               </w:rPr>
-              <w:instrText xml:space="preserve"> PAGEREF _Toc116292468 \h </w:instrText>
+              <w:instrText xml:space="preserve"> PAGEREF _Toc118716291 \h </w:instrText>
             </w:r>
             <w:r>
               <w:rPr>
@@ -2329,7 +2335,7 @@
                 <w:noProof/>
                 <w:webHidden/>
               </w:rPr>
-              <w:t>8</w:t>
+              <w:t>6</w:t>
             </w:r>
             <w:r>
               <w:rPr>
@@ -2342,7 +2348,7 @@
         </w:p>
         <w:p>
           <w:pPr>
-            <w:pStyle w:val="Inhopg2"/>
+            <w:pStyle w:val="TOC2"/>
             <w:tabs>
               <w:tab w:val="right" w:leader="dot" w:pos="9016"/>
             </w:tabs>
@@ -2352,13 +2358,596 @@
               <w:lang w:eastAsia="nl-NL"/>
             </w:rPr>
           </w:pPr>
-          <w:hyperlink w:anchor="_Toc116292469" w:history="1">
+          <w:hyperlink w:anchor="_Toc118716292" w:history="1">
             <w:r>
               <w:rPr>
                 <w:rStyle w:val="Hyperlink"/>
                 <w:noProof/>
                 <w:lang w:val="en-NL"/>
               </w:rPr>
+              <w:t>4.</w:t>
+            </w:r>
+            <w:r>
+              <w:rPr>
+                <w:noProof/>
+                <w:webHidden/>
+              </w:rPr>
+              <w:tab/>
+            </w:r>
+            <w:r>
+              <w:rPr>
+                <w:noProof/>
+                <w:webHidden/>
+              </w:rPr>
+              <w:fldChar w:fldCharType="begin"/>
+            </w:r>
+            <w:r>
+              <w:rPr>
+                <w:noProof/>
+                <w:webHidden/>
+              </w:rPr>
+              <w:instrText xml:space="preserve"> PAGEREF _Toc118716292 \h </w:instrText>
+            </w:r>
+            <w:r>
+              <w:rPr>
+                <w:noProof/>
+                <w:webHidden/>
+              </w:rPr>
+            </w:r>
+            <w:r>
+              <w:rPr>
+                <w:noProof/>
+                <w:webHidden/>
+              </w:rPr>
+              <w:fldChar w:fldCharType="separate"/>
+            </w:r>
+            <w:r>
+              <w:rPr>
+                <w:noProof/>
+                <w:webHidden/>
+              </w:rPr>
+              <w:t>7</w:t>
+            </w:r>
+            <w:r>
+              <w:rPr>
+                <w:noProof/>
+                <w:webHidden/>
+              </w:rPr>
+              <w:fldChar w:fldCharType="end"/>
+            </w:r>
+          </w:hyperlink>
+        </w:p>
+        <w:p>
+          <w:pPr>
+            <w:pStyle w:val="TOC2"/>
+            <w:tabs>
+              <w:tab w:val="right" w:leader="dot" w:pos="9016"/>
+            </w:tabs>
+            <w:rPr>
+              <w:rFonts w:eastAsiaTheme="minorEastAsia"/>
+              <w:noProof/>
+              <w:lang w:eastAsia="nl-NL"/>
+            </w:rPr>
+          </w:pPr>
+          <w:hyperlink w:anchor="_Toc118716293" w:history="1">
+            <w:r>
+              <w:rPr>
+                <w:rStyle w:val="Hyperlink"/>
+                <w:noProof/>
+                <w:lang w:val="en-NL"/>
+              </w:rPr>
+              <w:t>5.</w:t>
+            </w:r>
+            <w:r>
+              <w:rPr>
+                <w:rStyle w:val="Hyperlink"/>
+                <w:noProof/>
+                <w:lang w:val="en-NL"/>
+              </w:rPr>
+              <w:t xml:space="preserve"> </w:t>
+            </w:r>
+            <w:r>
+              <w:rPr>
+                <w:rStyle w:val="Hyperlink"/>
+                <w:noProof/>
+              </w:rPr>
+              <w:t>Cultuur</w:t>
+            </w:r>
+            <w:r>
+              <w:rPr>
+                <w:noProof/>
+                <w:webHidden/>
+              </w:rPr>
+              <w:tab/>
+            </w:r>
+            <w:r>
+              <w:rPr>
+                <w:noProof/>
+                <w:webHidden/>
+              </w:rPr>
+              <w:fldChar w:fldCharType="begin"/>
+            </w:r>
+            <w:r>
+              <w:rPr>
+                <w:noProof/>
+                <w:webHidden/>
+              </w:rPr>
+              <w:instrText xml:space="preserve"> PAGEREF _Toc118716293 \h </w:instrText>
+            </w:r>
+            <w:r>
+              <w:rPr>
+                <w:noProof/>
+                <w:webHidden/>
+              </w:rPr>
+            </w:r>
+            <w:r>
+              <w:rPr>
+                <w:noProof/>
+                <w:webHidden/>
+              </w:rPr>
+              <w:fldChar w:fldCharType="separate"/>
+            </w:r>
+            <w:r>
+              <w:rPr>
+                <w:noProof/>
+                <w:webHidden/>
+              </w:rPr>
+              <w:t>8</w:t>
+            </w:r>
+            <w:r>
+              <w:rPr>
+                <w:noProof/>
+                <w:webHidden/>
+              </w:rPr>
+              <w:fldChar w:fldCharType="end"/>
+            </w:r>
+          </w:hyperlink>
+        </w:p>
+        <w:p>
+          <w:pPr>
+            <w:pStyle w:val="TOC3"/>
+            <w:tabs>
+              <w:tab w:val="right" w:leader="dot" w:pos="9016"/>
+            </w:tabs>
+            <w:rPr>
+              <w:rFonts w:eastAsiaTheme="minorEastAsia"/>
+              <w:noProof/>
+              <w:lang w:eastAsia="nl-NL"/>
+            </w:rPr>
+          </w:pPr>
+          <w:hyperlink w:anchor="_Toc118716294" w:history="1">
+            <w:r>
+              <w:rPr>
+                <w:rStyle w:val="Hyperlink"/>
+                <w:noProof/>
+                <w:lang w:eastAsia="nl-NL"/>
+              </w:rPr>
+              <w:t>Wat is cultuur?</w:t>
+            </w:r>
+            <w:r>
+              <w:rPr>
+                <w:noProof/>
+                <w:webHidden/>
+              </w:rPr>
+              <w:tab/>
+            </w:r>
+            <w:r>
+              <w:rPr>
+                <w:noProof/>
+                <w:webHidden/>
+              </w:rPr>
+              <w:fldChar w:fldCharType="begin"/>
+            </w:r>
+            <w:r>
+              <w:rPr>
+                <w:noProof/>
+                <w:webHidden/>
+              </w:rPr>
+              <w:instrText xml:space="preserve"> PAGEREF _Toc118716294 \h </w:instrText>
+            </w:r>
+            <w:r>
+              <w:rPr>
+                <w:noProof/>
+                <w:webHidden/>
+              </w:rPr>
+            </w:r>
+            <w:r>
+              <w:rPr>
+                <w:noProof/>
+                <w:webHidden/>
+              </w:rPr>
+              <w:fldChar w:fldCharType="separate"/>
+            </w:r>
+            <w:r>
+              <w:rPr>
+                <w:noProof/>
+                <w:webHidden/>
+              </w:rPr>
+              <w:t>8</w:t>
+            </w:r>
+            <w:r>
+              <w:rPr>
+                <w:noProof/>
+                <w:webHidden/>
+              </w:rPr>
+              <w:fldChar w:fldCharType="end"/>
+            </w:r>
+          </w:hyperlink>
+        </w:p>
+        <w:p>
+          <w:pPr>
+            <w:pStyle w:val="TOC3"/>
+            <w:tabs>
+              <w:tab w:val="right" w:leader="dot" w:pos="9016"/>
+            </w:tabs>
+            <w:rPr>
+              <w:rFonts w:eastAsiaTheme="minorEastAsia"/>
+              <w:noProof/>
+              <w:lang w:eastAsia="nl-NL"/>
+            </w:rPr>
+          </w:pPr>
+          <w:hyperlink w:anchor="_Toc118716295" w:history="1">
+            <w:r>
+              <w:rPr>
+                <w:rStyle w:val="Hyperlink"/>
+                <w:noProof/>
+                <w:lang w:eastAsia="nl-NL"/>
+              </w:rPr>
+              <w:t>Wat zijn wel bekende dimensies van culturelere verschillen?</w:t>
+            </w:r>
+            <w:r>
+              <w:rPr>
+                <w:noProof/>
+                <w:webHidden/>
+              </w:rPr>
+              <w:tab/>
+            </w:r>
+            <w:r>
+              <w:rPr>
+                <w:noProof/>
+                <w:webHidden/>
+              </w:rPr>
+              <w:fldChar w:fldCharType="begin"/>
+            </w:r>
+            <w:r>
+              <w:rPr>
+                <w:noProof/>
+                <w:webHidden/>
+              </w:rPr>
+              <w:instrText xml:space="preserve"> PAGEREF _Toc118716295 \h </w:instrText>
+            </w:r>
+            <w:r>
+              <w:rPr>
+                <w:noProof/>
+                <w:webHidden/>
+              </w:rPr>
+            </w:r>
+            <w:r>
+              <w:rPr>
+                <w:noProof/>
+                <w:webHidden/>
+              </w:rPr>
+              <w:fldChar w:fldCharType="separate"/>
+            </w:r>
+            <w:r>
+              <w:rPr>
+                <w:noProof/>
+                <w:webHidden/>
+              </w:rPr>
+              <w:t>8</w:t>
+            </w:r>
+            <w:r>
+              <w:rPr>
+                <w:noProof/>
+                <w:webHidden/>
+              </w:rPr>
+              <w:fldChar w:fldCharType="end"/>
+            </w:r>
+          </w:hyperlink>
+        </w:p>
+        <w:p>
+          <w:pPr>
+            <w:pStyle w:val="TOC3"/>
+            <w:tabs>
+              <w:tab w:val="right" w:leader="dot" w:pos="9016"/>
+            </w:tabs>
+            <w:rPr>
+              <w:rFonts w:eastAsiaTheme="minorEastAsia"/>
+              <w:noProof/>
+              <w:lang w:eastAsia="nl-NL"/>
+            </w:rPr>
+          </w:pPr>
+          <w:hyperlink w:anchor="_Toc118716296" w:history="1">
+            <w:r>
+              <w:rPr>
+                <w:rStyle w:val="Hyperlink"/>
+                <w:noProof/>
+                <w:lang w:eastAsia="nl-NL"/>
+              </w:rPr>
+              <w:t>Voorbeelden over culturele verschillen?</w:t>
+            </w:r>
+            <w:r>
+              <w:rPr>
+                <w:noProof/>
+                <w:webHidden/>
+              </w:rPr>
+              <w:tab/>
+            </w:r>
+            <w:r>
+              <w:rPr>
+                <w:noProof/>
+                <w:webHidden/>
+              </w:rPr>
+              <w:fldChar w:fldCharType="begin"/>
+            </w:r>
+            <w:r>
+              <w:rPr>
+                <w:noProof/>
+                <w:webHidden/>
+              </w:rPr>
+              <w:instrText xml:space="preserve"> PAGEREF _Toc118716296 \h </w:instrText>
+            </w:r>
+            <w:r>
+              <w:rPr>
+                <w:noProof/>
+                <w:webHidden/>
+              </w:rPr>
+            </w:r>
+            <w:r>
+              <w:rPr>
+                <w:noProof/>
+                <w:webHidden/>
+              </w:rPr>
+              <w:fldChar w:fldCharType="separate"/>
+            </w:r>
+            <w:r>
+              <w:rPr>
+                <w:noProof/>
+                <w:webHidden/>
+              </w:rPr>
+              <w:t>8</w:t>
+            </w:r>
+            <w:r>
+              <w:rPr>
+                <w:noProof/>
+                <w:webHidden/>
+              </w:rPr>
+              <w:fldChar w:fldCharType="end"/>
+            </w:r>
+          </w:hyperlink>
+        </w:p>
+        <w:p>
+          <w:pPr>
+            <w:pStyle w:val="TOC3"/>
+            <w:tabs>
+              <w:tab w:val="right" w:leader="dot" w:pos="9016"/>
+            </w:tabs>
+            <w:rPr>
+              <w:rFonts w:eastAsiaTheme="minorEastAsia"/>
+              <w:noProof/>
+              <w:lang w:eastAsia="nl-NL"/>
+            </w:rPr>
+          </w:pPr>
+          <w:hyperlink w:anchor="_Toc118716297" w:history="1">
+            <w:r>
+              <w:rPr>
+                <w:rStyle w:val="Hyperlink"/>
+                <w:noProof/>
+                <w:lang w:eastAsia="nl-NL"/>
+              </w:rPr>
+              <w:t>Wat is mijn cultuur?</w:t>
+            </w:r>
+            <w:r>
+              <w:rPr>
+                <w:noProof/>
+                <w:webHidden/>
+              </w:rPr>
+              <w:tab/>
+            </w:r>
+            <w:r>
+              <w:rPr>
+                <w:noProof/>
+                <w:webHidden/>
+              </w:rPr>
+              <w:fldChar w:fldCharType="begin"/>
+            </w:r>
+            <w:r>
+              <w:rPr>
+                <w:noProof/>
+                <w:webHidden/>
+              </w:rPr>
+              <w:instrText xml:space="preserve"> PAGEREF _Toc118716297 \h </w:instrText>
+            </w:r>
+            <w:r>
+              <w:rPr>
+                <w:noProof/>
+                <w:webHidden/>
+              </w:rPr>
+            </w:r>
+            <w:r>
+              <w:rPr>
+                <w:noProof/>
+                <w:webHidden/>
+              </w:rPr>
+              <w:fldChar w:fldCharType="separate"/>
+            </w:r>
+            <w:r>
+              <w:rPr>
+                <w:noProof/>
+                <w:webHidden/>
+              </w:rPr>
+              <w:t>8</w:t>
+            </w:r>
+            <w:r>
+              <w:rPr>
+                <w:noProof/>
+                <w:webHidden/>
+              </w:rPr>
+              <w:fldChar w:fldCharType="end"/>
+            </w:r>
+          </w:hyperlink>
+        </w:p>
+        <w:p>
+          <w:pPr>
+            <w:pStyle w:val="TOC2"/>
+            <w:tabs>
+              <w:tab w:val="right" w:leader="dot" w:pos="9016"/>
+            </w:tabs>
+            <w:rPr>
+              <w:rFonts w:eastAsiaTheme="minorEastAsia"/>
+              <w:noProof/>
+              <w:lang w:eastAsia="nl-NL"/>
+            </w:rPr>
+          </w:pPr>
+          <w:hyperlink w:anchor="_Toc118716298" w:history="1">
+            <w:r>
+              <w:rPr>
+                <w:rStyle w:val="Hyperlink"/>
+                <w:noProof/>
+                <w:lang w:val="en-NL"/>
+              </w:rPr>
+              <w:t>6.</w:t>
+            </w:r>
+            <w:r>
+              <w:rPr>
+                <w:noProof/>
+                <w:webHidden/>
+              </w:rPr>
+              <w:tab/>
+            </w:r>
+            <w:r>
+              <w:rPr>
+                <w:noProof/>
+                <w:webHidden/>
+              </w:rPr>
+              <w:fldChar w:fldCharType="begin"/>
+            </w:r>
+            <w:r>
+              <w:rPr>
+                <w:noProof/>
+                <w:webHidden/>
+              </w:rPr>
+              <w:instrText xml:space="preserve"> PAGEREF _Toc118716298 \h </w:instrText>
+            </w:r>
+            <w:r>
+              <w:rPr>
+                <w:noProof/>
+                <w:webHidden/>
+              </w:rPr>
+            </w:r>
+            <w:r>
+              <w:rPr>
+                <w:noProof/>
+                <w:webHidden/>
+              </w:rPr>
+              <w:fldChar w:fldCharType="separate"/>
+            </w:r>
+            <w:r>
+              <w:rPr>
+                <w:noProof/>
+                <w:webHidden/>
+              </w:rPr>
+              <w:t>10</w:t>
+            </w:r>
+            <w:r>
+              <w:rPr>
+                <w:noProof/>
+                <w:webHidden/>
+              </w:rPr>
+              <w:fldChar w:fldCharType="end"/>
+            </w:r>
+          </w:hyperlink>
+        </w:p>
+        <w:p>
+          <w:pPr>
+            <w:pStyle w:val="TOC2"/>
+            <w:tabs>
+              <w:tab w:val="right" w:leader="dot" w:pos="9016"/>
+            </w:tabs>
+            <w:rPr>
+              <w:rFonts w:eastAsiaTheme="minorEastAsia"/>
+              <w:noProof/>
+              <w:lang w:eastAsia="nl-NL"/>
+            </w:rPr>
+          </w:pPr>
+          <w:hyperlink w:anchor="_Toc118716299" w:history="1">
+            <w:r>
+              <w:rPr>
+                <w:rStyle w:val="Hyperlink"/>
+                <w:noProof/>
+                <w:lang w:val="en-NL"/>
+              </w:rPr>
+              <w:t>7.</w:t>
+            </w:r>
+            <w:r>
+              <w:rPr>
+                <w:noProof/>
+                <w:webHidden/>
+              </w:rPr>
+              <w:tab/>
+            </w:r>
+            <w:r>
+              <w:rPr>
+                <w:noProof/>
+                <w:webHidden/>
+              </w:rPr>
+              <w:fldChar w:fldCharType="begin"/>
+            </w:r>
+            <w:r>
+              <w:rPr>
+                <w:noProof/>
+                <w:webHidden/>
+              </w:rPr>
+              <w:instrText xml:space="preserve"> PAGEREF _Toc118716299 \h </w:instrText>
+            </w:r>
+            <w:r>
+              <w:rPr>
+                <w:noProof/>
+                <w:webHidden/>
+              </w:rPr>
+            </w:r>
+            <w:r>
+              <w:rPr>
+                <w:noProof/>
+                <w:webHidden/>
+              </w:rPr>
+              <w:fldChar w:fldCharType="separate"/>
+            </w:r>
+            <w:r>
+              <w:rPr>
+                <w:noProof/>
+                <w:webHidden/>
+              </w:rPr>
+              <w:t>11</w:t>
+            </w:r>
+            <w:r>
+              <w:rPr>
+                <w:noProof/>
+                <w:webHidden/>
+              </w:rPr>
+              <w:fldChar w:fldCharType="end"/>
+            </w:r>
+          </w:hyperlink>
+        </w:p>
+        <w:p>
+          <w:pPr>
+            <w:pStyle w:val="TOC2"/>
+            <w:tabs>
+              <w:tab w:val="right" w:leader="dot" w:pos="9016"/>
+            </w:tabs>
+            <w:rPr>
+              <w:rFonts w:eastAsiaTheme="minorEastAsia"/>
+              <w:noProof/>
+              <w:lang w:eastAsia="nl-NL"/>
+            </w:rPr>
+          </w:pPr>
+          <w:hyperlink w:anchor="_Toc118716300" w:history="1">
+            <w:r>
+              <w:rPr>
+                <w:rStyle w:val="Hyperlink"/>
+                <w:noProof/>
+                <w:lang w:val="en-NL"/>
+              </w:rPr>
               <w:t>8.</w:t>
             </w:r>
             <w:r>
@@ -2380,7 +2969,7 @@
                 <w:noProof/>
                 <w:webHidden/>
               </w:rPr>
-              <w:instrText xml:space="preserve"> PAGEREF _Toc116292469 \h </w:instrText>
+              <w:instrText xml:space="preserve"> PAGEREF _Toc118716300 \h </w:instrText>
             </w:r>
             <w:r>
               <w:rPr>
@@ -2400,7 +2989,7 @@
                 <w:noProof/>
                 <w:webHidden/>
               </w:rPr>
-              <w:t>9</w:t>
+              <w:t>13</w:t>
             </w:r>
             <w:r>
               <w:rPr>
@@ -2430,12 +3019,12 @@
     </w:p>
     <w:p>
       <w:pPr>
-        <w:pStyle w:val="Kop1"/>
-        <w:rPr>
-          <w:lang w:val="en-NL"/>
-        </w:rPr>
-      </w:pPr>
-      <w:bookmarkStart w:id="0" w:name="_Toc116292452"/>
+        <w:pStyle w:val="Heading1"/>
+        <w:rPr>
+          <w:lang w:val="en-NL"/>
+        </w:rPr>
+      </w:pPr>
+      <w:bookmarkStart w:id="0" w:name="_Toc118716275"/>
       <w:proofErr w:type="spellStart"/>
       <w:r>
         <w:rPr>
@@ -2463,13 +3052,13 @@
     </w:p>
     <w:p>
       <w:pPr>
-        <w:pStyle w:val="Kop2"/>
+        <w:pStyle w:val="Heading2"/>
         <w:rPr>
           <w:lang w:val="en-NL"/>
         </w:rPr>
       </w:pPr>
       <w:bookmarkStart w:id="1" w:name="_1._Web_application"/>
-      <w:bookmarkStart w:id="2" w:name="_Toc116292453"/>
+      <w:bookmarkStart w:id="2" w:name="_Toc118716276"/>
       <w:bookmarkEnd w:id="1"/>
       <w:r>
         <w:rPr>
@@ -2487,7 +3076,7 @@
       </w:pPr>
       <w:r>
         <w:rPr>
-          <w:rStyle w:val="Nadruk"/>
+          <w:rStyle w:val="Emphasis"/>
           <w:rFonts w:ascii="Lato" w:hAnsi="Lato"/>
           <w:b/>
           <w:bCs/>
@@ -2558,21 +3147,21 @@
     </w:p>
     <w:p>
       <w:pPr>
-        <w:pStyle w:val="Kop2"/>
-        <w:rPr>
-          <w:lang w:val="en-NL"/>
-        </w:rPr>
-      </w:pPr>
-    </w:p>
-    <w:p>
-      <w:pPr>
-        <w:pStyle w:val="Kop2"/>
+        <w:pStyle w:val="Heading2"/>
+        <w:rPr>
+          <w:lang w:val="en-NL"/>
+        </w:rPr>
+      </w:pPr>
+    </w:p>
+    <w:p>
+      <w:pPr>
+        <w:pStyle w:val="Heading2"/>
         <w:rPr>
           <w:lang w:val="en-NL"/>
         </w:rPr>
       </w:pPr>
       <w:bookmarkStart w:id="3" w:name="_2._Software_quality"/>
-      <w:bookmarkStart w:id="4" w:name="_Toc116292454"/>
+      <w:bookmarkStart w:id="4" w:name="_Toc118716277"/>
       <w:bookmarkEnd w:id="3"/>
       <w:r>
         <w:rPr>
@@ -2636,13 +3225,13 @@
     </w:p>
     <w:p>
       <w:pPr>
-        <w:pStyle w:val="Kop2"/>
+        <w:pStyle w:val="Heading2"/>
         <w:rPr>
           <w:lang w:val="en-NL"/>
         </w:rPr>
       </w:pPr>
       <w:bookmarkStart w:id="5" w:name="_3._Agile_method"/>
-      <w:bookmarkStart w:id="6" w:name="_Toc116292455"/>
+      <w:bookmarkStart w:id="6" w:name="_Toc118716278"/>
       <w:bookmarkEnd w:id="5"/>
       <w:r>
         <w:rPr>
@@ -2675,7 +3264,7 @@
     </w:p>
     <w:p>
       <w:pPr>
-        <w:pStyle w:val="Kop2"/>
+        <w:pStyle w:val="Heading2"/>
         <w:rPr>
           <w:rFonts w:ascii="Lato" w:hAnsi="Lato"/>
           <w:b/>
@@ -2688,13 +3277,13 @@
     </w:p>
     <w:p>
       <w:pPr>
-        <w:pStyle w:val="Kop2"/>
+        <w:pStyle w:val="Heading2"/>
         <w:rPr>
           <w:lang w:val="en-NL"/>
         </w:rPr>
       </w:pPr>
       <w:bookmarkStart w:id="7" w:name="_4._CI/CD"/>
-      <w:bookmarkStart w:id="8" w:name="_Toc116292456"/>
+      <w:bookmarkStart w:id="8" w:name="_Toc118716279"/>
       <w:bookmarkEnd w:id="7"/>
       <w:r>
         <w:rPr>
@@ -2739,7 +3328,7 @@
     </w:p>
     <w:p>
       <w:pPr>
-        <w:pStyle w:val="Kop2"/>
+        <w:pStyle w:val="Heading2"/>
         <w:rPr>
           <w:rFonts w:ascii="Lato" w:hAnsi="Lato"/>
           <w:b/>
@@ -2752,13 +3341,13 @@
     </w:p>
     <w:p>
       <w:pPr>
-        <w:pStyle w:val="Kop2"/>
+        <w:pStyle w:val="Heading2"/>
         <w:rPr>
           <w:lang w:val="en-NL"/>
         </w:rPr>
       </w:pPr>
       <w:bookmarkStart w:id="9" w:name="_5._Cultural_differences"/>
-      <w:bookmarkStart w:id="10" w:name="_Toc116292457"/>
+      <w:bookmarkStart w:id="10" w:name="_Toc118716280"/>
       <w:bookmarkEnd w:id="9"/>
       <w:r>
         <w:rPr>
@@ -2838,7 +3427,7 @@
     </w:p>
     <w:p>
       <w:pPr>
-        <w:pStyle w:val="Kop2"/>
+        <w:pStyle w:val="Heading2"/>
         <w:rPr>
           <w:rFonts w:ascii="Lato" w:hAnsi="Lato"/>
           <w:b/>
@@ -2851,13 +3440,13 @@
     </w:p>
     <w:p>
       <w:pPr>
-        <w:pStyle w:val="Kop2"/>
+        <w:pStyle w:val="Heading2"/>
         <w:rPr>
           <w:lang w:val="en-NL"/>
         </w:rPr>
       </w:pPr>
       <w:bookmarkStart w:id="11" w:name="_6._Requirements_and"/>
-      <w:bookmarkStart w:id="12" w:name="_Toc116292458"/>
+      <w:bookmarkStart w:id="12" w:name="_Toc118716281"/>
       <w:bookmarkEnd w:id="11"/>
       <w:r>
         <w:rPr>
@@ -2926,13 +3515,13 @@
     </w:p>
     <w:p>
       <w:pPr>
-        <w:pStyle w:val="Kop2"/>
+        <w:pStyle w:val="Heading2"/>
         <w:rPr>
           <w:lang w:val="en-NL"/>
         </w:rPr>
       </w:pPr>
       <w:bookmarkStart w:id="13" w:name="_7._Business_processes"/>
-      <w:bookmarkStart w:id="14" w:name="_Toc116292459"/>
+      <w:bookmarkStart w:id="14" w:name="_Toc118716282"/>
       <w:bookmarkEnd w:id="13"/>
       <w:r>
         <w:rPr>
@@ -2987,7 +3576,7 @@
     </w:p>
     <w:p>
       <w:pPr>
-        <w:pStyle w:val="Kop2"/>
+        <w:pStyle w:val="Heading2"/>
         <w:rPr>
           <w:rFonts w:ascii="Lato" w:hAnsi="Lato"/>
           <w:b/>
@@ -3000,13 +3589,13 @@
     </w:p>
     <w:p>
       <w:pPr>
-        <w:pStyle w:val="Kop2"/>
+        <w:pStyle w:val="Heading2"/>
         <w:rPr>
           <w:lang w:val="en-NL"/>
         </w:rPr>
       </w:pPr>
       <w:bookmarkStart w:id="15" w:name="_8._Professional"/>
-      <w:bookmarkStart w:id="16" w:name="_Toc116292460"/>
+      <w:bookmarkStart w:id="16" w:name="_Toc118716283"/>
       <w:bookmarkEnd w:id="15"/>
       <w:r>
         <w:rPr>
@@ -3084,12 +3673,12 @@
     </w:p>
     <w:p>
       <w:pPr>
-        <w:pStyle w:val="Kop1"/>
+        <w:pStyle w:val="Heading1"/>
         <w:rPr>
           <w:lang w:val="en-US"/>
         </w:rPr>
       </w:pPr>
-      <w:bookmarkStart w:id="17" w:name="_Toc116292461"/>
+      <w:bookmarkStart w:id="17" w:name="_Toc118716284"/>
       <w:proofErr w:type="spellStart"/>
       <w:r>
         <w:rPr>
@@ -3117,13 +3706,13 @@
     </w:p>
     <w:p>
       <w:pPr>
-        <w:pStyle w:val="Kop2"/>
+        <w:pStyle w:val="Heading2"/>
         <w:rPr>
           <w:rStyle w:val="Hyperlink"/>
         </w:rPr>
       </w:pPr>
       <w:hyperlink w:anchor="_1._Web_application" w:history="1">
-        <w:bookmarkStart w:id="18" w:name="_Toc116292462"/>
+        <w:bookmarkStart w:id="18" w:name="_Toc118716285"/>
         <w:r>
           <w:rPr>
             <w:rStyle w:val="Hyperlink"/>
@@ -3146,7 +3735,7 @@
       <w:r>
         <w:t>front-end framework Angular te gebruiken (</w:t>
       </w:r>
-      <w:hyperlink r:id="rId11" w:anchor="front-end-language-choice" w:history="1">
+      <w:hyperlink r:id="rId12" w:anchor="front-end-language-choice" w:history="1">
         <w:r>
           <w:rPr>
             <w:rStyle w:val="Hyperlink"/>
@@ -3222,7 +3811,7 @@
                     </pic:cNvPicPr>
                   </pic:nvPicPr>
                   <pic:blipFill>
-                    <a:blip r:embed="rId12" cstate="print">
+                    <a:blip r:embed="rId13" cstate="print">
                       <a:extLst>
                         <a:ext uri="{28A0092B-C50C-407E-A947-70E740481C1C}">
                           <a14:useLocalDpi xmlns:a14="http://schemas.microsoft.com/office/drawing/2010/main" val="0"/>
@@ -3256,22 +3845,17 @@
     </w:p>
     <w:p>
       <w:pPr>
-        <w:pStyle w:val="Bijschrift"/>
-      </w:pPr>
-      <w:proofErr w:type="spellStart"/>
-      <w:r>
-        <w:t>Wireframe</w:t>
-      </w:r>
-      <w:proofErr w:type="spellEnd"/>
-      <w:r>
-        <w:t xml:space="preserve"> front page</w:t>
+        <w:pStyle w:val="Caption"/>
+      </w:pPr>
+      <w:r>
+        <w:t>Wireframe front page</w:t>
       </w:r>
     </w:p>
     <w:p>
       <w:r>
         <w:t xml:space="preserve">Vervolgens ben ik begonnen met het opzetten van het front-end project en ben ik een </w:t>
       </w:r>
-      <w:hyperlink r:id="rId13" w:history="1">
+      <w:hyperlink r:id="rId14" w:history="1">
         <w:r>
           <w:rPr>
             <w:rStyle w:val="Hyperlink"/>
@@ -3334,7 +3918,7 @@
                     <pic:cNvPicPr/>
                   </pic:nvPicPr>
                   <pic:blipFill>
-                    <a:blip r:embed="rId14"/>
+                    <a:blip r:embed="rId15"/>
                     <a:stretch>
                       <a:fillRect/>
                     </a:stretch>
@@ -3357,7 +3941,7 @@
     </w:p>
     <w:p>
       <w:pPr>
-        <w:pStyle w:val="Bijschrift"/>
+        <w:pStyle w:val="Caption"/>
       </w:pPr>
       <w:r>
         <w:t xml:space="preserve">Front page in HTML, CSS </w:t>
@@ -3421,7 +4005,7 @@
                     <pic:cNvPicPr/>
                   </pic:nvPicPr>
                   <pic:blipFill>
-                    <a:blip r:embed="rId15"/>
+                    <a:blip r:embed="rId16"/>
                     <a:stretch>
                       <a:fillRect/>
                     </a:stretch>
@@ -3444,7 +4028,7 @@
     </w:p>
     <w:p>
       <w:pPr>
-        <w:pStyle w:val="Bijschrift"/>
+        <w:pStyle w:val="Caption"/>
       </w:pPr>
       <w:r>
         <w:t>API-data</w:t>
@@ -3459,13 +4043,13 @@
     </w:p>
     <w:p>
       <w:pPr>
-        <w:pStyle w:val="Kop2"/>
+        <w:pStyle w:val="Heading2"/>
         <w:rPr>
           <w:lang w:val="en-NL"/>
         </w:rPr>
       </w:pPr>
       <w:hyperlink w:anchor="_2._Software_quality" w:history="1">
-        <w:bookmarkStart w:id="19" w:name="_Toc116292463"/>
+        <w:bookmarkStart w:id="19" w:name="_Toc118716286"/>
         <w:r>
           <w:rPr>
             <w:rStyle w:val="Hyperlink"/>
@@ -3521,7 +4105,7 @@
                     <pic:cNvPicPr/>
                   </pic:nvPicPr>
                   <pic:blipFill>
-                    <a:blip r:embed="rId16"/>
+                    <a:blip r:embed="rId17"/>
                     <a:stretch>
                       <a:fillRect/>
                     </a:stretch>
@@ -3544,7 +4128,7 @@
     </w:p>
     <w:p>
       <w:pPr>
-        <w:pStyle w:val="Bijschrift"/>
+        <w:pStyle w:val="Caption"/>
       </w:pPr>
       <w:proofErr w:type="spellStart"/>
       <w:r>
@@ -3570,31 +4154,31 @@
     </w:p>
     <w:p>
       <w:pPr>
-        <w:pStyle w:val="Kop2"/>
-        <w:rPr>
-          <w:rStyle w:val="Hyperlink"/>
-          <w:lang w:val="en-NL"/>
-        </w:rPr>
+        <w:pStyle w:val="Heading2"/>
       </w:pPr>
       <w:hyperlink w:anchor="_3._Agile_method" w:history="1">
-        <w:bookmarkStart w:id="20" w:name="_Toc116292464"/>
+        <w:bookmarkStart w:id="20" w:name="_Toc118716287"/>
         <w:r>
           <w:rPr>
             <w:rStyle w:val="Hyperlink"/>
-            <w:lang w:val="en-NL"/>
+            <w:color w:val="2F5496" w:themeColor="accent1" w:themeShade="BF"/>
+            <w:u w:val="none"/>
           </w:rPr>
           <w:t>3.</w:t>
         </w:r>
-        <w:bookmarkEnd w:id="20"/>
       </w:hyperlink>
-    </w:p>
-    <w:p>
-      <w:pPr>
-        <w:pStyle w:val="Kop2"/>
-      </w:pPr>
+      <w:r>
+        <w:rPr>
+          <w:rStyle w:val="Hyperlink"/>
+          <w:color w:val="2F5496" w:themeColor="accent1" w:themeShade="BF"/>
+          <w:u w:val="none"/>
+        </w:rPr>
+        <w:t xml:space="preserve"> Agile en </w:t>
+      </w:r>
       <w:r>
         <w:t>Scrum</w:t>
       </w:r>
+      <w:bookmarkEnd w:id="20"/>
     </w:p>
     <w:p>
       <w:r>
@@ -3640,7 +4224,7 @@
                         <w:txbxContent>
                           <w:p>
                             <w:pPr>
-                              <w:pStyle w:val="Bijschrift"/>
+                              <w:pStyle w:val="Caption"/>
                             </w:pPr>
                             <w:r>
                               <w:t>User story's met story points</w:t>
@@ -3662,16 +4246,12 @@
           </mc:Choice>
           <mc:Fallback>
             <w:pict>
-              <v:shapetype w14:anchorId="6C28B51A" id="_x0000_t202" coordsize="21600,21600" o:spt="202" path="m,l,21600r21600,l21600,xe">
-                <v:stroke joinstyle="miter"/>
-                <v:path gradientshapeok="t" o:connecttype="rect"/>
-              </v:shapetype>
-              <v:shape id="Tekstvak 9" o:spid="_x0000_s1029" type="#_x0000_t202" style="position:absolute;margin-left:308.8pt;margin-top:275.95pt;width:142.5pt;height:.05pt;z-index:251669504;visibility:visible;mso-wrap-style:square;mso-wrap-distance-left:9pt;mso-wrap-distance-top:0;mso-wrap-distance-right:9pt;mso-wrap-distance-bottom:0;mso-position-horizontal:absolute;mso-position-horizontal-relative:text;mso-position-vertical:absolute;mso-position-vertical-relative:text;v-text-anchor:top" o:gfxdata="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" stroked="f">
+              <v:shape w14:anchorId="6C28B51A" id="Tekstvak 9" o:spid="_x0000_s1029" type="#_x0000_t202" style="position:absolute;margin-left:308.8pt;margin-top:275.95pt;width:142.5pt;height:.05pt;z-index:251669504;visibility:visible;mso-wrap-style:square;mso-wrap-distance-left:9pt;mso-wrap-distance-top:0;mso-wrap-distance-right:9pt;mso-wrap-distance-bottom:0;mso-position-horizontal:absolute;mso-position-horizontal-relative:text;mso-position-vertical:absolute;mso-position-vertical-relative:text;v-text-anchor:top" o:gfxdata="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" stroked="f">
                 <v:textbox style="mso-fit-shape-to-text:t" inset="0,0,0,0">
                   <w:txbxContent>
                     <w:p>
                       <w:pPr>
-                        <w:pStyle w:val="Bijschrift"/>
+                        <w:pStyle w:val="Caption"/>
                       </w:pPr>
                       <w:r>
                         <w:t>User story's met story points</w:t>
@@ -3713,7 +4293,7 @@
                     <pic:cNvPicPr/>
                   </pic:nvPicPr>
                   <pic:blipFill>
-                    <a:blip r:embed="rId17">
+                    <a:blip r:embed="rId18">
                       <a:extLst>
                         <a:ext uri="{28A0092B-C50C-407E-A947-70E740481C1C}">
                           <a14:useLocalDpi xmlns:a14="http://schemas.microsoft.com/office/drawing/2010/main" val="0"/>
@@ -3797,11 +4377,13 @@
     </w:p>
     <w:p>
       <w:pPr>
-        <w:pStyle w:val="Kop3"/>
-      </w:pPr>
+        <w:pStyle w:val="Heading3"/>
+      </w:pPr>
+      <w:bookmarkStart w:id="21" w:name="_Toc118716288"/>
       <w:r>
         <w:t>Sprint planning</w:t>
       </w:r>
+      <w:bookmarkEnd w:id="21"/>
     </w:p>
     <w:p>
       <w:r>
@@ -3822,11 +4404,12 @@
     </w:p>
     <w:p>
       <w:pPr>
-        <w:pStyle w:val="Kop3"/>
+        <w:pStyle w:val="Heading3"/>
         <w:rPr>
           <w:lang w:val="en-US"/>
         </w:rPr>
       </w:pPr>
+      <w:bookmarkStart w:id="22" w:name="_Toc118716289"/>
       <w:r>
         <w:rPr>
           <w:lang w:val="en-US"/>
@@ -3845,6 +4428,7 @@
         </w:rPr>
         <w:t>-down</w:t>
       </w:r>
+      <w:bookmarkEnd w:id="22"/>
     </w:p>
     <w:p>
       <w:r>
@@ -3871,11 +4455,13 @@
     </w:p>
     <w:p>
       <w:pPr>
-        <w:pStyle w:val="Kop3"/>
-      </w:pPr>
+        <w:pStyle w:val="Heading3"/>
+      </w:pPr>
+      <w:bookmarkStart w:id="23" w:name="_Toc118716290"/>
       <w:r>
         <w:t>Sprint review</w:t>
       </w:r>
+      <w:bookmarkEnd w:id="23"/>
     </w:p>
     <w:p>
       <w:r>
@@ -3893,24 +4479,20 @@
     </w:p>
     <w:p>
       <w:pPr>
-        <w:pStyle w:val="Kop3"/>
-      </w:pPr>
+        <w:pStyle w:val="Heading3"/>
+      </w:pPr>
+      <w:bookmarkStart w:id="24" w:name="_Toc118716291"/>
       <w:r>
         <w:t>Sprint retrospective</w:t>
       </w:r>
+      <w:bookmarkEnd w:id="24"/>
     </w:p>
     <w:p>
       <w:r>
         <w:t xml:space="preserve">Aan het einden van onze sprint review </w:t>
       </w:r>
       <w:r>
-        <w:t xml:space="preserve">dan houden we met ons groepje een retrospective, in deze </w:t>
-      </w:r>
-      <w:r>
-        <w:t>retrospective</w:t>
-      </w:r>
-      <w:r>
-        <w:t xml:space="preserve"> bedenken we eerst allemaal individueel minimaal drie dingen die goed gingen deze sprint en drie dingen die minder goed gingen deze sprint. Vervolgens vullen we deze punten in op Github bord genaamd “Retrospective sprint (1, 2 </w:t>
+        <w:t xml:space="preserve">dan houden we met ons groepje een retrospective, in deze retrospective bedenken we eerst allemaal individueel minimaal drie dingen die goed gingen deze sprint en drie dingen die minder goed gingen deze sprint. Vervolgens vullen we deze punten in op Github bord genaamd “Retrospective sprint (1, 2 </w:t>
       </w:r>
       <w:r>
         <w:t>etc.</w:t>
@@ -3940,14 +4522,14 @@
     </w:p>
     <w:p>
       <w:pPr>
-        <w:pStyle w:val="Kop2"/>
+        <w:pStyle w:val="Heading2"/>
         <w:rPr>
           <w:rStyle w:val="Hyperlink"/>
           <w:lang w:val="en-NL"/>
         </w:rPr>
       </w:pPr>
       <w:hyperlink w:anchor="_4._CI/CD" w:history="1">
-        <w:bookmarkStart w:id="21" w:name="_Toc116292465"/>
+        <w:bookmarkStart w:id="25" w:name="_Toc118716292"/>
         <w:r>
           <w:rPr>
             <w:rStyle w:val="Hyperlink"/>
@@ -3955,14 +4537,14 @@
           </w:rPr>
           <w:t>4.</w:t>
         </w:r>
-        <w:bookmarkEnd w:id="21"/>
+        <w:bookmarkEnd w:id="25"/>
       </w:hyperlink>
     </w:p>
     <w:p>
       <w:r>
         <w:t xml:space="preserve">Voor de CI/CD ben ik begonnen met het kijken van een </w:t>
       </w:r>
-      <w:hyperlink r:id="rId18" w:history="1">
+      <w:hyperlink r:id="rId19" w:history="1">
         <w:r>
           <w:rPr>
             <w:rStyle w:val="Hyperlink"/>
@@ -4014,7 +4596,7 @@
                     <pic:cNvPicPr/>
                   </pic:nvPicPr>
                   <pic:blipFill>
-                    <a:blip r:embed="rId19"/>
+                    <a:blip r:embed="rId20"/>
                     <a:stretch>
                       <a:fillRect/>
                     </a:stretch>
@@ -4037,37 +4619,11 @@
     </w:p>
     <w:p>
       <w:pPr>
-        <w:pStyle w:val="Bijschrift"/>
+        <w:pStyle w:val="Caption"/>
       </w:pPr>
       <w:r>
         <w:t>CI/CD (GitHub actions)</w:t>
       </w:r>
-    </w:p>
-    <w:p>
-      <w:pPr>
-        <w:rPr>
-          <w:lang w:val="en-NL"/>
-        </w:rPr>
-      </w:pPr>
-    </w:p>
-    <w:p>
-      <w:pPr>
-        <w:pStyle w:val="Kop2"/>
-        <w:rPr>
-          <w:lang w:val="en-NL"/>
-        </w:rPr>
-      </w:pPr>
-      <w:hyperlink w:anchor="_5._Cultural_differences" w:history="1">
-        <w:bookmarkStart w:id="22" w:name="_Toc116292466"/>
-        <w:r>
-          <w:rPr>
-            <w:rStyle w:val="Hyperlink"/>
-            <w:lang w:val="en-NL"/>
-          </w:rPr>
-          <w:t>5.</w:t>
-        </w:r>
-        <w:bookmarkEnd w:id="22"/>
-      </w:hyperlink>
     </w:p>
     <w:p>
       <w:pPr>
@@ -4091,14 +4647,534 @@
     </w:p>
     <w:p>
       <w:pPr>
-        <w:pStyle w:val="Kop2"/>
+        <w:pStyle w:val="Heading2"/>
         <w:rPr>
           <w:rStyle w:val="Hyperlink"/>
+          <w:color w:val="1F3763" w:themeColor="accent1" w:themeShade="7F"/>
+          <w:u w:val="none"/>
+        </w:rPr>
+      </w:pPr>
+      <w:r>
+        <w:lastRenderedPageBreak/>
+        <w:fldChar w:fldCharType="begin"/>
+      </w:r>
+      <w:r>
+        <w:instrText xml:space="preserve"> HYPERLINK \l "_5._Cultural_differences" </w:instrText>
+      </w:r>
+      <w:r>
+        <w:fldChar w:fldCharType="separate"/>
+      </w:r>
+      <w:bookmarkStart w:id="26" w:name="_Toc118716293"/>
+      <w:r>
+        <w:rPr>
+          <w:rStyle w:val="Hyperlink"/>
+          <w:lang w:val="en-NL"/>
+        </w:rPr>
+        <w:t>5.</w:t>
+      </w:r>
+      <w:r>
+        <w:rPr>
+          <w:rStyle w:val="Hyperlink"/>
+          <w:lang w:val="en-NL"/>
+        </w:rPr>
+        <w:fldChar w:fldCharType="end"/>
+      </w:r>
+      <w:r>
+        <w:rPr>
+          <w:lang w:val="en-NL"/>
+        </w:rPr>
+        <w:t xml:space="preserve"> </w:t>
+      </w:r>
+      <w:r>
+        <w:t>Cultuur</w:t>
+      </w:r>
+      <w:bookmarkEnd w:id="26"/>
+    </w:p>
+    <w:p>
+      <w:pPr>
+        <w:pStyle w:val="Heading3"/>
+        <w:rPr>
+          <w:lang w:eastAsia="nl-NL"/>
+        </w:rPr>
+      </w:pPr>
+      <w:bookmarkStart w:id="27" w:name="_Toc118716294"/>
+      <w:r>
+        <w:rPr>
+          <w:lang w:eastAsia="nl-NL"/>
+        </w:rPr>
+        <w:t>Wat is cultuur</w:t>
+      </w:r>
+      <w:r>
+        <w:rPr>
+          <w:lang w:eastAsia="nl-NL"/>
+        </w:rPr>
+        <w:t>?</w:t>
+      </w:r>
+      <w:bookmarkEnd w:id="27"/>
+      <w:r>
+        <w:rPr>
+          <w:lang w:eastAsia="nl-NL"/>
+        </w:rPr>
+        <w:t> </w:t>
+      </w:r>
+    </w:p>
+    <w:p>
+      <w:pPr>
+        <w:rPr>
+          <w:lang w:val="en-NL" w:eastAsia="nl-NL"/>
+        </w:rPr>
+      </w:pPr>
+      <w:r>
+        <w:rPr>
+          <w:lang w:eastAsia="nl-NL"/>
+        </w:rPr>
+        <w:t xml:space="preserve">Cultuur zijn de gedragsregels en normen </w:t>
+      </w:r>
+      <w:r>
+        <w:rPr>
+          <w:lang w:eastAsia="nl-NL"/>
+        </w:rPr>
+        <w:t>die vallen binnen een bepaalde bevolking of stam.</w:t>
+      </w:r>
+      <w:r>
+        <w:rPr>
+          <w:lang w:eastAsia="nl-NL"/>
+        </w:rPr>
+        <w:t xml:space="preserve"> Zo heb je bijvoorbeeld in Frankrijk dat afhankelijk van de plek waar je bent je bij een begroeting elkaar een aantal keer op de wang zoent. De hoeveelheid van deze zoenen hangt af van waar je bent in Frankrijk</w:t>
+      </w:r>
+      <w:r>
+        <w:rPr>
+          <w:lang w:val="en-NL" w:eastAsia="nl-NL"/>
+        </w:rPr>
+        <w:t xml:space="preserve">, </w:t>
+      </w:r>
+      <w:r>
+        <w:rPr>
+          <w:lang w:eastAsia="nl-NL"/>
+        </w:rPr>
+        <w:t>in een ander cultuur kan dit juist heel vreemd zijn.</w:t>
+      </w:r>
+    </w:p>
+    <w:p>
+      <w:pPr>
+        <w:pStyle w:val="Heading3"/>
+        <w:rPr>
+          <w:lang w:eastAsia="nl-NL"/>
+        </w:rPr>
+      </w:pPr>
+      <w:bookmarkStart w:id="28" w:name="_Toc118716295"/>
+      <w:r>
+        <w:rPr>
+          <w:lang w:eastAsia="nl-NL"/>
+        </w:rPr>
+        <w:t>Wat zijn wel bekende dimensies van culturelere verschillen</w:t>
+      </w:r>
+      <w:r>
+        <w:rPr>
+          <w:lang w:eastAsia="nl-NL"/>
+        </w:rPr>
+        <w:t>?</w:t>
+      </w:r>
+      <w:bookmarkEnd w:id="28"/>
+      <w:r>
+        <w:rPr>
+          <w:lang w:eastAsia="nl-NL"/>
+        </w:rPr>
+        <w:t> </w:t>
+      </w:r>
+    </w:p>
+    <w:p>
+      <w:pPr>
+        <w:pStyle w:val="Heading4"/>
+        <w:rPr>
+          <w:lang w:eastAsia="nl-NL"/>
+        </w:rPr>
+      </w:pPr>
+      <w:r>
+        <w:rPr>
+          <w:lang w:eastAsia="nl-NL"/>
+        </w:rPr>
+        <w:t>Macht</w:t>
+      </w:r>
+      <w:r>
+        <w:rPr>
+          <w:lang w:val="en-NL" w:eastAsia="nl-NL"/>
+        </w:rPr>
+        <w:t>s</w:t>
+      </w:r>
+      <w:r>
+        <w:rPr>
+          <w:lang w:eastAsia="nl-NL"/>
+        </w:rPr>
+        <w:t>a</w:t>
+      </w:r>
+      <w:r>
+        <w:rPr>
+          <w:lang w:val="en-NL" w:eastAsia="nl-NL"/>
+        </w:rPr>
+        <w:t>f</w:t>
+      </w:r>
+      <w:r>
+        <w:rPr>
+          <w:lang w:eastAsia="nl-NL"/>
+        </w:rPr>
+        <w:t>stand</w:t>
+      </w:r>
+    </w:p>
+    <w:p>
+      <w:pPr>
+        <w:rPr>
+          <w:lang w:eastAsia="nl-NL"/>
+        </w:rPr>
+      </w:pPr>
+      <w:r>
+        <w:rPr>
+          <w:lang w:eastAsia="nl-NL"/>
+        </w:rPr>
+        <w:t xml:space="preserve">Machtsafstand wordt gezien als de mate waarin de minder machtige leden/werknemers accepteren dat de macht minder gelijkt verdeeld is in een land of organisatie. Als deze verwachting laag is dan wordt dit gezien als een kleine machtsafstand. Is dit hoog dan wordt dit gezien als een grote machtsafstand. </w:t>
+      </w:r>
+    </w:p>
+    <w:p>
+      <w:pPr>
+        <w:pStyle w:val="Heading4"/>
+      </w:pPr>
+      <w:r>
+        <w:t>Individualisme versus collectivisme</w:t>
+      </w:r>
+    </w:p>
+    <w:p>
+      <w:r>
+        <w:t xml:space="preserve">Een samenleving is individualistisch wanneer banden tussen individuen ongedwongen zijn. In deze samenleving zorgen mensen voor zichzelf en voor zijn/haar familie. Een samenleving is collectivistisch wanneer mensen vanaf hun geboorte opgenomen worden in groepen waar mensen </w:t>
+      </w:r>
+      <w:r>
+        <w:t>levenslang voor elkaar zorgen in de ruil voor loyaliteit.</w:t>
+      </w:r>
+    </w:p>
+    <w:p>
+      <w:pPr>
+        <w:pStyle w:val="Heading4"/>
+      </w:pPr>
+      <w:proofErr w:type="spellStart"/>
+      <w:r>
+        <w:t>Femininiteit</w:t>
+      </w:r>
+      <w:proofErr w:type="spellEnd"/>
+      <w:r>
+        <w:t xml:space="preserve"> versus masculiniteit</w:t>
+      </w:r>
+    </w:p>
+    <w:p>
+      <w:r>
+        <w:t>Masculiniteit is wanneer de emotionele seks rollen gescheiden zijn. Bij mannen ligt het accent op prestatie en succes en bij vrouwen licht de nadruk op bescheidenheid, tederheid en de kwaliteit van het bestaan. Een samenleving is feminien wanneer de seks rollen elkaar overlappen. Zowel mannen als vrouwen dienen bescheiden en teder te zijn.</w:t>
+      </w:r>
+    </w:p>
+    <w:p>
+      <w:pPr>
+        <w:pStyle w:val="Heading4"/>
+      </w:pPr>
+      <w:r>
+        <w:t>Onzekerheidsvermijding</w:t>
+      </w:r>
+    </w:p>
+    <w:p>
+      <w:r>
+        <w:t xml:space="preserve">Onzekerheidsvermijding is de mate waarin mensen in een samenleving zich bedreigd voelen door onzekere of onbekende situaties en deze situaties proberen te </w:t>
+      </w:r>
+      <w:r>
+        <w:t>vermijden. Landen met een hoog onzekerheidsvermijding</w:t>
+      </w:r>
+      <w:r>
+        <w:rPr>
+          <w:lang w:val="en-NL"/>
+        </w:rPr>
+        <w:t xml:space="preserve"> </w:t>
+      </w:r>
+      <w:r>
+        <w:t xml:space="preserve">hebben behoefte aan regels en formaliteit. </w:t>
+      </w:r>
+    </w:p>
+    <w:p>
+      <w:pPr>
+        <w:pStyle w:val="Heading4"/>
+      </w:pPr>
+      <w:r>
+        <w:t>Termijngerichtheid</w:t>
+      </w:r>
+    </w:p>
+    <w:p>
+      <w:r>
+        <w:rPr>
+          <w:lang w:val="en-NL"/>
+        </w:rPr>
+        <w:t>K</w:t>
+      </w:r>
+      <w:proofErr w:type="spellStart"/>
+      <w:r>
+        <w:t>ortetermijngerichtheid</w:t>
+      </w:r>
+      <w:proofErr w:type="spellEnd"/>
+      <w:r>
+        <w:t xml:space="preserve"> is</w:t>
+      </w:r>
+      <w:r>
+        <w:t xml:space="preserve"> het nastreven van positieve eigenschappen gericht op het verleden en het heden, respect voor tradities en het voldoen aan sociaal</w:t>
+      </w:r>
+      <w:r>
+        <w:rPr>
+          <w:lang w:val="en-NL"/>
+        </w:rPr>
+        <w:t xml:space="preserve">e </w:t>
+      </w:r>
+      <w:r>
+        <w:t>verplichtingen</w:t>
+      </w:r>
+      <w:r>
+        <w:t xml:space="preserve">. </w:t>
+      </w:r>
+      <w:r>
+        <w:t>Langetermijngerichtheid</w:t>
+      </w:r>
+      <w:r>
+        <w:t xml:space="preserve"> staat voor het streven naar beloningen in de toekomst, vooral via </w:t>
+      </w:r>
+      <w:r>
+        <w:t>vasthoudendheid</w:t>
+      </w:r>
+      <w:r>
+        <w:t xml:space="preserve"> en spaarzaamheid.</w:t>
+      </w:r>
+    </w:p>
+    <w:p>
+      <w:pPr>
+        <w:pStyle w:val="Heading3"/>
+        <w:rPr>
+          <w:lang w:val="en-NL" w:eastAsia="nl-NL"/>
+        </w:rPr>
+      </w:pPr>
+      <w:bookmarkStart w:id="29" w:name="_Toc118716296"/>
+      <w:r>
+        <w:rPr>
+          <w:lang w:eastAsia="nl-NL"/>
+        </w:rPr>
+        <w:t>Voorbeelden over culturele verschillen</w:t>
+      </w:r>
+      <w:r>
+        <w:rPr>
+          <w:lang w:eastAsia="nl-NL"/>
+        </w:rPr>
+        <w:t>?</w:t>
+      </w:r>
+      <w:bookmarkEnd w:id="29"/>
+      <w:r>
+        <w:rPr>
+          <w:lang w:eastAsia="nl-NL"/>
+        </w:rPr>
+        <w:t>  </w:t>
+      </w:r>
+    </w:p>
+    <w:p>
+      <w:pPr>
+        <w:rPr>
+          <w:lang w:eastAsia="nl-NL"/>
+        </w:rPr>
+      </w:pPr>
+      <w:r>
+        <w:rPr>
+          <w:lang w:eastAsia="nl-NL"/>
+        </w:rPr>
+        <w:t>Als voorbeeld heb je bij een groet vaak culturele verschillen. Zo heb je in Japan dat het normaal is om te buigen bij een groet, bij afscheid, als je iemand bedankt en als je je wilt verontschuldigen</w:t>
+      </w:r>
+      <w:r>
+        <w:t xml:space="preserve">. </w:t>
+      </w:r>
+      <w:r>
+        <w:t xml:space="preserve"> In Thailand buig je je hoofd: houd je handen voor je borst en leg je </w:t>
+      </w:r>
+      <w:r>
+        <w:t>handpalmen</w:t>
+      </w:r>
+      <w:r>
+        <w:t xml:space="preserve"> tegen elkaar aan. Buig nu je hoofd totdat je je vingertoppen raakt.</w:t>
+      </w:r>
+      <w:r>
+        <w:t xml:space="preserve"> In </w:t>
+      </w:r>
+      <w:r>
+        <w:t>Italië</w:t>
+      </w:r>
+      <w:r>
+        <w:t xml:space="preserve"> is het dan weer normaal om geknuffeld of gezoend te worden. </w:t>
+      </w:r>
+      <w:r>
+        <w:t>In andere landen is de hoeveelheid van kussen weer anders dan in andere landen.</w:t>
+      </w:r>
+    </w:p>
+    <w:p>
+      <w:pPr>
+        <w:pStyle w:val="Heading3"/>
+        <w:rPr>
+          <w:lang w:eastAsia="nl-NL"/>
+        </w:rPr>
+      </w:pPr>
+      <w:bookmarkStart w:id="30" w:name="_Toc118716297"/>
+      <w:r>
+        <w:rPr>
+          <w:lang w:eastAsia="nl-NL"/>
+        </w:rPr>
+        <w:t>Wat is mijn cultuur</w:t>
+      </w:r>
+      <w:r>
+        <w:rPr>
+          <w:lang w:eastAsia="nl-NL"/>
+        </w:rPr>
+        <w:t>?</w:t>
+      </w:r>
+      <w:bookmarkEnd w:id="30"/>
+      <w:r>
+        <w:rPr>
+          <w:lang w:eastAsia="nl-NL"/>
+        </w:rPr>
+        <w:t> </w:t>
+      </w:r>
+    </w:p>
+    <w:p>
+      <w:pPr>
+        <w:rPr>
+          <w:lang w:val="en-NL"/>
+        </w:rPr>
+      </w:pPr>
+      <w:r>
+        <w:t xml:space="preserve">Zelf kom ik uit het Nederlandse Limburg. Hier zijn veel cultuur verschillen te zien in vergelijking met </w:t>
+      </w:r>
+      <w:r>
+        <w:t>Nederland</w:t>
+      </w:r>
+      <w:r>
+        <w:t xml:space="preserve">. Het bekendste verschil is natuurlijk wel </w:t>
+      </w:r>
+      <w:r>
+        <w:t>da</w:t>
+      </w:r>
+      <w:r>
+        <w:rPr>
+          <w:lang w:val="en-NL"/>
+        </w:rPr>
+        <w:t xml:space="preserve">t </w:t>
+      </w:r>
+      <w:r>
+        <w:t xml:space="preserve">een verjaardag gehouden wordt met een stukje vlaai. </w:t>
+      </w:r>
+      <w:r>
+        <w:t xml:space="preserve">Ook zijn er veel verschillende dialecten te vinden, per dorp zijn er wel woorden die </w:t>
+      </w:r>
+      <w:r>
+        <w:t xml:space="preserve">anders worden uitgesproken zoals het woord koud kan op de volgende manieren uitgesproken </w:t>
+      </w:r>
+      <w:r>
+        <w:lastRenderedPageBreak/>
+        <w:t xml:space="preserve">worden: </w:t>
+      </w:r>
+      <w:proofErr w:type="spellStart"/>
+      <w:r>
+        <w:t>koad</w:t>
+      </w:r>
+      <w:proofErr w:type="spellEnd"/>
+      <w:r>
+        <w:t xml:space="preserve">, kalt, </w:t>
+      </w:r>
+      <w:proofErr w:type="spellStart"/>
+      <w:r>
+        <w:t>kaat</w:t>
+      </w:r>
+      <w:proofErr w:type="spellEnd"/>
+      <w:r>
+        <w:t xml:space="preserve"> etc.</w:t>
+      </w:r>
+      <w:r>
+        <w:t xml:space="preserve"> </w:t>
+      </w:r>
+      <w:r>
+        <w:t xml:space="preserve"> Ook wordt in Limburg carnaval optimaal gevierd,</w:t>
+      </w:r>
+      <w:r>
+        <w:t xml:space="preserve"> iedereen </w:t>
+      </w:r>
+      <w:r>
+        <w:t>verkleedt</w:t>
+      </w:r>
+      <w:r>
+        <w:t xml:space="preserve"> zich en</w:t>
+      </w:r>
+      <w:r>
+        <w:t xml:space="preserve"> er is een bepaalde </w:t>
+      </w:r>
+      <w:r>
+        <w:t>muziekstijl</w:t>
+      </w:r>
+      <w:r>
+        <w:t xml:space="preserve"> die je nergens anders </w:t>
+      </w:r>
+      <w:r>
+        <w:t>hoort</w:t>
+      </w:r>
+      <w:r>
+        <w:t xml:space="preserve"> met carnaval </w:t>
+      </w:r>
+      <w:r>
+        <w:t>wordt hier</w:t>
+      </w:r>
+      <w:r>
+        <w:t xml:space="preserve"> dan ook het LVK</w:t>
+      </w:r>
+      <w:r>
+        <w:t xml:space="preserve"> (</w:t>
+      </w:r>
+      <w:r>
+        <w:t xml:space="preserve">Limburgs </w:t>
+      </w:r>
+      <w:proofErr w:type="spellStart"/>
+      <w:r>
+        <w:t>Vastelaovesleedjes</w:t>
+      </w:r>
+      <w:proofErr w:type="spellEnd"/>
+      <w:r>
+        <w:t xml:space="preserve"> </w:t>
+      </w:r>
+      <w:proofErr w:type="spellStart"/>
+      <w:r>
+        <w:t>Konkoer</w:t>
+      </w:r>
+      <w:proofErr w:type="spellEnd"/>
+      <w:r>
+        <w:t>)</w:t>
+      </w:r>
+      <w:r>
+        <w:t xml:space="preserve"> voor gehouden.</w:t>
+      </w:r>
+    </w:p>
+    <w:p>
+      <w:pPr>
+        <w:rPr>
+          <w:rFonts w:asciiTheme="majorHAnsi" w:eastAsiaTheme="majorEastAsia" w:hAnsiTheme="majorHAnsi" w:cstheme="majorBidi"/>
+          <w:color w:val="2F5496" w:themeColor="accent1" w:themeShade="BF"/>
+          <w:sz w:val="26"/>
+          <w:szCs w:val="26"/>
+        </w:rPr>
+      </w:pPr>
+      <w:r>
+        <w:br w:type="page"/>
+      </w:r>
+    </w:p>
+    <w:p>
+      <w:pPr>
+        <w:pStyle w:val="Heading2"/>
+        <w:rPr>
+          <w:rStyle w:val="Hyperlink"/>
           <w:lang w:val="en-NL"/>
         </w:rPr>
       </w:pPr>
       <w:hyperlink w:anchor="_6._Requirements_and" w:history="1">
-        <w:bookmarkStart w:id="23" w:name="_Toc116292467"/>
+        <w:bookmarkStart w:id="31" w:name="_Toc118716298"/>
         <w:r>
           <w:rPr>
             <w:rStyle w:val="Hyperlink"/>
@@ -4106,7 +5182,7 @@
           </w:rPr>
           <w:t>6.</w:t>
         </w:r>
-        <w:bookmarkEnd w:id="23"/>
+        <w:bookmarkEnd w:id="31"/>
       </w:hyperlink>
     </w:p>
     <w:p>
@@ -4170,7 +5246,7 @@
                     <pic:cNvPicPr/>
                   </pic:nvPicPr>
                   <pic:blipFill>
-                    <a:blip r:embed="rId20"/>
+                    <a:blip r:embed="rId21"/>
                     <a:stretch>
                       <a:fillRect/>
                     </a:stretch>
@@ -4193,7 +5269,7 @@
     </w:p>
     <w:p>
       <w:pPr>
-        <w:pStyle w:val="Bijschrift"/>
+        <w:pStyle w:val="Caption"/>
       </w:pPr>
       <w:r>
         <w:t xml:space="preserve">Reactie Thom </w:t>
@@ -4224,7 +5300,7 @@
                     <pic:cNvPicPr/>
                   </pic:nvPicPr>
                   <pic:blipFill>
-                    <a:blip r:embed="rId21"/>
+                    <a:blip r:embed="rId22"/>
                     <a:stretch>
                       <a:fillRect/>
                     </a:stretch>
@@ -4247,7 +5323,7 @@
     </w:p>
     <w:p>
       <w:pPr>
-        <w:pStyle w:val="Bijschrift"/>
+        <w:pStyle w:val="Caption"/>
       </w:pPr>
       <w:r>
         <w:t xml:space="preserve">Reactie Kay </w:t>
@@ -4260,13 +5336,13 @@
     </w:p>
     <w:p>
       <w:pPr>
-        <w:pStyle w:val="Kop2"/>
+        <w:pStyle w:val="Heading2"/>
         <w:rPr>
           <w:lang w:val="en-NL"/>
         </w:rPr>
       </w:pPr>
       <w:hyperlink w:anchor="_7._Business_processes" w:history="1">
-        <w:bookmarkStart w:id="24" w:name="_Toc116292468"/>
+        <w:bookmarkStart w:id="32" w:name="_Toc118716299"/>
         <w:r>
           <w:rPr>
             <w:rStyle w:val="Hyperlink"/>
@@ -4274,14 +5350,14 @@
           </w:rPr>
           <w:t>7.</w:t>
         </w:r>
-        <w:bookmarkEnd w:id="24"/>
+        <w:bookmarkEnd w:id="32"/>
       </w:hyperlink>
     </w:p>
     <w:p>
       <w:r>
         <w:t xml:space="preserve">Ik heb een start gemaakt aan het maken van het C4 model. Ik heb als voorbereiding een </w:t>
       </w:r>
-      <w:hyperlink r:id="rId22" w:history="1">
+      <w:hyperlink r:id="rId23" w:history="1">
         <w:r>
           <w:rPr>
             <w:rStyle w:val="Hyperlink"/>
@@ -4344,7 +5420,7 @@
                         <w:txbxContent>
                           <w:p>
                             <w:pPr>
-                              <w:pStyle w:val="Bijschrift"/>
+                              <w:pStyle w:val="Caption"/>
                               <w:rPr>
                                 <w:noProof/>
                               </w:rPr>
@@ -4369,11 +5445,7 @@
           </mc:Choice>
           <mc:Fallback>
             <w:pict>
-              <v:shapetype w14:anchorId="6004DB69" id="_x0000_t202" coordsize="21600,21600" o:spt="202" path="m,l,21600r21600,l21600,xe">
-                <v:stroke joinstyle="miter"/>
-                <v:path gradientshapeok="t" o:connecttype="rect"/>
-              </v:shapetype>
-              <v:shape id="Text Box 15" o:spid="_x0000_s1029" type="#_x0000_t202" style="position:absolute;margin-left:-.05pt;margin-top:248.7pt;width:424.65pt;height:.05pt;z-index:-251650048;visibility:visible;mso-wrap-style:square;mso-wrap-distance-left:9pt;mso-wrap-distance-top:0;mso-wrap-distance-right:9pt;mso-wrap-distance-bottom:0;mso-position-horizontal:absolute;mso-position-horizontal-relative:text;mso-position-vertical:absolute;mso-position-vertical-relative:text;v-text-anchor:top" o:gfxdata="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" stroked="f">
+              <v:shape w14:anchorId="6004DB69" id="Text Box 15" o:spid="_x0000_s1030" type="#_x0000_t202" style="position:absolute;margin-left:-.05pt;margin-top:248.7pt;width:424.65pt;height:.05pt;z-index:-251650048;visibility:visible;mso-wrap-style:square;mso-wrap-distance-left:9pt;mso-wrap-distance-top:0;mso-wrap-distance-right:9pt;mso-wrap-distance-bottom:0;mso-position-horizontal:absolute;mso-position-horizontal-relative:text;mso-position-vertical:absolute;mso-position-vertical-relative:text;v-text-anchor:top" o:gfxdata="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" stroked="f">
                 <v:textbox style="mso-fit-shape-to-text:t" inset="0,0,0,0">
                   <w:txbxContent>
                     <w:p>
@@ -4431,7 +5503,7 @@
                     <pic:cNvPicPr/>
                   </pic:nvPicPr>
                   <pic:blipFill>
-                    <a:blip r:embed="rId23">
+                    <a:blip r:embed="rId24">
                       <a:extLst>
                         <a:ext uri="{28A0092B-C50C-407E-A947-70E740481C1C}">
                           <a14:useLocalDpi xmlns:a14="http://schemas.microsoft.com/office/drawing/2010/main" val="0"/>
@@ -4506,7 +5578,7 @@
                     <pic:cNvPicPr/>
                   </pic:nvPicPr>
                   <pic:blipFill>
-                    <a:blip r:embed="rId24"/>
+                    <a:blip r:embed="rId25"/>
                     <a:stretch>
                       <a:fillRect/>
                     </a:stretch>
@@ -4529,7 +5601,7 @@
     </w:p>
     <w:p>
       <w:pPr>
-        <w:pStyle w:val="Bijschrift"/>
+        <w:pStyle w:val="Caption"/>
       </w:pPr>
       <w:r>
         <w:t>C4 model V2</w:t>
@@ -4547,21 +5619,20 @@
         <w:lastRenderedPageBreak/>
         <w:t xml:space="preserve">Nadat ik ben begonnen met het maken van een Python web scrapper was er ook een van mijn service niet meer nodig. Eerst wou ik het zo maken dat de data door een admin gebruiker moest worden ingevuld waardoor ik dus een </w:t>
       </w:r>
-      <w:proofErr w:type="gramStart"/>
-      <w:r>
-        <w:t>account service</w:t>
-      </w:r>
-      <w:proofErr w:type="gramEnd"/>
-      <w:r>
-        <w:t xml:space="preserve"> nodig had omdat de admin moest kunnen inloggen. Nu ik de scrapper gebruik is deze service dus niet </w:t>
-      </w:r>
-      <w:proofErr w:type="spellStart"/>
-      <w:r>
-        <w:t>nodi</w:t>
-      </w:r>
-      <w:proofErr w:type="spellEnd"/>
-      <w:r>
-        <w:t xml:space="preserve"> gen heb ik hierop het C4 model aangepast.</w:t>
+      <w:r>
+        <w:t>accountservice</w:t>
+      </w:r>
+      <w:r>
+        <w:t xml:space="preserve"> nodig had omdat de admin moest kunnen inloggen. Nu ik de scrapper gebruik is deze service dus niet nodig</w:t>
+      </w:r>
+      <w:r>
+        <w:rPr>
+          <w:lang w:val="en-NL"/>
+        </w:rPr>
+        <w:t xml:space="preserve"> </w:t>
+      </w:r>
+      <w:r>
+        <w:t>en heb ik hierop het C4 model aangepast.</w:t>
       </w:r>
       <w:r>
         <w:t xml:space="preserve"> Verder heb ik nog in plaats van eigen gemaakt vormen de standaard gebruikte C4 model vormen gebruikt.</w:t>
@@ -4591,7 +5662,7 @@
                     <pic:cNvPicPr/>
                   </pic:nvPicPr>
                   <pic:blipFill>
-                    <a:blip r:embed="rId25"/>
+                    <a:blip r:embed="rId26"/>
                     <a:stretch>
                       <a:fillRect/>
                     </a:stretch>
@@ -4614,7 +5685,7 @@
     </w:p>
     <w:p>
       <w:pPr>
-        <w:pStyle w:val="Bijschrift"/>
+        <w:pStyle w:val="Caption"/>
       </w:pPr>
       <w:r>
         <w:t>C4 model V3</w:t>
@@ -4635,13 +5706,13 @@
     </w:p>
     <w:p>
       <w:pPr>
-        <w:pStyle w:val="Kop2"/>
+        <w:pStyle w:val="Heading2"/>
         <w:rPr>
           <w:lang w:val="en-NL"/>
         </w:rPr>
       </w:pPr>
       <w:hyperlink w:anchor="_8._Professional" w:history="1">
-        <w:bookmarkStart w:id="25" w:name="_Toc116292469"/>
+        <w:bookmarkStart w:id="33" w:name="_Toc118716300"/>
         <w:r>
           <w:rPr>
             <w:rStyle w:val="Hyperlink"/>
@@ -4649,7 +5720,7 @@
           </w:rPr>
           <w:t>8.</w:t>
         </w:r>
-        <w:bookmarkEnd w:id="25"/>
+        <w:bookmarkEnd w:id="33"/>
       </w:hyperlink>
     </w:p>
     <w:p>
@@ -4717,6 +5788,163 @@
     </w:p>
   </w:footnote>
 </w:footnotes>
+</file>
+
+<file path=word/numbering.xml><?xml version="1.0" encoding="utf-8"?>
+<w:numbering xmlns:wpc="http://schemas.microsoft.com/office/word/2010/wordprocessingCanvas" xmlns:cx="http://schemas.microsoft.com/office/drawing/2014/chartex" xmlns:cx1="http://schemas.microsoft.com/office/drawing/2015/9/8/chartex" xmlns:cx2="http://schemas.microsoft.com/office/drawing/2015/10/21/chartex" xmlns:cx3="http://schemas.microsoft.com/office/drawing/2016/5/9/chartex" xmlns:cx4="http://schemas.microsoft.com/office/drawing/2016/5/10/chartex" xmlns:cx5="http://schemas.microsoft.com/office/drawing/2016/5/11/chartex" xmlns:cx6="http://schemas.microsoft.com/office/drawing/2016/5/12/chartex" xmlns:cx7="http://schemas.microsoft.com/office/drawing/2016/5/13/chartex" xmlns:cx8="http://schemas.microsoft.com/office/drawing/2016/5/14/chartex" xmlns:mc="http://schemas.openxmlformats.org/markup-compatibility/2006" xmlns:aink="http://schemas.microsoft.com/office/drawing/2016/ink" xmlns:am3d="http://schemas.microsoft.com/office/drawing/2017/model3d" xmlns:o="urn:schemas-microsoft-com:office:office" xmlns:oel="http://schemas.microsoft.com/office/2019/extlst" xmlns:r="http://schemas.openxmlformats.org/officeDocument/2006/relationships" xmlns:m="http://schemas.openxmlformats.org/officeDocument/2006/math" xmlns:v="urn:schemas-microsoft-com:vml" xmlns:wp14="http://schemas.microsoft.com/office/word/2010/wordprocessingDrawing" xmlns:wp="http://schemas.openxmlformats.org/drawingml/2006/wordprocessingDrawing" xmlns:w10="urn:schemas-microsoft-com:office:word" xmlns:w="http://schemas.openxmlformats.org/wordprocessingml/2006/main" xmlns:w14="http://schemas.microsoft.com/office/word/2010/wordml" xmlns:w15="http://schemas.microsoft.com/office/word/2012/wordml" xmlns:w16cex="http://schemas.microsoft.com/office/word/2018/wordml/cex" xmlns:w16cid="http://schemas.microsoft.com/office/word/2016/wordml/cid" xmlns:w16="http://schemas.microsoft.com/office/word/2018/wordml" xmlns:w16sdtdh="http://schemas.microsoft.com/office/word/2020/wordml/sdtdatahash" xmlns:w16se="http://schemas.microsoft.com/office/word/2015/wordml/symex" xmlns:wpg="http://schemas.microsoft.com/office/word/2010/wordprocessingGroup" xmlns:wpi="http://schemas.microsoft.com/office/word/2010/wordprocessingInk" xmlns:wne="http://schemas.microsoft.com/office/word/2006/wordml" xmlns:wps="http://schemas.microsoft.com/office/word/2010/wordprocessingShape" mc:Ignorable="w14 w15 w16se w16cid w16 w16cex w16sdtdh wp14">
+  <w:abstractNum w:abstractNumId="0" w15:restartNumberingAfterBreak="0">
+    <w:nsid w:val="12C12B05"/>
+    <w:multiLevelType w:val="multilevel"/>
+    <w:tmpl w:val="3E8E38C0"/>
+    <w:lvl w:ilvl="0">
+      <w:start w:val="1"/>
+      <w:numFmt w:val="bullet"/>
+      <w:lvlText w:val=""/>
+      <w:lvlJc w:val="left"/>
+      <w:pPr>
+        <w:tabs>
+          <w:tab w:val="num" w:pos="693"/>
+        </w:tabs>
+        <w:ind w:left="693" w:hanging="360"/>
+      </w:pPr>
+      <w:rPr>
+        <w:rFonts w:ascii="Symbol" w:hAnsi="Symbol" w:hint="default"/>
+        <w:sz w:val="20"/>
+      </w:rPr>
+    </w:lvl>
+    <w:lvl w:ilvl="1" w:tentative="1">
+      <w:start w:val="1"/>
+      <w:numFmt w:val="bullet"/>
+      <w:lvlText w:val="o"/>
+      <w:lvlJc w:val="left"/>
+      <w:pPr>
+        <w:tabs>
+          <w:tab w:val="num" w:pos="1413"/>
+        </w:tabs>
+        <w:ind w:left="1413" w:hanging="360"/>
+      </w:pPr>
+      <w:rPr>
+        <w:rFonts w:ascii="Courier New" w:hAnsi="Courier New" w:hint="default"/>
+        <w:sz w:val="20"/>
+      </w:rPr>
+    </w:lvl>
+    <w:lvl w:ilvl="2" w:tentative="1">
+      <w:start w:val="1"/>
+      <w:numFmt w:val="bullet"/>
+      <w:lvlText w:val=""/>
+      <w:lvlJc w:val="left"/>
+      <w:pPr>
+        <w:tabs>
+          <w:tab w:val="num" w:pos="2133"/>
+        </w:tabs>
+        <w:ind w:left="2133" w:hanging="360"/>
+      </w:pPr>
+      <w:rPr>
+        <w:rFonts w:ascii="Wingdings" w:hAnsi="Wingdings" w:hint="default"/>
+        <w:sz w:val="20"/>
+      </w:rPr>
+    </w:lvl>
+    <w:lvl w:ilvl="3" w:tentative="1">
+      <w:start w:val="1"/>
+      <w:numFmt w:val="bullet"/>
+      <w:lvlText w:val=""/>
+      <w:lvlJc w:val="left"/>
+      <w:pPr>
+        <w:tabs>
+          <w:tab w:val="num" w:pos="2853"/>
+        </w:tabs>
+        <w:ind w:left="2853" w:hanging="360"/>
+      </w:pPr>
+      <w:rPr>
+        <w:rFonts w:ascii="Wingdings" w:hAnsi="Wingdings" w:hint="default"/>
+        <w:sz w:val="20"/>
+      </w:rPr>
+    </w:lvl>
+    <w:lvl w:ilvl="4" w:tentative="1">
+      <w:start w:val="1"/>
+      <w:numFmt w:val="bullet"/>
+      <w:lvlText w:val=""/>
+      <w:lvlJc w:val="left"/>
+      <w:pPr>
+        <w:tabs>
+          <w:tab w:val="num" w:pos="3573"/>
+        </w:tabs>
+        <w:ind w:left="3573" w:hanging="360"/>
+      </w:pPr>
+      <w:rPr>
+        <w:rFonts w:ascii="Wingdings" w:hAnsi="Wingdings" w:hint="default"/>
+        <w:sz w:val="20"/>
+      </w:rPr>
+    </w:lvl>
+    <w:lvl w:ilvl="5" w:tentative="1">
+      <w:start w:val="1"/>
+      <w:numFmt w:val="bullet"/>
+      <w:lvlText w:val=""/>
+      <w:lvlJc w:val="left"/>
+      <w:pPr>
+        <w:tabs>
+          <w:tab w:val="num" w:pos="4293"/>
+        </w:tabs>
+        <w:ind w:left="4293" w:hanging="360"/>
+      </w:pPr>
+      <w:rPr>
+        <w:rFonts w:ascii="Wingdings" w:hAnsi="Wingdings" w:hint="default"/>
+        <w:sz w:val="20"/>
+      </w:rPr>
+    </w:lvl>
+    <w:lvl w:ilvl="6" w:tentative="1">
+      <w:start w:val="1"/>
+      <w:numFmt w:val="bullet"/>
+      <w:lvlText w:val=""/>
+      <w:lvlJc w:val="left"/>
+      <w:pPr>
+        <w:tabs>
+          <w:tab w:val="num" w:pos="5013"/>
+        </w:tabs>
+        <w:ind w:left="5013" w:hanging="360"/>
+      </w:pPr>
+      <w:rPr>
+        <w:rFonts w:ascii="Wingdings" w:hAnsi="Wingdings" w:hint="default"/>
+        <w:sz w:val="20"/>
+      </w:rPr>
+    </w:lvl>
+    <w:lvl w:ilvl="7" w:tentative="1">
+      <w:start w:val="1"/>
+      <w:numFmt w:val="bullet"/>
+      <w:lvlText w:val=""/>
+      <w:lvlJc w:val="left"/>
+      <w:pPr>
+        <w:tabs>
+          <w:tab w:val="num" w:pos="5733"/>
+        </w:tabs>
+        <w:ind w:left="5733" w:hanging="360"/>
+      </w:pPr>
+      <w:rPr>
+        <w:rFonts w:ascii="Wingdings" w:hAnsi="Wingdings" w:hint="default"/>
+        <w:sz w:val="20"/>
+      </w:rPr>
+    </w:lvl>
+    <w:lvl w:ilvl="8" w:tentative="1">
+      <w:start w:val="1"/>
+      <w:numFmt w:val="bullet"/>
+      <w:lvlText w:val=""/>
+      <w:lvlJc w:val="left"/>
+      <w:pPr>
+        <w:tabs>
+          <w:tab w:val="num" w:pos="6453"/>
+        </w:tabs>
+        <w:ind w:left="6453" w:hanging="360"/>
+      </w:pPr>
+      <w:rPr>
+        <w:rFonts w:ascii="Wingdings" w:hAnsi="Wingdings" w:hint="default"/>
+        <w:sz w:val="20"/>
+      </w:rPr>
+    </w:lvl>
+  </w:abstractNum>
+  <w:num w:numId="1" w16cid:durableId="1191334217">
+    <w:abstractNumId w:val="0"/>
+  </w:num>
+</w:numbering>
 </file>
 
 <file path=word/styles.xml><?xml version="1.0" encoding="utf-8"?>
@@ -5114,15 +6342,15 @@
     <w:lsdException w:name="Unresolved Mention" w:semiHidden="1" w:unhideWhenUsed="1"/>
     <w:lsdException w:name="Smart Link" w:semiHidden="1" w:unhideWhenUsed="1"/>
   </w:latentStyles>
-  <w:style w:type="paragraph" w:default="1" w:styleId="Standaard">
+  <w:style w:type="paragraph" w:default="1" w:styleId="Normal">
     <w:name w:val="Normal"/>
     <w:qFormat/>
   </w:style>
-  <w:style w:type="paragraph" w:styleId="Kop1">
+  <w:style w:type="paragraph" w:styleId="Heading1">
     <w:name w:val="heading 1"/>
-    <w:basedOn w:val="Standaard"/>
-    <w:next w:val="Standaard"/>
-    <w:link w:val="Kop1Char"/>
+    <w:basedOn w:val="Normal"/>
+    <w:next w:val="Normal"/>
+    <w:link w:val="Heading1Char"/>
     <w:uiPriority w:val="9"/>
     <w:qFormat/>
     <w:rsid w:val="006F1947"/>
@@ -5139,11 +6367,11 @@
       <w:szCs w:val="32"/>
     </w:rPr>
   </w:style>
-  <w:style w:type="paragraph" w:styleId="Kop2">
+  <w:style w:type="paragraph" w:styleId="Heading2">
     <w:name w:val="heading 2"/>
-    <w:basedOn w:val="Standaard"/>
-    <w:next w:val="Standaard"/>
-    <w:link w:val="Kop2Char"/>
+    <w:basedOn w:val="Normal"/>
+    <w:next w:val="Normal"/>
+    <w:link w:val="Heading2Char"/>
     <w:uiPriority w:val="9"/>
     <w:unhideWhenUsed/>
     <w:qFormat/>
@@ -5161,11 +6389,11 @@
       <w:szCs w:val="26"/>
     </w:rPr>
   </w:style>
-  <w:style w:type="paragraph" w:styleId="Kop3">
+  <w:style w:type="paragraph" w:styleId="Heading3">
     <w:name w:val="heading 3"/>
-    <w:basedOn w:val="Standaard"/>
-    <w:next w:val="Standaard"/>
-    <w:link w:val="Kop3Char"/>
+    <w:basedOn w:val="Normal"/>
+    <w:next w:val="Normal"/>
+    <w:link w:val="Heading3Char"/>
     <w:uiPriority w:val="9"/>
     <w:unhideWhenUsed/>
     <w:qFormat/>
@@ -5183,13 +6411,34 @@
       <w:szCs w:val="24"/>
     </w:rPr>
   </w:style>
-  <w:style w:type="character" w:default="1" w:styleId="Standaardalinea-lettertype">
+  <w:style w:type="paragraph" w:styleId="Heading4">
+    <w:name w:val="heading 4"/>
+    <w:basedOn w:val="Normal"/>
+    <w:next w:val="Normal"/>
+    <w:link w:val="Heading4Char"/>
+    <w:uiPriority w:val="9"/>
+    <w:unhideWhenUsed/>
+    <w:qFormat/>
+    <w:rsid w:val="00CC741A"/>
+    <w:pPr>
+      <w:keepNext/>
+      <w:keepLines/>
+      <w:spacing w:before="40" w:after="0"/>
+      <w:outlineLvl w:val="3"/>
+    </w:pPr>
+    <w:rPr>
+      <w:rFonts w:asciiTheme="majorHAnsi" w:eastAsiaTheme="majorEastAsia" w:hAnsiTheme="majorHAnsi" w:cstheme="majorBidi"/>
+      <w:i/>
+      <w:iCs/>
+      <w:color w:val="2F5496" w:themeColor="accent1" w:themeShade="BF"/>
+    </w:rPr>
+  </w:style>
+  <w:style w:type="character" w:default="1" w:styleId="DefaultParagraphFont">
     <w:name w:val="Default Paragraph Font"/>
     <w:uiPriority w:val="1"/>
-    <w:semiHidden/>
     <w:unhideWhenUsed/>
   </w:style>
-  <w:style w:type="table" w:default="1" w:styleId="Standaardtabel">
+  <w:style w:type="table" w:default="1" w:styleId="TableNormal">
     <w:name w:val="Normal Table"/>
     <w:uiPriority w:val="99"/>
     <w:semiHidden/>
@@ -5204,15 +6453,15 @@
       </w:tblCellMar>
     </w:tblPr>
   </w:style>
-  <w:style w:type="numbering" w:default="1" w:styleId="Geenlijst">
+  <w:style w:type="numbering" w:default="1" w:styleId="NoList">
     <w:name w:val="No List"/>
     <w:uiPriority w:val="99"/>
     <w:semiHidden/>
     <w:unhideWhenUsed/>
   </w:style>
-  <w:style w:type="paragraph" w:styleId="Geenafstand">
+  <w:style w:type="paragraph" w:styleId="NoSpacing">
     <w:name w:val="No Spacing"/>
-    <w:link w:val="GeenafstandChar"/>
+    <w:link w:val="NoSpacingChar"/>
     <w:uiPriority w:val="1"/>
     <w:qFormat/>
     <w:rsid w:val="0049515C"/>
@@ -5224,10 +6473,10 @@
       <w:lang w:val="en-US"/>
     </w:rPr>
   </w:style>
-  <w:style w:type="character" w:customStyle="1" w:styleId="GeenafstandChar">
-    <w:name w:val="Geen afstand Char"/>
-    <w:basedOn w:val="Standaardalinea-lettertype"/>
-    <w:link w:val="Geenafstand"/>
+  <w:style w:type="character" w:customStyle="1" w:styleId="NoSpacingChar">
+    <w:name w:val="No Spacing Char"/>
+    <w:basedOn w:val="DefaultParagraphFont"/>
+    <w:link w:val="NoSpacing"/>
     <w:uiPriority w:val="1"/>
     <w:rsid w:val="0049515C"/>
     <w:rPr>
@@ -5235,10 +6484,10 @@
       <w:lang w:val="en-US"/>
     </w:rPr>
   </w:style>
-  <w:style w:type="character" w:customStyle="1" w:styleId="Kop1Char">
-    <w:name w:val="Kop 1 Char"/>
-    <w:basedOn w:val="Standaardalinea-lettertype"/>
-    <w:link w:val="Kop1"/>
+  <w:style w:type="character" w:customStyle="1" w:styleId="Heading1Char">
+    <w:name w:val="Heading 1 Char"/>
+    <w:basedOn w:val="DefaultParagraphFont"/>
+    <w:link w:val="Heading1"/>
     <w:uiPriority w:val="9"/>
     <w:rsid w:val="006F1947"/>
     <w:rPr>
@@ -5248,10 +6497,10 @@
       <w:szCs w:val="32"/>
     </w:rPr>
   </w:style>
-  <w:style w:type="paragraph" w:styleId="Kopvaninhoudsopgave">
+  <w:style w:type="paragraph" w:styleId="TOCHeading">
     <w:name w:val="TOC Heading"/>
-    <w:basedOn w:val="Kop1"/>
-    <w:next w:val="Standaard"/>
+    <w:basedOn w:val="Heading1"/>
+    <w:next w:val="Normal"/>
     <w:uiPriority w:val="39"/>
     <w:unhideWhenUsed/>
     <w:qFormat/>
@@ -5263,10 +6512,10 @@
       <w:lang w:val="en-US"/>
     </w:rPr>
   </w:style>
-  <w:style w:type="paragraph" w:styleId="Inhopg1">
+  <w:style w:type="paragraph" w:styleId="TOC1">
     <w:name w:val="toc 1"/>
-    <w:basedOn w:val="Standaard"/>
-    <w:next w:val="Standaard"/>
+    <w:basedOn w:val="Normal"/>
+    <w:next w:val="Normal"/>
     <w:autoRedefine/>
     <w:uiPriority w:val="39"/>
     <w:unhideWhenUsed/>
@@ -5277,7 +6526,7 @@
   </w:style>
   <w:style w:type="character" w:styleId="Hyperlink">
     <w:name w:val="Hyperlink"/>
-    <w:basedOn w:val="Standaardalinea-lettertype"/>
+    <w:basedOn w:val="DefaultParagraphFont"/>
     <w:uiPriority w:val="99"/>
     <w:unhideWhenUsed/>
     <w:rsid w:val="001C0B6C"/>
@@ -5286,10 +6535,10 @@
       <w:u w:val="single"/>
     </w:rPr>
   </w:style>
-  <w:style w:type="paragraph" w:styleId="Koptekst">
+  <w:style w:type="paragraph" w:styleId="Header">
     <w:name w:val="header"/>
-    <w:basedOn w:val="Standaard"/>
-    <w:link w:val="KoptekstChar"/>
+    <w:basedOn w:val="Normal"/>
+    <w:link w:val="HeaderChar"/>
     <w:uiPriority w:val="99"/>
     <w:unhideWhenUsed/>
     <w:rsid w:val="008051C8"/>
@@ -5301,17 +6550,17 @@
       <w:spacing w:after="0" w:line="240" w:lineRule="auto"/>
     </w:pPr>
   </w:style>
-  <w:style w:type="character" w:customStyle="1" w:styleId="KoptekstChar">
-    <w:name w:val="Koptekst Char"/>
-    <w:basedOn w:val="Standaardalinea-lettertype"/>
-    <w:link w:val="Koptekst"/>
+  <w:style w:type="character" w:customStyle="1" w:styleId="HeaderChar">
+    <w:name w:val="Header Char"/>
+    <w:basedOn w:val="DefaultParagraphFont"/>
+    <w:link w:val="Header"/>
     <w:uiPriority w:val="99"/>
     <w:rsid w:val="008051C8"/>
   </w:style>
-  <w:style w:type="paragraph" w:styleId="Voettekst">
+  <w:style w:type="paragraph" w:styleId="Footer">
     <w:name w:val="footer"/>
-    <w:basedOn w:val="Standaard"/>
-    <w:link w:val="VoettekstChar"/>
+    <w:basedOn w:val="Normal"/>
+    <w:link w:val="FooterChar"/>
     <w:uiPriority w:val="99"/>
     <w:unhideWhenUsed/>
     <w:rsid w:val="008051C8"/>
@@ -5323,16 +6572,16 @@
       <w:spacing w:after="0" w:line="240" w:lineRule="auto"/>
     </w:pPr>
   </w:style>
-  <w:style w:type="character" w:customStyle="1" w:styleId="VoettekstChar">
-    <w:name w:val="Voettekst Char"/>
-    <w:basedOn w:val="Standaardalinea-lettertype"/>
-    <w:link w:val="Voettekst"/>
+  <w:style w:type="character" w:customStyle="1" w:styleId="FooterChar">
+    <w:name w:val="Footer Char"/>
+    <w:basedOn w:val="DefaultParagraphFont"/>
+    <w:link w:val="Footer"/>
     <w:uiPriority w:val="99"/>
     <w:rsid w:val="008051C8"/>
   </w:style>
-  <w:style w:type="character" w:styleId="Onopgelostemelding">
+  <w:style w:type="character" w:styleId="UnresolvedMention">
     <w:name w:val="Unresolved Mention"/>
-    <w:basedOn w:val="Standaardalinea-lettertype"/>
+    <w:basedOn w:val="DefaultParagraphFont"/>
     <w:uiPriority w:val="99"/>
     <w:semiHidden/>
     <w:unhideWhenUsed/>
@@ -5342,9 +6591,9 @@
       <w:shd w:val="clear" w:color="auto" w:fill="E1DFDD"/>
     </w:rPr>
   </w:style>
-  <w:style w:type="character" w:styleId="GevolgdeHyperlink">
+  <w:style w:type="character" w:styleId="FollowedHyperlink">
     <w:name w:val="FollowedHyperlink"/>
-    <w:basedOn w:val="Standaardalinea-lettertype"/>
+    <w:basedOn w:val="DefaultParagraphFont"/>
     <w:uiPriority w:val="99"/>
     <w:semiHidden/>
     <w:unhideWhenUsed/>
@@ -5354,10 +6603,10 @@
       <w:u w:val="single"/>
     </w:rPr>
   </w:style>
-  <w:style w:type="paragraph" w:styleId="Bijschrift">
+  <w:style w:type="paragraph" w:styleId="Caption">
     <w:name w:val="caption"/>
-    <w:basedOn w:val="Standaard"/>
-    <w:next w:val="Standaard"/>
+    <w:basedOn w:val="Normal"/>
+    <w:next w:val="Normal"/>
     <w:uiPriority w:val="35"/>
     <w:unhideWhenUsed/>
     <w:qFormat/>
@@ -5373,10 +6622,10 @@
       <w:szCs w:val="18"/>
     </w:rPr>
   </w:style>
-  <w:style w:type="character" w:customStyle="1" w:styleId="Kop2Char">
-    <w:name w:val="Kop 2 Char"/>
-    <w:basedOn w:val="Standaardalinea-lettertype"/>
-    <w:link w:val="Kop2"/>
+  <w:style w:type="character" w:customStyle="1" w:styleId="Heading2Char">
+    <w:name w:val="Heading 2 Char"/>
+    <w:basedOn w:val="DefaultParagraphFont"/>
+    <w:link w:val="Heading2"/>
     <w:uiPriority w:val="9"/>
     <w:rsid w:val="00A949CA"/>
     <w:rPr>
@@ -5386,10 +6635,10 @@
       <w:szCs w:val="26"/>
     </w:rPr>
   </w:style>
-  <w:style w:type="paragraph" w:styleId="Inhopg2">
+  <w:style w:type="paragraph" w:styleId="TOC2">
     <w:name w:val="toc 2"/>
-    <w:basedOn w:val="Standaard"/>
-    <w:next w:val="Standaard"/>
+    <w:basedOn w:val="Normal"/>
+    <w:next w:val="Normal"/>
     <w:autoRedefine/>
     <w:uiPriority w:val="39"/>
     <w:unhideWhenUsed/>
@@ -5399,9 +6648,9 @@
       <w:ind w:left="220"/>
     </w:pPr>
   </w:style>
-  <w:style w:type="paragraph" w:styleId="Normaalweb">
+  <w:style w:type="paragraph" w:styleId="NormalWeb">
     <w:name w:val="Normal (Web)"/>
-    <w:basedOn w:val="Standaard"/>
+    <w:basedOn w:val="Normal"/>
     <w:uiPriority w:val="99"/>
     <w:semiHidden/>
     <w:unhideWhenUsed/>
@@ -5416,9 +6665,9 @@
       <w:lang w:eastAsia="nl-NL"/>
     </w:rPr>
   </w:style>
-  <w:style w:type="character" w:styleId="Zwaar">
+  <w:style w:type="character" w:styleId="Strong">
     <w:name w:val="Strong"/>
-    <w:basedOn w:val="Standaardalinea-lettertype"/>
+    <w:basedOn w:val="DefaultParagraphFont"/>
     <w:uiPriority w:val="22"/>
     <w:qFormat/>
     <w:rsid w:val="00073868"/>
@@ -5427,9 +6676,9 @@
       <w:bCs/>
     </w:rPr>
   </w:style>
-  <w:style w:type="character" w:styleId="Nadruk">
+  <w:style w:type="character" w:styleId="Emphasis">
     <w:name w:val="Emphasis"/>
-    <w:basedOn w:val="Standaardalinea-lettertype"/>
+    <w:basedOn w:val="DefaultParagraphFont"/>
     <w:uiPriority w:val="20"/>
     <w:qFormat/>
     <w:rsid w:val="00073868"/>
@@ -5438,10 +6687,10 @@
       <w:iCs/>
     </w:rPr>
   </w:style>
-  <w:style w:type="character" w:customStyle="1" w:styleId="Kop3Char">
-    <w:name w:val="Kop 3 Char"/>
-    <w:basedOn w:val="Standaardalinea-lettertype"/>
-    <w:link w:val="Kop3"/>
+  <w:style w:type="character" w:customStyle="1" w:styleId="Heading3Char">
+    <w:name w:val="Heading 3 Char"/>
+    <w:basedOn w:val="DefaultParagraphFont"/>
+    <w:link w:val="Heading3"/>
     <w:uiPriority w:val="9"/>
     <w:rsid w:val="00E93111"/>
     <w:rPr>
@@ -5450,6 +6699,32 @@
       <w:sz w:val="24"/>
       <w:szCs w:val="24"/>
     </w:rPr>
+  </w:style>
+  <w:style w:type="character" w:customStyle="1" w:styleId="Heading4Char">
+    <w:name w:val="Heading 4 Char"/>
+    <w:basedOn w:val="DefaultParagraphFont"/>
+    <w:link w:val="Heading4"/>
+    <w:uiPriority w:val="9"/>
+    <w:rsid w:val="00CC741A"/>
+    <w:rPr>
+      <w:rFonts w:asciiTheme="majorHAnsi" w:eastAsiaTheme="majorEastAsia" w:hAnsiTheme="majorHAnsi" w:cstheme="majorBidi"/>
+      <w:i/>
+      <w:iCs/>
+      <w:color w:val="2F5496" w:themeColor="accent1" w:themeShade="BF"/>
+    </w:rPr>
+  </w:style>
+  <w:style w:type="paragraph" w:styleId="TOC3">
+    <w:name w:val="toc 3"/>
+    <w:basedOn w:val="Normal"/>
+    <w:next w:val="Normal"/>
+    <w:autoRedefine/>
+    <w:uiPriority w:val="39"/>
+    <w:unhideWhenUsed/>
+    <w:rsid w:val="00883753"/>
+    <w:pPr>
+      <w:spacing w:after="100"/>
+      <w:ind w:left="440"/>
+    </w:pPr>
   </w:style>
 </w:styles>
 </file>

</xml_diff>

<commit_message>
Add more complex CI/CD explained
</commit_message>
<xml_diff>
--- a/Portfolio.docx
+++ b/Portfolio.docx
@@ -365,7 +365,7 @@
                                 <w:sdtContent>
                                   <w:p>
                                     <w:pPr>
-                                      <w:pStyle w:val="NoSpacing"/>
+                                      <w:pStyle w:val="Geenafstand"/>
                                       <w:jc w:val="right"/>
                                       <w:rPr>
                                         <w:color w:val="595959" w:themeColor="text1" w:themeTint="A6"/>
@@ -386,7 +386,7 @@
                               </w:sdt>
                               <w:p>
                                 <w:pPr>
-                                  <w:pStyle w:val="NoSpacing"/>
+                                  <w:pStyle w:val="Geenafstand"/>
                                   <w:jc w:val="right"/>
                                   <w:rPr>
                                     <w:color w:val="595959" w:themeColor="text1" w:themeTint="A6"/>
@@ -473,7 +473,7 @@
                           <w:sdtContent>
                             <w:p>
                               <w:pPr>
-                                <w:pStyle w:val="NoSpacing"/>
+                                <w:pStyle w:val="Geenafstand"/>
                                 <w:jc w:val="right"/>
                                 <w:rPr>
                                   <w:color w:val="595959" w:themeColor="text1" w:themeTint="A6"/>
@@ -494,7 +494,7 @@
                         </w:sdt>
                         <w:p>
                           <w:pPr>
-                            <w:pStyle w:val="NoSpacing"/>
+                            <w:pStyle w:val="Geenafstand"/>
                             <w:jc w:val="right"/>
                             <w:rPr>
                               <w:color w:val="595959" w:themeColor="text1" w:themeTint="A6"/>
@@ -609,7 +609,7 @@
                             <w:txbxContent>
                               <w:p>
                                 <w:pPr>
-                                  <w:pStyle w:val="NoSpacing"/>
+                                  <w:pStyle w:val="Geenafstand"/>
                                   <w:jc w:val="right"/>
                                   <w:rPr>
                                     <w:color w:val="4472C4" w:themeColor="accent1"/>
@@ -643,7 +643,7 @@
                                 <w:sdtContent>
                                   <w:p>
                                     <w:pPr>
-                                      <w:pStyle w:val="NoSpacing"/>
+                                      <w:pStyle w:val="Geenafstand"/>
                                       <w:jc w:val="right"/>
                                       <w:rPr>
                                         <w:color w:val="595959" w:themeColor="text1" w:themeTint="A6"/>
@@ -689,7 +689,7 @@
                       <w:txbxContent>
                         <w:p>
                           <w:pPr>
-                            <w:pStyle w:val="NoSpacing"/>
+                            <w:pStyle w:val="Geenafstand"/>
                             <w:jc w:val="right"/>
                             <w:rPr>
                               <w:color w:val="4472C4" w:themeColor="accent1"/>
@@ -723,7 +723,7 @@
                           <w:sdtContent>
                             <w:p>
                               <w:pPr>
-                                <w:pStyle w:val="NoSpacing"/>
+                                <w:pStyle w:val="Geenafstand"/>
                                 <w:jc w:val="right"/>
                                 <w:rPr>
                                   <w:color w:val="595959" w:themeColor="text1" w:themeTint="A6"/>
@@ -1107,7 +1107,7 @@
       <w:sdtContent>
         <w:p>
           <w:pPr>
-            <w:pStyle w:val="TOCHeading"/>
+            <w:pStyle w:val="Kopvaninhoudsopgave"/>
             <w:rPr>
               <w:lang w:val="nl-NL"/>
             </w:rPr>
@@ -1121,7 +1121,7 @@
         </w:p>
         <w:p>
           <w:pPr>
-            <w:pStyle w:val="TOC1"/>
+            <w:pStyle w:val="Inhopg1"/>
             <w:tabs>
               <w:tab w:val="right" w:leader="dot" w:pos="9016"/>
             </w:tabs>
@@ -1140,7 +1140,7 @@
           <w:r>
             <w:fldChar w:fldCharType="separate"/>
           </w:r>
-          <w:hyperlink w:anchor="_Toc118716275" w:history="1">
+          <w:hyperlink w:anchor="_Toc119490625" w:history="1">
             <w:r>
               <w:rPr>
                 <w:rStyle w:val="Hyperlink"/>
@@ -1176,7 +1176,7 @@
                 <w:noProof/>
                 <w:webHidden/>
               </w:rPr>
-              <w:instrText xml:space="preserve"> PAGEREF _Toc118716275 \h </w:instrText>
+              <w:instrText xml:space="preserve"> PAGEREF _Toc119490625 \h </w:instrText>
             </w:r>
             <w:r>
               <w:rPr>
@@ -1209,7 +1209,7 @@
         </w:p>
         <w:p>
           <w:pPr>
-            <w:pStyle w:val="TOC2"/>
+            <w:pStyle w:val="Inhopg2"/>
             <w:tabs>
               <w:tab w:val="right" w:leader="dot" w:pos="9016"/>
             </w:tabs>
@@ -1219,7 +1219,7 @@
               <w:lang w:eastAsia="nl-NL"/>
             </w:rPr>
           </w:pPr>
-          <w:hyperlink w:anchor="_Toc118716276" w:history="1">
+          <w:hyperlink w:anchor="_Toc119490626" w:history="1">
             <w:r>
               <w:rPr>
                 <w:rStyle w:val="Hyperlink"/>
@@ -1247,7 +1247,7 @@
                 <w:noProof/>
                 <w:webHidden/>
               </w:rPr>
-              <w:instrText xml:space="preserve"> PAGEREF _Toc118716276 \h </w:instrText>
+              <w:instrText xml:space="preserve"> PAGEREF _Toc119490626 \h </w:instrText>
             </w:r>
             <w:r>
               <w:rPr>
@@ -1280,7 +1280,7 @@
         </w:p>
         <w:p>
           <w:pPr>
-            <w:pStyle w:val="TOC2"/>
+            <w:pStyle w:val="Inhopg2"/>
             <w:tabs>
               <w:tab w:val="right" w:leader="dot" w:pos="9016"/>
             </w:tabs>
@@ -1290,7 +1290,7 @@
               <w:lang w:eastAsia="nl-NL"/>
             </w:rPr>
           </w:pPr>
-          <w:hyperlink w:anchor="_Toc118716277" w:history="1">
+          <w:hyperlink w:anchor="_Toc119490627" w:history="1">
             <w:r>
               <w:rPr>
                 <w:rStyle w:val="Hyperlink"/>
@@ -1318,7 +1318,7 @@
                 <w:noProof/>
                 <w:webHidden/>
               </w:rPr>
-              <w:instrText xml:space="preserve"> PAGEREF _Toc118716277 \h </w:instrText>
+              <w:instrText xml:space="preserve"> PAGEREF _Toc119490627 \h </w:instrText>
             </w:r>
             <w:r>
               <w:rPr>
@@ -1351,7 +1351,7 @@
         </w:p>
         <w:p>
           <w:pPr>
-            <w:pStyle w:val="TOC2"/>
+            <w:pStyle w:val="Inhopg2"/>
             <w:tabs>
               <w:tab w:val="right" w:leader="dot" w:pos="9016"/>
             </w:tabs>
@@ -1361,7 +1361,7 @@
               <w:lang w:eastAsia="nl-NL"/>
             </w:rPr>
           </w:pPr>
-          <w:hyperlink w:anchor="_Toc118716278" w:history="1">
+          <w:hyperlink w:anchor="_Toc119490628" w:history="1">
             <w:r>
               <w:rPr>
                 <w:rStyle w:val="Hyperlink"/>
@@ -1389,7 +1389,7 @@
                 <w:noProof/>
                 <w:webHidden/>
               </w:rPr>
-              <w:instrText xml:space="preserve"> PAGEREF _Toc118716278 \h </w:instrText>
+              <w:instrText xml:space="preserve"> PAGEREF _Toc119490628 \h </w:instrText>
             </w:r>
             <w:r>
               <w:rPr>
@@ -1422,7 +1422,7 @@
         </w:p>
         <w:p>
           <w:pPr>
-            <w:pStyle w:val="TOC2"/>
+            <w:pStyle w:val="Inhopg2"/>
             <w:tabs>
               <w:tab w:val="right" w:leader="dot" w:pos="9016"/>
             </w:tabs>
@@ -1432,7 +1432,7 @@
               <w:lang w:eastAsia="nl-NL"/>
             </w:rPr>
           </w:pPr>
-          <w:hyperlink w:anchor="_Toc118716279" w:history="1">
+          <w:hyperlink w:anchor="_Toc119490629" w:history="1">
             <w:r>
               <w:rPr>
                 <w:rStyle w:val="Hyperlink"/>
@@ -1460,7 +1460,7 @@
                 <w:noProof/>
                 <w:webHidden/>
               </w:rPr>
-              <w:instrText xml:space="preserve"> PAGEREF _Toc118716279 \h </w:instrText>
+              <w:instrText xml:space="preserve"> PAGEREF _Toc119490629 \h </w:instrText>
             </w:r>
             <w:r>
               <w:rPr>
@@ -1493,7 +1493,7 @@
         </w:p>
         <w:p>
           <w:pPr>
-            <w:pStyle w:val="TOC2"/>
+            <w:pStyle w:val="Inhopg2"/>
             <w:tabs>
               <w:tab w:val="right" w:leader="dot" w:pos="9016"/>
             </w:tabs>
@@ -1503,7 +1503,7 @@
               <w:lang w:eastAsia="nl-NL"/>
             </w:rPr>
           </w:pPr>
-          <w:hyperlink w:anchor="_Toc118716280" w:history="1">
+          <w:hyperlink w:anchor="_Toc119490630" w:history="1">
             <w:r>
               <w:rPr>
                 <w:rStyle w:val="Hyperlink"/>
@@ -1531,7 +1531,7 @@
                 <w:noProof/>
                 <w:webHidden/>
               </w:rPr>
-              <w:instrText xml:space="preserve"> PAGEREF _Toc118716280 \h </w:instrText>
+              <w:instrText xml:space="preserve"> PAGEREF _Toc119490630 \h </w:instrText>
             </w:r>
             <w:r>
               <w:rPr>
@@ -1564,7 +1564,7 @@
         </w:p>
         <w:p>
           <w:pPr>
-            <w:pStyle w:val="TOC2"/>
+            <w:pStyle w:val="Inhopg2"/>
             <w:tabs>
               <w:tab w:val="right" w:leader="dot" w:pos="9016"/>
             </w:tabs>
@@ -1574,7 +1574,7 @@
               <w:lang w:eastAsia="nl-NL"/>
             </w:rPr>
           </w:pPr>
-          <w:hyperlink w:anchor="_Toc118716281" w:history="1">
+          <w:hyperlink w:anchor="_Toc119490631" w:history="1">
             <w:r>
               <w:rPr>
                 <w:rStyle w:val="Hyperlink"/>
@@ -1602,7 +1602,7 @@
                 <w:noProof/>
                 <w:webHidden/>
               </w:rPr>
-              <w:instrText xml:space="preserve"> PAGEREF _Toc118716281 \h </w:instrText>
+              <w:instrText xml:space="preserve"> PAGEREF _Toc119490631 \h </w:instrText>
             </w:r>
             <w:r>
               <w:rPr>
@@ -1635,7 +1635,7 @@
         </w:p>
         <w:p>
           <w:pPr>
-            <w:pStyle w:val="TOC2"/>
+            <w:pStyle w:val="Inhopg2"/>
             <w:tabs>
               <w:tab w:val="right" w:leader="dot" w:pos="9016"/>
             </w:tabs>
@@ -1645,7 +1645,7 @@
               <w:lang w:eastAsia="nl-NL"/>
             </w:rPr>
           </w:pPr>
-          <w:hyperlink w:anchor="_Toc118716282" w:history="1">
+          <w:hyperlink w:anchor="_Toc119490632" w:history="1">
             <w:r>
               <w:rPr>
                 <w:rStyle w:val="Hyperlink"/>
@@ -1673,7 +1673,7 @@
                 <w:noProof/>
                 <w:webHidden/>
               </w:rPr>
-              <w:instrText xml:space="preserve"> PAGEREF _Toc118716282 \h </w:instrText>
+              <w:instrText xml:space="preserve"> PAGEREF _Toc119490632 \h </w:instrText>
             </w:r>
             <w:r>
               <w:rPr>
@@ -1706,7 +1706,7 @@
         </w:p>
         <w:p>
           <w:pPr>
-            <w:pStyle w:val="TOC2"/>
+            <w:pStyle w:val="Inhopg2"/>
             <w:tabs>
               <w:tab w:val="right" w:leader="dot" w:pos="9016"/>
             </w:tabs>
@@ -1716,7 +1716,7 @@
               <w:lang w:eastAsia="nl-NL"/>
             </w:rPr>
           </w:pPr>
-          <w:hyperlink w:anchor="_Toc118716283" w:history="1">
+          <w:hyperlink w:anchor="_Toc119490633" w:history="1">
             <w:r>
               <w:rPr>
                 <w:rStyle w:val="Hyperlink"/>
@@ -1744,7 +1744,7 @@
                 <w:noProof/>
                 <w:webHidden/>
               </w:rPr>
-              <w:instrText xml:space="preserve"> PAGEREF _Toc118716283 \h </w:instrText>
+              <w:instrText xml:space="preserve"> PAGEREF _Toc119490633 \h </w:instrText>
             </w:r>
             <w:r>
               <w:rPr>
@@ -1777,7 +1777,7 @@
         </w:p>
         <w:p>
           <w:pPr>
-            <w:pStyle w:val="TOC1"/>
+            <w:pStyle w:val="Inhopg1"/>
             <w:tabs>
               <w:tab w:val="right" w:leader="dot" w:pos="9016"/>
             </w:tabs>
@@ -1787,12 +1787,11 @@
               <w:lang w:eastAsia="nl-NL"/>
             </w:rPr>
           </w:pPr>
-          <w:hyperlink w:anchor="_Toc118716284" w:history="1">
+          <w:hyperlink w:anchor="_Toc119490634" w:history="1">
             <w:r>
               <w:rPr>
                 <w:rStyle w:val="Hyperlink"/>
                 <w:noProof/>
-                <w:lang w:val="en-US"/>
               </w:rPr>
               <w:t>Aantonen leerdoelen</w:t>
             </w:r>
@@ -1815,7 +1814,7 @@
                 <w:noProof/>
                 <w:webHidden/>
               </w:rPr>
-              <w:instrText xml:space="preserve"> PAGEREF _Toc118716284 \h </w:instrText>
+              <w:instrText xml:space="preserve"> PAGEREF _Toc119490634 \h </w:instrText>
             </w:r>
             <w:r>
               <w:rPr>
@@ -1848,7 +1847,7 @@
         </w:p>
         <w:p>
           <w:pPr>
-            <w:pStyle w:val="TOC2"/>
+            <w:pStyle w:val="Inhopg2"/>
             <w:tabs>
               <w:tab w:val="right" w:leader="dot" w:pos="9016"/>
             </w:tabs>
@@ -1858,13 +1857,13 @@
               <w:lang w:eastAsia="nl-NL"/>
             </w:rPr>
           </w:pPr>
-          <w:hyperlink w:anchor="_Toc118716285" w:history="1">
+          <w:hyperlink w:anchor="_Toc119490635" w:history="1">
             <w:r>
               <w:rPr>
                 <w:rStyle w:val="Hyperlink"/>
                 <w:noProof/>
               </w:rPr>
-              <w:t>1.</w:t>
+              <w:t>1. Web application</w:t>
             </w:r>
             <w:r>
               <w:rPr>
@@ -1885,7 +1884,7 @@
                 <w:noProof/>
                 <w:webHidden/>
               </w:rPr>
-              <w:instrText xml:space="preserve"> PAGEREF _Toc118716285 \h </w:instrText>
+              <w:instrText xml:space="preserve"> PAGEREF _Toc119490635 \h </w:instrText>
             </w:r>
             <w:r>
               <w:rPr>
@@ -1918,7 +1917,7 @@
         </w:p>
         <w:p>
           <w:pPr>
-            <w:pStyle w:val="TOC2"/>
+            <w:pStyle w:val="Inhopg2"/>
             <w:tabs>
               <w:tab w:val="right" w:leader="dot" w:pos="9016"/>
             </w:tabs>
@@ -1928,22 +1927,14 @@
               <w:lang w:eastAsia="nl-NL"/>
             </w:rPr>
           </w:pPr>
-          <w:hyperlink w:anchor="_Toc118716286" w:history="1">
+          <w:hyperlink w:anchor="_Toc119490636" w:history="1">
             <w:r>
               <w:rPr>
                 <w:rStyle w:val="Hyperlink"/>
                 <w:noProof/>
                 <w:lang w:val="en-NL"/>
               </w:rPr>
-              <w:t>2</w:t>
-            </w:r>
-            <w:r>
-              <w:rPr>
-                <w:rStyle w:val="Hyperlink"/>
-                <w:noProof/>
-                <w:lang w:val="en-NL"/>
-              </w:rPr>
-              <w:t>.</w:t>
+              <w:t>2. Software quality</w:t>
             </w:r>
             <w:r>
               <w:rPr>
@@ -1964,7 +1955,7 @@
                 <w:noProof/>
                 <w:webHidden/>
               </w:rPr>
-              <w:instrText xml:space="preserve"> PAGEREF _Toc118716286 \h </w:instrText>
+              <w:instrText xml:space="preserve"> PAGEREF _Toc119490636 \h </w:instrText>
             </w:r>
             <w:r>
               <w:rPr>
@@ -1997,7 +1988,7 @@
         </w:p>
         <w:p>
           <w:pPr>
-            <w:pStyle w:val="TOC2"/>
+            <w:pStyle w:val="Inhopg2"/>
             <w:tabs>
               <w:tab w:val="right" w:leader="dot" w:pos="9016"/>
             </w:tabs>
@@ -2007,13 +1998,13 @@
               <w:lang w:eastAsia="nl-NL"/>
             </w:rPr>
           </w:pPr>
-          <w:hyperlink w:anchor="_Toc118716287" w:history="1">
+          <w:hyperlink w:anchor="_Toc119490637" w:history="1">
             <w:r>
               <w:rPr>
                 <w:rStyle w:val="Hyperlink"/>
                 <w:noProof/>
               </w:rPr>
-              <w:t>3. Agile en Scrum</w:t>
+              <w:t>3. Agile method</w:t>
             </w:r>
             <w:r>
               <w:rPr>
@@ -2034,7 +2025,7 @@
                 <w:noProof/>
                 <w:webHidden/>
               </w:rPr>
-              <w:instrText xml:space="preserve"> PAGEREF _Toc118716287 \h </w:instrText>
+              <w:instrText xml:space="preserve"> PAGEREF _Toc119490637 \h </w:instrText>
             </w:r>
             <w:r>
               <w:rPr>
@@ -2067,7 +2058,7 @@
         </w:p>
         <w:p>
           <w:pPr>
-            <w:pStyle w:val="TOC3"/>
+            <w:pStyle w:val="Inhopg3"/>
             <w:tabs>
               <w:tab w:val="right" w:leader="dot" w:pos="9016"/>
             </w:tabs>
@@ -2077,7 +2068,7 @@
               <w:lang w:eastAsia="nl-NL"/>
             </w:rPr>
           </w:pPr>
-          <w:hyperlink w:anchor="_Toc118716288" w:history="1">
+          <w:hyperlink w:anchor="_Toc119490638" w:history="1">
             <w:r>
               <w:rPr>
                 <w:rStyle w:val="Hyperlink"/>
@@ -2104,7 +2095,7 @@
                 <w:noProof/>
                 <w:webHidden/>
               </w:rPr>
-              <w:instrText xml:space="preserve"> PAGEREF _Toc118716288 \h </w:instrText>
+              <w:instrText xml:space="preserve"> PAGEREF _Toc119490638 \h </w:instrText>
             </w:r>
             <w:r>
               <w:rPr>
@@ -2137,7 +2128,7 @@
         </w:p>
         <w:p>
           <w:pPr>
-            <w:pStyle w:val="TOC3"/>
+            <w:pStyle w:val="Inhopg3"/>
             <w:tabs>
               <w:tab w:val="right" w:leader="dot" w:pos="9016"/>
             </w:tabs>
@@ -2147,12 +2138,11 @@
               <w:lang w:eastAsia="nl-NL"/>
             </w:rPr>
           </w:pPr>
-          <w:hyperlink w:anchor="_Toc118716289" w:history="1">
+          <w:hyperlink w:anchor="_Toc119490639" w:history="1">
             <w:r>
               <w:rPr>
                 <w:rStyle w:val="Hyperlink"/>
                 <w:noProof/>
-                <w:lang w:val="en-US"/>
               </w:rPr>
               <w:t>Daily stand-up / stand-down</w:t>
             </w:r>
@@ -2175,7 +2165,7 @@
                 <w:noProof/>
                 <w:webHidden/>
               </w:rPr>
-              <w:instrText xml:space="preserve"> PAGEREF _Toc118716289 \h </w:instrText>
+              <w:instrText xml:space="preserve"> PAGEREF _Toc119490639 \h </w:instrText>
             </w:r>
             <w:r>
               <w:rPr>
@@ -2208,7 +2198,7 @@
         </w:p>
         <w:p>
           <w:pPr>
-            <w:pStyle w:val="TOC3"/>
+            <w:pStyle w:val="Inhopg3"/>
             <w:tabs>
               <w:tab w:val="right" w:leader="dot" w:pos="9016"/>
             </w:tabs>
@@ -2218,7 +2208,7 @@
               <w:lang w:eastAsia="nl-NL"/>
             </w:rPr>
           </w:pPr>
-          <w:hyperlink w:anchor="_Toc118716290" w:history="1">
+          <w:hyperlink w:anchor="_Toc119490640" w:history="1">
             <w:r>
               <w:rPr>
                 <w:rStyle w:val="Hyperlink"/>
@@ -2245,7 +2235,7 @@
                 <w:noProof/>
                 <w:webHidden/>
               </w:rPr>
-              <w:instrText xml:space="preserve"> PAGEREF _Toc118716290 \h </w:instrText>
+              <w:instrText xml:space="preserve"> PAGEREF _Toc119490640 \h </w:instrText>
             </w:r>
             <w:r>
               <w:rPr>
@@ -2278,7 +2268,7 @@
         </w:p>
         <w:p>
           <w:pPr>
-            <w:pStyle w:val="TOC3"/>
+            <w:pStyle w:val="Inhopg3"/>
             <w:tabs>
               <w:tab w:val="right" w:leader="dot" w:pos="9016"/>
             </w:tabs>
@@ -2288,7 +2278,7 @@
               <w:lang w:eastAsia="nl-NL"/>
             </w:rPr>
           </w:pPr>
-          <w:hyperlink w:anchor="_Toc118716291" w:history="1">
+          <w:hyperlink w:anchor="_Toc119490641" w:history="1">
             <w:r>
               <w:rPr>
                 <w:rStyle w:val="Hyperlink"/>
@@ -2315,7 +2305,7 @@
                 <w:noProof/>
                 <w:webHidden/>
               </w:rPr>
-              <w:instrText xml:space="preserve"> PAGEREF _Toc118716291 \h </w:instrText>
+              <w:instrText xml:space="preserve"> PAGEREF _Toc119490641 \h </w:instrText>
             </w:r>
             <w:r>
               <w:rPr>
@@ -2348,7 +2338,7 @@
         </w:p>
         <w:p>
           <w:pPr>
-            <w:pStyle w:val="TOC2"/>
+            <w:pStyle w:val="Inhopg2"/>
             <w:tabs>
               <w:tab w:val="right" w:leader="dot" w:pos="9016"/>
             </w:tabs>
@@ -2358,14 +2348,14 @@
               <w:lang w:eastAsia="nl-NL"/>
             </w:rPr>
           </w:pPr>
-          <w:hyperlink w:anchor="_Toc118716292" w:history="1">
+          <w:hyperlink w:anchor="_Toc119490642" w:history="1">
             <w:r>
               <w:rPr>
                 <w:rStyle w:val="Hyperlink"/>
                 <w:noProof/>
                 <w:lang w:val="en-NL"/>
               </w:rPr>
-              <w:t>4.</w:t>
+              <w:t>4. CI/CD</w:t>
             </w:r>
             <w:r>
               <w:rPr>
@@ -2386,7 +2376,7 @@
                 <w:noProof/>
                 <w:webHidden/>
               </w:rPr>
-              <w:instrText xml:space="preserve"> PAGEREF _Toc118716292 \h </w:instrText>
+              <w:instrText xml:space="preserve"> PAGEREF _Toc119490642 \h </w:instrText>
             </w:r>
             <w:r>
               <w:rPr>
@@ -2419,7 +2409,7 @@
         </w:p>
         <w:p>
           <w:pPr>
-            <w:pStyle w:val="TOC2"/>
+            <w:pStyle w:val="Inhopg3"/>
             <w:tabs>
               <w:tab w:val="right" w:leader="dot" w:pos="9016"/>
             </w:tabs>
@@ -2429,29 +2419,13 @@
               <w:lang w:eastAsia="nl-NL"/>
             </w:rPr>
           </w:pPr>
-          <w:hyperlink w:anchor="_Toc118716293" w:history="1">
+          <w:hyperlink w:anchor="_Toc119490643" w:history="1">
             <w:r>
               <w:rPr>
                 <w:rStyle w:val="Hyperlink"/>
                 <w:noProof/>
-                <w:lang w:val="en-NL"/>
-              </w:rPr>
-              <w:t>5.</w:t>
-            </w:r>
-            <w:r>
-              <w:rPr>
-                <w:rStyle w:val="Hyperlink"/>
-                <w:noProof/>
-                <w:lang w:val="en-NL"/>
-              </w:rPr>
-              <w:t xml:space="preserve"> </w:t>
-            </w:r>
-            <w:r>
-              <w:rPr>
-                <w:rStyle w:val="Hyperlink"/>
-                <w:noProof/>
-              </w:rPr>
-              <w:t>Cultuur</w:t>
+              </w:rPr>
+              <w:t>Builden en testen</w:t>
             </w:r>
             <w:r>
               <w:rPr>
@@ -2472,7 +2446,7 @@
                 <w:noProof/>
                 <w:webHidden/>
               </w:rPr>
-              <w:instrText xml:space="preserve"> PAGEREF _Toc118716293 \h </w:instrText>
+              <w:instrText xml:space="preserve"> PAGEREF _Toc119490643 \h </w:instrText>
             </w:r>
             <w:r>
               <w:rPr>
@@ -2492,7 +2466,7 @@
                 <w:noProof/>
                 <w:webHidden/>
               </w:rPr>
-              <w:t>8</w:t>
+              <w:t>7</w:t>
             </w:r>
             <w:r>
               <w:rPr>
@@ -2505,7 +2479,7 @@
         </w:p>
         <w:p>
           <w:pPr>
-            <w:pStyle w:val="TOC3"/>
+            <w:pStyle w:val="Inhopg3"/>
             <w:tabs>
               <w:tab w:val="right" w:leader="dot" w:pos="9016"/>
             </w:tabs>
@@ -2515,14 +2489,13 @@
               <w:lang w:eastAsia="nl-NL"/>
             </w:rPr>
           </w:pPr>
-          <w:hyperlink w:anchor="_Toc118716294" w:history="1">
+          <w:hyperlink w:anchor="_Toc119490644" w:history="1">
             <w:r>
               <w:rPr>
                 <w:rStyle w:val="Hyperlink"/>
                 <w:noProof/>
-                <w:lang w:eastAsia="nl-NL"/>
-              </w:rPr>
-              <w:t>Wat is cultuur?</w:t>
+              </w:rPr>
+              <w:t>Quality check</w:t>
             </w:r>
             <w:r>
               <w:rPr>
@@ -2543,7 +2516,7 @@
                 <w:noProof/>
                 <w:webHidden/>
               </w:rPr>
-              <w:instrText xml:space="preserve"> PAGEREF _Toc118716294 \h </w:instrText>
+              <w:instrText xml:space="preserve"> PAGEREF _Toc119490644 \h </w:instrText>
             </w:r>
             <w:r>
               <w:rPr>
@@ -2563,7 +2536,7 @@
                 <w:noProof/>
                 <w:webHidden/>
               </w:rPr>
-              <w:t>8</w:t>
+              <w:t>7</w:t>
             </w:r>
             <w:r>
               <w:rPr>
@@ -2576,7 +2549,7 @@
         </w:p>
         <w:p>
           <w:pPr>
-            <w:pStyle w:val="TOC3"/>
+            <w:pStyle w:val="Inhopg3"/>
             <w:tabs>
               <w:tab w:val="right" w:leader="dot" w:pos="9016"/>
             </w:tabs>
@@ -2586,14 +2559,13 @@
               <w:lang w:eastAsia="nl-NL"/>
             </w:rPr>
           </w:pPr>
-          <w:hyperlink w:anchor="_Toc118716295" w:history="1">
+          <w:hyperlink w:anchor="_Toc119490645" w:history="1">
             <w:r>
               <w:rPr>
                 <w:rStyle w:val="Hyperlink"/>
                 <w:noProof/>
-                <w:lang w:eastAsia="nl-NL"/>
-              </w:rPr>
-              <w:t>Wat zijn wel bekende dimensies van culturelere verschillen?</w:t>
+              </w:rPr>
+              <w:t>Docker hub</w:t>
             </w:r>
             <w:r>
               <w:rPr>
@@ -2614,7 +2586,7 @@
                 <w:noProof/>
                 <w:webHidden/>
               </w:rPr>
-              <w:instrText xml:space="preserve"> PAGEREF _Toc118716295 \h </w:instrText>
+              <w:instrText xml:space="preserve"> PAGEREF _Toc119490645 \h </w:instrText>
             </w:r>
             <w:r>
               <w:rPr>
@@ -2634,7 +2606,7 @@
                 <w:noProof/>
                 <w:webHidden/>
               </w:rPr>
-              <w:t>8</w:t>
+              <w:t>7</w:t>
             </w:r>
             <w:r>
               <w:rPr>
@@ -2647,7 +2619,7 @@
         </w:p>
         <w:p>
           <w:pPr>
-            <w:pStyle w:val="TOC3"/>
+            <w:pStyle w:val="Inhopg3"/>
             <w:tabs>
               <w:tab w:val="right" w:leader="dot" w:pos="9016"/>
             </w:tabs>
@@ -2657,14 +2629,13 @@
               <w:lang w:eastAsia="nl-NL"/>
             </w:rPr>
           </w:pPr>
-          <w:hyperlink w:anchor="_Toc118716296" w:history="1">
+          <w:hyperlink w:anchor="_Toc119490646" w:history="1">
             <w:r>
               <w:rPr>
                 <w:rStyle w:val="Hyperlink"/>
                 <w:noProof/>
-                <w:lang w:eastAsia="nl-NL"/>
-              </w:rPr>
-              <w:t>Voorbeelden over culturele verschillen?</w:t>
+              </w:rPr>
+              <w:t>Leesbaarheid</w:t>
             </w:r>
             <w:r>
               <w:rPr>
@@ -2685,7 +2656,7 @@
                 <w:noProof/>
                 <w:webHidden/>
               </w:rPr>
-              <w:instrText xml:space="preserve"> PAGEREF _Toc118716296 \h </w:instrText>
+              <w:instrText xml:space="preserve"> PAGEREF _Toc119490646 \h </w:instrText>
             </w:r>
             <w:r>
               <w:rPr>
@@ -2705,7 +2676,7 @@
                 <w:noProof/>
                 <w:webHidden/>
               </w:rPr>
-              <w:t>8</w:t>
+              <w:t>7</w:t>
             </w:r>
             <w:r>
               <w:rPr>
@@ -2718,7 +2689,7 @@
         </w:p>
         <w:p>
           <w:pPr>
-            <w:pStyle w:val="TOC3"/>
+            <w:pStyle w:val="Inhopg3"/>
             <w:tabs>
               <w:tab w:val="right" w:leader="dot" w:pos="9016"/>
             </w:tabs>
@@ -2728,14 +2699,13 @@
               <w:lang w:eastAsia="nl-NL"/>
             </w:rPr>
           </w:pPr>
-          <w:hyperlink w:anchor="_Toc118716297" w:history="1">
+          <w:hyperlink w:anchor="_Toc119490647" w:history="1">
             <w:r>
               <w:rPr>
                 <w:rStyle w:val="Hyperlink"/>
                 <w:noProof/>
-                <w:lang w:eastAsia="nl-NL"/>
-              </w:rPr>
-              <w:t>Wat is mijn cultuur?</w:t>
+              </w:rPr>
+              <w:t>Azure</w:t>
             </w:r>
             <w:r>
               <w:rPr>
@@ -2756,7 +2726,7 @@
                 <w:noProof/>
                 <w:webHidden/>
               </w:rPr>
-              <w:instrText xml:space="preserve"> PAGEREF _Toc118716297 \h </w:instrText>
+              <w:instrText xml:space="preserve"> PAGEREF _Toc119490647 \h </w:instrText>
             </w:r>
             <w:r>
               <w:rPr>
@@ -2776,7 +2746,7 @@
                 <w:noProof/>
                 <w:webHidden/>
               </w:rPr>
-              <w:t>8</w:t>
+              <w:t>7</w:t>
             </w:r>
             <w:r>
               <w:rPr>
@@ -2789,7 +2759,7 @@
         </w:p>
         <w:p>
           <w:pPr>
-            <w:pStyle w:val="TOC2"/>
+            <w:pStyle w:val="Inhopg2"/>
             <w:tabs>
               <w:tab w:val="right" w:leader="dot" w:pos="9016"/>
             </w:tabs>
@@ -2799,14 +2769,21 @@
               <w:lang w:eastAsia="nl-NL"/>
             </w:rPr>
           </w:pPr>
-          <w:hyperlink w:anchor="_Toc118716298" w:history="1">
+          <w:hyperlink w:anchor="_Toc119490648" w:history="1">
             <w:r>
               <w:rPr>
                 <w:rStyle w:val="Hyperlink"/>
                 <w:noProof/>
                 <w:lang w:val="en-NL"/>
               </w:rPr>
-              <w:t>6.</w:t>
+              <w:t xml:space="preserve">5. </w:t>
+            </w:r>
+            <w:r>
+              <w:rPr>
+                <w:rStyle w:val="Hyperlink"/>
+                <w:noProof/>
+              </w:rPr>
+              <w:t>Cultuur</w:t>
             </w:r>
             <w:r>
               <w:rPr>
@@ -2827,7 +2804,7 @@
                 <w:noProof/>
                 <w:webHidden/>
               </w:rPr>
-              <w:instrText xml:space="preserve"> PAGEREF _Toc118716298 \h </w:instrText>
+              <w:instrText xml:space="preserve"> PAGEREF _Toc119490648 \h </w:instrText>
             </w:r>
             <w:r>
               <w:rPr>
@@ -2847,7 +2824,7 @@
                 <w:noProof/>
                 <w:webHidden/>
               </w:rPr>
-              <w:t>10</w:t>
+              <w:t>9</w:t>
             </w:r>
             <w:r>
               <w:rPr>
@@ -2860,7 +2837,7 @@
         </w:p>
         <w:p>
           <w:pPr>
-            <w:pStyle w:val="TOC2"/>
+            <w:pStyle w:val="Inhopg3"/>
             <w:tabs>
               <w:tab w:val="right" w:leader="dot" w:pos="9016"/>
             </w:tabs>
@@ -2870,14 +2847,14 @@
               <w:lang w:eastAsia="nl-NL"/>
             </w:rPr>
           </w:pPr>
-          <w:hyperlink w:anchor="_Toc118716299" w:history="1">
+          <w:hyperlink w:anchor="_Toc119490649" w:history="1">
             <w:r>
               <w:rPr>
                 <w:rStyle w:val="Hyperlink"/>
                 <w:noProof/>
-                <w:lang w:val="en-NL"/>
-              </w:rPr>
-              <w:t>7.</w:t>
+                <w:lang w:eastAsia="nl-NL"/>
+              </w:rPr>
+              <w:t>Wat is cultuur?</w:t>
             </w:r>
             <w:r>
               <w:rPr>
@@ -2898,7 +2875,7 @@
                 <w:noProof/>
                 <w:webHidden/>
               </w:rPr>
-              <w:instrText xml:space="preserve"> PAGEREF _Toc118716299 \h </w:instrText>
+              <w:instrText xml:space="preserve"> PAGEREF _Toc119490649 \h </w:instrText>
             </w:r>
             <w:r>
               <w:rPr>
@@ -2918,7 +2895,7 @@
                 <w:noProof/>
                 <w:webHidden/>
               </w:rPr>
-              <w:t>11</w:t>
+              <w:t>9</w:t>
             </w:r>
             <w:r>
               <w:rPr>
@@ -2931,7 +2908,7 @@
         </w:p>
         <w:p>
           <w:pPr>
-            <w:pStyle w:val="TOC2"/>
+            <w:pStyle w:val="Inhopg3"/>
             <w:tabs>
               <w:tab w:val="right" w:leader="dot" w:pos="9016"/>
             </w:tabs>
@@ -2941,14 +2918,243 @@
               <w:lang w:eastAsia="nl-NL"/>
             </w:rPr>
           </w:pPr>
-          <w:hyperlink w:anchor="_Toc118716300" w:history="1">
+          <w:hyperlink w:anchor="_Toc119490650" w:history="1">
             <w:r>
               <w:rPr>
                 <w:rStyle w:val="Hyperlink"/>
                 <w:noProof/>
+                <w:lang w:eastAsia="nl-NL"/>
+              </w:rPr>
+              <w:t>Wat zijn wel bekende dimensies van culturelere verschillen?</w:t>
+            </w:r>
+            <w:r>
+              <w:rPr>
+                <w:noProof/>
+                <w:webHidden/>
+              </w:rPr>
+              <w:tab/>
+            </w:r>
+            <w:r>
+              <w:rPr>
+                <w:noProof/>
+                <w:webHidden/>
+              </w:rPr>
+              <w:fldChar w:fldCharType="begin"/>
+            </w:r>
+            <w:r>
+              <w:rPr>
+                <w:noProof/>
+                <w:webHidden/>
+              </w:rPr>
+              <w:instrText xml:space="preserve"> PAGEREF _Toc119490650 \h </w:instrText>
+            </w:r>
+            <w:r>
+              <w:rPr>
+                <w:noProof/>
+                <w:webHidden/>
+              </w:rPr>
+            </w:r>
+            <w:r>
+              <w:rPr>
+                <w:noProof/>
+                <w:webHidden/>
+              </w:rPr>
+              <w:fldChar w:fldCharType="separate"/>
+            </w:r>
+            <w:r>
+              <w:rPr>
+                <w:noProof/>
+                <w:webHidden/>
+              </w:rPr>
+              <w:t>9</w:t>
+            </w:r>
+            <w:r>
+              <w:rPr>
+                <w:noProof/>
+                <w:webHidden/>
+              </w:rPr>
+              <w:fldChar w:fldCharType="end"/>
+            </w:r>
+          </w:hyperlink>
+        </w:p>
+        <w:p>
+          <w:pPr>
+            <w:pStyle w:val="Inhopg3"/>
+            <w:tabs>
+              <w:tab w:val="right" w:leader="dot" w:pos="9016"/>
+            </w:tabs>
+            <w:rPr>
+              <w:rFonts w:eastAsiaTheme="minorEastAsia"/>
+              <w:noProof/>
+              <w:lang w:eastAsia="nl-NL"/>
+            </w:rPr>
+          </w:pPr>
+          <w:hyperlink w:anchor="_Toc119490651" w:history="1">
+            <w:r>
+              <w:rPr>
+                <w:rStyle w:val="Hyperlink"/>
+                <w:noProof/>
+                <w:lang w:eastAsia="nl-NL"/>
+              </w:rPr>
+              <w:t>Voorbeelden over culturele verschillen?</w:t>
+            </w:r>
+            <w:r>
+              <w:rPr>
+                <w:noProof/>
+                <w:webHidden/>
+              </w:rPr>
+              <w:tab/>
+            </w:r>
+            <w:r>
+              <w:rPr>
+                <w:noProof/>
+                <w:webHidden/>
+              </w:rPr>
+              <w:fldChar w:fldCharType="begin"/>
+            </w:r>
+            <w:r>
+              <w:rPr>
+                <w:noProof/>
+                <w:webHidden/>
+              </w:rPr>
+              <w:instrText xml:space="preserve"> PAGEREF _Toc119490651 \h </w:instrText>
+            </w:r>
+            <w:r>
+              <w:rPr>
+                <w:noProof/>
+                <w:webHidden/>
+              </w:rPr>
+            </w:r>
+            <w:r>
+              <w:rPr>
+                <w:noProof/>
+                <w:webHidden/>
+              </w:rPr>
+              <w:fldChar w:fldCharType="separate"/>
+            </w:r>
+            <w:r>
+              <w:rPr>
+                <w:noProof/>
+                <w:webHidden/>
+              </w:rPr>
+              <w:t>9</w:t>
+            </w:r>
+            <w:r>
+              <w:rPr>
+                <w:noProof/>
+                <w:webHidden/>
+              </w:rPr>
+              <w:fldChar w:fldCharType="end"/>
+            </w:r>
+          </w:hyperlink>
+        </w:p>
+        <w:p>
+          <w:pPr>
+            <w:pStyle w:val="Inhopg3"/>
+            <w:tabs>
+              <w:tab w:val="right" w:leader="dot" w:pos="9016"/>
+            </w:tabs>
+            <w:rPr>
+              <w:rFonts w:eastAsiaTheme="minorEastAsia"/>
+              <w:noProof/>
+              <w:lang w:eastAsia="nl-NL"/>
+            </w:rPr>
+          </w:pPr>
+          <w:hyperlink w:anchor="_Toc119490652" w:history="1">
+            <w:r>
+              <w:rPr>
+                <w:rStyle w:val="Hyperlink"/>
+                <w:noProof/>
+                <w:lang w:eastAsia="nl-NL"/>
+              </w:rPr>
+              <w:t>Wat is mijn cultuur?</w:t>
+            </w:r>
+            <w:r>
+              <w:rPr>
+                <w:noProof/>
+                <w:webHidden/>
+              </w:rPr>
+              <w:tab/>
+            </w:r>
+            <w:r>
+              <w:rPr>
+                <w:noProof/>
+                <w:webHidden/>
+              </w:rPr>
+              <w:fldChar w:fldCharType="begin"/>
+            </w:r>
+            <w:r>
+              <w:rPr>
+                <w:noProof/>
+                <w:webHidden/>
+              </w:rPr>
+              <w:instrText xml:space="preserve"> PAGEREF _Toc119490652 \h </w:instrText>
+            </w:r>
+            <w:r>
+              <w:rPr>
+                <w:noProof/>
+                <w:webHidden/>
+              </w:rPr>
+            </w:r>
+            <w:r>
+              <w:rPr>
+                <w:noProof/>
+                <w:webHidden/>
+              </w:rPr>
+              <w:fldChar w:fldCharType="separate"/>
+            </w:r>
+            <w:r>
+              <w:rPr>
+                <w:noProof/>
+                <w:webHidden/>
+              </w:rPr>
+              <w:t>9</w:t>
+            </w:r>
+            <w:r>
+              <w:rPr>
+                <w:noProof/>
+                <w:webHidden/>
+              </w:rPr>
+              <w:fldChar w:fldCharType="end"/>
+            </w:r>
+          </w:hyperlink>
+        </w:p>
+        <w:p>
+          <w:pPr>
+            <w:pStyle w:val="Inhopg2"/>
+            <w:tabs>
+              <w:tab w:val="right" w:leader="dot" w:pos="9016"/>
+            </w:tabs>
+            <w:rPr>
+              <w:rFonts w:eastAsiaTheme="minorEastAsia"/>
+              <w:noProof/>
+              <w:lang w:eastAsia="nl-NL"/>
+            </w:rPr>
+          </w:pPr>
+          <w:hyperlink w:anchor="_Toc119490653" w:history="1">
+            <w:r>
+              <w:rPr>
+                <w:rStyle w:val="Hyperlink"/>
+                <w:noProof/>
                 <w:lang w:val="en-NL"/>
               </w:rPr>
-              <w:t>8.</w:t>
+              <w:t>6. Requirements a</w:t>
+            </w:r>
+            <w:r>
+              <w:rPr>
+                <w:rStyle w:val="Hyperlink"/>
+                <w:noProof/>
+                <w:lang w:val="en-NL"/>
+              </w:rPr>
+              <w:t>n</w:t>
+            </w:r>
+            <w:r>
+              <w:rPr>
+                <w:rStyle w:val="Hyperlink"/>
+                <w:noProof/>
+                <w:lang w:val="en-NL"/>
+              </w:rPr>
+              <w:t>d design</w:t>
             </w:r>
             <w:r>
               <w:rPr>
@@ -2969,7 +3175,7 @@
                 <w:noProof/>
                 <w:webHidden/>
               </w:rPr>
-              <w:instrText xml:space="preserve"> PAGEREF _Toc118716300 \h </w:instrText>
+              <w:instrText xml:space="preserve"> PAGEREF _Toc119490653 \h </w:instrText>
             </w:r>
             <w:r>
               <w:rPr>
@@ -2989,7 +3195,149 @@
                 <w:noProof/>
                 <w:webHidden/>
               </w:rPr>
-              <w:t>13</w:t>
+              <w:t>11</w:t>
+            </w:r>
+            <w:r>
+              <w:rPr>
+                <w:noProof/>
+                <w:webHidden/>
+              </w:rPr>
+              <w:fldChar w:fldCharType="end"/>
+            </w:r>
+          </w:hyperlink>
+        </w:p>
+        <w:p>
+          <w:pPr>
+            <w:pStyle w:val="Inhopg2"/>
+            <w:tabs>
+              <w:tab w:val="right" w:leader="dot" w:pos="9016"/>
+            </w:tabs>
+            <w:rPr>
+              <w:rFonts w:eastAsiaTheme="minorEastAsia"/>
+              <w:noProof/>
+              <w:lang w:eastAsia="nl-NL"/>
+            </w:rPr>
+          </w:pPr>
+          <w:hyperlink w:anchor="_Toc119490654" w:history="1">
+            <w:r>
+              <w:rPr>
+                <w:rStyle w:val="Hyperlink"/>
+                <w:noProof/>
+                <w:lang w:val="en-NL"/>
+              </w:rPr>
+              <w:t>7. Business processes</w:t>
+            </w:r>
+            <w:r>
+              <w:rPr>
+                <w:noProof/>
+                <w:webHidden/>
+              </w:rPr>
+              <w:tab/>
+            </w:r>
+            <w:r>
+              <w:rPr>
+                <w:noProof/>
+                <w:webHidden/>
+              </w:rPr>
+              <w:fldChar w:fldCharType="begin"/>
+            </w:r>
+            <w:r>
+              <w:rPr>
+                <w:noProof/>
+                <w:webHidden/>
+              </w:rPr>
+              <w:instrText xml:space="preserve"> PAGEREF _Toc119490654 \h </w:instrText>
+            </w:r>
+            <w:r>
+              <w:rPr>
+                <w:noProof/>
+                <w:webHidden/>
+              </w:rPr>
+            </w:r>
+            <w:r>
+              <w:rPr>
+                <w:noProof/>
+                <w:webHidden/>
+              </w:rPr>
+              <w:fldChar w:fldCharType="separate"/>
+            </w:r>
+            <w:r>
+              <w:rPr>
+                <w:noProof/>
+                <w:webHidden/>
+              </w:rPr>
+              <w:t>12</w:t>
+            </w:r>
+            <w:r>
+              <w:rPr>
+                <w:noProof/>
+                <w:webHidden/>
+              </w:rPr>
+              <w:fldChar w:fldCharType="end"/>
+            </w:r>
+          </w:hyperlink>
+        </w:p>
+        <w:p>
+          <w:pPr>
+            <w:pStyle w:val="Inhopg2"/>
+            <w:tabs>
+              <w:tab w:val="right" w:leader="dot" w:pos="9016"/>
+            </w:tabs>
+            <w:rPr>
+              <w:rFonts w:eastAsiaTheme="minorEastAsia"/>
+              <w:noProof/>
+              <w:lang w:eastAsia="nl-NL"/>
+            </w:rPr>
+          </w:pPr>
+          <w:hyperlink w:anchor="_Toc119490655" w:history="1">
+            <w:r>
+              <w:rPr>
+                <w:rStyle w:val="Hyperlink"/>
+                <w:noProof/>
+                <w:lang w:val="en-NL"/>
+              </w:rPr>
+              <w:t>8. Professional</w:t>
+            </w:r>
+            <w:r>
+              <w:rPr>
+                <w:noProof/>
+                <w:webHidden/>
+              </w:rPr>
+              <w:tab/>
+            </w:r>
+            <w:r>
+              <w:rPr>
+                <w:noProof/>
+                <w:webHidden/>
+              </w:rPr>
+              <w:fldChar w:fldCharType="begin"/>
+            </w:r>
+            <w:r>
+              <w:rPr>
+                <w:noProof/>
+                <w:webHidden/>
+              </w:rPr>
+              <w:instrText xml:space="preserve"> PAGEREF _Toc119490655 \h </w:instrText>
+            </w:r>
+            <w:r>
+              <w:rPr>
+                <w:noProof/>
+                <w:webHidden/>
+              </w:rPr>
+            </w:r>
+            <w:r>
+              <w:rPr>
+                <w:noProof/>
+                <w:webHidden/>
+              </w:rPr>
+              <w:fldChar w:fldCharType="separate"/>
+            </w:r>
+            <w:r>
+              <w:rPr>
+                <w:noProof/>
+                <w:webHidden/>
+              </w:rPr>
+              <w:t>14</w:t>
             </w:r>
             <w:r>
               <w:rPr>
@@ -3019,12 +3367,12 @@
     </w:p>
     <w:p>
       <w:pPr>
-        <w:pStyle w:val="Heading1"/>
-        <w:rPr>
-          <w:lang w:val="en-NL"/>
-        </w:rPr>
-      </w:pPr>
-      <w:bookmarkStart w:id="0" w:name="_Toc118716275"/>
+        <w:pStyle w:val="Kop1"/>
+        <w:rPr>
+          <w:lang w:val="en-NL"/>
+        </w:rPr>
+      </w:pPr>
+      <w:bookmarkStart w:id="0" w:name="_Toc119490625"/>
       <w:proofErr w:type="spellStart"/>
       <w:r>
         <w:rPr>
@@ -3052,13 +3400,13 @@
     </w:p>
     <w:p>
       <w:pPr>
-        <w:pStyle w:val="Heading2"/>
+        <w:pStyle w:val="Kop2"/>
         <w:rPr>
           <w:lang w:val="en-NL"/>
         </w:rPr>
       </w:pPr>
       <w:bookmarkStart w:id="1" w:name="_1._Web_application"/>
-      <w:bookmarkStart w:id="2" w:name="_Toc118716276"/>
+      <w:bookmarkStart w:id="2" w:name="_Toc119490626"/>
       <w:bookmarkEnd w:id="1"/>
       <w:r>
         <w:rPr>
@@ -3076,7 +3424,7 @@
       </w:pPr>
       <w:r>
         <w:rPr>
-          <w:rStyle w:val="Emphasis"/>
+          <w:rStyle w:val="Nadruk"/>
           <w:rFonts w:ascii="Lato" w:hAnsi="Lato"/>
           <w:b/>
           <w:bCs/>
@@ -3147,21 +3495,21 @@
     </w:p>
     <w:p>
       <w:pPr>
-        <w:pStyle w:val="Heading2"/>
-        <w:rPr>
-          <w:lang w:val="en-NL"/>
-        </w:rPr>
-      </w:pPr>
-    </w:p>
-    <w:p>
-      <w:pPr>
-        <w:pStyle w:val="Heading2"/>
+        <w:pStyle w:val="Kop2"/>
+        <w:rPr>
+          <w:lang w:val="en-NL"/>
+        </w:rPr>
+      </w:pPr>
+    </w:p>
+    <w:p>
+      <w:pPr>
+        <w:pStyle w:val="Kop2"/>
         <w:rPr>
           <w:lang w:val="en-NL"/>
         </w:rPr>
       </w:pPr>
       <w:bookmarkStart w:id="3" w:name="_2._Software_quality"/>
-      <w:bookmarkStart w:id="4" w:name="_Toc118716277"/>
+      <w:bookmarkStart w:id="4" w:name="_Toc119490627"/>
       <w:bookmarkEnd w:id="3"/>
       <w:r>
         <w:rPr>
@@ -3225,13 +3573,13 @@
     </w:p>
     <w:p>
       <w:pPr>
-        <w:pStyle w:val="Heading2"/>
+        <w:pStyle w:val="Kop2"/>
         <w:rPr>
           <w:lang w:val="en-NL"/>
         </w:rPr>
       </w:pPr>
       <w:bookmarkStart w:id="5" w:name="_3._Agile_method"/>
-      <w:bookmarkStart w:id="6" w:name="_Toc118716278"/>
+      <w:bookmarkStart w:id="6" w:name="_Toc119490628"/>
       <w:bookmarkEnd w:id="5"/>
       <w:r>
         <w:rPr>
@@ -3264,7 +3612,7 @@
     </w:p>
     <w:p>
       <w:pPr>
-        <w:pStyle w:val="Heading2"/>
+        <w:pStyle w:val="Kop2"/>
         <w:rPr>
           <w:rFonts w:ascii="Lato" w:hAnsi="Lato"/>
           <w:b/>
@@ -3277,13 +3625,13 @@
     </w:p>
     <w:p>
       <w:pPr>
-        <w:pStyle w:val="Heading2"/>
+        <w:pStyle w:val="Kop2"/>
         <w:rPr>
           <w:lang w:val="en-NL"/>
         </w:rPr>
       </w:pPr>
       <w:bookmarkStart w:id="7" w:name="_4._CI/CD"/>
-      <w:bookmarkStart w:id="8" w:name="_Toc118716279"/>
+      <w:bookmarkStart w:id="8" w:name="_Toc119490629"/>
       <w:bookmarkEnd w:id="7"/>
       <w:r>
         <w:rPr>
@@ -3328,7 +3676,7 @@
     </w:p>
     <w:p>
       <w:pPr>
-        <w:pStyle w:val="Heading2"/>
+        <w:pStyle w:val="Kop2"/>
         <w:rPr>
           <w:rFonts w:ascii="Lato" w:hAnsi="Lato"/>
           <w:b/>
@@ -3341,13 +3689,13 @@
     </w:p>
     <w:p>
       <w:pPr>
-        <w:pStyle w:val="Heading2"/>
+        <w:pStyle w:val="Kop2"/>
         <w:rPr>
           <w:lang w:val="en-NL"/>
         </w:rPr>
       </w:pPr>
       <w:bookmarkStart w:id="9" w:name="_5._Cultural_differences"/>
-      <w:bookmarkStart w:id="10" w:name="_Toc118716280"/>
+      <w:bookmarkStart w:id="10" w:name="_Toc119490630"/>
       <w:bookmarkEnd w:id="9"/>
       <w:r>
         <w:rPr>
@@ -3427,7 +3775,7 @@
     </w:p>
     <w:p>
       <w:pPr>
-        <w:pStyle w:val="Heading2"/>
+        <w:pStyle w:val="Kop2"/>
         <w:rPr>
           <w:rFonts w:ascii="Lato" w:hAnsi="Lato"/>
           <w:b/>
@@ -3440,13 +3788,13 @@
     </w:p>
     <w:p>
       <w:pPr>
-        <w:pStyle w:val="Heading2"/>
+        <w:pStyle w:val="Kop2"/>
         <w:rPr>
           <w:lang w:val="en-NL"/>
         </w:rPr>
       </w:pPr>
       <w:bookmarkStart w:id="11" w:name="_6._Requirements_and"/>
-      <w:bookmarkStart w:id="12" w:name="_Toc118716281"/>
+      <w:bookmarkStart w:id="12" w:name="_Toc119490631"/>
       <w:bookmarkEnd w:id="11"/>
       <w:r>
         <w:rPr>
@@ -3515,13 +3863,13 @@
     </w:p>
     <w:p>
       <w:pPr>
-        <w:pStyle w:val="Heading2"/>
+        <w:pStyle w:val="Kop2"/>
         <w:rPr>
           <w:lang w:val="en-NL"/>
         </w:rPr>
       </w:pPr>
       <w:bookmarkStart w:id="13" w:name="_7._Business_processes"/>
-      <w:bookmarkStart w:id="14" w:name="_Toc118716282"/>
+      <w:bookmarkStart w:id="14" w:name="_Toc119490632"/>
       <w:bookmarkEnd w:id="13"/>
       <w:r>
         <w:rPr>
@@ -3576,7 +3924,7 @@
     </w:p>
     <w:p>
       <w:pPr>
-        <w:pStyle w:val="Heading2"/>
+        <w:pStyle w:val="Kop2"/>
         <w:rPr>
           <w:rFonts w:ascii="Lato" w:hAnsi="Lato"/>
           <w:b/>
@@ -3589,13 +3937,13 @@
     </w:p>
     <w:p>
       <w:pPr>
-        <w:pStyle w:val="Heading2"/>
+        <w:pStyle w:val="Kop2"/>
         <w:rPr>
           <w:lang w:val="en-NL"/>
         </w:rPr>
       </w:pPr>
       <w:bookmarkStart w:id="15" w:name="_8._Professional"/>
-      <w:bookmarkStart w:id="16" w:name="_Toc118716283"/>
+      <w:bookmarkStart w:id="16" w:name="_Toc119490633"/>
       <w:bookmarkEnd w:id="15"/>
       <w:r>
         <w:rPr>
@@ -3673,54 +4021,44 @@
     </w:p>
     <w:p>
       <w:pPr>
-        <w:pStyle w:val="Heading1"/>
-        <w:rPr>
-          <w:lang w:val="en-US"/>
-        </w:rPr>
-      </w:pPr>
-      <w:bookmarkStart w:id="17" w:name="_Toc118716284"/>
-      <w:proofErr w:type="spellStart"/>
-      <w:r>
-        <w:rPr>
-          <w:lang w:val="en-US"/>
-        </w:rPr>
+        <w:pStyle w:val="Kop1"/>
+      </w:pPr>
+      <w:bookmarkStart w:id="17" w:name="_Toc119490634"/>
+      <w:r>
         <w:lastRenderedPageBreak/>
-        <w:t>Aantonen</w:t>
-      </w:r>
-      <w:proofErr w:type="spellEnd"/>
-      <w:r>
-        <w:rPr>
-          <w:lang w:val="en-US"/>
-        </w:rPr>
-        <w:t xml:space="preserve"> </w:t>
-      </w:r>
-      <w:proofErr w:type="spellStart"/>
-      <w:r>
-        <w:rPr>
-          <w:lang w:val="en-US"/>
-        </w:rPr>
-        <w:t>leerdoelen</w:t>
+        <w:t>Aantonen leerdoelen</w:t>
       </w:r>
       <w:bookmarkEnd w:id="17"/>
-      <w:proofErr w:type="spellEnd"/>
-    </w:p>
-    <w:p>
-      <w:pPr>
-        <w:pStyle w:val="Heading2"/>
+    </w:p>
+    <w:p>
+      <w:pPr>
+        <w:pStyle w:val="Kop2"/>
         <w:rPr>
           <w:rStyle w:val="Hyperlink"/>
         </w:rPr>
       </w:pPr>
       <w:hyperlink w:anchor="_1._Web_application" w:history="1">
-        <w:bookmarkStart w:id="18" w:name="_Toc118716285"/>
+        <w:bookmarkStart w:id="18" w:name="_Toc119490635"/>
         <w:r>
           <w:rPr>
             <w:rStyle w:val="Hyperlink"/>
           </w:rPr>
           <w:t>1.</w:t>
         </w:r>
-        <w:bookmarkEnd w:id="18"/>
       </w:hyperlink>
+      <w:r>
+        <w:rPr>
+          <w:rStyle w:val="Hyperlink"/>
+        </w:rPr>
+        <w:t xml:space="preserve"> </w:t>
+      </w:r>
+      <w:r>
+        <w:rPr>
+          <w:rStyle w:val="Hyperlink"/>
+        </w:rPr>
+        <w:t>Web application</w:t>
+      </w:r>
+      <w:bookmarkEnd w:id="18"/>
     </w:p>
     <w:p>
       <w:r>
@@ -3845,7 +4183,7 @@
     </w:p>
     <w:p>
       <w:pPr>
-        <w:pStyle w:val="Caption"/>
+        <w:pStyle w:val="Bijschrift"/>
       </w:pPr>
       <w:r>
         <w:t>Wireframe front page</w:t>
@@ -3941,7 +4279,7 @@
     </w:p>
     <w:p>
       <w:pPr>
-        <w:pStyle w:val="Caption"/>
+        <w:pStyle w:val="Bijschrift"/>
       </w:pPr>
       <w:r>
         <w:t xml:space="preserve">Front page in HTML, CSS </w:t>
@@ -4028,7 +4366,7 @@
     </w:p>
     <w:p>
       <w:pPr>
-        <w:pStyle w:val="Caption"/>
+        <w:pStyle w:val="Bijschrift"/>
       </w:pPr>
       <w:r>
         <w:t>API-data</w:t>
@@ -4043,42 +4381,72 @@
     </w:p>
     <w:p>
       <w:pPr>
-        <w:pStyle w:val="Heading2"/>
-        <w:rPr>
-          <w:lang w:val="en-NL"/>
-        </w:rPr>
-      </w:pPr>
-      <w:hyperlink w:anchor="_2._Software_quality" w:history="1">
-        <w:bookmarkStart w:id="19" w:name="_Toc118716286"/>
-        <w:r>
-          <w:rPr>
-            <w:rStyle w:val="Hyperlink"/>
-            <w:lang w:val="en-NL"/>
-          </w:rPr>
-          <w:t>2.</w:t>
-        </w:r>
-        <w:bookmarkEnd w:id="19"/>
-      </w:hyperlink>
-    </w:p>
-    <w:p>
-      <w:r>
-        <w:t xml:space="preserve">Ik heb om ervoor te zorgen dat er zo weinig mogelijk bugs in zitten een </w:t>
-      </w:r>
-      <w:proofErr w:type="spellStart"/>
-      <w:r>
-        <w:t>static</w:t>
-      </w:r>
-      <w:proofErr w:type="spellEnd"/>
-      <w:r>
-        <w:t xml:space="preserve"> code analysis toegevoegd in mijn CI/CD hiervoor heb ik </w:t>
-      </w:r>
-      <w:proofErr w:type="spellStart"/>
-      <w:r>
-        <w:t>SonarCloud</w:t>
-      </w:r>
-      <w:proofErr w:type="spellEnd"/>
-      <w:r>
-        <w:t xml:space="preserve"> gebruikt. </w:t>
+        <w:pStyle w:val="Kop2"/>
+        <w:rPr>
+          <w:rStyle w:val="Hyperlink"/>
+          <w:lang w:val="en-NL"/>
+        </w:rPr>
+      </w:pPr>
+      <w:r>
+        <w:rPr>
+          <w:lang w:val="en-NL"/>
+        </w:rPr>
+        <w:fldChar w:fldCharType="begin"/>
+      </w:r>
+      <w:r>
+        <w:rPr>
+          <w:lang w:val="en-NL"/>
+        </w:rPr>
+        <w:instrText xml:space="preserve"> HYPERLINK  \l "_2._Software_quality" </w:instrText>
+      </w:r>
+      <w:r>
+        <w:rPr>
+          <w:lang w:val="en-NL"/>
+        </w:rPr>
+      </w:r>
+      <w:r>
+        <w:rPr>
+          <w:lang w:val="en-NL"/>
+        </w:rPr>
+        <w:fldChar w:fldCharType="separate"/>
+      </w:r>
+      <w:bookmarkStart w:id="19" w:name="_Toc119490636"/>
+      <w:r>
+        <w:rPr>
+          <w:rStyle w:val="Hyperlink"/>
+          <w:lang w:val="en-NL"/>
+        </w:rPr>
+        <w:t>2.</w:t>
+      </w:r>
+      <w:r>
+        <w:rPr>
+          <w:rStyle w:val="Hyperlink"/>
+          <w:lang w:val="en-NL"/>
+        </w:rPr>
+        <w:t xml:space="preserve"> </w:t>
+      </w:r>
+      <w:r>
+        <w:rPr>
+          <w:rStyle w:val="Hyperlink"/>
+          <w:lang w:val="en-NL"/>
+        </w:rPr>
+        <w:t>Software quality</w:t>
+      </w:r>
+      <w:bookmarkEnd w:id="19"/>
+    </w:p>
+    <w:p>
+      <w:r>
+        <w:rPr>
+          <w:rFonts w:asciiTheme="majorHAnsi" w:eastAsiaTheme="majorEastAsia" w:hAnsiTheme="majorHAnsi" w:cstheme="majorBidi"/>
+          <w:color w:val="2F5496" w:themeColor="accent1" w:themeShade="BF"/>
+          <w:sz w:val="26"/>
+          <w:szCs w:val="26"/>
+          <w:lang w:val="en-NL"/>
+        </w:rPr>
+        <w:fldChar w:fldCharType="end"/>
+      </w:r>
+      <w:r>
+        <w:t xml:space="preserve">Ik heb om ervoor te zorgen dat er zo weinig mogelijk bugs in zitten een static code analysis toegevoegd in mijn CI/CD hiervoor heb ik SonarCloud gebruikt. </w:t>
       </w:r>
     </w:p>
     <w:p>
@@ -4128,15 +4496,10 @@
     </w:p>
     <w:p>
       <w:pPr>
-        <w:pStyle w:val="Caption"/>
-      </w:pPr>
-      <w:proofErr w:type="spellStart"/>
-      <w:r>
-        <w:t>SonarCloud</w:t>
-      </w:r>
-      <w:proofErr w:type="spellEnd"/>
-      <w:r>
-        <w:t xml:space="preserve"> scanner</w:t>
+        <w:pStyle w:val="Bijschrift"/>
+      </w:pPr>
+      <w:r>
+        <w:t>SonarCloud scanner</w:t>
       </w:r>
     </w:p>
     <w:p>
@@ -4154,33 +4517,52 @@
     </w:p>
     <w:p>
       <w:pPr>
-        <w:pStyle w:val="Heading2"/>
-      </w:pPr>
-      <w:hyperlink w:anchor="_3._Agile_method" w:history="1">
-        <w:bookmarkStart w:id="20" w:name="_Toc118716287"/>
-        <w:r>
-          <w:rPr>
-            <w:rStyle w:val="Hyperlink"/>
-            <w:color w:val="2F5496" w:themeColor="accent1" w:themeShade="BF"/>
-            <w:u w:val="none"/>
-          </w:rPr>
-          <w:t>3.</w:t>
-        </w:r>
-      </w:hyperlink>
-      <w:r>
+        <w:pStyle w:val="Kop2"/>
         <w:rPr>
           <w:rStyle w:val="Hyperlink"/>
+        </w:rPr>
+      </w:pPr>
+      <w:r>
+        <w:lastRenderedPageBreak/>
+        <w:fldChar w:fldCharType="begin"/>
+      </w:r>
+      <w:r>
+        <w:instrText xml:space="preserve"> HYPERLINK  \l "_3._Agile_method" </w:instrText>
+      </w:r>
+      <w:r>
+        <w:fldChar w:fldCharType="separate"/>
+      </w:r>
+      <w:bookmarkStart w:id="20" w:name="_Toc119490637"/>
+      <w:r>
+        <w:rPr>
+          <w:rStyle w:val="Hyperlink"/>
+        </w:rPr>
+        <w:t>3.</w:t>
+      </w:r>
+      <w:r>
+        <w:rPr>
+          <w:rStyle w:val="Hyperlink"/>
+        </w:rPr>
+        <w:t xml:space="preserve"> </w:t>
+      </w:r>
+      <w:r>
+        <w:rPr>
+          <w:rStyle w:val="Hyperlink"/>
+        </w:rPr>
+        <w:t>Agile method</w:t>
+      </w:r>
+      <w:bookmarkEnd w:id="20"/>
+    </w:p>
+    <w:p>
+      <w:r>
+        <w:rPr>
+          <w:rFonts w:asciiTheme="majorHAnsi" w:eastAsiaTheme="majorEastAsia" w:hAnsiTheme="majorHAnsi" w:cstheme="majorBidi"/>
           <w:color w:val="2F5496" w:themeColor="accent1" w:themeShade="BF"/>
-          <w:u w:val="none"/>
-        </w:rPr>
-        <w:t xml:space="preserve"> Agile en </w:t>
-      </w:r>
-      <w:r>
-        <w:t>Scrum</w:t>
-      </w:r>
-      <w:bookmarkEnd w:id="20"/>
-    </w:p>
-    <w:p>
+          <w:sz w:val="26"/>
+          <w:szCs w:val="26"/>
+        </w:rPr>
+        <w:fldChar w:fldCharType="end"/>
+      </w:r>
       <w:r>
         <w:rPr>
           <w:noProof/>
@@ -4224,7 +4606,7 @@
                         <w:txbxContent>
                           <w:p>
                             <w:pPr>
-                              <w:pStyle w:val="Caption"/>
+                              <w:pStyle w:val="Bijschrift"/>
                             </w:pPr>
                             <w:r>
                               <w:t>User story's met story points</w:t>
@@ -4251,7 +4633,7 @@
                   <w:txbxContent>
                     <w:p>
                       <w:pPr>
-                        <w:pStyle w:val="Caption"/>
+                        <w:pStyle w:val="Bijschrift"/>
                       </w:pPr>
                       <w:r>
                         <w:t>User story's met story points</w:t>
@@ -4377,9 +4759,9 @@
     </w:p>
     <w:p>
       <w:pPr>
-        <w:pStyle w:val="Heading3"/>
-      </w:pPr>
-      <w:bookmarkStart w:id="21" w:name="_Toc118716288"/>
+        <w:pStyle w:val="Kop3"/>
+      </w:pPr>
+      <w:bookmarkStart w:id="21" w:name="_Toc119490638"/>
       <w:r>
         <w:t>Sprint planning</w:t>
       </w:r>
@@ -4404,29 +4786,22 @@
     </w:p>
     <w:p>
       <w:pPr>
-        <w:pStyle w:val="Heading3"/>
-        <w:rPr>
-          <w:lang w:val="en-US"/>
-        </w:rPr>
-      </w:pPr>
-      <w:bookmarkStart w:id="22" w:name="_Toc118716289"/>
-      <w:r>
-        <w:rPr>
-          <w:lang w:val="en-US"/>
-        </w:rPr>
-        <w:t>Daily stand-up</w:t>
-      </w:r>
-      <w:r>
-        <w:rPr>
-          <w:lang w:val="en-US"/>
-        </w:rPr>
-        <w:t xml:space="preserve"> / stand</w:t>
-      </w:r>
-      <w:r>
-        <w:rPr>
-          <w:lang w:val="en-US"/>
-        </w:rPr>
-        <w:t>-down</w:t>
+        <w:pStyle w:val="Kop3"/>
+      </w:pPr>
+      <w:bookmarkStart w:id="22" w:name="_Toc119490639"/>
+      <w:r>
+        <w:t>Daily stand-</w:t>
+      </w:r>
+      <w:proofErr w:type="gramStart"/>
+      <w:r>
+        <w:t>up</w:t>
+      </w:r>
+      <w:r>
+        <w:t xml:space="preserve"> /</w:t>
+      </w:r>
+      <w:proofErr w:type="gramEnd"/>
+      <w:r>
+        <w:t xml:space="preserve"> stand-down</w:t>
       </w:r>
       <w:bookmarkEnd w:id="22"/>
     </w:p>
@@ -4455,9 +4830,9 @@
     </w:p>
     <w:p>
       <w:pPr>
-        <w:pStyle w:val="Heading3"/>
-      </w:pPr>
-      <w:bookmarkStart w:id="23" w:name="_Toc118716290"/>
+        <w:pStyle w:val="Kop3"/>
+      </w:pPr>
+      <w:bookmarkStart w:id="23" w:name="_Toc119490640"/>
       <w:r>
         <w:t>Sprint review</w:t>
       </w:r>
@@ -4479,9 +4854,9 @@
     </w:p>
     <w:p>
       <w:pPr>
-        <w:pStyle w:val="Heading3"/>
-      </w:pPr>
-      <w:bookmarkStart w:id="24" w:name="_Toc118716291"/>
+        <w:pStyle w:val="Kop3"/>
+      </w:pPr>
+      <w:bookmarkStart w:id="24" w:name="_Toc119490641"/>
       <w:r>
         <w:t>Sprint retrospective</w:t>
       </w:r>
@@ -4522,23 +4897,84 @@
     </w:p>
     <w:p>
       <w:pPr>
-        <w:pStyle w:val="Heading2"/>
+        <w:pStyle w:val="Kop2"/>
         <w:rPr>
           <w:rStyle w:val="Hyperlink"/>
           <w:lang w:val="en-NL"/>
         </w:rPr>
       </w:pPr>
-      <w:hyperlink w:anchor="_4._CI/CD" w:history="1">
-        <w:bookmarkStart w:id="25" w:name="_Toc118716292"/>
-        <w:r>
-          <w:rPr>
-            <w:rStyle w:val="Hyperlink"/>
-            <w:lang w:val="en-NL"/>
-          </w:rPr>
-          <w:t>4.</w:t>
-        </w:r>
-        <w:bookmarkEnd w:id="25"/>
-      </w:hyperlink>
+      <w:r>
+        <w:rPr>
+          <w:lang w:val="en-NL"/>
+        </w:rPr>
+        <w:fldChar w:fldCharType="begin"/>
+      </w:r>
+      <w:r>
+        <w:rPr>
+          <w:lang w:val="en-NL"/>
+        </w:rPr>
+        <w:instrText xml:space="preserve"> HYPERLINK  \l "_4._CI/CD" </w:instrText>
+      </w:r>
+      <w:r>
+        <w:rPr>
+          <w:lang w:val="en-NL"/>
+        </w:rPr>
+      </w:r>
+      <w:r>
+        <w:rPr>
+          <w:lang w:val="en-NL"/>
+        </w:rPr>
+        <w:fldChar w:fldCharType="separate"/>
+      </w:r>
+      <w:bookmarkStart w:id="25" w:name="_Toc119490642"/>
+      <w:r>
+        <w:rPr>
+          <w:rStyle w:val="Hyperlink"/>
+          <w:lang w:val="en-NL"/>
+        </w:rPr>
+        <w:t>4</w:t>
+      </w:r>
+      <w:r>
+        <w:rPr>
+          <w:rStyle w:val="Hyperlink"/>
+          <w:lang w:val="en-NL"/>
+        </w:rPr>
+        <w:t>.</w:t>
+      </w:r>
+      <w:r>
+        <w:rPr>
+          <w:rStyle w:val="Hyperlink"/>
+          <w:lang w:val="en-NL"/>
+        </w:rPr>
+        <w:t xml:space="preserve"> </w:t>
+      </w:r>
+      <w:r>
+        <w:rPr>
+          <w:rStyle w:val="Hyperlink"/>
+          <w:lang w:val="en-NL"/>
+        </w:rPr>
+        <w:t>CI/CD</w:t>
+      </w:r>
+      <w:bookmarkEnd w:id="25"/>
+    </w:p>
+    <w:p>
+      <w:pPr>
+        <w:pStyle w:val="Kop3"/>
+      </w:pPr>
+      <w:r>
+        <w:rPr>
+          <w:color w:val="2F5496" w:themeColor="accent1" w:themeShade="BF"/>
+          <w:sz w:val="26"/>
+          <w:szCs w:val="26"/>
+          <w:lang w:val="en-NL"/>
+        </w:rPr>
+        <w:fldChar w:fldCharType="end"/>
+      </w:r>
+      <w:bookmarkStart w:id="26" w:name="_Toc119490643"/>
+      <w:r>
+        <w:t>Builden en testen</w:t>
+      </w:r>
+      <w:bookmarkEnd w:id="26"/>
     </w:p>
     <w:p>
       <w:r>
@@ -4549,41 +4985,72 @@
           <w:rPr>
             <w:rStyle w:val="Hyperlink"/>
           </w:rPr>
-          <w:t>tutorial</w:t>
+          <w:t>tuto</w:t>
+        </w:r>
+        <w:r>
+          <w:rPr>
+            <w:rStyle w:val="Hyperlink"/>
+          </w:rPr>
+          <w:t>r</w:t>
+        </w:r>
+        <w:r>
+          <w:rPr>
+            <w:rStyle w:val="Hyperlink"/>
+          </w:rPr>
+          <w:t>ial</w:t>
         </w:r>
       </w:hyperlink>
       <w:r>
-        <w:t xml:space="preserve">. Ik heb hier met mee gevolgd en had uiteindelijk een CI die het project deed builden en testen. Aangezien deze tests nu nog leeg zijn liet hij dit slagen. Nadat ik dit werkend heb ben ik begonnen met het toevoegen van </w:t>
-      </w:r>
-      <w:proofErr w:type="spellStart"/>
-      <w:r>
-        <w:t>SonarCloud</w:t>
-      </w:r>
-      <w:proofErr w:type="spellEnd"/>
-      <w:r>
-        <w:t xml:space="preserve"> (een </w:t>
-      </w:r>
-      <w:proofErr w:type="spellStart"/>
-      <w:r>
-        <w:t>static</w:t>
-      </w:r>
-      <w:proofErr w:type="spellEnd"/>
-      <w:r>
-        <w:t xml:space="preserve"> code analyse tool).</w:t>
-      </w:r>
-    </w:p>
-    <w:p>
-      <w:pPr>
-        <w:keepNext/>
-      </w:pPr>
+        <w:t>. Ik heb hier met mee gevolgd en had uiteindelijk een CI die het project deed builden en testen. Aangezien deze tests nu nog leeg zijn liet hij dit slagen.</w:t>
+      </w:r>
+      <w:r>
+        <w:t xml:space="preserve"> Hierna heb ik een aantal tests geschreven zodat ik kon valideren of het ook echt werkte</w:t>
+      </w:r>
+      <w:r>
+        <w:t xml:space="preserve"> dit gebeurt op elke branch aangezien je het overal nodig hebt</w:t>
+      </w:r>
+      <w:r>
+        <w:t>.</w:t>
+      </w:r>
+      <w:r>
+        <w:t xml:space="preserve"> </w:t>
+      </w:r>
+    </w:p>
+    <w:p>
+      <w:pPr>
+        <w:pStyle w:val="Kop3"/>
+      </w:pPr>
+      <w:bookmarkStart w:id="27" w:name="_Toc119490644"/>
+      <w:r>
+        <w:t>Quality check</w:t>
+      </w:r>
+      <w:bookmarkEnd w:id="27"/>
+    </w:p>
+    <w:p>
       <w:r>
         <w:rPr>
           <w:noProof/>
         </w:rPr>
         <w:drawing>
-          <wp:inline distT="0" distB="0" distL="0" distR="0" wp14:anchorId="0AA7F2F0" wp14:editId="45A02600">
-            <wp:extent cx="5731510" cy="2075180"/>
-            <wp:effectExtent l="0" t="0" r="2540" b="1270"/>
+          <wp:anchor distT="0" distB="0" distL="114300" distR="114300" simplePos="0" relativeHeight="251670528" behindDoc="1" locked="0" layoutInCell="1" allowOverlap="1" wp14:anchorId="0AA7F2F0" wp14:editId="10DB0DD8">
+            <wp:simplePos x="0" y="0"/>
+            <wp:positionH relativeFrom="margin">
+              <wp:posOffset>2540635</wp:posOffset>
+            </wp:positionH>
+            <wp:positionV relativeFrom="paragraph">
+              <wp:posOffset>70485</wp:posOffset>
+            </wp:positionV>
+            <wp:extent cx="3133725" cy="1134110"/>
+            <wp:effectExtent l="0" t="0" r="9525" b="8890"/>
+            <wp:wrapTight wrapText="bothSides">
+              <wp:wrapPolygon edited="0">
+                <wp:start x="0" y="0"/>
+                <wp:lineTo x="0" y="21406"/>
+                <wp:lineTo x="21534" y="21406"/>
+                <wp:lineTo x="21534" y="0"/>
+                <wp:lineTo x="0" y="0"/>
+              </wp:wrapPolygon>
+            </wp:wrapTight>
             <wp:docPr id="16" name="Picture 16" descr="Graphical user interface&#10;&#10;Description automatically generated"/>
             <wp:cNvGraphicFramePr>
               <a:graphicFrameLocks xmlns:a="http://schemas.openxmlformats.org/drawingml/2006/main" noChangeAspect="1"/>
@@ -4596,7 +5063,13 @@
                     <pic:cNvPicPr/>
                   </pic:nvPicPr>
                   <pic:blipFill>
-                    <a:blip r:embed="rId20"/>
+                    <a:blip r:embed="rId20" cstate="print">
+                      <a:extLst>
+                        <a:ext uri="{28A0092B-C50C-407E-A947-70E740481C1C}">
+                          <a14:useLocalDpi xmlns:a14="http://schemas.microsoft.com/office/drawing/2010/main" val="0"/>
+                        </a:ext>
+                      </a:extLst>
+                    </a:blip>
                     <a:stretch>
                       <a:fillRect/>
                     </a:stretch>
@@ -4604,7 +5077,229 @@
                   <pic:spPr>
                     <a:xfrm>
                       <a:off x="0" y="0"/>
-                      <a:ext cx="5731510" cy="2075180"/>
+                      <a:ext cx="3133725" cy="1134110"/>
+                    </a:xfrm>
+                    <a:prstGeom prst="rect">
+                      <a:avLst/>
+                    </a:prstGeom>
+                  </pic:spPr>
+                </pic:pic>
+              </a:graphicData>
+            </a:graphic>
+          </wp:anchor>
+        </w:drawing>
+      </w:r>
+      <w:r>
+        <w:rPr>
+          <w:noProof/>
+        </w:rPr>
+        <mc:AlternateContent>
+          <mc:Choice Requires="wps">
+            <w:drawing>
+              <wp:anchor distT="0" distB="0" distL="114300" distR="114300" simplePos="0" relativeHeight="251672576" behindDoc="1" locked="0" layoutInCell="1" allowOverlap="1" wp14:anchorId="48EC7F02" wp14:editId="239B1E03">
+                <wp:simplePos x="0" y="0"/>
+                <wp:positionH relativeFrom="column">
+                  <wp:posOffset>2540635</wp:posOffset>
+                </wp:positionH>
+                <wp:positionV relativeFrom="paragraph">
+                  <wp:posOffset>1261745</wp:posOffset>
+                </wp:positionV>
+                <wp:extent cx="3133725" cy="635"/>
+                <wp:effectExtent l="0" t="0" r="9525" b="0"/>
+                <wp:wrapTight wrapText="bothSides">
+                  <wp:wrapPolygon edited="0">
+                    <wp:start x="0" y="0"/>
+                    <wp:lineTo x="0" y="20057"/>
+                    <wp:lineTo x="21534" y="20057"/>
+                    <wp:lineTo x="21534" y="0"/>
+                    <wp:lineTo x="0" y="0"/>
+                  </wp:wrapPolygon>
+                </wp:wrapTight>
+                <wp:docPr id="13" name="Tekstvak 13"/>
+                <wp:cNvGraphicFramePr/>
+                <a:graphic xmlns:a="http://schemas.openxmlformats.org/drawingml/2006/main">
+                  <a:graphicData uri="http://schemas.microsoft.com/office/word/2010/wordprocessingShape">
+                    <wps:wsp>
+                      <wps:cNvSpPr txBox="1"/>
+                      <wps:spPr>
+                        <a:xfrm>
+                          <a:off x="0" y="0"/>
+                          <a:ext cx="3133725" cy="635"/>
+                        </a:xfrm>
+                        <a:prstGeom prst="rect">
+                          <a:avLst/>
+                        </a:prstGeom>
+                        <a:solidFill>
+                          <a:prstClr val="white"/>
+                        </a:solidFill>
+                        <a:ln>
+                          <a:noFill/>
+                        </a:ln>
+                      </wps:spPr>
+                      <wps:txbx>
+                        <w:txbxContent>
+                          <w:p>
+                            <w:pPr>
+                              <w:pStyle w:val="Bijschrift"/>
+                              <w:rPr>
+                                <w:noProof/>
+                              </w:rPr>
+                            </w:pPr>
+                            <w:r>
+                              <w:t>CI/CD</w:t>
+                            </w:r>
+                          </w:p>
+                        </w:txbxContent>
+                      </wps:txbx>
+                      <wps:bodyPr rot="0" spcFirstLastPara="0" vertOverflow="overflow" horzOverflow="overflow" vert="horz" wrap="square" lIns="0" tIns="0" rIns="0" bIns="0" numCol="1" spcCol="0" rtlCol="0" fromWordArt="0" anchor="t" anchorCtr="0" forceAA="0" compatLnSpc="1">
+                        <a:prstTxWarp prst="textNoShape">
+                          <a:avLst/>
+                        </a:prstTxWarp>
+                        <a:spAutoFit/>
+                      </wps:bodyPr>
+                    </wps:wsp>
+                  </a:graphicData>
+                </a:graphic>
+              </wp:anchor>
+            </w:drawing>
+          </mc:Choice>
+          <mc:Fallback>
+            <w:pict>
+              <v:shape w14:anchorId="48EC7F02" id="Tekstvak 13" o:spid="_x0000_s1030" type="#_x0000_t202" style="position:absolute;margin-left:200.05pt;margin-top:99.35pt;width:246.75pt;height:.05pt;z-index:-251643904;visibility:visible;mso-wrap-style:square;mso-wrap-distance-left:9pt;mso-wrap-distance-top:0;mso-wrap-distance-right:9pt;mso-wrap-distance-bottom:0;mso-position-horizontal:absolute;mso-position-horizontal-relative:text;mso-position-vertical:absolute;mso-position-vertical-relative:text;v-text-anchor:top" o:gfxdata="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" stroked="f">
+                <v:textbox style="mso-fit-shape-to-text:t" inset="0,0,0,0">
+                  <w:txbxContent>
+                    <w:p>
+                      <w:pPr>
+                        <w:pStyle w:val="Bijschrift"/>
+                        <w:rPr>
+                          <w:noProof/>
+                        </w:rPr>
+                      </w:pPr>
+                      <w:r>
+                        <w:t>CI/CD</w:t>
+                      </w:r>
+                    </w:p>
+                  </w:txbxContent>
+                </v:textbox>
+                <w10:wrap type="tight"/>
+              </v:shape>
+            </w:pict>
+          </mc:Fallback>
+        </mc:AlternateContent>
+      </w:r>
+      <w:r>
+        <w:t>Nadat ik dit werkend heb ben ik begonnen met het toevoegen van SonarCloud (een static code analyse tool)</w:t>
+      </w:r>
+      <w:r>
+        <w:t>. Ik heb deze tool toegevoegd in de CI zodat elke keer wanneer ik een push maak naar mijn code dit gescand wordt op bijvoorbeeld sensitieve data zoals een connection string</w:t>
+      </w:r>
+      <w:r>
+        <w:t xml:space="preserve"> </w:t>
+      </w:r>
+      <w:r>
+        <w:t>dit gebeurt op elke branch aangezien je het overal nodig hebt</w:t>
+      </w:r>
+      <w:r>
+        <w:t>.</w:t>
+      </w:r>
+    </w:p>
+    <w:p>
+      <w:pPr>
+        <w:pStyle w:val="Kop3"/>
+      </w:pPr>
+      <w:bookmarkStart w:id="28" w:name="_Toc119490645"/>
+      <w:r>
+        <w:t>Docker hub</w:t>
+      </w:r>
+      <w:bookmarkEnd w:id="28"/>
+    </w:p>
+    <w:p>
+      <w:r>
+        <w:t xml:space="preserve">Hierna ben ik gaan kijken hoe ik mijn container image op een push naar Docker hub kon pushen. Dit heb ik gedaan aan de hand van de </w:t>
+      </w:r>
+      <w:hyperlink r:id="rId21" w:history="1">
+        <w:r>
+          <w:rPr>
+            <w:rStyle w:val="Hyperlink"/>
+          </w:rPr>
+          <w:t>documentatie van Docker</w:t>
+        </w:r>
+      </w:hyperlink>
+      <w:r>
+        <w:t>.</w:t>
+      </w:r>
+      <w:r>
+        <w:t xml:space="preserve"> Wanneer er naar de “Main” of “</w:t>
+      </w:r>
+      <w:proofErr w:type="spellStart"/>
+      <w:r>
+        <w:t>Dev</w:t>
+      </w:r>
+      <w:proofErr w:type="spellEnd"/>
+      <w:r>
+        <w:t>” branch wordt gepusht wordt de Docker image naar Docker hub gepusht</w:t>
+      </w:r>
+      <w:r>
+        <w:t>.</w:t>
+      </w:r>
+    </w:p>
+    <w:p>
+      <w:pPr>
+        <w:pStyle w:val="Kop3"/>
+      </w:pPr>
+      <w:bookmarkStart w:id="29" w:name="_Toc119490646"/>
+      <w:r>
+        <w:t>Leesbaarheid</w:t>
+      </w:r>
+      <w:bookmarkEnd w:id="29"/>
+    </w:p>
+    <w:p>
+      <w:r>
+        <w:t>Na het maken van d</w:t>
+      </w:r>
+      <w:r>
+        <w:t>it stuk CI ben ik gaan kijken hoe ik dit overzichtelijk kon maken dat bijvoorbeeld een taak niet afhankelijk was van een andere taak</w:t>
+      </w:r>
+      <w:r>
+        <w:t xml:space="preserve"> en dat het leesbaarder werd in plaats van alles in een bestand</w:t>
+      </w:r>
+      <w:r>
+        <w:t xml:space="preserve">. Ik heb dit gedaan door de workflow bestanden op te delen in eigen bestanden. Zo heb ik </w:t>
+      </w:r>
+      <w:r>
+        <w:t>een workflow gemaakt voor het builden en testen, de Sonar Cloud scan en voor de image te pushen naar github.</w:t>
+      </w:r>
+      <w:r>
+        <w:t xml:space="preserve"> </w:t>
+      </w:r>
+    </w:p>
+    <w:p>
+      <w:r>
+        <w:drawing>
+          <wp:inline distT="0" distB="0" distL="0" distR="0" wp14:anchorId="6FE76A87" wp14:editId="5D714A01">
+            <wp:extent cx="5731510" cy="1010285"/>
+            <wp:effectExtent l="0" t="0" r="2540" b="0"/>
+            <wp:docPr id="14" name="Afbeelding 14"/>
+            <wp:cNvGraphicFramePr>
+              <a:graphicFrameLocks xmlns:a="http://schemas.openxmlformats.org/drawingml/2006/main" noChangeAspect="1"/>
+            </wp:cNvGraphicFramePr>
+            <a:graphic xmlns:a="http://schemas.openxmlformats.org/drawingml/2006/main">
+              <a:graphicData uri="http://schemas.openxmlformats.org/drawingml/2006/picture">
+                <pic:pic xmlns:pic="http://schemas.openxmlformats.org/drawingml/2006/picture">
+                  <pic:nvPicPr>
+                    <pic:cNvPr id="1" name=""/>
+                    <pic:cNvPicPr/>
+                  </pic:nvPicPr>
+                  <pic:blipFill>
+                    <a:blip r:embed="rId22"/>
+                    <a:stretch>
+                      <a:fillRect/>
+                    </a:stretch>
+                  </pic:blipFill>
+                  <pic:spPr>
+                    <a:xfrm>
+                      <a:off x="0" y="0"/>
+                      <a:ext cx="5731510" cy="1010285"/>
                     </a:xfrm>
                     <a:prstGeom prst="rect">
                       <a:avLst/>
@@ -4619,18 +5314,13 @@
     </w:p>
     <w:p>
       <w:pPr>
-        <w:pStyle w:val="Caption"/>
-      </w:pPr>
-      <w:r>
-        <w:t>CI/CD (GitHub actions)</w:t>
-      </w:r>
-    </w:p>
-    <w:p>
-      <w:pPr>
-        <w:rPr>
-          <w:lang w:val="en-NL"/>
-        </w:rPr>
-      </w:pPr>
+        <w:pStyle w:val="Kop3"/>
+      </w:pPr>
+      <w:bookmarkStart w:id="30" w:name="_Toc119490647"/>
+      <w:r>
+        <w:t>Azure</w:t>
+      </w:r>
+      <w:bookmarkEnd w:id="30"/>
     </w:p>
     <w:p>
       <w:pPr>
@@ -4642,29 +5332,79 @@
         </w:rPr>
       </w:pPr>
       <w:r>
+        <w:t xml:space="preserve">Nadat ik de CI had staan wou ik ervoor zorgen dat mijn website naar een live server gepusht wordt elke keer dat er maar de “Main” branch wordt gepusht. Ik ben eerst gaan kijken naar een aantal opties waar ik de server op kon hosten. Ik heb gekeken naar Heroku, Digital Ocean en Azure. De eerste twee opties vielen al af aangezien ik hier geld voor uit moest geven en/of mijn creditcard informatie moest invullen dus heb ik gekozen voor het gebruik van Microsoft Azure aangezien we hier $100 per jaar ontvangen. Ik ben naar een aantal opties gaan kijken hoe we onze code via de Docker image op Azure konden zetten en ben uiteindelijk uitgekomen op </w:t>
+      </w:r>
+      <w:hyperlink r:id="rId23" w:history="1">
+        <w:r>
+          <w:rPr>
+            <w:rStyle w:val="Hyperlink"/>
+          </w:rPr>
+          <w:t>deze tutorial</w:t>
+        </w:r>
+      </w:hyperlink>
+      <w:r>
+        <w:t xml:space="preserve">. Ik heb deze tutorial gevolg voor het opzetten van </w:t>
+      </w:r>
+      <w:r>
+        <w:t xml:space="preserve">de server en de container registry allen deze tutorial had niet het github actions stuk wat ik nodig had om het te pushen op push naar de “main” branch dus ben ik verder gaan zoeken en heb ik </w:t>
+      </w:r>
+      <w:hyperlink r:id="rId24" w:history="1">
+        <w:r>
+          <w:rPr>
+            <w:rStyle w:val="Hyperlink"/>
+          </w:rPr>
+          <w:t>deze tutorial</w:t>
+        </w:r>
+      </w:hyperlink>
+      <w:r>
+        <w:t xml:space="preserve"> gevolgd met aanpassing naar mijn eigen wensen. Dit </w:t>
+      </w:r>
+      <w:r>
+        <w:lastRenderedPageBreak/>
+        <w:t>zorgde er voor dat elke keer data er naar de “Main” branch wordt gepusht wordt de Docker image naar de Azure registry gepusht en vervolgens ziet de server dit en wordt de image gebuild op de server</w:t>
+      </w:r>
+      <w:r>
+        <w:t xml:space="preserve"> waardoor de server live staat</w:t>
+      </w:r>
+      <w:r>
+        <w:t xml:space="preserve"> en ik CD heb toegepast.</w:t>
+      </w:r>
+      <w:r>
         <w:br w:type="page"/>
       </w:r>
     </w:p>
     <w:p>
       <w:pPr>
-        <w:pStyle w:val="Heading2"/>
+        <w:pStyle w:val="Kop2"/>
         <w:rPr>
           <w:rStyle w:val="Hyperlink"/>
-          <w:color w:val="1F3763" w:themeColor="accent1" w:themeShade="7F"/>
-          <w:u w:val="none"/>
-        </w:rPr>
-      </w:pPr>
-      <w:r>
+        </w:rPr>
+      </w:pPr>
+      <w:r>
+        <w:rPr>
+          <w:lang w:val="en-NL"/>
+        </w:rPr>
         <w:lastRenderedPageBreak/>
         <w:fldChar w:fldCharType="begin"/>
       </w:r>
       <w:r>
-        <w:instrText xml:space="preserve"> HYPERLINK \l "_5._Cultural_differences" </w:instrText>
-      </w:r>
-      <w:r>
+        <w:rPr>
+          <w:lang w:val="en-NL"/>
+        </w:rPr>
+        <w:instrText xml:space="preserve"> HYPERLINK  \l "_5._Cultural_differences" </w:instrText>
+      </w:r>
+      <w:r>
+        <w:rPr>
+          <w:lang w:val="en-NL"/>
+        </w:rPr>
+      </w:r>
+      <w:r>
+        <w:rPr>
+          <w:lang w:val="en-NL"/>
+        </w:rPr>
         <w:fldChar w:fldCharType="separate"/>
       </w:r>
-      <w:bookmarkStart w:id="26" w:name="_Toc118716293"/>
+      <w:bookmarkStart w:id="31" w:name="_Toc119490648"/>
       <w:r>
         <w:rPr>
           <w:rStyle w:val="Hyperlink"/>
@@ -4677,8 +5417,203 @@
           <w:rStyle w:val="Hyperlink"/>
           <w:lang w:val="en-NL"/>
         </w:rPr>
+        <w:t xml:space="preserve"> </w:t>
+      </w:r>
+      <w:r>
+        <w:rPr>
+          <w:rStyle w:val="Hyperlink"/>
+        </w:rPr>
+        <w:t>Cultuur</w:t>
+      </w:r>
+      <w:bookmarkEnd w:id="31"/>
+    </w:p>
+    <w:p>
+      <w:pPr>
+        <w:pStyle w:val="Kop3"/>
+        <w:rPr>
+          <w:lang w:eastAsia="nl-NL"/>
+        </w:rPr>
+      </w:pPr>
+      <w:r>
+        <w:rPr>
+          <w:color w:val="2F5496" w:themeColor="accent1" w:themeShade="BF"/>
+          <w:sz w:val="26"/>
+          <w:szCs w:val="26"/>
+          <w:lang w:val="en-NL"/>
+        </w:rPr>
         <w:fldChar w:fldCharType="end"/>
       </w:r>
+      <w:bookmarkStart w:id="32" w:name="_Toc119490649"/>
+      <w:r>
+        <w:rPr>
+          <w:lang w:eastAsia="nl-NL"/>
+        </w:rPr>
+        <w:t>Wat is cultuur?</w:t>
+      </w:r>
+      <w:bookmarkEnd w:id="32"/>
+      <w:r>
+        <w:rPr>
+          <w:lang w:eastAsia="nl-NL"/>
+        </w:rPr>
+        <w:t> </w:t>
+      </w:r>
+    </w:p>
+    <w:p>
+      <w:pPr>
+        <w:rPr>
+          <w:lang w:val="en-NL" w:eastAsia="nl-NL"/>
+        </w:rPr>
+      </w:pPr>
+      <w:r>
+        <w:rPr>
+          <w:lang w:eastAsia="nl-NL"/>
+        </w:rPr>
+        <w:t xml:space="preserve">Cultuur zijn de gedragsregels en normen </w:t>
+      </w:r>
+      <w:r>
+        <w:rPr>
+          <w:lang w:eastAsia="nl-NL"/>
+        </w:rPr>
+        <w:t>die vallen binnen een bepaalde bevolking of stam.</w:t>
+      </w:r>
+      <w:r>
+        <w:rPr>
+          <w:lang w:eastAsia="nl-NL"/>
+        </w:rPr>
+        <w:t xml:space="preserve"> Zo heb je bijvoorbeeld in Frankrijk dat afhankelijk van de plek waar je bent je bij een begroeting elkaar een aantal keer op de wang zoent. De hoeveelheid van deze zoenen hangt af van waar je bent in Frankrijk</w:t>
+      </w:r>
+      <w:r>
+        <w:rPr>
+          <w:lang w:val="en-NL" w:eastAsia="nl-NL"/>
+        </w:rPr>
+        <w:t xml:space="preserve">, </w:t>
+      </w:r>
+      <w:r>
+        <w:rPr>
+          <w:lang w:eastAsia="nl-NL"/>
+        </w:rPr>
+        <w:t>in een ander cultuur kan dit juist heel vreemd zijn.</w:t>
+      </w:r>
+    </w:p>
+    <w:p>
+      <w:pPr>
+        <w:pStyle w:val="Kop3"/>
+        <w:rPr>
+          <w:lang w:eastAsia="nl-NL"/>
+        </w:rPr>
+      </w:pPr>
+      <w:bookmarkStart w:id="33" w:name="_Toc119490650"/>
+      <w:r>
+        <w:rPr>
+          <w:lang w:eastAsia="nl-NL"/>
+        </w:rPr>
+        <w:t>Wat zijn wel bekende dimensies van culturelere verschillen?</w:t>
+      </w:r>
+      <w:bookmarkEnd w:id="33"/>
+      <w:r>
+        <w:rPr>
+          <w:lang w:eastAsia="nl-NL"/>
+        </w:rPr>
+        <w:t> </w:t>
+      </w:r>
+    </w:p>
+    <w:p>
+      <w:pPr>
+        <w:pStyle w:val="Kop4"/>
+        <w:rPr>
+          <w:lang w:eastAsia="nl-NL"/>
+        </w:rPr>
+      </w:pPr>
+      <w:r>
+        <w:rPr>
+          <w:lang w:eastAsia="nl-NL"/>
+        </w:rPr>
+        <w:t>Macht</w:t>
+      </w:r>
+      <w:r>
+        <w:rPr>
+          <w:lang w:val="en-NL" w:eastAsia="nl-NL"/>
+        </w:rPr>
+        <w:t>s</w:t>
+      </w:r>
+      <w:r>
+        <w:rPr>
+          <w:lang w:eastAsia="nl-NL"/>
+        </w:rPr>
+        <w:t>a</w:t>
+      </w:r>
+      <w:r>
+        <w:rPr>
+          <w:lang w:val="en-NL" w:eastAsia="nl-NL"/>
+        </w:rPr>
+        <w:t>f</w:t>
+      </w:r>
+      <w:r>
+        <w:rPr>
+          <w:lang w:eastAsia="nl-NL"/>
+        </w:rPr>
+        <w:t>stand</w:t>
+      </w:r>
+    </w:p>
+    <w:p>
+      <w:pPr>
+        <w:rPr>
+          <w:lang w:eastAsia="nl-NL"/>
+        </w:rPr>
+      </w:pPr>
+      <w:r>
+        <w:rPr>
+          <w:lang w:eastAsia="nl-NL"/>
+        </w:rPr>
+        <w:t xml:space="preserve">Machtsafstand wordt gezien als de mate waarin de minder machtige leden/werknemers accepteren dat de macht minder gelijkt verdeeld is in een land of organisatie. Als deze verwachting laag is dan wordt dit gezien als een kleine machtsafstand. Is dit hoog dan wordt dit gezien als een grote machtsafstand. </w:t>
+      </w:r>
+    </w:p>
+    <w:p>
+      <w:pPr>
+        <w:pStyle w:val="Kop4"/>
+      </w:pPr>
+      <w:r>
+        <w:t>Individualisme versus collectivisme</w:t>
+      </w:r>
+    </w:p>
+    <w:p>
+      <w:r>
+        <w:t xml:space="preserve">Een samenleving is individualistisch wanneer banden tussen individuen ongedwongen zijn. In deze samenleving zorgen mensen voor zichzelf en voor zijn/haar familie. Een samenleving is collectivistisch wanneer mensen vanaf hun geboorte opgenomen worden in groepen waar mensen </w:t>
+      </w:r>
+      <w:r>
+        <w:t>levenslang voor elkaar zorgen in de ruil voor loyaliteit.</w:t>
+      </w:r>
+    </w:p>
+    <w:p>
+      <w:pPr>
+        <w:pStyle w:val="Kop4"/>
+      </w:pPr>
+      <w:proofErr w:type="spellStart"/>
+      <w:r>
+        <w:t>Femininiteit</w:t>
+      </w:r>
+      <w:proofErr w:type="spellEnd"/>
+      <w:r>
+        <w:t xml:space="preserve"> versus masculiniteit</w:t>
+      </w:r>
+    </w:p>
+    <w:p>
+      <w:r>
+        <w:t>Masculiniteit is wanneer de emotionele seks rollen gescheiden zijn. Bij mannen ligt het accent op prestatie en succes en bij vrouwen licht de nadruk op bescheidenheid, tederheid en de kwaliteit van het bestaan. Een samenleving is feminien wanneer de seks rollen elkaar overlappen. Zowel mannen als vrouwen dienen bescheiden en teder te zijn.</w:t>
+      </w:r>
+    </w:p>
+    <w:p>
+      <w:pPr>
+        <w:pStyle w:val="Kop4"/>
+      </w:pPr>
+      <w:r>
+        <w:t>Onzekerheidsvermijding</w:t>
+      </w:r>
+    </w:p>
+    <w:p>
+      <w:r>
+        <w:t>Onzekerheidsvermijding is de mate waarin mensen in een samenleving zich bedreigd voelen door onzekere of onbekende situaties en deze situaties proberen te vermijden. Landen met een hoog onzekerheidsvermijding</w:t>
+      </w:r>
       <w:r>
         <w:rPr>
           <w:lang w:val="en-NL"/>
@@ -4686,350 +5621,122 @@
         <w:t xml:space="preserve"> </w:t>
       </w:r>
       <w:r>
-        <w:t>Cultuur</w:t>
-      </w:r>
-      <w:bookmarkEnd w:id="26"/>
-    </w:p>
-    <w:p>
-      <w:pPr>
-        <w:pStyle w:val="Heading3"/>
+        <w:t xml:space="preserve">hebben behoefte aan regels en formaliteit. </w:t>
+      </w:r>
+    </w:p>
+    <w:p>
+      <w:pPr>
+        <w:pStyle w:val="Kop4"/>
+      </w:pPr>
+      <w:r>
+        <w:t>Termijngerichtheid</w:t>
+      </w:r>
+    </w:p>
+    <w:p>
+      <w:r>
+        <w:rPr>
+          <w:lang w:val="en-NL"/>
+        </w:rPr>
+        <w:t>K</w:t>
+      </w:r>
+      <w:proofErr w:type="spellStart"/>
+      <w:r>
+        <w:t>ortetermijngerichtheid</w:t>
+      </w:r>
+      <w:proofErr w:type="spellEnd"/>
+      <w:r>
+        <w:t xml:space="preserve"> is</w:t>
+      </w:r>
+      <w:r>
+        <w:t xml:space="preserve"> het nastreven van positieve eigenschappen gericht op het verleden en het heden, respect voor tradities en het voldoen aan sociaal</w:t>
+      </w:r>
+      <w:r>
+        <w:rPr>
+          <w:lang w:val="en-NL"/>
+        </w:rPr>
+        <w:t xml:space="preserve">e </w:t>
+      </w:r>
+      <w:r>
+        <w:t>verplichtingen</w:t>
+      </w:r>
+      <w:r>
+        <w:t xml:space="preserve">. Langetermijngerichtheid staat voor het streven naar beloningen in de toekomst, vooral via </w:t>
+      </w:r>
+      <w:r>
+        <w:t>vasthoudendheid</w:t>
+      </w:r>
+      <w:r>
+        <w:t xml:space="preserve"> en spaarzaamheid.</w:t>
+      </w:r>
+    </w:p>
+    <w:p>
+      <w:pPr>
+        <w:pStyle w:val="Kop3"/>
+        <w:rPr>
+          <w:lang w:val="en-NL" w:eastAsia="nl-NL"/>
+        </w:rPr>
+      </w:pPr>
+      <w:bookmarkStart w:id="34" w:name="_Toc119490651"/>
+      <w:r>
         <w:rPr>
           <w:lang w:eastAsia="nl-NL"/>
         </w:rPr>
-      </w:pPr>
-      <w:bookmarkStart w:id="27" w:name="_Toc118716294"/>
+        <w:t>Voorbeelden over culturele verschillen?</w:t>
+      </w:r>
+      <w:bookmarkEnd w:id="34"/>
       <w:r>
         <w:rPr>
           <w:lang w:eastAsia="nl-NL"/>
         </w:rPr>
-        <w:t>Wat is cultuur</w:t>
-      </w:r>
-      <w:r>
+        <w:t>  </w:t>
+      </w:r>
+    </w:p>
+    <w:p>
+      <w:pPr>
         <w:rPr>
           <w:lang w:eastAsia="nl-NL"/>
         </w:rPr>
-        <w:t>?</w:t>
-      </w:r>
-      <w:bookmarkEnd w:id="27"/>
+      </w:pPr>
       <w:r>
         <w:rPr>
           <w:lang w:eastAsia="nl-NL"/>
         </w:rPr>
-        <w:t> </w:t>
-      </w:r>
-    </w:p>
-    <w:p>
-      <w:pPr>
-        <w:rPr>
-          <w:lang w:val="en-NL" w:eastAsia="nl-NL"/>
-        </w:rPr>
-      </w:pPr>
-      <w:r>
+        <w:t>Als voorbeeld heb je bij een groet vaak culturele verschillen. Zo heb je in Japan dat het normaal is om te buigen bij een groet, bij afscheid, als je iemand bedankt en als je je wilt verontschuldigen</w:t>
+      </w:r>
+      <w:r>
+        <w:t xml:space="preserve">.  In Thailand buig je je hoofd: houd je handen voor je borst en leg je </w:t>
+      </w:r>
+      <w:r>
+        <w:t>handpalmen</w:t>
+      </w:r>
+      <w:r>
+        <w:t xml:space="preserve"> tegen elkaar aan. Buig nu je hoofd totdat je je vingertoppen raakt. In </w:t>
+      </w:r>
+      <w:r>
+        <w:t>Italië</w:t>
+      </w:r>
+      <w:r>
+        <w:t xml:space="preserve"> is het dan weer normaal om geknuffeld of gezoend te worden. </w:t>
+      </w:r>
+      <w:r>
+        <w:t>In andere landen is de hoeveelheid van kussen weer anders dan in andere landen.</w:t>
+      </w:r>
+    </w:p>
+    <w:p>
+      <w:pPr>
+        <w:pStyle w:val="Kop3"/>
         <w:rPr>
           <w:lang w:eastAsia="nl-NL"/>
         </w:rPr>
-        <w:t xml:space="preserve">Cultuur zijn de gedragsregels en normen </w:t>
-      </w:r>
+      </w:pPr>
+      <w:bookmarkStart w:id="35" w:name="_Toc119490652"/>
       <w:r>
         <w:rPr>
           <w:lang w:eastAsia="nl-NL"/>
         </w:rPr>
-        <w:t>die vallen binnen een bepaalde bevolking of stam.</w:t>
-      </w:r>
-      <w:r>
-        <w:rPr>
-          <w:lang w:eastAsia="nl-NL"/>
-        </w:rPr>
-        <w:t xml:space="preserve"> Zo heb je bijvoorbeeld in Frankrijk dat afhankelijk van de plek waar je bent je bij een begroeting elkaar een aantal keer op de wang zoent. De hoeveelheid van deze zoenen hangt af van waar je bent in Frankrijk</w:t>
-      </w:r>
-      <w:r>
-        <w:rPr>
-          <w:lang w:val="en-NL" w:eastAsia="nl-NL"/>
-        </w:rPr>
-        <w:t xml:space="preserve">, </w:t>
-      </w:r>
-      <w:r>
-        <w:rPr>
-          <w:lang w:eastAsia="nl-NL"/>
-        </w:rPr>
-        <w:t>in een ander cultuur kan dit juist heel vreemd zijn.</w:t>
-      </w:r>
-    </w:p>
-    <w:p>
-      <w:pPr>
-        <w:pStyle w:val="Heading3"/>
-        <w:rPr>
-          <w:lang w:eastAsia="nl-NL"/>
-        </w:rPr>
-      </w:pPr>
-      <w:bookmarkStart w:id="28" w:name="_Toc118716295"/>
-      <w:r>
-        <w:rPr>
-          <w:lang w:eastAsia="nl-NL"/>
-        </w:rPr>
-        <w:t>Wat zijn wel bekende dimensies van culturelere verschillen</w:t>
-      </w:r>
-      <w:r>
-        <w:rPr>
-          <w:lang w:eastAsia="nl-NL"/>
-        </w:rPr>
-        <w:t>?</w:t>
-      </w:r>
-      <w:bookmarkEnd w:id="28"/>
-      <w:r>
-        <w:rPr>
-          <w:lang w:eastAsia="nl-NL"/>
-        </w:rPr>
-        <w:t> </w:t>
-      </w:r>
-    </w:p>
-    <w:p>
-      <w:pPr>
-        <w:pStyle w:val="Heading4"/>
-        <w:rPr>
-          <w:lang w:eastAsia="nl-NL"/>
-        </w:rPr>
-      </w:pPr>
-      <w:r>
-        <w:rPr>
-          <w:lang w:eastAsia="nl-NL"/>
-        </w:rPr>
-        <w:t>Macht</w:t>
-      </w:r>
-      <w:r>
-        <w:rPr>
-          <w:lang w:val="en-NL" w:eastAsia="nl-NL"/>
-        </w:rPr>
-        <w:t>s</w:t>
-      </w:r>
-      <w:r>
-        <w:rPr>
-          <w:lang w:eastAsia="nl-NL"/>
-        </w:rPr>
-        <w:t>a</w:t>
-      </w:r>
-      <w:r>
-        <w:rPr>
-          <w:lang w:val="en-NL" w:eastAsia="nl-NL"/>
-        </w:rPr>
-        <w:t>f</w:t>
-      </w:r>
-      <w:r>
-        <w:rPr>
-          <w:lang w:eastAsia="nl-NL"/>
-        </w:rPr>
-        <w:t>stand</w:t>
-      </w:r>
-    </w:p>
-    <w:p>
-      <w:pPr>
-        <w:rPr>
-          <w:lang w:eastAsia="nl-NL"/>
-        </w:rPr>
-      </w:pPr>
-      <w:r>
-        <w:rPr>
-          <w:lang w:eastAsia="nl-NL"/>
-        </w:rPr>
-        <w:t xml:space="preserve">Machtsafstand wordt gezien als de mate waarin de minder machtige leden/werknemers accepteren dat de macht minder gelijkt verdeeld is in een land of organisatie. Als deze verwachting laag is dan wordt dit gezien als een kleine machtsafstand. Is dit hoog dan wordt dit gezien als een grote machtsafstand. </w:t>
-      </w:r>
-    </w:p>
-    <w:p>
-      <w:pPr>
-        <w:pStyle w:val="Heading4"/>
-      </w:pPr>
-      <w:r>
-        <w:t>Individualisme versus collectivisme</w:t>
-      </w:r>
-    </w:p>
-    <w:p>
-      <w:r>
-        <w:t xml:space="preserve">Een samenleving is individualistisch wanneer banden tussen individuen ongedwongen zijn. In deze samenleving zorgen mensen voor zichzelf en voor zijn/haar familie. Een samenleving is collectivistisch wanneer mensen vanaf hun geboorte opgenomen worden in groepen waar mensen </w:t>
-      </w:r>
-      <w:r>
-        <w:t>levenslang voor elkaar zorgen in de ruil voor loyaliteit.</w:t>
-      </w:r>
-    </w:p>
-    <w:p>
-      <w:pPr>
-        <w:pStyle w:val="Heading4"/>
-      </w:pPr>
-      <w:proofErr w:type="spellStart"/>
-      <w:r>
-        <w:t>Femininiteit</w:t>
-      </w:r>
-      <w:proofErr w:type="spellEnd"/>
-      <w:r>
-        <w:t xml:space="preserve"> versus masculiniteit</w:t>
-      </w:r>
-    </w:p>
-    <w:p>
-      <w:r>
-        <w:t>Masculiniteit is wanneer de emotionele seks rollen gescheiden zijn. Bij mannen ligt het accent op prestatie en succes en bij vrouwen licht de nadruk op bescheidenheid, tederheid en de kwaliteit van het bestaan. Een samenleving is feminien wanneer de seks rollen elkaar overlappen. Zowel mannen als vrouwen dienen bescheiden en teder te zijn.</w:t>
-      </w:r>
-    </w:p>
-    <w:p>
-      <w:pPr>
-        <w:pStyle w:val="Heading4"/>
-      </w:pPr>
-      <w:r>
-        <w:t>Onzekerheidsvermijding</w:t>
-      </w:r>
-    </w:p>
-    <w:p>
-      <w:r>
-        <w:t xml:space="preserve">Onzekerheidsvermijding is de mate waarin mensen in een samenleving zich bedreigd voelen door onzekere of onbekende situaties en deze situaties proberen te </w:t>
-      </w:r>
-      <w:r>
-        <w:t>vermijden. Landen met een hoog onzekerheidsvermijding</w:t>
-      </w:r>
-      <w:r>
-        <w:rPr>
-          <w:lang w:val="en-NL"/>
-        </w:rPr>
-        <w:t xml:space="preserve"> </w:t>
-      </w:r>
-      <w:r>
-        <w:t xml:space="preserve">hebben behoefte aan regels en formaliteit. </w:t>
-      </w:r>
-    </w:p>
-    <w:p>
-      <w:pPr>
-        <w:pStyle w:val="Heading4"/>
-      </w:pPr>
-      <w:r>
-        <w:t>Termijngerichtheid</w:t>
-      </w:r>
-    </w:p>
-    <w:p>
-      <w:r>
-        <w:rPr>
-          <w:lang w:val="en-NL"/>
-        </w:rPr>
-        <w:t>K</w:t>
-      </w:r>
-      <w:proofErr w:type="spellStart"/>
-      <w:r>
-        <w:t>ortetermijngerichtheid</w:t>
-      </w:r>
-      <w:proofErr w:type="spellEnd"/>
-      <w:r>
-        <w:t xml:space="preserve"> is</w:t>
-      </w:r>
-      <w:r>
-        <w:t xml:space="preserve"> het nastreven van positieve eigenschappen gericht op het verleden en het heden, respect voor tradities en het voldoen aan sociaal</w:t>
-      </w:r>
-      <w:r>
-        <w:rPr>
-          <w:lang w:val="en-NL"/>
-        </w:rPr>
-        <w:t xml:space="preserve">e </w:t>
-      </w:r>
-      <w:r>
-        <w:t>verplichtingen</w:t>
-      </w:r>
-      <w:r>
-        <w:t xml:space="preserve">. </w:t>
-      </w:r>
-      <w:r>
-        <w:t>Langetermijngerichtheid</w:t>
-      </w:r>
-      <w:r>
-        <w:t xml:space="preserve"> staat voor het streven naar beloningen in de toekomst, vooral via </w:t>
-      </w:r>
-      <w:r>
-        <w:t>vasthoudendheid</w:t>
-      </w:r>
-      <w:r>
-        <w:t xml:space="preserve"> en spaarzaamheid.</w:t>
-      </w:r>
-    </w:p>
-    <w:p>
-      <w:pPr>
-        <w:pStyle w:val="Heading3"/>
-        <w:rPr>
-          <w:lang w:val="en-NL" w:eastAsia="nl-NL"/>
-        </w:rPr>
-      </w:pPr>
-      <w:bookmarkStart w:id="29" w:name="_Toc118716296"/>
-      <w:r>
-        <w:rPr>
-          <w:lang w:eastAsia="nl-NL"/>
-        </w:rPr>
-        <w:t>Voorbeelden over culturele verschillen</w:t>
-      </w:r>
-      <w:r>
-        <w:rPr>
-          <w:lang w:eastAsia="nl-NL"/>
-        </w:rPr>
-        <w:t>?</w:t>
-      </w:r>
-      <w:bookmarkEnd w:id="29"/>
-      <w:r>
-        <w:rPr>
-          <w:lang w:eastAsia="nl-NL"/>
-        </w:rPr>
-        <w:t>  </w:t>
-      </w:r>
-    </w:p>
-    <w:p>
-      <w:pPr>
-        <w:rPr>
-          <w:lang w:eastAsia="nl-NL"/>
-        </w:rPr>
-      </w:pPr>
-      <w:r>
-        <w:rPr>
-          <w:lang w:eastAsia="nl-NL"/>
-        </w:rPr>
-        <w:t>Als voorbeeld heb je bij een groet vaak culturele verschillen. Zo heb je in Japan dat het normaal is om te buigen bij een groet, bij afscheid, als je iemand bedankt en als je je wilt verontschuldigen</w:t>
-      </w:r>
-      <w:r>
-        <w:t xml:space="preserve">. </w:t>
-      </w:r>
-      <w:r>
-        <w:t xml:space="preserve"> In Thailand buig je je hoofd: houd je handen voor je borst en leg je </w:t>
-      </w:r>
-      <w:r>
-        <w:t>handpalmen</w:t>
-      </w:r>
-      <w:r>
-        <w:t xml:space="preserve"> tegen elkaar aan. Buig nu je hoofd totdat je je vingertoppen raakt.</w:t>
-      </w:r>
-      <w:r>
-        <w:t xml:space="preserve"> In </w:t>
-      </w:r>
-      <w:r>
-        <w:t>Italië</w:t>
-      </w:r>
-      <w:r>
-        <w:t xml:space="preserve"> is het dan weer normaal om geknuffeld of gezoend te worden. </w:t>
-      </w:r>
-      <w:r>
-        <w:t>In andere landen is de hoeveelheid van kussen weer anders dan in andere landen.</w:t>
-      </w:r>
-    </w:p>
-    <w:p>
-      <w:pPr>
-        <w:pStyle w:val="Heading3"/>
-        <w:rPr>
-          <w:lang w:eastAsia="nl-NL"/>
-        </w:rPr>
-      </w:pPr>
-      <w:bookmarkStart w:id="30" w:name="_Toc118716297"/>
-      <w:r>
-        <w:rPr>
-          <w:lang w:eastAsia="nl-NL"/>
-        </w:rPr>
-        <w:t>Wat is mijn cultuur</w:t>
-      </w:r>
-      <w:r>
-        <w:rPr>
-          <w:lang w:eastAsia="nl-NL"/>
-        </w:rPr>
-        <w:t>?</w:t>
-      </w:r>
-      <w:bookmarkEnd w:id="30"/>
+        <w:t>Wat is mijn cultuur?</w:t>
+      </w:r>
+      <w:bookmarkEnd w:id="35"/>
       <w:r>
         <w:rPr>
           <w:lang w:eastAsia="nl-NL"/>
@@ -5127,10 +5834,7 @@
         <w:t xml:space="preserve"> dan ook het LVK</w:t>
       </w:r>
       <w:r>
-        <w:t xml:space="preserve"> (</w:t>
-      </w:r>
-      <w:r>
-        <w:t xml:space="preserve">Limburgs </w:t>
+        <w:t xml:space="preserve"> (Limburgs </w:t>
       </w:r>
       <w:proofErr w:type="spellStart"/>
       <w:r>
@@ -5167,30 +5871,76 @@
     </w:p>
     <w:p>
       <w:pPr>
-        <w:pStyle w:val="Heading2"/>
+        <w:pStyle w:val="Kop2"/>
         <w:rPr>
           <w:rStyle w:val="Hyperlink"/>
           <w:lang w:val="en-NL"/>
         </w:rPr>
       </w:pPr>
-      <w:hyperlink w:anchor="_6._Requirements_and" w:history="1">
-        <w:bookmarkStart w:id="31" w:name="_Toc118716298"/>
-        <w:r>
-          <w:rPr>
-            <w:rStyle w:val="Hyperlink"/>
-            <w:lang w:val="en-NL"/>
-          </w:rPr>
-          <w:t>6.</w:t>
-        </w:r>
-        <w:bookmarkEnd w:id="31"/>
-      </w:hyperlink>
-    </w:p>
-    <w:p>
-      <w:pPr>
-        <w:rPr>
-          <w:lang w:val="en-NL"/>
-        </w:rPr>
-      </w:pPr>
+      <w:r>
+        <w:rPr>
+          <w:lang w:val="en-NL"/>
+        </w:rPr>
+        <w:lastRenderedPageBreak/>
+        <w:fldChar w:fldCharType="begin"/>
+      </w:r>
+      <w:r>
+        <w:rPr>
+          <w:lang w:val="en-NL"/>
+        </w:rPr>
+        <w:instrText xml:space="preserve"> HYPERLINK  \l "_6._Requirements_and" </w:instrText>
+      </w:r>
+      <w:r>
+        <w:rPr>
+          <w:lang w:val="en-NL"/>
+        </w:rPr>
+      </w:r>
+      <w:r>
+        <w:rPr>
+          <w:lang w:val="en-NL"/>
+        </w:rPr>
+        <w:fldChar w:fldCharType="separate"/>
+      </w:r>
+      <w:bookmarkStart w:id="36" w:name="_Toc119490653"/>
+      <w:r>
+        <w:rPr>
+          <w:rStyle w:val="Hyperlink"/>
+          <w:lang w:val="en-NL"/>
+        </w:rPr>
+        <w:t>6.</w:t>
+      </w:r>
+      <w:r>
+        <w:rPr>
+          <w:rStyle w:val="Hyperlink"/>
+          <w:lang w:val="en-NL"/>
+        </w:rPr>
+        <w:t xml:space="preserve"> </w:t>
+      </w:r>
+      <w:r>
+        <w:rPr>
+          <w:rStyle w:val="Hyperlink"/>
+          <w:lang w:val="en-NL"/>
+        </w:rPr>
+        <w:t>Requirements and design</w:t>
+      </w:r>
+      <w:bookmarkEnd w:id="36"/>
+    </w:p>
+    <w:p>
+      <w:pPr>
+        <w:rPr>
+          <w:lang w:val="en-NL"/>
+        </w:rPr>
+      </w:pPr>
+      <w:r>
+        <w:rPr>
+          <w:rFonts w:asciiTheme="majorHAnsi" w:eastAsiaTheme="majorEastAsia" w:hAnsiTheme="majorHAnsi" w:cstheme="majorBidi"/>
+          <w:color w:val="2F5496" w:themeColor="accent1" w:themeShade="BF"/>
+          <w:sz w:val="26"/>
+          <w:szCs w:val="26"/>
+          <w:lang w:val="en-NL"/>
+        </w:rPr>
+        <w:fldChar w:fldCharType="end"/>
+      </w:r>
       <w:r>
         <w:t xml:space="preserve">Ik heb een aantal mensen die </w:t>
       </w:r>
@@ -5246,7 +5996,7 @@
                     <pic:cNvPicPr/>
                   </pic:nvPicPr>
                   <pic:blipFill>
-                    <a:blip r:embed="rId21"/>
+                    <a:blip r:embed="rId25"/>
                     <a:stretch>
                       <a:fillRect/>
                     </a:stretch>
@@ -5269,7 +6019,7 @@
     </w:p>
     <w:p>
       <w:pPr>
-        <w:pStyle w:val="Caption"/>
+        <w:pStyle w:val="Bijschrift"/>
       </w:pPr>
       <w:r>
         <w:t xml:space="preserve">Reactie Thom </w:t>
@@ -5300,7 +6050,7 @@
                     <pic:cNvPicPr/>
                   </pic:nvPicPr>
                   <pic:blipFill>
-                    <a:blip r:embed="rId22"/>
+                    <a:blip r:embed="rId26"/>
                     <a:stretch>
                       <a:fillRect/>
                     </a:stretch>
@@ -5323,7 +6073,7 @@
     </w:p>
     <w:p>
       <w:pPr>
-        <w:pStyle w:val="Caption"/>
+        <w:pStyle w:val="Bijschrift"/>
       </w:pPr>
       <w:r>
         <w:t xml:space="preserve">Reactie Kay </w:t>
@@ -5336,28 +6086,82 @@
     </w:p>
     <w:p>
       <w:pPr>
-        <w:pStyle w:val="Heading2"/>
-        <w:rPr>
-          <w:lang w:val="en-NL"/>
-        </w:rPr>
-      </w:pPr>
-      <w:hyperlink w:anchor="_7._Business_processes" w:history="1">
-        <w:bookmarkStart w:id="32" w:name="_Toc118716299"/>
-        <w:r>
-          <w:rPr>
-            <w:rStyle w:val="Hyperlink"/>
-            <w:lang w:val="en-NL"/>
-          </w:rPr>
-          <w:t>7.</w:t>
-        </w:r>
-        <w:bookmarkEnd w:id="32"/>
-      </w:hyperlink>
-    </w:p>
-    <w:p>
+        <w:pStyle w:val="Kop2"/>
+        <w:rPr>
+          <w:rStyle w:val="Hyperlink"/>
+          <w:lang w:val="en-NL"/>
+        </w:rPr>
+      </w:pPr>
+      <w:r>
+        <w:rPr>
+          <w:lang w:val="en-NL"/>
+        </w:rPr>
+        <w:lastRenderedPageBreak/>
+        <w:fldChar w:fldCharType="begin"/>
+      </w:r>
+      <w:r>
+        <w:rPr>
+          <w:lang w:val="en-NL"/>
+        </w:rPr>
+        <w:instrText xml:space="preserve"> HYPERLINK  \l "_7._Business_processes" </w:instrText>
+      </w:r>
+      <w:r>
+        <w:rPr>
+          <w:lang w:val="en-NL"/>
+        </w:rPr>
+      </w:r>
+      <w:r>
+        <w:rPr>
+          <w:lang w:val="en-NL"/>
+        </w:rPr>
+        <w:fldChar w:fldCharType="separate"/>
+      </w:r>
+      <w:bookmarkStart w:id="37" w:name="_Toc119490654"/>
+      <w:r>
+        <w:rPr>
+          <w:rStyle w:val="Hyperlink"/>
+          <w:lang w:val="en-NL"/>
+        </w:rPr>
+        <w:t>7</w:t>
+      </w:r>
+      <w:r>
+        <w:rPr>
+          <w:rStyle w:val="Hyperlink"/>
+          <w:lang w:val="en-NL"/>
+        </w:rPr>
+        <w:t>.</w:t>
+      </w:r>
+      <w:r>
+        <w:rPr>
+          <w:rStyle w:val="Hyperlink"/>
+          <w:lang w:val="en-NL"/>
+        </w:rPr>
+        <w:t xml:space="preserve"> </w:t>
+      </w:r>
+      <w:r>
+        <w:rPr>
+          <w:rStyle w:val="Hyperlink"/>
+          <w:lang w:val="en-NL"/>
+        </w:rPr>
+        <w:t>Business processes</w:t>
+      </w:r>
+      <w:bookmarkEnd w:id="37"/>
+    </w:p>
+    <w:p>
+      <w:r>
+        <w:rPr>
+          <w:rFonts w:asciiTheme="majorHAnsi" w:eastAsiaTheme="majorEastAsia" w:hAnsiTheme="majorHAnsi" w:cstheme="majorBidi"/>
+          <w:color w:val="2F5496" w:themeColor="accent1" w:themeShade="BF"/>
+          <w:sz w:val="26"/>
+          <w:szCs w:val="26"/>
+          <w:lang w:val="en-NL"/>
+        </w:rPr>
+        <w:fldChar w:fldCharType="end"/>
+      </w:r>
       <w:r>
         <w:t xml:space="preserve">Ik heb een start gemaakt aan het maken van het C4 model. Ik heb als voorbereiding een </w:t>
       </w:r>
-      <w:hyperlink r:id="rId23" w:history="1">
+      <w:hyperlink r:id="rId27" w:history="1">
         <w:r>
           <w:rPr>
             <w:rStyle w:val="Hyperlink"/>
@@ -5420,7 +6224,7 @@
                         <w:txbxContent>
                           <w:p>
                             <w:pPr>
-                              <w:pStyle w:val="Caption"/>
+                              <w:pStyle w:val="Bijschrift"/>
                               <w:rPr>
                                 <w:noProof/>
                               </w:rPr>
@@ -5445,12 +6249,12 @@
           </mc:Choice>
           <mc:Fallback>
             <w:pict>
-              <v:shape w14:anchorId="6004DB69" id="Text Box 15" o:spid="_x0000_s1030" type="#_x0000_t202" style="position:absolute;margin-left:-.05pt;margin-top:248.7pt;width:424.65pt;height:.05pt;z-index:-251650048;visibility:visible;mso-wrap-style:square;mso-wrap-distance-left:9pt;mso-wrap-distance-top:0;mso-wrap-distance-right:9pt;mso-wrap-distance-bottom:0;mso-position-horizontal:absolute;mso-position-horizontal-relative:text;mso-position-vertical:absolute;mso-position-vertical-relative:text;v-text-anchor:top" o:gfxdata="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" stroked="f">
+              <v:shape w14:anchorId="6004DB69" id="Text Box 15" o:spid="_x0000_s1031" type="#_x0000_t202" style="position:absolute;margin-left:-.05pt;margin-top:248.7pt;width:424.65pt;height:.05pt;z-index:-251650048;visibility:visible;mso-wrap-style:square;mso-wrap-distance-left:9pt;mso-wrap-distance-top:0;mso-wrap-distance-right:9pt;mso-wrap-distance-bottom:0;mso-position-horizontal:absolute;mso-position-horizontal-relative:text;mso-position-vertical:absolute;mso-position-vertical-relative:text;v-text-anchor:top" o:gfxdata="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" stroked="f">
                 <v:textbox style="mso-fit-shape-to-text:t" inset="0,0,0,0">
                   <w:txbxContent>
                     <w:p>
                       <w:pPr>
-                        <w:pStyle w:val="Caption"/>
+                        <w:pStyle w:val="Bijschrift"/>
                         <w:rPr>
                           <w:noProof/>
                         </w:rPr>
@@ -5503,7 +6307,7 @@
                     <pic:cNvPicPr/>
                   </pic:nvPicPr>
                   <pic:blipFill>
-                    <a:blip r:embed="rId24">
+                    <a:blip r:embed="rId28">
                       <a:extLst>
                         <a:ext uri="{28A0092B-C50C-407E-A947-70E740481C1C}">
                           <a14:useLocalDpi xmlns:a14="http://schemas.microsoft.com/office/drawing/2010/main" val="0"/>
@@ -5578,7 +6382,7 @@
                     <pic:cNvPicPr/>
                   </pic:nvPicPr>
                   <pic:blipFill>
-                    <a:blip r:embed="rId25"/>
+                    <a:blip r:embed="rId29"/>
                     <a:stretch>
                       <a:fillRect/>
                     </a:stretch>
@@ -5601,7 +6405,7 @@
     </w:p>
     <w:p>
       <w:pPr>
-        <w:pStyle w:val="Caption"/>
+        <w:pStyle w:val="Bijschrift"/>
       </w:pPr>
       <w:r>
         <w:t>C4 model V2</w:t>
@@ -5662,7 +6466,7 @@
                     <pic:cNvPicPr/>
                   </pic:nvPicPr>
                   <pic:blipFill>
-                    <a:blip r:embed="rId26"/>
+                    <a:blip r:embed="rId30"/>
                     <a:stretch>
                       <a:fillRect/>
                     </a:stretch>
@@ -5685,7 +6489,7 @@
     </w:p>
     <w:p>
       <w:pPr>
-        <w:pStyle w:val="Caption"/>
+        <w:pStyle w:val="Bijschrift"/>
       </w:pPr>
       <w:r>
         <w:t>C4 model V3</w:t>
@@ -5706,21 +6510,35 @@
     </w:p>
     <w:p>
       <w:pPr>
-        <w:pStyle w:val="Heading2"/>
+        <w:pStyle w:val="Kop2"/>
         <w:rPr>
           <w:lang w:val="en-NL"/>
         </w:rPr>
       </w:pPr>
       <w:hyperlink w:anchor="_8._Professional" w:history="1">
-        <w:bookmarkStart w:id="33" w:name="_Toc118716300"/>
+        <w:bookmarkStart w:id="38" w:name="_Toc119490655"/>
         <w:r>
           <w:rPr>
             <w:rStyle w:val="Hyperlink"/>
             <w:lang w:val="en-NL"/>
           </w:rPr>
-          <w:t>8.</w:t>
+          <w:t>8. Profess</w:t>
         </w:r>
-        <w:bookmarkEnd w:id="33"/>
+        <w:r>
+          <w:rPr>
+            <w:rStyle w:val="Hyperlink"/>
+            <w:lang w:val="en-NL"/>
+          </w:rPr>
+          <w:t>i</w:t>
+        </w:r>
+        <w:r>
+          <w:rPr>
+            <w:rStyle w:val="Hyperlink"/>
+            <w:lang w:val="en-NL"/>
+          </w:rPr>
+          <w:t>onal</w:t>
+        </w:r>
+        <w:bookmarkEnd w:id="38"/>
       </w:hyperlink>
     </w:p>
     <w:p>
@@ -6342,15 +7160,15 @@
     <w:lsdException w:name="Unresolved Mention" w:semiHidden="1" w:unhideWhenUsed="1"/>
     <w:lsdException w:name="Smart Link" w:semiHidden="1" w:unhideWhenUsed="1"/>
   </w:latentStyles>
-  <w:style w:type="paragraph" w:default="1" w:styleId="Normal">
+  <w:style w:type="paragraph" w:default="1" w:styleId="Standaard">
     <w:name w:val="Normal"/>
     <w:qFormat/>
   </w:style>
-  <w:style w:type="paragraph" w:styleId="Heading1">
+  <w:style w:type="paragraph" w:styleId="Kop1">
     <w:name w:val="heading 1"/>
-    <w:basedOn w:val="Normal"/>
-    <w:next w:val="Normal"/>
-    <w:link w:val="Heading1Char"/>
+    <w:basedOn w:val="Standaard"/>
+    <w:next w:val="Standaard"/>
+    <w:link w:val="Kop1Char"/>
     <w:uiPriority w:val="9"/>
     <w:qFormat/>
     <w:rsid w:val="006F1947"/>
@@ -6367,11 +7185,11 @@
       <w:szCs w:val="32"/>
     </w:rPr>
   </w:style>
-  <w:style w:type="paragraph" w:styleId="Heading2">
+  <w:style w:type="paragraph" w:styleId="Kop2">
     <w:name w:val="heading 2"/>
-    <w:basedOn w:val="Normal"/>
-    <w:next w:val="Normal"/>
-    <w:link w:val="Heading2Char"/>
+    <w:basedOn w:val="Standaard"/>
+    <w:next w:val="Standaard"/>
+    <w:link w:val="Kop2Char"/>
     <w:uiPriority w:val="9"/>
     <w:unhideWhenUsed/>
     <w:qFormat/>
@@ -6389,11 +7207,11 @@
       <w:szCs w:val="26"/>
     </w:rPr>
   </w:style>
-  <w:style w:type="paragraph" w:styleId="Heading3">
+  <w:style w:type="paragraph" w:styleId="Kop3">
     <w:name w:val="heading 3"/>
-    <w:basedOn w:val="Normal"/>
-    <w:next w:val="Normal"/>
-    <w:link w:val="Heading3Char"/>
+    <w:basedOn w:val="Standaard"/>
+    <w:next w:val="Standaard"/>
+    <w:link w:val="Kop3Char"/>
     <w:uiPriority w:val="9"/>
     <w:unhideWhenUsed/>
     <w:qFormat/>
@@ -6411,11 +7229,11 @@
       <w:szCs w:val="24"/>
     </w:rPr>
   </w:style>
-  <w:style w:type="paragraph" w:styleId="Heading4">
+  <w:style w:type="paragraph" w:styleId="Kop4">
     <w:name w:val="heading 4"/>
-    <w:basedOn w:val="Normal"/>
-    <w:next w:val="Normal"/>
-    <w:link w:val="Heading4Char"/>
+    <w:basedOn w:val="Standaard"/>
+    <w:next w:val="Standaard"/>
+    <w:link w:val="Kop4Char"/>
     <w:uiPriority w:val="9"/>
     <w:unhideWhenUsed/>
     <w:qFormat/>
@@ -6433,12 +7251,12 @@
       <w:color w:val="2F5496" w:themeColor="accent1" w:themeShade="BF"/>
     </w:rPr>
   </w:style>
-  <w:style w:type="character" w:default="1" w:styleId="DefaultParagraphFont">
+  <w:style w:type="character" w:default="1" w:styleId="Standaardalinea-lettertype">
     <w:name w:val="Default Paragraph Font"/>
     <w:uiPriority w:val="1"/>
     <w:unhideWhenUsed/>
   </w:style>
-  <w:style w:type="table" w:default="1" w:styleId="TableNormal">
+  <w:style w:type="table" w:default="1" w:styleId="Standaardtabel">
     <w:name w:val="Normal Table"/>
     <w:uiPriority w:val="99"/>
     <w:semiHidden/>
@@ -6453,15 +7271,15 @@
       </w:tblCellMar>
     </w:tblPr>
   </w:style>
-  <w:style w:type="numbering" w:default="1" w:styleId="NoList">
+  <w:style w:type="numbering" w:default="1" w:styleId="Geenlijst">
     <w:name w:val="No List"/>
     <w:uiPriority w:val="99"/>
     <w:semiHidden/>
     <w:unhideWhenUsed/>
   </w:style>
-  <w:style w:type="paragraph" w:styleId="NoSpacing">
+  <w:style w:type="paragraph" w:styleId="Geenafstand">
     <w:name w:val="No Spacing"/>
-    <w:link w:val="NoSpacingChar"/>
+    <w:link w:val="GeenafstandChar"/>
     <w:uiPriority w:val="1"/>
     <w:qFormat/>
     <w:rsid w:val="0049515C"/>
@@ -6473,10 +7291,10 @@
       <w:lang w:val="en-US"/>
     </w:rPr>
   </w:style>
-  <w:style w:type="character" w:customStyle="1" w:styleId="NoSpacingChar">
-    <w:name w:val="No Spacing Char"/>
-    <w:basedOn w:val="DefaultParagraphFont"/>
-    <w:link w:val="NoSpacing"/>
+  <w:style w:type="character" w:customStyle="1" w:styleId="GeenafstandChar">
+    <w:name w:val="Geen afstand Char"/>
+    <w:basedOn w:val="Standaardalinea-lettertype"/>
+    <w:link w:val="Geenafstand"/>
     <w:uiPriority w:val="1"/>
     <w:rsid w:val="0049515C"/>
     <w:rPr>
@@ -6484,10 +7302,10 @@
       <w:lang w:val="en-US"/>
     </w:rPr>
   </w:style>
-  <w:style w:type="character" w:customStyle="1" w:styleId="Heading1Char">
-    <w:name w:val="Heading 1 Char"/>
-    <w:basedOn w:val="DefaultParagraphFont"/>
-    <w:link w:val="Heading1"/>
+  <w:style w:type="character" w:customStyle="1" w:styleId="Kop1Char">
+    <w:name w:val="Kop 1 Char"/>
+    <w:basedOn w:val="Standaardalinea-lettertype"/>
+    <w:link w:val="Kop1"/>
     <w:uiPriority w:val="9"/>
     <w:rsid w:val="006F1947"/>
     <w:rPr>
@@ -6497,10 +7315,10 @@
       <w:szCs w:val="32"/>
     </w:rPr>
   </w:style>
-  <w:style w:type="paragraph" w:styleId="TOCHeading">
+  <w:style w:type="paragraph" w:styleId="Kopvaninhoudsopgave">
     <w:name w:val="TOC Heading"/>
-    <w:basedOn w:val="Heading1"/>
-    <w:next w:val="Normal"/>
+    <w:basedOn w:val="Kop1"/>
+    <w:next w:val="Standaard"/>
     <w:uiPriority w:val="39"/>
     <w:unhideWhenUsed/>
     <w:qFormat/>
@@ -6512,10 +7330,10 @@
       <w:lang w:val="en-US"/>
     </w:rPr>
   </w:style>
-  <w:style w:type="paragraph" w:styleId="TOC1">
+  <w:style w:type="paragraph" w:styleId="Inhopg1">
     <w:name w:val="toc 1"/>
-    <w:basedOn w:val="Normal"/>
-    <w:next w:val="Normal"/>
+    <w:basedOn w:val="Standaard"/>
+    <w:next w:val="Standaard"/>
     <w:autoRedefine/>
     <w:uiPriority w:val="39"/>
     <w:unhideWhenUsed/>
@@ -6526,7 +7344,7 @@
   </w:style>
   <w:style w:type="character" w:styleId="Hyperlink">
     <w:name w:val="Hyperlink"/>
-    <w:basedOn w:val="DefaultParagraphFont"/>
+    <w:basedOn w:val="Standaardalinea-lettertype"/>
     <w:uiPriority w:val="99"/>
     <w:unhideWhenUsed/>
     <w:rsid w:val="001C0B6C"/>
@@ -6535,10 +7353,10 @@
       <w:u w:val="single"/>
     </w:rPr>
   </w:style>
-  <w:style w:type="paragraph" w:styleId="Header">
+  <w:style w:type="paragraph" w:styleId="Koptekst">
     <w:name w:val="header"/>
-    <w:basedOn w:val="Normal"/>
-    <w:link w:val="HeaderChar"/>
+    <w:basedOn w:val="Standaard"/>
+    <w:link w:val="KoptekstChar"/>
     <w:uiPriority w:val="99"/>
     <w:unhideWhenUsed/>
     <w:rsid w:val="008051C8"/>
@@ -6550,17 +7368,17 @@
       <w:spacing w:after="0" w:line="240" w:lineRule="auto"/>
     </w:pPr>
   </w:style>
-  <w:style w:type="character" w:customStyle="1" w:styleId="HeaderChar">
-    <w:name w:val="Header Char"/>
-    <w:basedOn w:val="DefaultParagraphFont"/>
-    <w:link w:val="Header"/>
+  <w:style w:type="character" w:customStyle="1" w:styleId="KoptekstChar">
+    <w:name w:val="Koptekst Char"/>
+    <w:basedOn w:val="Standaardalinea-lettertype"/>
+    <w:link w:val="Koptekst"/>
     <w:uiPriority w:val="99"/>
     <w:rsid w:val="008051C8"/>
   </w:style>
-  <w:style w:type="paragraph" w:styleId="Footer">
+  <w:style w:type="paragraph" w:styleId="Voettekst">
     <w:name w:val="footer"/>
-    <w:basedOn w:val="Normal"/>
-    <w:link w:val="FooterChar"/>
+    <w:basedOn w:val="Standaard"/>
+    <w:link w:val="VoettekstChar"/>
     <w:uiPriority w:val="99"/>
     <w:unhideWhenUsed/>
     <w:rsid w:val="008051C8"/>
@@ -6572,16 +7390,16 @@
       <w:spacing w:after="0" w:line="240" w:lineRule="auto"/>
     </w:pPr>
   </w:style>
-  <w:style w:type="character" w:customStyle="1" w:styleId="FooterChar">
-    <w:name w:val="Footer Char"/>
-    <w:basedOn w:val="DefaultParagraphFont"/>
-    <w:link w:val="Footer"/>
+  <w:style w:type="character" w:customStyle="1" w:styleId="VoettekstChar">
+    <w:name w:val="Voettekst Char"/>
+    <w:basedOn w:val="Standaardalinea-lettertype"/>
+    <w:link w:val="Voettekst"/>
     <w:uiPriority w:val="99"/>
     <w:rsid w:val="008051C8"/>
   </w:style>
-  <w:style w:type="character" w:styleId="UnresolvedMention">
+  <w:style w:type="character" w:styleId="Onopgelostemelding">
     <w:name w:val="Unresolved Mention"/>
-    <w:basedOn w:val="DefaultParagraphFont"/>
+    <w:basedOn w:val="Standaardalinea-lettertype"/>
     <w:uiPriority w:val="99"/>
     <w:semiHidden/>
     <w:unhideWhenUsed/>
@@ -6591,9 +7409,9 @@
       <w:shd w:val="clear" w:color="auto" w:fill="E1DFDD"/>
     </w:rPr>
   </w:style>
-  <w:style w:type="character" w:styleId="FollowedHyperlink">
+  <w:style w:type="character" w:styleId="GevolgdeHyperlink">
     <w:name w:val="FollowedHyperlink"/>
-    <w:basedOn w:val="DefaultParagraphFont"/>
+    <w:basedOn w:val="Standaardalinea-lettertype"/>
     <w:uiPriority w:val="99"/>
     <w:semiHidden/>
     <w:unhideWhenUsed/>
@@ -6603,10 +7421,10 @@
       <w:u w:val="single"/>
     </w:rPr>
   </w:style>
-  <w:style w:type="paragraph" w:styleId="Caption">
+  <w:style w:type="paragraph" w:styleId="Bijschrift">
     <w:name w:val="caption"/>
-    <w:basedOn w:val="Normal"/>
-    <w:next w:val="Normal"/>
+    <w:basedOn w:val="Standaard"/>
+    <w:next w:val="Standaard"/>
     <w:uiPriority w:val="35"/>
     <w:unhideWhenUsed/>
     <w:qFormat/>
@@ -6622,10 +7440,10 @@
       <w:szCs w:val="18"/>
     </w:rPr>
   </w:style>
-  <w:style w:type="character" w:customStyle="1" w:styleId="Heading2Char">
-    <w:name w:val="Heading 2 Char"/>
-    <w:basedOn w:val="DefaultParagraphFont"/>
-    <w:link w:val="Heading2"/>
+  <w:style w:type="character" w:customStyle="1" w:styleId="Kop2Char">
+    <w:name w:val="Kop 2 Char"/>
+    <w:basedOn w:val="Standaardalinea-lettertype"/>
+    <w:link w:val="Kop2"/>
     <w:uiPriority w:val="9"/>
     <w:rsid w:val="00A949CA"/>
     <w:rPr>
@@ -6635,10 +7453,10 @@
       <w:szCs w:val="26"/>
     </w:rPr>
   </w:style>
-  <w:style w:type="paragraph" w:styleId="TOC2">
+  <w:style w:type="paragraph" w:styleId="Inhopg2">
     <w:name w:val="toc 2"/>
-    <w:basedOn w:val="Normal"/>
-    <w:next w:val="Normal"/>
+    <w:basedOn w:val="Standaard"/>
+    <w:next w:val="Standaard"/>
     <w:autoRedefine/>
     <w:uiPriority w:val="39"/>
     <w:unhideWhenUsed/>
@@ -6648,9 +7466,9 @@
       <w:ind w:left="220"/>
     </w:pPr>
   </w:style>
-  <w:style w:type="paragraph" w:styleId="NormalWeb">
+  <w:style w:type="paragraph" w:styleId="Normaalweb">
     <w:name w:val="Normal (Web)"/>
-    <w:basedOn w:val="Normal"/>
+    <w:basedOn w:val="Standaard"/>
     <w:uiPriority w:val="99"/>
     <w:semiHidden/>
     <w:unhideWhenUsed/>
@@ -6665,9 +7483,9 @@
       <w:lang w:eastAsia="nl-NL"/>
     </w:rPr>
   </w:style>
-  <w:style w:type="character" w:styleId="Strong">
+  <w:style w:type="character" w:styleId="Zwaar">
     <w:name w:val="Strong"/>
-    <w:basedOn w:val="DefaultParagraphFont"/>
+    <w:basedOn w:val="Standaardalinea-lettertype"/>
     <w:uiPriority w:val="22"/>
     <w:qFormat/>
     <w:rsid w:val="00073868"/>
@@ -6676,9 +7494,9 @@
       <w:bCs/>
     </w:rPr>
   </w:style>
-  <w:style w:type="character" w:styleId="Emphasis">
+  <w:style w:type="character" w:styleId="Nadruk">
     <w:name w:val="Emphasis"/>
-    <w:basedOn w:val="DefaultParagraphFont"/>
+    <w:basedOn w:val="Standaardalinea-lettertype"/>
     <w:uiPriority w:val="20"/>
     <w:qFormat/>
     <w:rsid w:val="00073868"/>
@@ -6687,10 +7505,10 @@
       <w:iCs/>
     </w:rPr>
   </w:style>
-  <w:style w:type="character" w:customStyle="1" w:styleId="Heading3Char">
-    <w:name w:val="Heading 3 Char"/>
-    <w:basedOn w:val="DefaultParagraphFont"/>
-    <w:link w:val="Heading3"/>
+  <w:style w:type="character" w:customStyle="1" w:styleId="Kop3Char">
+    <w:name w:val="Kop 3 Char"/>
+    <w:basedOn w:val="Standaardalinea-lettertype"/>
+    <w:link w:val="Kop3"/>
     <w:uiPriority w:val="9"/>
     <w:rsid w:val="00E93111"/>
     <w:rPr>
@@ -6700,10 +7518,10 @@
       <w:szCs w:val="24"/>
     </w:rPr>
   </w:style>
-  <w:style w:type="character" w:customStyle="1" w:styleId="Heading4Char">
-    <w:name w:val="Heading 4 Char"/>
-    <w:basedOn w:val="DefaultParagraphFont"/>
-    <w:link w:val="Heading4"/>
+  <w:style w:type="character" w:customStyle="1" w:styleId="Kop4Char">
+    <w:name w:val="Kop 4 Char"/>
+    <w:basedOn w:val="Standaardalinea-lettertype"/>
+    <w:link w:val="Kop4"/>
     <w:uiPriority w:val="9"/>
     <w:rsid w:val="00CC741A"/>
     <w:rPr>
@@ -6713,10 +7531,10 @@
       <w:color w:val="2F5496" w:themeColor="accent1" w:themeShade="BF"/>
     </w:rPr>
   </w:style>
-  <w:style w:type="paragraph" w:styleId="TOC3">
+  <w:style w:type="paragraph" w:styleId="Inhopg3">
     <w:name w:val="toc 3"/>
-    <w:basedOn w:val="Normal"/>
-    <w:next w:val="Normal"/>
+    <w:basedOn w:val="Standaard"/>
+    <w:next w:val="Standaard"/>
     <w:autoRedefine/>
     <w:uiPriority w:val="39"/>
     <w:unhideWhenUsed/>

</xml_diff>